<commit_message>
arquitetura adicionada oa relatorio
</commit_message>
<xml_diff>
--- a/T2/T2-Relatorio.docx
+++ b/T2/T2-Relatorio.docx
@@ -1175,7 +1175,6 @@
                                     </w14:shadow>
                                   </w:rPr>
                                 </w:pPr>
-                                <w:proofErr w:type="gramStart"/>
                                 <w:r>
                                   <w:rPr>
                                     <w:rFonts w:eastAsiaTheme="majorEastAsia"/>
@@ -1193,7 +1192,6 @@
                                   </w:rPr>
                                   <w:t>OpenNebula</w:t>
                                 </w:r>
-                                <w:proofErr w:type="gramEnd"/>
                               </w:p>
                               <w:p>
                                 <w:pPr>
@@ -1435,7 +1433,6 @@
                               </w14:shadow>
                             </w:rPr>
                           </w:pPr>
-                          <w:proofErr w:type="gramStart"/>
                           <w:r>
                             <w:rPr>
                               <w:rFonts w:eastAsiaTheme="majorEastAsia"/>
@@ -1453,7 +1450,6 @@
                             </w:rPr>
                             <w:t>OpenNebula</w:t>
                           </w:r>
-                          <w:proofErr w:type="gramEnd"/>
                         </w:p>
                         <w:p>
                           <w:pPr>
@@ -1525,7 +1521,7 @@
                                         </pic:cNvPicPr>
                                       </pic:nvPicPr>
                                       <pic:blipFill>
-                                        <a:blip r:embed="rId10">
+                                        <a:blip r:embed="rId11">
                                           <a:extLst>
                                             <a:ext uri="{28A0092B-C50C-407E-A947-70E740481C1C}">
                                               <a14:useLocalDpi xmlns:a14="http://schemas.microsoft.com/office/drawing/2010/main" val="0"/>
@@ -1663,16 +1659,16 @@
     </w:sdt>
     <w:p>
       <w:pPr>
-        <w:pStyle w:val="Ttulo1"/>
-      </w:pPr>
-      <w:bookmarkStart w:id="1" w:name="_Toc417073314"/>
-      <w:bookmarkStart w:id="2" w:name="_Toc417484057"/>
-      <w:bookmarkStart w:id="3" w:name="_Toc422318725"/>
+        <w:pStyle w:val="Cabealho1"/>
+      </w:pPr>
+      <w:bookmarkStart w:id="1" w:name="_Toc422318725"/>
+      <w:bookmarkStart w:id="2" w:name="_Toc417073314"/>
+      <w:bookmarkStart w:id="3" w:name="_Toc417484057"/>
       <w:r>
         <w:lastRenderedPageBreak/>
         <w:t>Resumo</w:t>
       </w:r>
-      <w:bookmarkEnd w:id="3"/>
+      <w:bookmarkEnd w:id="1"/>
     </w:p>
     <w:p>
       <w:pPr>
@@ -1710,12 +1706,12 @@
         <w:lastRenderedPageBreak/>
         <w:t>Índice</w:t>
       </w:r>
-      <w:bookmarkEnd w:id="1"/>
       <w:bookmarkEnd w:id="2"/>
+      <w:bookmarkEnd w:id="3"/>
     </w:p>
     <w:p>
       <w:pPr>
-        <w:pStyle w:val="Sumrio1"/>
+        <w:pStyle w:val="ndice1"/>
         <w:tabs>
           <w:tab w:val="right" w:leader="dot" w:pos="8494"/>
         </w:tabs>
@@ -1757,7 +1753,7 @@
       <w:hyperlink w:anchor="_Toc422318725" w:history="1">
         <w:r>
           <w:rPr>
-            <w:rStyle w:val="Hyperlink"/>
+            <w:rStyle w:val="Hiperligao"/>
             <w:noProof/>
           </w:rPr>
           <w:t>Resumo</w:t>
@@ -1814,7 +1810,7 @@
     </w:p>
     <w:p>
       <w:pPr>
-        <w:pStyle w:val="Sumrio1"/>
+        <w:pStyle w:val="ndice1"/>
         <w:tabs>
           <w:tab w:val="right" w:leader="dot" w:pos="8494"/>
         </w:tabs>
@@ -1832,7 +1828,7 @@
       <w:hyperlink w:anchor="_Toc422318726" w:history="1">
         <w:r>
           <w:rPr>
-            <w:rStyle w:val="Hyperlink"/>
+            <w:rStyle w:val="Hiperligao"/>
             <w:noProof/>
           </w:rPr>
           <w:t>O que é?</w:t>
@@ -1889,7 +1885,7 @@
     </w:p>
     <w:p>
       <w:pPr>
-        <w:pStyle w:val="Sumrio1"/>
+        <w:pStyle w:val="ndice1"/>
         <w:tabs>
           <w:tab w:val="right" w:leader="dot" w:pos="8494"/>
         </w:tabs>
@@ -1907,7 +1903,7 @@
       <w:hyperlink w:anchor="_Toc422318727" w:history="1">
         <w:r>
           <w:rPr>
-            <w:rStyle w:val="Hyperlink"/>
+            <w:rStyle w:val="Hiperligao"/>
             <w:noProof/>
           </w:rPr>
           <w:t>Características</w:t>
@@ -1964,7 +1960,7 @@
     </w:p>
     <w:p>
       <w:pPr>
-        <w:pStyle w:val="Sumrio1"/>
+        <w:pStyle w:val="ndice1"/>
         <w:tabs>
           <w:tab w:val="right" w:leader="dot" w:pos="8494"/>
         </w:tabs>
@@ -1982,7 +1978,7 @@
       <w:hyperlink w:anchor="_Toc422318728" w:history="1">
         <w:r>
           <w:rPr>
-            <w:rStyle w:val="Hyperlink"/>
+            <w:rStyle w:val="Hiperligao"/>
             <w:noProof/>
           </w:rPr>
           <w:t>Interfaces fornecidas</w:t>
@@ -2039,7 +2035,7 @@
     </w:p>
     <w:p>
       <w:pPr>
-        <w:pStyle w:val="Sumrio2"/>
+        <w:pStyle w:val="ndice2"/>
         <w:tabs>
           <w:tab w:val="right" w:leader="dot" w:pos="8494"/>
         </w:tabs>
@@ -2055,7 +2051,7 @@
       <w:hyperlink w:anchor="_Toc422318729" w:history="1">
         <w:r>
           <w:rPr>
-            <w:rStyle w:val="Hyperlink"/>
+            <w:rStyle w:val="Hiperligao"/>
             <w:noProof/>
           </w:rPr>
           <w:t>Interface para consumidores cloud</w:t>
@@ -2112,7 +2108,7 @@
     </w:p>
     <w:p>
       <w:pPr>
-        <w:pStyle w:val="Sumrio2"/>
+        <w:pStyle w:val="ndice2"/>
         <w:tabs>
           <w:tab w:val="right" w:leader="dot" w:pos="8494"/>
         </w:tabs>
@@ -2128,7 +2124,7 @@
       <w:hyperlink w:anchor="_Toc422318730" w:history="1">
         <w:r>
           <w:rPr>
-            <w:rStyle w:val="Hyperlink"/>
+            <w:rStyle w:val="Hiperligao"/>
             <w:noProof/>
           </w:rPr>
           <w:t>Interface para operadores</w:t>
@@ -2185,7 +2181,7 @@
     </w:p>
     <w:p>
       <w:pPr>
-        <w:pStyle w:val="Sumrio2"/>
+        <w:pStyle w:val="ndice2"/>
         <w:tabs>
           <w:tab w:val="right" w:leader="dot" w:pos="8494"/>
         </w:tabs>
@@ -2201,7 +2197,7 @@
       <w:hyperlink w:anchor="_Toc422318731" w:history="1">
         <w:r>
           <w:rPr>
-            <w:rStyle w:val="Hyperlink"/>
+            <w:rStyle w:val="Hiperligao"/>
             <w:noProof/>
           </w:rPr>
           <w:t>Interface para programadores</w:t>
@@ -2258,7 +2254,7 @@
     </w:p>
     <w:p>
       <w:pPr>
-        <w:pStyle w:val="Sumrio1"/>
+        <w:pStyle w:val="ndice1"/>
         <w:tabs>
           <w:tab w:val="right" w:leader="dot" w:pos="8494"/>
         </w:tabs>
@@ -2276,7 +2272,7 @@
       <w:hyperlink w:anchor="_Toc422318732" w:history="1">
         <w:r>
           <w:rPr>
-            <w:rStyle w:val="Hyperlink"/>
+            <w:rStyle w:val="Hiperligao"/>
             <w:noProof/>
           </w:rPr>
           <w:t>Conclusões</w:t>
@@ -2333,7 +2329,7 @@
     </w:p>
     <w:p>
       <w:pPr>
-        <w:pStyle w:val="Sumrio1"/>
+        <w:pStyle w:val="ndice1"/>
         <w:tabs>
           <w:tab w:val="right" w:leader="dot" w:pos="8494"/>
         </w:tabs>
@@ -2351,7 +2347,7 @@
       <w:hyperlink w:anchor="_Toc422318733" w:history="1">
         <w:r>
           <w:rPr>
-            <w:rStyle w:val="Hyperlink"/>
+            <w:rStyle w:val="Hiperligao"/>
             <w:noProof/>
           </w:rPr>
           <w:t>Referêcias</w:t>
@@ -2408,7 +2404,7 @@
     </w:p>
     <w:p>
       <w:pPr>
-        <w:pStyle w:val="Ttulo1"/>
+        <w:pStyle w:val="Cabealho1"/>
         <w:rPr>
           <w:rFonts w:asciiTheme="minorHAnsi" w:hAnsiTheme="minorHAnsi"/>
           <w:b w:val="0"/>
@@ -2440,6 +2436,16 @@
           <w:sz w:val="20"/>
           <w:szCs w:val="20"/>
         </w:rPr>
+        <w:sectPr>
+          <w:footerReference w:type="default" r:id="rId12"/>
+          <w:footerReference w:type="first" r:id="rId13"/>
+          <w:pgSz w:w="11906" w:h="16838"/>
+          <w:pgMar w:top="1417" w:right="1701" w:bottom="1417" w:left="1701" w:header="708" w:footer="708" w:gutter="0"/>
+          <w:pgNumType w:fmt="lowerRoman" w:start="2"/>
+          <w:cols w:space="708"/>
+          <w:titlePg/>
+          <w:docGrid w:linePitch="360"/>
+        </w:sectPr>
       </w:pPr>
       <w:r>
         <w:rPr>
@@ -2455,29 +2461,11 @@
     </w:p>
     <w:p>
       <w:pPr>
-        <w:rPr>
-          <w:b/>
-          <w:bCs/>
-          <w:sz w:val="18"/>
-          <w:szCs w:val="18"/>
-        </w:rPr>
-        <w:sectPr>
-          <w:footerReference w:type="default" r:id="rId11"/>
-          <w:footerReference w:type="first" r:id="rId12"/>
-          <w:pgSz w:w="11906" w:h="16838"/>
-          <w:pgMar w:top="1417" w:right="1701" w:bottom="1417" w:left="1701" w:header="708" w:footer="708" w:gutter="0"/>
-          <w:pgNumType w:fmt="lowerRoman" w:start="2"/>
-          <w:cols w:space="708"/>
-          <w:titlePg/>
-          <w:docGrid w:linePitch="360"/>
-        </w:sectPr>
-      </w:pPr>
-    </w:p>
-    <w:p>
-      <w:pPr>
-        <w:pStyle w:val="Ttulo1"/>
+        <w:pStyle w:val="Cabealho1"/>
       </w:pPr>
       <w:bookmarkStart w:id="4" w:name="_Toc422318726"/>
+      <w:bookmarkStart w:id="5" w:name="_GoBack"/>
+      <w:bookmarkEnd w:id="5"/>
       <w:r>
         <w:lastRenderedPageBreak/>
         <w:t>O que é?</w:t>
@@ -2492,14 +2480,12 @@
       </w:pPr>
     </w:p>
     <w:p>
-      <w:proofErr w:type="gramStart"/>
       <w:r>
         <w:rPr>
           <w:i/>
         </w:rPr>
         <w:t>OpenNebula</w:t>
       </w:r>
-      <w:proofErr w:type="gramEnd"/>
       <w:r>
         <w:t xml:space="preserve"> é uma ferramenta que oferece uma plataforma </w:t>
       </w:r>
@@ -2507,8 +2493,16 @@
         <w:rPr>
           <w:i/>
         </w:rPr>
-        <w:t>open-source</w:t>
-      </w:r>
+        <w:t>open-</w:t>
+      </w:r>
+      <w:proofErr w:type="spellStart"/>
+      <w:r>
+        <w:rPr>
+          <w:i/>
+        </w:rPr>
+        <w:t>source</w:t>
+      </w:r>
+      <w:proofErr w:type="spellEnd"/>
       <w:r>
         <w:t xml:space="preserve"> expansível e segura para disponibilizar diversos recursos e soluções que facilitam e flexibilizam a gestão completa de infraestruturas virtualizadas. Isto é, consiste numa ferramenta que serve para gerir a </w:t>
       </w:r>
@@ -2519,27 +2513,17 @@
         <w:t>Cloud</w:t>
       </w:r>
       <w:r>
-        <w:t xml:space="preserve">. Ajuda a sincronizar o armazenamento, rede e técnicas virtuais. Permite também aos utilizadores </w:t>
-      </w:r>
-      <w:proofErr w:type="gramStart"/>
-      <w:r>
-        <w:t>implementar</w:t>
-      </w:r>
-      <w:proofErr w:type="gramEnd"/>
-      <w:r>
-        <w:t xml:space="preserve"> e gerenciar máquinas virtuais nos recursos físicos de forma dinâmica, de acordo com as estratégias de alocação.</w:t>
+        <w:t>. Ajuda a sincronizar o armazenamento, rede e técnicas virtuais. Permite também aos utilizadores implementar e gerenciar máquinas virtuais nos recursos físicos de forma dinâmica, de acordo com as estratégias de alocação.</w:t>
       </w:r>
     </w:p>
     <w:p/>
     <w:p>
-      <w:proofErr w:type="gramStart"/>
       <w:r>
         <w:rPr>
           <w:i/>
         </w:rPr>
         <w:t>OpenNebula</w:t>
       </w:r>
-      <w:proofErr w:type="gramEnd"/>
       <w:r>
         <w:t xml:space="preserve"> pode ser utilizado para o desenvolvimento de </w:t>
       </w:r>
@@ -2553,10 +2537,13 @@
         <w:t xml:space="preserve"> priva</w:t>
       </w:r>
       <w:r>
-        <w:t>das, públicas e híbridas, possuí</w:t>
-      </w:r>
-      <w:r>
-        <w:t xml:space="preserve">ndo a capacidade de combinar uma infraestrutura local com uma infraestrutura baseada em </w:t>
+        <w:t xml:space="preserve">das, públicas e híbridas, </w:t>
+      </w:r>
+      <w:r>
+        <w:t>possuindo</w:t>
+      </w:r>
+      <w:r>
+        <w:t xml:space="preserve"> a capacidade de combinar uma infraestrutura local com uma infraestrutura baseada em </w:t>
       </w:r>
       <w:r>
         <w:rPr>
@@ -2577,7 +2564,20 @@
     <w:p/>
     <w:p>
       <w:r>
-        <w:t xml:space="preserve">Esta ferramenta inclui recursos de integração, gestão, escalabilidade, segurança e contabilidade de datacenters.  Enfatiza a interoperabilidade, padronização e portabilidade, fornecendo aos utilizadores e administradores da </w:t>
+        <w:t xml:space="preserve">Esta ferramenta inclui recursos de integração, gestão, escalabilidade, segurança e contabilidade de </w:t>
+      </w:r>
+      <w:proofErr w:type="spellStart"/>
+      <w:proofErr w:type="gramStart"/>
+      <w:r>
+        <w:t>datacenters</w:t>
+      </w:r>
+      <w:proofErr w:type="spellEnd"/>
+      <w:r>
+        <w:t xml:space="preserve">.  </w:t>
+      </w:r>
+      <w:proofErr w:type="gramEnd"/>
+      <w:r>
+        <w:t xml:space="preserve">Enfatiza a interoperabilidade, padronização e portabilidade, fornecendo aos utilizadores e administradores da </w:t>
       </w:r>
       <w:r>
         <w:rPr>
@@ -2586,15 +2586,31 @@
         <w:t>Cloud</w:t>
       </w:r>
       <w:r>
-        <w:t xml:space="preserve"> a possibilidade de escolha entre diversas interfaces e hipervisores. É desenvolvido em C++ e possui uma base de dados altamente escalável back-end com suporte para </w:t>
-      </w:r>
-      <w:proofErr w:type="gramStart"/>
+        <w:t xml:space="preserve"> a possibilidade de escolha entre diversas interfaces e hipervisores. É desenvolvido em C++ e possui uma base de dados altamente escalável </w:t>
+      </w:r>
+      <w:proofErr w:type="spellStart"/>
+      <w:r>
+        <w:t>back-end</w:t>
+      </w:r>
+      <w:proofErr w:type="spellEnd"/>
+      <w:r>
+        <w:t xml:space="preserve"> com suporte para </w:t>
+      </w:r>
+      <w:proofErr w:type="spellStart"/>
       <w:r>
         <w:t>MySQL</w:t>
       </w:r>
-      <w:proofErr w:type="gramEnd"/>
-      <w:r>
-        <w:t xml:space="preserve"> e SQLite.</w:t>
+      <w:proofErr w:type="spellEnd"/>
+      <w:r>
+        <w:t xml:space="preserve"> e </w:t>
+      </w:r>
+      <w:proofErr w:type="spellStart"/>
+      <w:r>
+        <w:t>SQLite</w:t>
+      </w:r>
+      <w:proofErr w:type="spellEnd"/>
+      <w:r>
+        <w:t>.</w:t>
       </w:r>
     </w:p>
     <w:p/>
@@ -2603,8 +2619,13 @@
         <w:t>Possui também uma arquitetura flexível que pode acomodar</w:t>
       </w:r>
       <w:r>
-        <w:t xml:space="preserve"> múltiplos hardware</w:t>
-      </w:r>
+        <w:t xml:space="preserve"> </w:t>
+      </w:r>
+      <w:proofErr w:type="gramStart"/>
+      <w:r>
+        <w:t>múltiplos hardware</w:t>
+      </w:r>
+      <w:proofErr w:type="gramEnd"/>
       <w:r>
         <w:t xml:space="preserve"> e combinações diferentes de s</w:t>
       </w:r>
@@ -2612,29 +2633,37 @@
         <w:t>oftware</w:t>
       </w:r>
       <w:r>
-        <w:t xml:space="preserve">. A ferramenta pode ser instalada em qualquer distribuição GNU Linux a partir do seu código fonte ou através dos repositórios oficiais de algumas distribuições específicas (Debian, </w:t>
-      </w:r>
-      <w:proofErr w:type="gramStart"/>
+        <w:t>. A ferramenta pode ser instalada em qualquer distribuição GNU Linux a partir do seu código fonte ou através dos repositórios oficiais de algumas distribuições específicas (</w:t>
+      </w:r>
+      <w:proofErr w:type="spellStart"/>
+      <w:r>
+        <w:t>Debian</w:t>
+      </w:r>
+      <w:proofErr w:type="spellEnd"/>
+      <w:r>
+        <w:t xml:space="preserve">, </w:t>
+      </w:r>
+      <w:proofErr w:type="spellStart"/>
       <w:r>
         <w:t>openSUSE</w:t>
       </w:r>
-      <w:proofErr w:type="gramEnd"/>
-      <w:r>
-        <w:t>, Ubuntu).</w:t>
+      <w:proofErr w:type="spellEnd"/>
+      <w:r>
+        <w:t xml:space="preserve">, </w:t>
+      </w:r>
+      <w:proofErr w:type="spellStart"/>
+      <w:r>
+        <w:t>Ubuntu</w:t>
+      </w:r>
+      <w:proofErr w:type="spellEnd"/>
+      <w:r>
+        <w:t>).</w:t>
       </w:r>
     </w:p>
     <w:p/>
     <w:p>
       <w:r>
-        <w:t xml:space="preserve">De modo a ajudar a construir Clouds confiáveis de uma forma simples, </w:t>
-      </w:r>
-      <w:proofErr w:type="gramStart"/>
-      <w:r>
-        <w:t>OpenNebula</w:t>
-      </w:r>
-      <w:proofErr w:type="gramEnd"/>
-      <w:r>
-        <w:t xml:space="preserve"> permite:</w:t>
+        <w:t>De modo a ajudar a construir Clouds confiáveis de uma forma simples, OpenNebula permite:</w:t>
       </w:r>
     </w:p>
     <w:p>
@@ -2669,7 +2698,15 @@
         <w:spacing w:line="276" w:lineRule="auto"/>
       </w:pPr>
       <w:r>
-        <w:t xml:space="preserve">Transparência (O software é opensource). </w:t>
+        <w:t xml:space="preserve">Transparência (O software é </w:t>
+      </w:r>
+      <w:proofErr w:type="spellStart"/>
+      <w:r>
+        <w:t>opensource</w:t>
+      </w:r>
+      <w:proofErr w:type="spellEnd"/>
+      <w:r>
+        <w:t xml:space="preserve">). </w:t>
       </w:r>
     </w:p>
     <w:p>
@@ -2707,7 +2744,27 @@
         <w:t xml:space="preserve">Flexibilidade </w:t>
       </w:r>
       <w:r>
-        <w:t>(Facilidae de contrução da Cloud que se enquadre nas política e datacenter).</w:t>
+        <w:t>(</w:t>
+      </w:r>
+      <w:r>
+        <w:t>Facilidade</w:t>
+      </w:r>
+      <w:r>
+        <w:t xml:space="preserve"> de </w:t>
+      </w:r>
+      <w:r>
+        <w:t>construção</w:t>
+      </w:r>
+      <w:r>
+        <w:t xml:space="preserve"> da Cloud que se enquadre nas política e </w:t>
+      </w:r>
+      <w:proofErr w:type="spellStart"/>
+      <w:r>
+        <w:t>datacenter</w:t>
+      </w:r>
+      <w:proofErr w:type="spellEnd"/>
+      <w:r>
+        <w:t>).</w:t>
       </w:r>
       <w:r>
         <w:t xml:space="preserve"> </w:t>
@@ -2718,27 +2775,19 @@
     </w:p>
     <w:p>
       <w:pPr>
-        <w:pStyle w:val="Ttulo1"/>
-      </w:pPr>
-      <w:bookmarkStart w:id="5" w:name="_Toc422318727"/>
+        <w:pStyle w:val="Cabealho1"/>
+      </w:pPr>
+      <w:bookmarkStart w:id="6" w:name="_Toc422318727"/>
       <w:r>
         <w:lastRenderedPageBreak/>
         <w:t>Características</w:t>
       </w:r>
-      <w:bookmarkEnd w:id="5"/>
+      <w:bookmarkEnd w:id="6"/>
     </w:p>
     <w:p/>
     <w:p>
       <w:r>
-        <w:t xml:space="preserve">Algumas das características mais importantes de </w:t>
-      </w:r>
-      <w:proofErr w:type="gramStart"/>
-      <w:r>
-        <w:t>OpenNebula</w:t>
-      </w:r>
-      <w:proofErr w:type="gramEnd"/>
-      <w:r>
-        <w:t xml:space="preserve"> são:</w:t>
+        <w:t>Algumas das características mais importantes de OpenNebula são:</w:t>
       </w:r>
     </w:p>
     <w:p/>
@@ -2754,15 +2803,43 @@
         <w:t>Boa gestã</w:t>
       </w:r>
       <w:r>
-        <w:t xml:space="preserve">o de segurança dos utilizadores: o sistema de autenticação e autirização de pedidos </w:t>
+        <w:t xml:space="preserve">o de segurança dos utilizadores: o sistema de autenticação e </w:t>
+      </w:r>
+      <w:r>
+        <w:t>autorização</w:t>
+      </w:r>
+      <w:r>
+        <w:t xml:space="preserve"> de pedidos </w:t>
       </w:r>
       <w:proofErr w:type="gramStart"/>
       <w:r>
-        <w:t>é completo</w:t>
+        <w:t>é</w:t>
       </w:r>
       <w:proofErr w:type="gramEnd"/>
       <w:r>
-        <w:t xml:space="preserve"> e seguro, permetindo todos os pedidos de gestão dos mesmos (create, delete, show, etc).</w:t>
+        <w:t xml:space="preserve"> completo e seguro, </w:t>
+      </w:r>
+      <w:r>
+        <w:t>permitindo</w:t>
+      </w:r>
+      <w:r>
+        <w:t xml:space="preserve"> todos os pedidos de gestão dos mesmos (</w:t>
+      </w:r>
+      <w:proofErr w:type="spellStart"/>
+      <w:r>
+        <w:t>create</w:t>
+      </w:r>
+      <w:proofErr w:type="spellEnd"/>
+      <w:r>
+        <w:t xml:space="preserve">, delete, show, </w:t>
+      </w:r>
+      <w:proofErr w:type="spellStart"/>
+      <w:r>
+        <w:t>etc</w:t>
+      </w:r>
+      <w:proofErr w:type="spellEnd"/>
+      <w:r>
+        <w:t>).</w:t>
       </w:r>
     </w:p>
     <w:p>
@@ -2782,7 +2859,13 @@
         <w:t>Controlo e monotorização avançad</w:t>
       </w:r>
       <w:r>
-        <w:t>as de infraestruturas virtuais: comleta funcionalidade de gestão da i</w:t>
+        <w:t xml:space="preserve">as de infraestruturas virtuais: </w:t>
+      </w:r>
+      <w:r>
+        <w:t>completa</w:t>
+      </w:r>
+      <w:r>
+        <w:t xml:space="preserve"> funcionalidade de gestão da i</w:t>
       </w:r>
       <w:r>
         <w:t>magem VM;</w:t>
@@ -2810,25 +2893,18 @@
         <w:t xml:space="preserve">Configuração completa da máquina virtual: </w:t>
       </w:r>
       <w:r>
-        <w:t>Definição completa</w:t>
-      </w:r>
-      <w:r>
-        <w:t xml:space="preserve"> de atributos e requisitos da máquina virtual</w:t>
-      </w:r>
-      <w:r>
-        <w:t xml:space="preserve">; </w:t>
-      </w:r>
-      <w:r>
-        <w:t>Suporte para configuração automática de VMs com mecanismos de contextualização avançadas</w:t>
-      </w:r>
-      <w:r>
-        <w:t xml:space="preserve">; Vasta gama de sistemas operativos, </w:t>
-      </w:r>
-      <w:r>
-        <w:t>incluindo Microsoft Windows e Linux</w:t>
-      </w:r>
-      <w:r>
-        <w:t>.</w:t>
+        <w:t>Definição completa de atributos e requisitos da máquina virtual</w:t>
+      </w:r>
+      <w:r>
+        <w:t xml:space="preserve">; Suporte para configuração automática de </w:t>
+      </w:r>
+      <w:proofErr w:type="spellStart"/>
+      <w:r>
+        <w:t>VMs</w:t>
+      </w:r>
+      <w:proofErr w:type="spellEnd"/>
+      <w:r>
+        <w:t xml:space="preserve"> com mecanismos de contextualização avançadas; Vasta gama de sistemas operativos, incluindo Microsoft Windows e Linux.</w:t>
       </w:r>
     </w:p>
     <w:p/>
@@ -2844,63 +2920,35 @@
         <w:t>Gestão</w:t>
       </w:r>
       <w:r>
-        <w:t xml:space="preserve"> centralizada em múltilas zonas: federação de</w:t>
-      </w:r>
-      <w:r>
-        <w:t xml:space="preserve"> várias zonas</w:t>
-      </w:r>
-      <w:r>
-        <w:t xml:space="preserve"> de</w:t>
-      </w:r>
-      <w:r>
-        <w:t xml:space="preserve"> </w:t>
+        <w:t xml:space="preserve"> centralizada em </w:t>
+      </w:r>
+      <w:r>
+        <w:t>múltiplas</w:t>
+      </w:r>
+      <w:r>
+        <w:t xml:space="preserve"> zonas: federação de várias zonas de OpenNebula para escalabilidade e isolamento para apoio de vários </w:t>
       </w:r>
       <w:proofErr w:type="gramStart"/>
       <w:r>
-        <w:t>OpenNebula</w:t>
+        <w:t>sites</w:t>
       </w:r>
       <w:proofErr w:type="gramEnd"/>
       <w:r>
-        <w:t xml:space="preserve"> pa</w:t>
-      </w:r>
-      <w:r>
-        <w:t>ra escalabilidade e isolamento para</w:t>
-      </w:r>
-      <w:r>
-        <w:t xml:space="preserve"> apoio de vários sites</w:t>
-      </w:r>
-      <w:r>
-        <w:t>; o</w:t>
-      </w:r>
-      <w:r>
-        <w:t xml:space="preserve">s </w:t>
-      </w:r>
-      <w:r>
-        <w:t>utilizadores</w:t>
-      </w:r>
-      <w:r>
-        <w:t xml:space="preserve"> podem facilmente </w:t>
-      </w:r>
-      <w:r>
-        <w:t>forenecer</w:t>
-      </w:r>
-      <w:r>
-        <w:t xml:space="preserve"> máquinas virtuais de várias zonas com uma interface integrada</w:t>
-      </w:r>
-      <w:r>
-        <w:t>; M</w:t>
-      </w:r>
-      <w:r>
-        <w:t xml:space="preserve">odelo de dados para minimizar </w:t>
-      </w:r>
-      <w:r>
-        <w:t>replicação de dados</w:t>
-      </w:r>
-      <w:r>
-        <w:t xml:space="preserve"> em toda</w:t>
-      </w:r>
-      <w:r>
-        <w:t xml:space="preserve"> a zonas e para tolerar grande latência.</w:t>
+        <w:t xml:space="preserve">; os utilizadores podem facilmente </w:t>
+      </w:r>
+      <w:r>
+        <w:t>fornecer</w:t>
+      </w:r>
+      <w:r>
+        <w:t xml:space="preserve"> máquinas virtuais de várias zonas com uma interface integrada; Modelo de dados para minimizar replicação de dados em </w:t>
+      </w:r>
+      <w:proofErr w:type="gramStart"/>
+      <w:r>
+        <w:t>toda a zonas</w:t>
+      </w:r>
+      <w:proofErr w:type="gramEnd"/>
+      <w:r>
+        <w:t xml:space="preserve"> e para tolerar grande latência.</w:t>
       </w:r>
     </w:p>
     <w:p/>
@@ -2913,28 +2961,15 @@
         </w:numPr>
       </w:pPr>
       <w:r>
-        <w:t>Alta disponibilidade</w:t>
-      </w:r>
-      <w:r>
-        <w:t xml:space="preserve">: </w:t>
-      </w:r>
-      <w:r>
-        <w:t>Backend persistente</w:t>
-      </w:r>
-      <w:r>
-        <w:t xml:space="preserve"> </w:t>
-      </w:r>
-      <w:r>
-        <w:t xml:space="preserve">de </w:t>
-      </w:r>
-      <w:r>
-        <w:t xml:space="preserve">base de dados </w:t>
-      </w:r>
-      <w:r>
-        <w:t>com suporte para configurações de alta disponibilidade</w:t>
-      </w:r>
-      <w:r>
-        <w:t>.</w:t>
+        <w:t xml:space="preserve">Alta disponibilidade: </w:t>
+      </w:r>
+      <w:proofErr w:type="spellStart"/>
+      <w:r>
+        <w:t>Backend</w:t>
+      </w:r>
+      <w:proofErr w:type="spellEnd"/>
+      <w:r>
+        <w:t xml:space="preserve"> persistente de base de dados com suporte para configurações de alta disponibilidade.</w:t>
       </w:r>
     </w:p>
     <w:p/>
@@ -2947,28 +2982,29 @@
         </w:numPr>
       </w:pPr>
       <w:r>
-        <w:t>Confiabilidade, eficiência e escalabilidade massiv</w:t>
-      </w:r>
-      <w:r>
-        <w:t>a: p</w:t>
-      </w:r>
-      <w:r>
-        <w:t>rocesso de teste automatizado para a funcionalidade, escalabilidade, desempenho, robustez e estabilidade</w:t>
-      </w:r>
-      <w:r>
-        <w:t xml:space="preserve">; base de dados altamente escalável </w:t>
-      </w:r>
-      <w:r>
-        <w:t xml:space="preserve">com suporte para </w:t>
+        <w:t xml:space="preserve">Confiabilidade, eficiência e escalabilidade massiva: processo de teste automatizado para a funcionalidade, escalabilidade, </w:t>
       </w:r>
       <w:proofErr w:type="gramStart"/>
       <w:r>
+        <w:t>desempenho</w:t>
+      </w:r>
+      <w:proofErr w:type="gramEnd"/>
+      <w:r>
+        <w:t xml:space="preserve">, robustez e estabilidade; base de dados altamente escalável com suporte para </w:t>
+      </w:r>
+      <w:proofErr w:type="spellStart"/>
+      <w:r>
         <w:t>MySQL</w:t>
       </w:r>
-      <w:proofErr w:type="gramEnd"/>
-      <w:r>
-        <w:t xml:space="preserve"> e SQLite</w:t>
-      </w:r>
+      <w:proofErr w:type="spellEnd"/>
+      <w:r>
+        <w:t xml:space="preserve"> e </w:t>
+      </w:r>
+      <w:proofErr w:type="spellStart"/>
+      <w:r>
+        <w:t>SQLite</w:t>
+      </w:r>
+      <w:proofErr w:type="spellEnd"/>
       <w:r>
         <w:t>.</w:t>
       </w:r>
@@ -2991,14 +3027,14 @@
     </w:p>
     <w:p>
       <w:pPr>
-        <w:pStyle w:val="Ttulo1"/>
-      </w:pPr>
-      <w:bookmarkStart w:id="6" w:name="_Toc422318728"/>
+        <w:pStyle w:val="Cabealho1"/>
+      </w:pPr>
+      <w:bookmarkStart w:id="7" w:name="_Toc422318728"/>
       <w:r>
         <w:lastRenderedPageBreak/>
         <w:t>Interfaces fornecidas</w:t>
       </w:r>
-      <w:bookmarkEnd w:id="6"/>
+      <w:bookmarkEnd w:id="7"/>
       <w:r>
         <w:t xml:space="preserve"> </w:t>
       </w:r>
@@ -3006,53 +3042,32 @@
     <w:p/>
     <w:p>
       <w:r>
-        <w:t>Visto que as clouds não são iguais</w:t>
-      </w:r>
-      <w:r>
-        <w:t xml:space="preserve">, </w:t>
-      </w:r>
-      <w:proofErr w:type="gramStart"/>
-      <w:r>
-        <w:t>OpenNebula</w:t>
-      </w:r>
-      <w:proofErr w:type="gramEnd"/>
-      <w:r>
-        <w:t xml:space="preserve"> fornece muitas interfaces diferentes que podem ser utilizados para interagir com a funcionalidade oferecida para gerir os recursos físicos e virtuais.</w:t>
-      </w:r>
-      <w:r>
-        <w:t xml:space="preserve"> </w:t>
-      </w:r>
-      <w:proofErr w:type="gramStart"/>
-      <w:r>
-        <w:t>OpenNebula</w:t>
-      </w:r>
-      <w:proofErr w:type="gramEnd"/>
-      <w:r>
-        <w:t xml:space="preserve"> fornece intrfaces para consumidores cloud, operadores cloud, programadores e integradores de cloud.</w:t>
+        <w:t xml:space="preserve">Visto que as clouds não são iguais, OpenNebula fornece muitas interfaces diferentes que podem ser utilizados para interagir com a funcionalidade oferecida para gerir os recursos físicos e virtuais. OpenNebula fornece </w:t>
+      </w:r>
+      <w:r>
+        <w:t>interfaces</w:t>
+      </w:r>
+      <w:r>
+        <w:t xml:space="preserve"> para consumidores cloud, operadores cloud, programadores e integradores de cloud.</w:t>
       </w:r>
     </w:p>
     <w:p/>
     <w:p>
       <w:pPr>
-        <w:pStyle w:val="Ttulo2"/>
-      </w:pPr>
-      <w:bookmarkStart w:id="7" w:name="_Toc422318729"/>
+        <w:pStyle w:val="Cabealho2"/>
+      </w:pPr>
+      <w:bookmarkStart w:id="8" w:name="_Toc422318729"/>
       <w:r>
         <w:t>Interface</w:t>
       </w:r>
       <w:r>
         <w:t xml:space="preserve"> para consumidores cloud</w:t>
       </w:r>
-      <w:bookmarkEnd w:id="7"/>
+      <w:bookmarkEnd w:id="8"/>
     </w:p>
     <w:p>
-      <w:proofErr w:type="gramStart"/>
-      <w:r>
-        <w:t>OpenNebula</w:t>
-      </w:r>
-      <w:proofErr w:type="gramEnd"/>
-      <w:r>
-        <w:t xml:space="preserve"> fornece uma plataforma </w:t>
+      <w:r>
+        <w:t xml:space="preserve">OpenNebula fornece uma plataforma </w:t>
       </w:r>
       <w:r>
         <w:t>poderosa</w:t>
@@ -3061,13 +3076,7 @@
         <w:t>, escalável e segura</w:t>
       </w:r>
       <w:r>
-        <w:t xml:space="preserve"> </w:t>
-      </w:r>
-      <w:r>
-        <w:t xml:space="preserve">de </w:t>
-      </w:r>
-      <w:r>
-        <w:t>Cloud para uma</w:t>
+        <w:t xml:space="preserve"> de Cloud para uma</w:t>
       </w:r>
       <w:r>
         <w:t xml:space="preserve"> entrega</w:t>
@@ -3097,7 +3106,13 @@
         <w:t>Catálogo de imagem</w:t>
       </w:r>
       <w:r>
-        <w:t xml:space="preserve">: armazenamento de imagens de disco em catálogos que podem ser usados para definir as máquinas virtuas </w:t>
+        <w:t xml:space="preserve">: armazenamento de imagens de disco em catálogos que podem ser usados para definir as máquinas </w:t>
+      </w:r>
+      <w:r>
+        <w:t>virtuais</w:t>
+      </w:r>
+      <w:r>
+        <w:t xml:space="preserve"> </w:t>
       </w:r>
       <w:r>
         <w:t>ou para partilhar com outros utilizadores.</w:t>
@@ -3132,20 +3147,16 @@
         </w:rPr>
         <w:t xml:space="preserve">VM </w:t>
       </w:r>
+      <w:proofErr w:type="spellStart"/>
       <w:r>
         <w:rPr>
           <w:i/>
         </w:rPr>
         <w:t>Template</w:t>
       </w:r>
-      <w:r>
-        <w:t xml:space="preserve">: </w:t>
-      </w:r>
-      <w:r>
-        <w:t>permite</w:t>
-      </w:r>
-      <w:r>
-        <w:t xml:space="preserve"> registar as definições de máquina virtual no sistema, sendo instanciadas quando for instanciada a máquina virtual.</w:t>
+      <w:proofErr w:type="spellEnd"/>
+      <w:r>
+        <w:t>: permite registar as definições de máquina virtual no sistema, sendo instanciadas quando for instanciada a máquina virtual.</w:t>
       </w:r>
     </w:p>
     <w:p>
@@ -3160,50 +3171,94 @@
         <w:t xml:space="preserve">Monotorização e controlo de recursos virtuais: depois de iniciado um modelo de máquina virtual, </w:t>
       </w:r>
       <w:r>
-        <w:t>existe uma série de operações que podem ser realizadas para controlar o cliclo de vida dessas instâncias (migrar, parar, continuar, cancelar, etc).</w:t>
+        <w:t xml:space="preserve">existe uma série de operações que podem ser realizadas para controlar o </w:t>
+      </w:r>
+      <w:r>
+        <w:t>ciclo</w:t>
+      </w:r>
+      <w:r>
+        <w:t xml:space="preserve"> de vida dessas instâncias (migrar, parar, continuar, cancelar, </w:t>
+      </w:r>
+      <w:proofErr w:type="spellStart"/>
+      <w:r>
+        <w:t>etc</w:t>
+      </w:r>
+      <w:proofErr w:type="spellEnd"/>
+      <w:r>
+        <w:t>).</w:t>
       </w:r>
     </w:p>
     <w:p>
       <w:pPr>
-        <w:pStyle w:val="Ttulo2"/>
+        <w:pStyle w:val="Cabealho2"/>
       </w:pPr>
     </w:p>
     <w:p>
       <w:pPr>
-        <w:pStyle w:val="Ttulo2"/>
-      </w:pPr>
-      <w:bookmarkStart w:id="8" w:name="_Toc422318730"/>
+        <w:pStyle w:val="Cabealho2"/>
+      </w:pPr>
+      <w:bookmarkStart w:id="9" w:name="_Toc422318730"/>
       <w:r>
         <w:t xml:space="preserve">Interface para </w:t>
       </w:r>
       <w:r>
         <w:t>operadores</w:t>
       </w:r>
-      <w:bookmarkEnd w:id="8"/>
+      <w:bookmarkEnd w:id="9"/>
     </w:p>
     <w:p>
+      <w:r>
+        <w:t xml:space="preserve">OpenNebula é composto pelos seguintes subsistemas: utilizadores e grupos, virtualização, </w:t>
+      </w:r>
+      <w:proofErr w:type="spellStart"/>
+      <w:r>
+        <w:t>hosts</w:t>
+      </w:r>
+      <w:proofErr w:type="spellEnd"/>
+      <w:r>
+        <w:t xml:space="preserve">, monotorização, contabilidade, rede, armazenamento, </w:t>
+      </w:r>
+      <w:r>
+        <w:t>segurança</w:t>
+      </w:r>
+      <w:r>
+        <w:t xml:space="preserve">, alta disponibilidade, </w:t>
+      </w:r>
       <w:proofErr w:type="gramStart"/>
       <w:r>
-        <w:t>OpenNebula</w:t>
+        <w:t>clusters</w:t>
       </w:r>
       <w:proofErr w:type="gramEnd"/>
       <w:r>
-        <w:t xml:space="preserve"> é composto pelos seguintes subsistemas: utilizadores e grupos, virtualização, hosts, monotorização, contabilidade, rede, armazenamento, segunraça, alta disponibilidade, </w:t>
-      </w:r>
-      <w:r>
-        <w:t>clusters, VDCs, cloud bursting, entre outros.</w:t>
+        <w:t xml:space="preserve">, </w:t>
+      </w:r>
+      <w:proofErr w:type="spellStart"/>
+      <w:r>
+        <w:t>VDCs</w:t>
+      </w:r>
+      <w:proofErr w:type="spellEnd"/>
+      <w:r>
+        <w:t xml:space="preserve">, cloud </w:t>
+      </w:r>
+      <w:proofErr w:type="spellStart"/>
+      <w:r>
+        <w:t>bursting</w:t>
+      </w:r>
+      <w:proofErr w:type="spellEnd"/>
+      <w:r>
+        <w:t>, entre outros.</w:t>
       </w:r>
     </w:p>
     <w:p/>
     <w:p>
       <w:pPr>
-        <w:pStyle w:val="Ttulo2"/>
-      </w:pPr>
-      <w:bookmarkStart w:id="9" w:name="_Toc422318731"/>
+        <w:pStyle w:val="Cabealho2"/>
+      </w:pPr>
+      <w:bookmarkStart w:id="10" w:name="_Toc422318731"/>
       <w:r>
         <w:t>Interface para programadores</w:t>
       </w:r>
-      <w:bookmarkEnd w:id="9"/>
+      <w:bookmarkEnd w:id="10"/>
     </w:p>
     <w:p>
       <w:pPr>
@@ -3214,7 +3269,15 @@
         </w:numPr>
       </w:pPr>
       <w:r>
-        <w:t>Gestão de utilizadores: validação de utilizadores usando a própria base de dados de interna com base em passwords ou mecanismos externos.</w:t>
+        <w:t xml:space="preserve">Gestão de utilizadores: validação de utilizadores usando a própria base de dados de interna com base em </w:t>
+      </w:r>
+      <w:proofErr w:type="gramStart"/>
+      <w:r>
+        <w:t>passwords</w:t>
+      </w:r>
+      <w:proofErr w:type="gramEnd"/>
+      <w:r>
+        <w:t xml:space="preserve"> ou mecanismos externos.</w:t>
       </w:r>
     </w:p>
     <w:p>
@@ -3239,17 +3302,18 @@
           <w:ilvl w:val="0"/>
           <w:numId w:val="16"/>
         </w:numPr>
-      </w:pPr>
-      <w:r>
-        <w:t xml:space="preserve">Monotorização: </w:t>
-      </w:r>
-      <w:proofErr w:type="gramStart"/>
-      <w:r>
-        <w:t>OpenNebula</w:t>
-      </w:r>
-      <w:proofErr w:type="gramEnd"/>
-      <w:r>
-        <w:t xml:space="preserve"> fornece o seu próprio sistema de monotorização personalizável e altamente escalável, podendo ser integrado com ferramentas de monotorização de datacenters externos.</w:t>
+        <w:ind w:left="1416" w:hanging="1056"/>
+      </w:pPr>
+      <w:r>
+        <w:t xml:space="preserve">Monotorização: OpenNebula fornece o seu próprio sistema de monotorização personalizável e altamente escalável, podendo ser integrado com ferramentas de monotorização de </w:t>
+      </w:r>
+      <w:proofErr w:type="spellStart"/>
+      <w:r>
+        <w:t>datacenters</w:t>
+      </w:r>
+      <w:proofErr w:type="spellEnd"/>
+      <w:r>
+        <w:t xml:space="preserve"> externos.</w:t>
       </w:r>
     </w:p>
     <w:p>
@@ -3280,7 +3344,31 @@
         <w:t xml:space="preserve">Armazenamento: </w:t>
       </w:r>
       <w:r>
-        <w:t>múltiplos backends são suportados pelo sistema de ficheiros datastore normais que suportam outros tipos de sistemas de ficheiros distribídos.</w:t>
+        <w:t xml:space="preserve">múltiplos </w:t>
+      </w:r>
+      <w:proofErr w:type="spellStart"/>
+      <w:r>
+        <w:t>backends</w:t>
+      </w:r>
+      <w:proofErr w:type="spellEnd"/>
+      <w:r>
+        <w:t xml:space="preserve"> são suportados pelo sistema de ficheiros </w:t>
+      </w:r>
+      <w:proofErr w:type="spellStart"/>
+      <w:r>
+        <w:t>datastore</w:t>
+      </w:r>
+      <w:proofErr w:type="spellEnd"/>
+      <w:r>
+        <w:t xml:space="preserve"> normais que suportam outros tipos de sistemas de ficheiros </w:t>
+      </w:r>
+      <w:proofErr w:type="spellStart"/>
+      <w:r>
+        <w:t>distribídos</w:t>
+      </w:r>
+      <w:proofErr w:type="spellEnd"/>
+      <w:r>
+        <w:t>.</w:t>
       </w:r>
     </w:p>
     <w:p>
@@ -3292,13 +3380,35 @@
         </w:numPr>
       </w:pPr>
       <w:r>
-        <w:t>Base de dados: suportados o sqlite e o mysql.</w:t>
+        <w:t>Base de dados</w:t>
+      </w:r>
+      <w:r>
+        <w:t xml:space="preserve"> suportadas</w:t>
+      </w:r>
+      <w:r>
+        <w:t xml:space="preserve">: </w:t>
+      </w:r>
+      <w:proofErr w:type="spellStart"/>
+      <w:r>
+        <w:t>sqlite</w:t>
+      </w:r>
+      <w:proofErr w:type="spellEnd"/>
+      <w:r>
+        <w:t xml:space="preserve"> e o </w:t>
+      </w:r>
+      <w:proofErr w:type="spellStart"/>
+      <w:r>
+        <w:t>mysql</w:t>
+      </w:r>
+      <w:proofErr w:type="spellEnd"/>
+      <w:r>
+        <w:t>.</w:t>
       </w:r>
     </w:p>
     <w:p/>
     <w:p>
       <w:pPr>
-        <w:pStyle w:val="Ttulo2"/>
+        <w:pStyle w:val="Cabealho2"/>
       </w:pPr>
       <w:r>
         <w:t>Interface para integradores de cloud</w:t>
@@ -3315,8 +3425,13 @@
       <w:r>
         <w:t xml:space="preserve">Arquitetura modular e extensível com plug-ins personalizáveis para integração com qualquer serviço de </w:t>
       </w:r>
-      <w:r>
-        <w:t>datacenteres.</w:t>
+      <w:proofErr w:type="spellStart"/>
+      <w:r>
+        <w:t>datacenteres</w:t>
+      </w:r>
+      <w:proofErr w:type="spellEnd"/>
+      <w:r>
+        <w:t>.</w:t>
       </w:r>
     </w:p>
     <w:p>
@@ -3352,24 +3467,42 @@
         <w:t xml:space="preserve">s </w:t>
       </w:r>
       <w:r>
-        <w:t xml:space="preserve">do núcleo </w:t>
+        <w:t xml:space="preserve">do núcleo OpenNebula, com ligações para </w:t>
+      </w:r>
+      <w:proofErr w:type="spellStart"/>
+      <w:r>
+        <w:t>Ruby</w:t>
+      </w:r>
+      <w:proofErr w:type="spellEnd"/>
+      <w:r>
+        <w:t xml:space="preserve"> e Java. </w:t>
+      </w:r>
+      <w:r>
+        <w:t xml:space="preserve">Rotas personalizadas de </w:t>
+      </w:r>
+      <w:proofErr w:type="spellStart"/>
+      <w:r>
+        <w:t>Sunstone</w:t>
+      </w:r>
+      <w:proofErr w:type="spellEnd"/>
+      <w:r>
+        <w:t xml:space="preserve"> </w:t>
       </w:r>
       <w:proofErr w:type="gramStart"/>
       <w:r>
-        <w:t>OpenNebula</w:t>
+        <w:t>Server</w:t>
       </w:r>
       <w:proofErr w:type="gramEnd"/>
       <w:r>
-        <w:t xml:space="preserve">, com ligações para Ruby e Java. </w:t>
-      </w:r>
-      <w:r>
-        <w:t xml:space="preserve">Rotas personalizadas </w:t>
-      </w:r>
-      <w:r>
-        <w:t xml:space="preserve">de </w:t>
-      </w:r>
-      <w:r>
-        <w:t xml:space="preserve">Sunstone Server para estender o servidor sunstone. </w:t>
+        <w:t xml:space="preserve"> para estender o servidor </w:t>
+      </w:r>
+      <w:proofErr w:type="spellStart"/>
+      <w:r>
+        <w:t>sunstone</w:t>
+      </w:r>
+      <w:proofErr w:type="spellEnd"/>
+      <w:r>
+        <w:t xml:space="preserve">. </w:t>
       </w:r>
     </w:p>
     <w:p>
@@ -3383,33 +3516,13 @@
       <w:r>
         <w:t xml:space="preserve">API </w:t>
       </w:r>
-      <w:proofErr w:type="gramStart"/>
+      <w:proofErr w:type="spellStart"/>
       <w:r>
         <w:t>OneFlow</w:t>
       </w:r>
-      <w:proofErr w:type="gramEnd"/>
-      <w:r>
-        <w:t xml:space="preserve"> para criar, controlar e </w:t>
-      </w:r>
-      <w:r>
-        <w:t>monitorizar</w:t>
-      </w:r>
-      <w:r>
-        <w:t xml:space="preserve"> aplicações ou serv</w:t>
-      </w:r>
-      <w:r>
-        <w:t xml:space="preserve">iços compostos por </w:t>
-      </w:r>
-      <w:r>
-        <w:t xml:space="preserve">máquinas virtuais </w:t>
-      </w:r>
-      <w:r>
-        <w:t>interligadas</w:t>
-      </w:r>
-      <w:bookmarkStart w:id="10" w:name="_GoBack"/>
-      <w:bookmarkEnd w:id="10"/>
-      <w:r>
-        <w:t xml:space="preserve">. </w:t>
+      <w:proofErr w:type="spellEnd"/>
+      <w:r>
+        <w:t xml:space="preserve"> para criar, controlar e monitorizar aplicações ou serviços compostos por máquinas virtuais interligadas. </w:t>
       </w:r>
       <w:r>
         <w:br w:type="page"/>
@@ -3417,11 +3530,929 @@
     </w:p>
     <w:p>
       <w:pPr>
-        <w:pStyle w:val="Ttulo1"/>
+        <w:pStyle w:val="Cabealho1"/>
+      </w:pPr>
+      <w:r>
+        <w:lastRenderedPageBreak/>
+        <w:t>Arquitetura OpenNebula</w:t>
+      </w:r>
+    </w:p>
+    <w:p/>
+    <w:p>
+      <w:pPr>
+        <w:rPr>
+          <w:rFonts w:cs="Times New Roman"/>
+        </w:rPr>
+      </w:pPr>
+      <w:r>
+        <w:rPr>
+          <w:rFonts w:cs="Times New Roman"/>
+        </w:rPr>
+        <w:t xml:space="preserve">A arquitetura de uma </w:t>
+      </w:r>
+      <w:r>
+        <w:rPr>
+          <w:rFonts w:cs="Times New Roman"/>
+          <w:i/>
+        </w:rPr>
+        <w:t>cloud</w:t>
+      </w:r>
+      <w:r>
+        <w:rPr>
+          <w:rFonts w:cs="Times New Roman"/>
+        </w:rPr>
+        <w:t xml:space="preserve"> é definida por três componentes principais: </w:t>
+      </w:r>
+      <w:proofErr w:type="spellStart"/>
+      <w:r>
+        <w:rPr>
+          <w:rFonts w:cs="Times New Roman"/>
+          <w:b/>
+        </w:rPr>
+        <w:t>storage</w:t>
+      </w:r>
+      <w:proofErr w:type="spellEnd"/>
+      <w:r>
+        <w:rPr>
+          <w:rFonts w:cs="Times New Roman"/>
+        </w:rPr>
+        <w:t xml:space="preserve"> (armazenamento), </w:t>
+      </w:r>
+      <w:proofErr w:type="spellStart"/>
+      <w:r>
+        <w:rPr>
+          <w:rFonts w:cs="Times New Roman"/>
+          <w:b/>
+        </w:rPr>
+        <w:t>networking</w:t>
+      </w:r>
+      <w:proofErr w:type="spellEnd"/>
+      <w:r>
+        <w:rPr>
+          <w:rFonts w:cs="Times New Roman"/>
+        </w:rPr>
+        <w:t xml:space="preserve"> (rede) e </w:t>
+      </w:r>
+      <w:proofErr w:type="spellStart"/>
+      <w:r>
+        <w:rPr>
+          <w:rFonts w:cs="Times New Roman"/>
+          <w:b/>
+        </w:rPr>
+        <w:t>virtualization</w:t>
+      </w:r>
+      <w:proofErr w:type="spellEnd"/>
+      <w:r>
+        <w:rPr>
+          <w:rFonts w:cs="Times New Roman"/>
+        </w:rPr>
+        <w:t xml:space="preserve"> (virtualização). A figura 1 mostra a arquitetura da </w:t>
+      </w:r>
+      <w:r>
+        <w:rPr>
+          <w:rFonts w:cs="Times New Roman"/>
+          <w:i/>
+        </w:rPr>
+        <w:t>cloud</w:t>
+      </w:r>
+      <w:r>
+        <w:rPr>
+          <w:rFonts w:cs="Times New Roman"/>
+        </w:rPr>
+        <w:t xml:space="preserve"> OpenNebula. O serviço OpenNebula corre num </w:t>
+      </w:r>
+      <w:proofErr w:type="spellStart"/>
+      <w:r>
+        <w:rPr>
+          <w:rFonts w:cs="Times New Roman"/>
+          <w:i/>
+        </w:rPr>
+        <w:t>host</w:t>
+      </w:r>
+      <w:proofErr w:type="spellEnd"/>
+      <w:r>
+        <w:rPr>
+          <w:rFonts w:cs="Times New Roman"/>
+          <w:i/>
+        </w:rPr>
+        <w:t xml:space="preserve"> </w:t>
+      </w:r>
+      <w:r>
+        <w:rPr>
+          <w:rFonts w:cs="Times New Roman"/>
+        </w:rPr>
+        <w:t xml:space="preserve">chamado de </w:t>
+      </w:r>
+      <w:r>
+        <w:rPr>
+          <w:rFonts w:cs="Times New Roman"/>
+          <w:i/>
+        </w:rPr>
+        <w:t>Front-end</w:t>
+      </w:r>
+      <w:r>
+        <w:rPr>
+          <w:rFonts w:cs="Times New Roman"/>
+        </w:rPr>
+        <w:t>, com conexões para os monitores das máquinas virtuais (hypervisor) através do serviço de rede.</w:t>
+      </w:r>
+      <w:r>
+        <w:rPr>
+          <w:rFonts w:cs="Times New Roman"/>
+        </w:rPr>
+        <w:t xml:space="preserve"> O </w:t>
+      </w:r>
+      <w:r>
+        <w:rPr>
+          <w:rFonts w:cs="Times New Roman"/>
+          <w:i/>
+        </w:rPr>
+        <w:t>Front-end</w:t>
+      </w:r>
+      <w:r>
+        <w:rPr>
+          <w:rFonts w:cs="Times New Roman"/>
+        </w:rPr>
+        <w:t xml:space="preserve">, servidor ou máquina virtual, </w:t>
+      </w:r>
+      <w:r>
+        <w:rPr>
+          <w:rFonts w:cs="Times New Roman"/>
+        </w:rPr>
+        <w:t>utiliza esta rede para geri</w:t>
+      </w:r>
+      <w:r>
+        <w:rPr>
+          <w:rFonts w:cs="Times New Roman"/>
+        </w:rPr>
+        <w:t xml:space="preserve">r todos os cursos da cloud, e disponibiliza uma de uma base de dados </w:t>
+      </w:r>
+      <w:proofErr w:type="spellStart"/>
+      <w:r>
+        <w:rPr>
+          <w:rFonts w:cs="Times New Roman"/>
+        </w:rPr>
+        <w:t>MySQL</w:t>
+      </w:r>
+      <w:proofErr w:type="spellEnd"/>
+      <w:r>
+        <w:rPr>
+          <w:rFonts w:cs="Times New Roman"/>
+        </w:rPr>
+        <w:t xml:space="preserve">, </w:t>
+      </w:r>
+      <w:r>
+        <w:rPr>
+          <w:rFonts w:cs="Times New Roman"/>
+        </w:rPr>
+        <w:t>schedule e serviços opcionais do OpenNebula</w:t>
+      </w:r>
+    </w:p>
+    <w:p>
+      <w:pPr>
+        <w:pStyle w:val="PargrafodaLista"/>
+        <w:rPr>
+          <w:rFonts w:cs="Times New Roman"/>
+          <w:sz w:val="24"/>
+          <w:szCs w:val="24"/>
+        </w:rPr>
+      </w:pPr>
+    </w:p>
+    <w:p>
+      <w:pPr>
+        <w:keepNext/>
+        <w:ind w:left="360"/>
+        <w:jc w:val="center"/>
+      </w:pPr>
+      <w:r>
+        <w:rPr>
+          <w:noProof/>
+          <w:lang w:eastAsia="pt-PT"/>
+        </w:rPr>
+        <w:drawing>
+          <wp:inline distT="0" distB="0" distL="0" distR="0" wp14:anchorId="3BDAC3CC" wp14:editId="52964D37">
+            <wp:extent cx="4466285" cy="2590800"/>
+            <wp:effectExtent l="0" t="0" r="0" b="0"/>
+            <wp:docPr id="1" name="Imagem 1"/>
+            <wp:cNvGraphicFramePr>
+              <a:graphicFrameLocks xmlns:a="http://schemas.openxmlformats.org/drawingml/2006/main" noChangeAspect="1"/>
+            </wp:cNvGraphicFramePr>
+            <a:graphic xmlns:a="http://schemas.openxmlformats.org/drawingml/2006/main">
+              <a:graphicData uri="http://schemas.openxmlformats.org/drawingml/2006/picture">
+                <pic:pic xmlns:pic="http://schemas.openxmlformats.org/drawingml/2006/picture">
+                  <pic:nvPicPr>
+                    <pic:cNvPr id="0" name=""/>
+                    <pic:cNvPicPr/>
+                  </pic:nvPicPr>
+                  <pic:blipFill rotWithShape="1">
+                    <a:blip r:embed="rId14"/>
+                    <a:srcRect l="31393" t="31306" r="29630" b="28478"/>
+                    <a:stretch/>
+                  </pic:blipFill>
+                  <pic:spPr bwMode="auto">
+                    <a:xfrm>
+                      <a:off x="0" y="0"/>
+                      <a:ext cx="4465760" cy="2590496"/>
+                    </a:xfrm>
+                    <a:prstGeom prst="rect">
+                      <a:avLst/>
+                    </a:prstGeom>
+                    <a:ln>
+                      <a:noFill/>
+                    </a:ln>
+                    <a:extLst>
+                      <a:ext uri="{53640926-AAD7-44D8-BBD7-CCE9431645EC}">
+                        <a14:shadowObscured xmlns:a14="http://schemas.microsoft.com/office/drawing/2010/main"/>
+                      </a:ext>
+                    </a:extLst>
+                  </pic:spPr>
+                </pic:pic>
+              </a:graphicData>
+            </a:graphic>
+          </wp:inline>
+        </w:drawing>
+      </w:r>
+    </w:p>
+    <w:p>
+      <w:pPr>
+        <w:pStyle w:val="Legenda"/>
+        <w:jc w:val="center"/>
+        <w:rPr>
+          <w:rFonts w:cs="Times New Roman"/>
+        </w:rPr>
+      </w:pPr>
+      <w:r>
+        <w:rPr>
+          <w:color w:val="auto"/>
+        </w:rPr>
+        <w:t xml:space="preserve">Arquitetura OpenNebula </w:t>
+      </w:r>
+    </w:p>
+    <w:p>
+      <w:pPr>
+        <w:rPr>
+          <w:rFonts w:cs="Times New Roman"/>
+          <w:noProof/>
+          <w:lang w:eastAsia="pt-PT"/>
+        </w:rPr>
+      </w:pPr>
+    </w:p>
+    <w:p>
+      <w:pPr>
+        <w:rPr>
+          <w:rFonts w:cs="Times New Roman"/>
+          <w:noProof/>
+          <w:lang w:eastAsia="pt-PT"/>
+        </w:rPr>
+      </w:pPr>
+      <w:r>
+        <w:rPr>
+          <w:rFonts w:cs="Times New Roman"/>
+          <w:noProof/>
+          <w:lang w:eastAsia="pt-PT"/>
+        </w:rPr>
+        <w:t>Os hipervisores</w:t>
+      </w:r>
+      <w:r>
+        <w:rPr>
+          <w:rFonts w:cs="Times New Roman"/>
+          <w:noProof/>
+          <w:lang w:eastAsia="pt-PT"/>
+        </w:rPr>
+        <w:t xml:space="preserve">, </w:t>
+      </w:r>
+      <w:r>
+        <w:rPr>
+          <w:rFonts w:cs="Times New Roman"/>
+          <w:noProof/>
+          <w:lang w:eastAsia="pt-PT"/>
+        </w:rPr>
+        <w:t xml:space="preserve">responsáveis por criar e correr máquinas virtuais, </w:t>
+      </w:r>
+      <w:r>
+        <w:rPr>
+          <w:rFonts w:cs="Times New Roman"/>
+          <w:noProof/>
+          <w:lang w:eastAsia="pt-PT"/>
+        </w:rPr>
+        <w:t xml:space="preserve">estão também conectados  ao </w:t>
+      </w:r>
+      <w:r>
+        <w:rPr>
+          <w:rFonts w:cs="Times New Roman"/>
+          <w:i/>
+          <w:noProof/>
+          <w:lang w:eastAsia="pt-PT"/>
+        </w:rPr>
+        <w:t>back-end</w:t>
+      </w:r>
+      <w:r>
+        <w:rPr>
+          <w:rFonts w:cs="Times New Roman"/>
+          <w:noProof/>
+          <w:lang w:eastAsia="pt-PT"/>
+        </w:rPr>
+        <w:t xml:space="preserve"> de armazenamento da cloud atraves da rede de armazenamento. Tendo em conta o baixo tráfego de rede exigido pelo OpenNebula para operar, esta rede pode ser  a mesma que a rede de serviços. </w:t>
+      </w:r>
+    </w:p>
+    <w:p>
+      <w:pPr>
+        <w:rPr>
+          <w:rFonts w:cs="Times New Roman"/>
+          <w:noProof/>
+          <w:lang w:eastAsia="pt-PT"/>
+        </w:rPr>
+      </w:pPr>
+    </w:p>
+    <w:p>
+      <w:pPr>
+        <w:rPr>
+          <w:rFonts w:cs="Times New Roman"/>
+        </w:rPr>
+      </w:pPr>
+      <w:r>
+        <w:rPr>
+          <w:rFonts w:cs="Times New Roman"/>
+          <w:noProof/>
+          <w:lang w:eastAsia="pt-PT"/>
+        </w:rPr>
+        <w:t>O back-end de armazenamento é responsável por fornecer suporte de armazenamento para as máquinas virtuais em execução (System DS) e para os repositórios de imagem (Image DS)</w:t>
+      </w:r>
+    </w:p>
+    <w:p>
+      <w:pPr>
+        <w:rPr>
+          <w:rFonts w:cs="Times New Roman"/>
+        </w:rPr>
+      </w:pPr>
+      <w:r>
+        <w:rPr>
+          <w:rFonts w:cs="Times New Roman"/>
+        </w:rPr>
+        <w:t xml:space="preserve">As máquinas virtuais requerem dois tipos interligações de rede: privada e pública. A rede privada implementa redes virtuais isoladas (VLAN) para a comunicação interna entre as máquinas virtuais. O acesso a cada rede virtual pode ser restrito a diferentes utilizadores, grupos ou limitada através de quotas. Algumas máquinas virtuais precisam de comunicar com o mundo, por isso o acesso a redes públicas é recomendado para alguns hipervisores. </w:t>
+      </w:r>
+    </w:p>
+    <w:p>
+      <w:pPr>
+        <w:rPr>
+          <w:rFonts w:cs="Times New Roman"/>
+        </w:rPr>
+      </w:pPr>
+    </w:p>
+    <w:p>
+      <w:pPr>
+        <w:rPr>
+          <w:rFonts w:cs="Times New Roman"/>
+        </w:rPr>
+      </w:pPr>
+    </w:p>
+    <w:p>
+      <w:pPr>
+        <w:rPr>
+          <w:rFonts w:cs="Times New Roman"/>
+        </w:rPr>
+      </w:pPr>
+      <w:r>
+        <w:rPr>
+          <w:rFonts w:cs="Times New Roman"/>
+        </w:rPr>
+        <w:t>São recomendados</w:t>
+      </w:r>
+      <w:r>
+        <w:rPr>
+          <w:rFonts w:cs="Times New Roman"/>
+        </w:rPr>
+        <w:t xml:space="preserve"> dois tipos de implementação de uma cloud baseada na arquitetura acima descrita: básica,</w:t>
+      </w:r>
+      <w:r>
+        <w:rPr>
+          <w:rFonts w:cs="Times New Roman"/>
+          <w:i/>
+        </w:rPr>
+        <w:t xml:space="preserve"> </w:t>
+      </w:r>
+      <w:r>
+        <w:rPr>
+          <w:rFonts w:cs="Times New Roman"/>
+        </w:rPr>
+        <w:t xml:space="preserve">para </w:t>
+      </w:r>
+      <w:r>
+        <w:rPr>
+          <w:rFonts w:cs="Times New Roman"/>
+          <w:i/>
+        </w:rPr>
+        <w:t>clouds</w:t>
+      </w:r>
+      <w:r>
+        <w:rPr>
+          <w:rFonts w:cs="Times New Roman"/>
+        </w:rPr>
+        <w:t xml:space="preserve"> de tamanho médio (a partir de algumas dezenas de </w:t>
+      </w:r>
+      <w:r>
+        <w:rPr>
+          <w:rFonts w:cs="Times New Roman"/>
+          <w:bCs/>
+        </w:rPr>
+        <w:t>hipervisores</w:t>
+      </w:r>
+      <w:r>
+        <w:rPr>
+          <w:rFonts w:cs="Times New Roman"/>
+        </w:rPr>
+        <w:t xml:space="preserve">) e avançada, para </w:t>
+      </w:r>
+      <w:r>
+        <w:rPr>
+          <w:rFonts w:cs="Times New Roman"/>
+          <w:i/>
+        </w:rPr>
+        <w:t>clouds</w:t>
+      </w:r>
+      <w:r>
+        <w:rPr>
+          <w:rFonts w:cs="Times New Roman"/>
+        </w:rPr>
+        <w:t xml:space="preserve"> de grandes dimensões (de dezenas a centenas de hipervisores). Estes dois tipos de implementação têm também algumas características que as distinguem que podem ser importantes para uma escolha.</w:t>
+      </w:r>
+    </w:p>
+    <w:p>
+      <w:pPr>
+        <w:rPr>
+          <w:rFonts w:cs="Times New Roman"/>
+        </w:rPr>
+      </w:pPr>
+    </w:p>
+    <w:tbl>
+      <w:tblPr>
+        <w:tblStyle w:val="GrelhaMdia3-Cor2"/>
+        <w:tblpPr w:leftFromText="141" w:rightFromText="141" w:vertAnchor="text" w:horzAnchor="margin" w:tblpY="42"/>
+        <w:tblW w:w="8344" w:type="dxa"/>
+        <w:tblLook w:val="04A0" w:firstRow="1" w:lastRow="0" w:firstColumn="1" w:lastColumn="0" w:noHBand="0" w:noVBand="1"/>
+      </w:tblPr>
+      <w:tblGrid>
+        <w:gridCol w:w="2781"/>
+        <w:gridCol w:w="2781"/>
+        <w:gridCol w:w="2782"/>
+      </w:tblGrid>
+      <w:tr>
+        <w:trPr>
+          <w:cnfStyle w:val="100000000000" w:firstRow="1" w:lastRow="0" w:firstColumn="0" w:lastColumn="0" w:oddVBand="0" w:evenVBand="0" w:oddHBand="0" w:evenHBand="0" w:firstRowFirstColumn="0" w:firstRowLastColumn="0" w:lastRowFirstColumn="0" w:lastRowLastColumn="0"/>
+          <w:trHeight w:val="449"/>
+        </w:trPr>
+        <w:tc>
+          <w:tcPr>
+            <w:cnfStyle w:val="001000000000" w:firstRow="0" w:lastRow="0" w:firstColumn="1" w:lastColumn="0" w:oddVBand="0" w:evenVBand="0" w:oddHBand="0" w:evenHBand="0" w:firstRowFirstColumn="0" w:firstRowLastColumn="0" w:lastRowFirstColumn="0" w:lastRowLastColumn="0"/>
+            <w:tcW w:w="2781" w:type="dxa"/>
+          </w:tcPr>
+          <w:p>
+            <w:pPr>
+              <w:rPr>
+                <w:noProof/>
+                <w:lang w:eastAsia="pt-PT"/>
+              </w:rPr>
+            </w:pPr>
+          </w:p>
+        </w:tc>
+        <w:tc>
+          <w:tcPr>
+            <w:tcW w:w="2781" w:type="dxa"/>
+          </w:tcPr>
+          <w:p>
+            <w:pPr>
+              <w:jc w:val="center"/>
+              <w:cnfStyle w:val="100000000000" w:firstRow="1" w:lastRow="0" w:firstColumn="0" w:lastColumn="0" w:oddVBand="0" w:evenVBand="0" w:oddHBand="0" w:evenHBand="0" w:firstRowFirstColumn="0" w:firstRowLastColumn="0" w:lastRowFirstColumn="0" w:lastRowLastColumn="0"/>
+              <w:rPr>
+                <w:noProof/>
+                <w:lang w:eastAsia="pt-PT"/>
+              </w:rPr>
+            </w:pPr>
+            <w:r>
+              <w:rPr>
+                <w:noProof/>
+                <w:lang w:eastAsia="pt-PT"/>
+              </w:rPr>
+              <w:t>Básica</w:t>
+            </w:r>
+          </w:p>
+        </w:tc>
+        <w:tc>
+          <w:tcPr>
+            <w:tcW w:w="2782" w:type="dxa"/>
+          </w:tcPr>
+          <w:p>
+            <w:pPr>
+              <w:jc w:val="center"/>
+              <w:cnfStyle w:val="100000000000" w:firstRow="1" w:lastRow="0" w:firstColumn="0" w:lastColumn="0" w:oddVBand="0" w:evenVBand="0" w:oddHBand="0" w:evenHBand="0" w:firstRowFirstColumn="0" w:firstRowLastColumn="0" w:lastRowFirstColumn="0" w:lastRowLastColumn="0"/>
+              <w:rPr>
+                <w:noProof/>
+                <w:lang w:eastAsia="pt-PT"/>
+              </w:rPr>
+            </w:pPr>
+            <w:r>
+              <w:rPr>
+                <w:noProof/>
+                <w:lang w:eastAsia="pt-PT"/>
+              </w:rPr>
+              <w:t>Avançada</w:t>
+            </w:r>
+          </w:p>
+        </w:tc>
+      </w:tr>
+      <w:tr>
+        <w:trPr>
+          <w:cnfStyle w:val="000000100000" w:firstRow="0" w:lastRow="0" w:firstColumn="0" w:lastColumn="0" w:oddVBand="0" w:evenVBand="0" w:oddHBand="1" w:evenHBand="0" w:firstRowFirstColumn="0" w:firstRowLastColumn="0" w:lastRowFirstColumn="0" w:lastRowLastColumn="0"/>
+          <w:trHeight w:val="1173"/>
+        </w:trPr>
+        <w:tc>
+          <w:tcPr>
+            <w:cnfStyle w:val="001000000000" w:firstRow="0" w:lastRow="0" w:firstColumn="1" w:lastColumn="0" w:oddVBand="0" w:evenVBand="0" w:oddHBand="0" w:evenHBand="0" w:firstRowFirstColumn="0" w:firstRowLastColumn="0" w:lastRowFirstColumn="0" w:lastRowLastColumn="0"/>
+            <w:tcW w:w="2781" w:type="dxa"/>
+          </w:tcPr>
+          <w:p>
+            <w:pPr>
+              <w:jc w:val="center"/>
+              <w:rPr>
+                <w:noProof/>
+                <w:lang w:eastAsia="pt-PT"/>
+              </w:rPr>
+            </w:pPr>
+            <w:r>
+              <w:rPr>
+                <w:noProof/>
+                <w:lang w:eastAsia="pt-PT"/>
+              </w:rPr>
+              <w:t>Sistemas Operativos</w:t>
+            </w:r>
+          </w:p>
+        </w:tc>
+        <w:tc>
+          <w:tcPr>
+            <w:tcW w:w="5563" w:type="dxa"/>
+            <w:gridSpan w:val="2"/>
+          </w:tcPr>
+          <w:p>
+            <w:pPr>
+              <w:jc w:val="center"/>
+              <w:cnfStyle w:val="000000100000" w:firstRow="0" w:lastRow="0" w:firstColumn="0" w:lastColumn="0" w:oddVBand="0" w:evenVBand="0" w:oddHBand="1" w:evenHBand="0" w:firstRowFirstColumn="0" w:firstRowLastColumn="0" w:lastRowFirstColumn="0" w:lastRowLastColumn="0"/>
+              <w:rPr>
+                <w:rFonts w:cs="Times New Roman"/>
+                <w:noProof/>
+                <w:lang w:eastAsia="pt-PT"/>
+              </w:rPr>
+            </w:pPr>
+          </w:p>
+          <w:p>
+            <w:pPr>
+              <w:jc w:val="center"/>
+              <w:cnfStyle w:val="000000100000" w:firstRow="0" w:lastRow="0" w:firstColumn="0" w:lastColumn="0" w:oddVBand="0" w:evenVBand="0" w:oddHBand="1" w:evenHBand="0" w:firstRowFirstColumn="0" w:firstRowLastColumn="0" w:lastRowFirstColumn="0" w:lastRowLastColumn="0"/>
+              <w:rPr>
+                <w:rFonts w:cs="Times New Roman"/>
+                <w:noProof/>
+                <w:lang w:eastAsia="pt-PT"/>
+              </w:rPr>
+            </w:pPr>
+            <w:r>
+              <w:rPr>
+                <w:rFonts w:cs="Times New Roman"/>
+                <w:noProof/>
+                <w:lang w:eastAsia="pt-PT"/>
+              </w:rPr>
+              <w:t>Suportados : (Ubuntu or CentOS/RHEL)  em todas as m</w:t>
+            </w:r>
+            <w:r>
+              <w:rPr>
+                <w:rFonts w:cs="Times New Roman"/>
+                <w:noProof/>
+                <w:lang w:eastAsia="pt-PT"/>
+              </w:rPr>
+              <w:t>áquinas.</w:t>
+            </w:r>
+            <w:r>
+              <w:rPr>
+                <w:rFonts w:cs="Times New Roman"/>
+                <w:noProof/>
+                <w:lang w:eastAsia="pt-PT"/>
+              </w:rPr>
+              <w:t xml:space="preserve"> </w:t>
+            </w:r>
+          </w:p>
+        </w:tc>
+      </w:tr>
+      <w:tr>
+        <w:trPr>
+          <w:trHeight w:val="449"/>
+        </w:trPr>
+        <w:tc>
+          <w:tcPr>
+            <w:cnfStyle w:val="001000000000" w:firstRow="0" w:lastRow="0" w:firstColumn="1" w:lastColumn="0" w:oddVBand="0" w:evenVBand="0" w:oddHBand="0" w:evenHBand="0" w:firstRowFirstColumn="0" w:firstRowLastColumn="0" w:lastRowFirstColumn="0" w:lastRowLastColumn="0"/>
+            <w:tcW w:w="2781" w:type="dxa"/>
+          </w:tcPr>
+          <w:p>
+            <w:pPr>
+              <w:jc w:val="center"/>
+              <w:rPr>
+                <w:noProof/>
+                <w:lang w:eastAsia="pt-PT"/>
+              </w:rPr>
+            </w:pPr>
+            <w:r>
+              <w:rPr>
+                <w:noProof/>
+                <w:lang w:eastAsia="pt-PT"/>
+              </w:rPr>
+              <w:t>Hipervisor</w:t>
+            </w:r>
+          </w:p>
+        </w:tc>
+        <w:tc>
+          <w:tcPr>
+            <w:tcW w:w="5563" w:type="dxa"/>
+            <w:gridSpan w:val="2"/>
+          </w:tcPr>
+          <w:p>
+            <w:pPr>
+              <w:pStyle w:val="Cabealho3"/>
+              <w:jc w:val="center"/>
+              <w:outlineLvl w:val="2"/>
+              <w:cnfStyle w:val="000000000000" w:firstRow="0" w:lastRow="0" w:firstColumn="0" w:lastColumn="0" w:oddVBand="0" w:evenVBand="0" w:oddHBand="0" w:evenHBand="0" w:firstRowFirstColumn="0" w:firstRowLastColumn="0" w:lastRowFirstColumn="0" w:lastRowLastColumn="0"/>
+              <w:rPr>
+                <w:rFonts w:asciiTheme="minorHAnsi" w:hAnsiTheme="minorHAnsi" w:cs="Times New Roman"/>
+                <w:b w:val="0"/>
+                <w:noProof/>
+                <w:lang w:val="en-US" w:eastAsia="pt-PT"/>
+              </w:rPr>
+            </w:pPr>
+            <w:r>
+              <w:rPr>
+                <w:rFonts w:cs="Times New Roman"/>
+                <w:b w:val="0"/>
+                <w:noProof/>
+                <w:lang w:val="en-US" w:eastAsia="pt-PT"/>
+              </w:rPr>
+              <w:t>KVM (</w:t>
+            </w:r>
+            <w:r>
+              <w:rPr>
+                <w:b w:val="0"/>
+                <w:lang w:val="en-US"/>
+              </w:rPr>
+              <w:t>Kernel-based Virtual Machine</w:t>
+            </w:r>
+            <w:r>
+              <w:rPr>
+                <w:rFonts w:cs="Times New Roman"/>
+                <w:b w:val="0"/>
+                <w:noProof/>
+                <w:lang w:val="en-US" w:eastAsia="pt-PT"/>
+              </w:rPr>
+              <w:t>)</w:t>
+            </w:r>
+          </w:p>
+        </w:tc>
+      </w:tr>
+      <w:tr>
+        <w:trPr>
+          <w:cnfStyle w:val="000000100000" w:firstRow="0" w:lastRow="0" w:firstColumn="0" w:lastColumn="0" w:oddVBand="0" w:evenVBand="0" w:oddHBand="1" w:evenHBand="0" w:firstRowFirstColumn="0" w:firstRowLastColumn="0" w:lastRowFirstColumn="0" w:lastRowLastColumn="0"/>
+          <w:trHeight w:val="474"/>
+        </w:trPr>
+        <w:tc>
+          <w:tcPr>
+            <w:cnfStyle w:val="001000000000" w:firstRow="0" w:lastRow="0" w:firstColumn="1" w:lastColumn="0" w:oddVBand="0" w:evenVBand="0" w:oddHBand="0" w:evenHBand="0" w:firstRowFirstColumn="0" w:firstRowLastColumn="0" w:lastRowFirstColumn="0" w:lastRowLastColumn="0"/>
+            <w:tcW w:w="2781" w:type="dxa"/>
+          </w:tcPr>
+          <w:p>
+            <w:pPr>
+              <w:jc w:val="center"/>
+              <w:rPr>
+                <w:noProof/>
+                <w:lang w:eastAsia="pt-PT"/>
+              </w:rPr>
+            </w:pPr>
+            <w:r>
+              <w:rPr>
+                <w:noProof/>
+                <w:lang w:eastAsia="pt-PT"/>
+              </w:rPr>
+              <w:t>Rede</w:t>
+            </w:r>
+          </w:p>
+        </w:tc>
+        <w:tc>
+          <w:tcPr>
+            <w:tcW w:w="2781" w:type="dxa"/>
+          </w:tcPr>
+          <w:p>
+            <w:pPr>
+              <w:jc w:val="center"/>
+              <w:cnfStyle w:val="000000100000" w:firstRow="0" w:lastRow="0" w:firstColumn="0" w:lastColumn="0" w:oddVBand="0" w:evenVBand="0" w:oddHBand="1" w:evenHBand="0" w:firstRowFirstColumn="0" w:firstRowLastColumn="0" w:lastRowFirstColumn="0" w:lastRowLastColumn="0"/>
+              <w:rPr>
+                <w:rFonts w:cs="Times New Roman"/>
+                <w:noProof/>
+                <w:lang w:eastAsia="pt-PT"/>
+              </w:rPr>
+            </w:pPr>
+            <w:r>
+              <w:rPr>
+                <w:rFonts w:cs="Times New Roman"/>
+                <w:noProof/>
+                <w:lang w:eastAsia="pt-PT"/>
+              </w:rPr>
+              <w:t xml:space="preserve">VLAN </w:t>
+            </w:r>
+          </w:p>
+        </w:tc>
+        <w:tc>
+          <w:tcPr>
+            <w:tcW w:w="2782" w:type="dxa"/>
+          </w:tcPr>
+          <w:p>
+            <w:pPr>
+              <w:jc w:val="center"/>
+              <w:cnfStyle w:val="000000100000" w:firstRow="0" w:lastRow="0" w:firstColumn="0" w:lastColumn="0" w:oddVBand="0" w:evenVBand="0" w:oddHBand="1" w:evenHBand="0" w:firstRowFirstColumn="0" w:firstRowLastColumn="0" w:lastRowFirstColumn="0" w:lastRowLastColumn="0"/>
+              <w:rPr>
+                <w:rFonts w:cs="Times New Roman"/>
+                <w:noProof/>
+                <w:lang w:eastAsia="pt-PT"/>
+              </w:rPr>
+            </w:pPr>
+            <w:r>
+              <w:rPr>
+                <w:rFonts w:cs="Times New Roman"/>
+                <w:noProof/>
+                <w:lang w:eastAsia="pt-PT"/>
+              </w:rPr>
+              <w:t>VXLAN</w:t>
+            </w:r>
+          </w:p>
+        </w:tc>
+      </w:tr>
+      <w:tr>
+        <w:trPr>
+          <w:trHeight w:val="474"/>
+        </w:trPr>
+        <w:tc>
+          <w:tcPr>
+            <w:cnfStyle w:val="001000000000" w:firstRow="0" w:lastRow="0" w:firstColumn="1" w:lastColumn="0" w:oddVBand="0" w:evenVBand="0" w:oddHBand="0" w:evenHBand="0" w:firstRowFirstColumn="0" w:firstRowLastColumn="0" w:lastRowFirstColumn="0" w:lastRowLastColumn="0"/>
+            <w:tcW w:w="2781" w:type="dxa"/>
+          </w:tcPr>
+          <w:p>
+            <w:pPr>
+              <w:jc w:val="center"/>
+              <w:rPr>
+                <w:noProof/>
+                <w:lang w:eastAsia="pt-PT"/>
+              </w:rPr>
+            </w:pPr>
+            <w:r>
+              <w:rPr>
+                <w:noProof/>
+                <w:lang w:eastAsia="pt-PT"/>
+              </w:rPr>
+              <w:t>Armazenamento</w:t>
+            </w:r>
+          </w:p>
+        </w:tc>
+        <w:tc>
+          <w:tcPr>
+            <w:tcW w:w="2781" w:type="dxa"/>
+          </w:tcPr>
+          <w:p>
+            <w:pPr>
+              <w:jc w:val="center"/>
+              <w:cnfStyle w:val="000000000000" w:firstRow="0" w:lastRow="0" w:firstColumn="0" w:lastColumn="0" w:oddVBand="0" w:evenVBand="0" w:oddHBand="0" w:evenHBand="0" w:firstRowFirstColumn="0" w:firstRowLastColumn="0" w:lastRowFirstColumn="0" w:lastRowLastColumn="0"/>
+              <w:rPr>
+                <w:rFonts w:cs="Times New Roman"/>
+                <w:noProof/>
+                <w:lang w:eastAsia="pt-PT"/>
+              </w:rPr>
+            </w:pPr>
+            <w:r>
+              <w:rPr>
+                <w:rFonts w:cs="Times New Roman"/>
+                <w:noProof/>
+                <w:lang w:eastAsia="pt-PT"/>
+              </w:rPr>
+              <w:t>NFS/GlusterFS</w:t>
+            </w:r>
+          </w:p>
+        </w:tc>
+        <w:tc>
+          <w:tcPr>
+            <w:tcW w:w="2782" w:type="dxa"/>
+          </w:tcPr>
+          <w:p>
+            <w:pPr>
+              <w:jc w:val="center"/>
+              <w:cnfStyle w:val="000000000000" w:firstRow="0" w:lastRow="0" w:firstColumn="0" w:lastColumn="0" w:oddVBand="0" w:evenVBand="0" w:oddHBand="0" w:evenHBand="0" w:firstRowFirstColumn="0" w:firstRowLastColumn="0" w:lastRowFirstColumn="0" w:lastRowLastColumn="0"/>
+              <w:rPr>
+                <w:rFonts w:cs="Times New Roman"/>
+                <w:noProof/>
+                <w:lang w:eastAsia="pt-PT"/>
+              </w:rPr>
+            </w:pPr>
+            <w:r>
+              <w:rPr>
+                <w:rFonts w:cs="Times New Roman"/>
+                <w:noProof/>
+                <w:lang w:eastAsia="pt-PT"/>
+              </w:rPr>
+              <w:t xml:space="preserve">Ceph Cluster </w:t>
+            </w:r>
+          </w:p>
+        </w:tc>
+      </w:tr>
+      <w:tr>
+        <w:trPr>
+          <w:cnfStyle w:val="000000100000" w:firstRow="0" w:lastRow="0" w:firstColumn="0" w:lastColumn="0" w:oddVBand="0" w:evenVBand="0" w:oddHBand="1" w:evenHBand="0" w:firstRowFirstColumn="0" w:firstRowLastColumn="0" w:lastRowFirstColumn="0" w:lastRowLastColumn="0"/>
+          <w:trHeight w:val="474"/>
+        </w:trPr>
+        <w:tc>
+          <w:tcPr>
+            <w:cnfStyle w:val="001000000000" w:firstRow="0" w:lastRow="0" w:firstColumn="1" w:lastColumn="0" w:oddVBand="0" w:evenVBand="0" w:oddHBand="0" w:evenHBand="0" w:firstRowFirstColumn="0" w:firstRowLastColumn="0" w:lastRowFirstColumn="0" w:lastRowLastColumn="0"/>
+            <w:tcW w:w="2781" w:type="dxa"/>
+          </w:tcPr>
+          <w:p>
+            <w:pPr>
+              <w:jc w:val="center"/>
+              <w:rPr>
+                <w:noProof/>
+                <w:lang w:eastAsia="pt-PT"/>
+              </w:rPr>
+            </w:pPr>
+            <w:r>
+              <w:rPr>
+                <w:noProof/>
+                <w:lang w:eastAsia="pt-PT"/>
+              </w:rPr>
+              <w:t>Autenticação</w:t>
+            </w:r>
+          </w:p>
+        </w:tc>
+        <w:tc>
+          <w:tcPr>
+            <w:tcW w:w="5563" w:type="dxa"/>
+            <w:gridSpan w:val="2"/>
+          </w:tcPr>
+          <w:p>
+            <w:pPr>
+              <w:jc w:val="center"/>
+              <w:cnfStyle w:val="000000100000" w:firstRow="0" w:lastRow="0" w:firstColumn="0" w:lastColumn="0" w:oddVBand="0" w:evenVBand="0" w:oddHBand="1" w:evenHBand="0" w:firstRowFirstColumn="0" w:firstRowLastColumn="0" w:lastRowFirstColumn="0" w:lastRowLastColumn="0"/>
+              <w:rPr>
+                <w:rFonts w:cs="Times New Roman"/>
+                <w:noProof/>
+                <w:lang w:val="en-US" w:eastAsia="pt-PT"/>
+              </w:rPr>
+            </w:pPr>
+            <w:r>
+              <w:rPr>
+                <w:rFonts w:cs="Times New Roman"/>
+                <w:noProof/>
+                <w:lang w:val="en-US" w:eastAsia="pt-PT"/>
+              </w:rPr>
+              <w:t>Native Authentication ou Active Directory</w:t>
+            </w:r>
+          </w:p>
+        </w:tc>
+      </w:tr>
+    </w:tbl>
+    <w:p>
+      <w:pPr>
+        <w:rPr>
+          <w:rFonts w:cs="Times New Roman"/>
+          <w:lang w:val="en-US"/>
+        </w:rPr>
+      </w:pPr>
+    </w:p>
+    <w:p>
+      <w:pPr>
+        <w:rPr>
+          <w:rFonts w:cs="Times New Roman"/>
+          <w:lang w:val="en-US"/>
+        </w:rPr>
+      </w:pPr>
+    </w:p>
+    <w:p>
+      <w:pPr>
+        <w:rPr>
+          <w:lang w:val="en-US"/>
+        </w:rPr>
+      </w:pPr>
+    </w:p>
+    <w:p>
+      <w:pPr>
+        <w:rPr>
+          <w:lang w:val="en-US"/>
+        </w:rPr>
+      </w:pPr>
+    </w:p>
+    <w:p>
+      <w:pPr>
+        <w:pStyle w:val="Cabealho1"/>
       </w:pPr>
       <w:bookmarkStart w:id="11" w:name="_Toc422318732"/>
       <w:r>
-        <w:lastRenderedPageBreak/>
         <w:t>Conclusões</w:t>
       </w:r>
       <w:bookmarkEnd w:id="11"/>
@@ -3461,7 +4492,7 @@
       <w:sdtContent>
         <w:p>
           <w:pPr>
-            <w:pStyle w:val="Ttulo1"/>
+            <w:pStyle w:val="Cabealho1"/>
           </w:pPr>
           <w:r>
             <w:t>Referê</w:t>
@@ -3506,7 +4537,6 @@
           </w:tblGrid>
           <w:tr>
             <w:trPr>
-              <w:divId w:val="1695035965"/>
               <w:tblCellSpacing w:w="15" w:type="dxa"/>
             </w:trPr>
             <w:tc>
@@ -3554,7 +4584,6 @@
           </w:tr>
           <w:tr>
             <w:trPr>
-              <w:divId w:val="1695035965"/>
               <w:tblCellSpacing w:w="15" w:type="dxa"/>
             </w:trPr>
             <w:tc>
@@ -3602,7 +4631,6 @@
           </w:tr>
           <w:tr>
             <w:trPr>
-              <w:divId w:val="1695035965"/>
               <w:tblCellSpacing w:w="15" w:type="dxa"/>
             </w:trPr>
             <w:tc>
@@ -3650,7 +4678,6 @@
           </w:tr>
           <w:tr>
             <w:trPr>
-              <w:divId w:val="1695035965"/>
               <w:tblCellSpacing w:w="15" w:type="dxa"/>
             </w:trPr>
             <w:tc>
@@ -3690,15 +4717,21 @@
                 <w:r>
                   <w:rPr>
                     <w:noProof/>
+                    <w:lang w:val="en-US"/>
                   </w:rPr>
-                  <w:t>“Arquitetura,” [Online]. Available: https://support.opennebula.pro/hc/en-us/articles/204210319. [Acedido em 17 06 2015].</w:t>
+                  <w:t xml:space="preserve">“Arquitetura,” [Online]. Available: https://support.opennebula.pro/hc/en-us/articles/204210319. </w:t>
+                </w:r>
+                <w:r>
+                  <w:rPr>
+                    <w:noProof/>
+                  </w:rPr>
+                  <w:t>[Acedido em 17 06 2015].</w:t>
                 </w:r>
               </w:p>
             </w:tc>
           </w:tr>
           <w:tr>
             <w:trPr>
-              <w:divId w:val="1695035965"/>
               <w:tblCellSpacing w:w="15" w:type="dxa"/>
             </w:trPr>
             <w:tc>
@@ -3738,8 +4771,15 @@
                 <w:r>
                   <w:rPr>
                     <w:noProof/>
+                    <w:lang w:val="en-US"/>
                   </w:rPr>
-                  <w:t>“opennebula.org,” [Online]. Available: http://opennebula.org/about/project/. [Acedido em 17 06 2015].</w:t>
+                  <w:t xml:space="preserve">“opennebula.org,” [Online]. Available: http://opennebula.org/about/project/. </w:t>
+                </w:r>
+                <w:r>
+                  <w:rPr>
+                    <w:noProof/>
+                  </w:rPr>
+                  <w:t>[Acedido em 17 06 2015].</w:t>
                 </w:r>
               </w:p>
             </w:tc>
@@ -3747,7 +4787,6 @@
         </w:tbl>
         <w:p>
           <w:pPr>
-            <w:divId w:val="1695035965"/>
             <w:rPr>
               <w:rFonts w:eastAsia="Times New Roman"/>
               <w:noProof/>
@@ -3766,7 +4805,7 @@
       </w:sdtContent>
     </w:sdt>
     <w:sectPr>
-      <w:footerReference w:type="first" r:id="rId13"/>
+      <w:footerReference w:type="first" r:id="rId15"/>
       <w:pgSz w:w="11906" w:h="16838"/>
       <w:pgMar w:top="1417" w:right="1701" w:bottom="1417" w:left="1701" w:header="708" w:footer="708" w:gutter="0"/>
       <w:pgNumType w:start="1"/>
@@ -3940,6 +4979,119 @@
 <file path=word/numbering.xml><?xml version="1.0" encoding="utf-8"?>
 <w:numbering xmlns:wpc="http://schemas.microsoft.com/office/word/2010/wordprocessingCanvas" xmlns:mc="http://schemas.openxmlformats.org/markup-compatibility/2006" xmlns:o="urn:schemas-microsoft-com:office:office" xmlns:r="http://schemas.openxmlformats.org/officeDocument/2006/relationships" xmlns:m="http://schemas.openxmlformats.org/officeDocument/2006/math" xmlns:v="urn:schemas-microsoft-com:vml" xmlns:wp14="http://schemas.microsoft.com/office/word/2010/wordprocessingDrawing" xmlns:wp="http://schemas.openxmlformats.org/drawingml/2006/wordprocessingDrawing" xmlns:w10="urn:schemas-microsoft-com:office:word" xmlns:w="http://schemas.openxmlformats.org/wordprocessingml/2006/main" xmlns:w14="http://schemas.microsoft.com/office/word/2010/wordml" xmlns:wpg="http://schemas.microsoft.com/office/word/2010/wordprocessingGroup" xmlns:wpi="http://schemas.microsoft.com/office/word/2010/wordprocessingInk" xmlns:wne="http://schemas.microsoft.com/office/word/2006/wordml" xmlns:wps="http://schemas.microsoft.com/office/word/2010/wordprocessingShape" mc:Ignorable="w14 wp14">
   <w:abstractNum w:abstractNumId="0">
+    <w:nsid w:val="0CB24439"/>
+    <w:multiLevelType w:val="hybridMultilevel"/>
+    <w:tmpl w:val="81B8E848"/>
+    <w:lvl w:ilvl="0" w:tplc="08160001">
+      <w:start w:val="1"/>
+      <w:numFmt w:val="bullet"/>
+      <w:lvlText w:val=""/>
+      <w:lvlJc w:val="left"/>
+      <w:pPr>
+        <w:ind w:left="720" w:hanging="360"/>
+      </w:pPr>
+      <w:rPr>
+        <w:rFonts w:ascii="Symbol" w:hAnsi="Symbol" w:hint="default"/>
+      </w:rPr>
+    </w:lvl>
+    <w:lvl w:ilvl="1" w:tplc="08160001">
+      <w:start w:val="1"/>
+      <w:numFmt w:val="bullet"/>
+      <w:lvlText w:val=""/>
+      <w:lvlJc w:val="left"/>
+      <w:pPr>
+        <w:ind w:left="1440" w:hanging="360"/>
+      </w:pPr>
+      <w:rPr>
+        <w:rFonts w:ascii="Symbol" w:hAnsi="Symbol" w:hint="default"/>
+      </w:rPr>
+    </w:lvl>
+    <w:lvl w:ilvl="2" w:tplc="08160005" w:tentative="1">
+      <w:start w:val="1"/>
+      <w:numFmt w:val="bullet"/>
+      <w:lvlText w:val=""/>
+      <w:lvlJc w:val="left"/>
+      <w:pPr>
+        <w:ind w:left="2160" w:hanging="360"/>
+      </w:pPr>
+      <w:rPr>
+        <w:rFonts w:ascii="Wingdings" w:hAnsi="Wingdings" w:hint="default"/>
+      </w:rPr>
+    </w:lvl>
+    <w:lvl w:ilvl="3" w:tplc="08160001" w:tentative="1">
+      <w:start w:val="1"/>
+      <w:numFmt w:val="bullet"/>
+      <w:lvlText w:val=""/>
+      <w:lvlJc w:val="left"/>
+      <w:pPr>
+        <w:ind w:left="2880" w:hanging="360"/>
+      </w:pPr>
+      <w:rPr>
+        <w:rFonts w:ascii="Symbol" w:hAnsi="Symbol" w:hint="default"/>
+      </w:rPr>
+    </w:lvl>
+    <w:lvl w:ilvl="4" w:tplc="08160003" w:tentative="1">
+      <w:start w:val="1"/>
+      <w:numFmt w:val="bullet"/>
+      <w:lvlText w:val="o"/>
+      <w:lvlJc w:val="left"/>
+      <w:pPr>
+        <w:ind w:left="3600" w:hanging="360"/>
+      </w:pPr>
+      <w:rPr>
+        <w:rFonts w:ascii="Courier New" w:hAnsi="Courier New" w:cs="Courier New" w:hint="default"/>
+      </w:rPr>
+    </w:lvl>
+    <w:lvl w:ilvl="5" w:tplc="08160005" w:tentative="1">
+      <w:start w:val="1"/>
+      <w:numFmt w:val="bullet"/>
+      <w:lvlText w:val=""/>
+      <w:lvlJc w:val="left"/>
+      <w:pPr>
+        <w:ind w:left="4320" w:hanging="360"/>
+      </w:pPr>
+      <w:rPr>
+        <w:rFonts w:ascii="Wingdings" w:hAnsi="Wingdings" w:hint="default"/>
+      </w:rPr>
+    </w:lvl>
+    <w:lvl w:ilvl="6" w:tplc="08160001" w:tentative="1">
+      <w:start w:val="1"/>
+      <w:numFmt w:val="bullet"/>
+      <w:lvlText w:val=""/>
+      <w:lvlJc w:val="left"/>
+      <w:pPr>
+        <w:ind w:left="5040" w:hanging="360"/>
+      </w:pPr>
+      <w:rPr>
+        <w:rFonts w:ascii="Symbol" w:hAnsi="Symbol" w:hint="default"/>
+      </w:rPr>
+    </w:lvl>
+    <w:lvl w:ilvl="7" w:tplc="08160003" w:tentative="1">
+      <w:start w:val="1"/>
+      <w:numFmt w:val="bullet"/>
+      <w:lvlText w:val="o"/>
+      <w:lvlJc w:val="left"/>
+      <w:pPr>
+        <w:ind w:left="5760" w:hanging="360"/>
+      </w:pPr>
+      <w:rPr>
+        <w:rFonts w:ascii="Courier New" w:hAnsi="Courier New" w:cs="Courier New" w:hint="default"/>
+      </w:rPr>
+    </w:lvl>
+    <w:lvl w:ilvl="8" w:tplc="08160005" w:tentative="1">
+      <w:start w:val="1"/>
+      <w:numFmt w:val="bullet"/>
+      <w:lvlText w:val=""/>
+      <w:lvlJc w:val="left"/>
+      <w:pPr>
+        <w:ind w:left="6480" w:hanging="360"/>
+      </w:pPr>
+      <w:rPr>
+        <w:rFonts w:ascii="Wingdings" w:hAnsi="Wingdings" w:hint="default"/>
+      </w:rPr>
+    </w:lvl>
+  </w:abstractNum>
+  <w:abstractNum w:abstractNumId="1">
     <w:nsid w:val="0CBA7F7F"/>
     <w:multiLevelType w:val="hybridMultilevel"/>
     <w:tmpl w:val="24A4209E"/>
@@ -4052,7 +5204,7 @@
       </w:rPr>
     </w:lvl>
   </w:abstractNum>
-  <w:abstractNum w:abstractNumId="1">
+  <w:abstractNum w:abstractNumId="2">
     <w:nsid w:val="109E2A8C"/>
     <w:multiLevelType w:val="hybridMultilevel"/>
     <w:tmpl w:val="D5FE0E64"/>
@@ -4165,7 +5317,7 @@
       </w:rPr>
     </w:lvl>
   </w:abstractNum>
-  <w:abstractNum w:abstractNumId="2">
+  <w:abstractNum w:abstractNumId="3">
     <w:nsid w:val="11B62331"/>
     <w:multiLevelType w:val="hybridMultilevel"/>
     <w:tmpl w:val="84B0D33A"/>
@@ -4278,7 +5430,7 @@
       </w:rPr>
     </w:lvl>
   </w:abstractNum>
-  <w:abstractNum w:abstractNumId="3">
+  <w:abstractNum w:abstractNumId="4">
     <w:nsid w:val="156E5313"/>
     <w:multiLevelType w:val="hybridMultilevel"/>
     <w:tmpl w:val="9DF40F2A"/>
@@ -4418,7 +5570,7 @@
       </w:rPr>
     </w:lvl>
   </w:abstractNum>
-  <w:abstractNum w:abstractNumId="4">
+  <w:abstractNum w:abstractNumId="5">
     <w:nsid w:val="167F3B27"/>
     <w:multiLevelType w:val="hybridMultilevel"/>
     <w:tmpl w:val="CDA6E46E"/>
@@ -4507,7 +5659,120 @@
       </w:pPr>
     </w:lvl>
   </w:abstractNum>
-  <w:abstractNum w:abstractNumId="5">
+  <w:abstractNum w:abstractNumId="6">
+    <w:nsid w:val="19737405"/>
+    <w:multiLevelType w:val="hybridMultilevel"/>
+    <w:tmpl w:val="7D40A622"/>
+    <w:lvl w:ilvl="0" w:tplc="08160001">
+      <w:start w:val="1"/>
+      <w:numFmt w:val="bullet"/>
+      <w:lvlText w:val=""/>
+      <w:lvlJc w:val="left"/>
+      <w:pPr>
+        <w:ind w:left="720" w:hanging="360"/>
+      </w:pPr>
+      <w:rPr>
+        <w:rFonts w:ascii="Symbol" w:hAnsi="Symbol" w:hint="default"/>
+      </w:rPr>
+    </w:lvl>
+    <w:lvl w:ilvl="1" w:tplc="08160003" w:tentative="1">
+      <w:start w:val="1"/>
+      <w:numFmt w:val="bullet"/>
+      <w:lvlText w:val="o"/>
+      <w:lvlJc w:val="left"/>
+      <w:pPr>
+        <w:ind w:left="1440" w:hanging="360"/>
+      </w:pPr>
+      <w:rPr>
+        <w:rFonts w:ascii="Courier New" w:hAnsi="Courier New" w:cs="Courier New" w:hint="default"/>
+      </w:rPr>
+    </w:lvl>
+    <w:lvl w:ilvl="2" w:tplc="08160005" w:tentative="1">
+      <w:start w:val="1"/>
+      <w:numFmt w:val="bullet"/>
+      <w:lvlText w:val=""/>
+      <w:lvlJc w:val="left"/>
+      <w:pPr>
+        <w:ind w:left="2160" w:hanging="360"/>
+      </w:pPr>
+      <w:rPr>
+        <w:rFonts w:ascii="Wingdings" w:hAnsi="Wingdings" w:hint="default"/>
+      </w:rPr>
+    </w:lvl>
+    <w:lvl w:ilvl="3" w:tplc="08160001" w:tentative="1">
+      <w:start w:val="1"/>
+      <w:numFmt w:val="bullet"/>
+      <w:lvlText w:val=""/>
+      <w:lvlJc w:val="left"/>
+      <w:pPr>
+        <w:ind w:left="2880" w:hanging="360"/>
+      </w:pPr>
+      <w:rPr>
+        <w:rFonts w:ascii="Symbol" w:hAnsi="Symbol" w:hint="default"/>
+      </w:rPr>
+    </w:lvl>
+    <w:lvl w:ilvl="4" w:tplc="08160003" w:tentative="1">
+      <w:start w:val="1"/>
+      <w:numFmt w:val="bullet"/>
+      <w:lvlText w:val="o"/>
+      <w:lvlJc w:val="left"/>
+      <w:pPr>
+        <w:ind w:left="3600" w:hanging="360"/>
+      </w:pPr>
+      <w:rPr>
+        <w:rFonts w:ascii="Courier New" w:hAnsi="Courier New" w:cs="Courier New" w:hint="default"/>
+      </w:rPr>
+    </w:lvl>
+    <w:lvl w:ilvl="5" w:tplc="08160005" w:tentative="1">
+      <w:start w:val="1"/>
+      <w:numFmt w:val="bullet"/>
+      <w:lvlText w:val=""/>
+      <w:lvlJc w:val="left"/>
+      <w:pPr>
+        <w:ind w:left="4320" w:hanging="360"/>
+      </w:pPr>
+      <w:rPr>
+        <w:rFonts w:ascii="Wingdings" w:hAnsi="Wingdings" w:hint="default"/>
+      </w:rPr>
+    </w:lvl>
+    <w:lvl w:ilvl="6" w:tplc="08160001" w:tentative="1">
+      <w:start w:val="1"/>
+      <w:numFmt w:val="bullet"/>
+      <w:lvlText w:val=""/>
+      <w:lvlJc w:val="left"/>
+      <w:pPr>
+        <w:ind w:left="5040" w:hanging="360"/>
+      </w:pPr>
+      <w:rPr>
+        <w:rFonts w:ascii="Symbol" w:hAnsi="Symbol" w:hint="default"/>
+      </w:rPr>
+    </w:lvl>
+    <w:lvl w:ilvl="7" w:tplc="08160003" w:tentative="1">
+      <w:start w:val="1"/>
+      <w:numFmt w:val="bullet"/>
+      <w:lvlText w:val="o"/>
+      <w:lvlJc w:val="left"/>
+      <w:pPr>
+        <w:ind w:left="5760" w:hanging="360"/>
+      </w:pPr>
+      <w:rPr>
+        <w:rFonts w:ascii="Courier New" w:hAnsi="Courier New" w:cs="Courier New" w:hint="default"/>
+      </w:rPr>
+    </w:lvl>
+    <w:lvl w:ilvl="8" w:tplc="08160005" w:tentative="1">
+      <w:start w:val="1"/>
+      <w:numFmt w:val="bullet"/>
+      <w:lvlText w:val=""/>
+      <w:lvlJc w:val="left"/>
+      <w:pPr>
+        <w:ind w:left="6480" w:hanging="360"/>
+      </w:pPr>
+      <w:rPr>
+        <w:rFonts w:ascii="Wingdings" w:hAnsi="Wingdings" w:hint="default"/>
+      </w:rPr>
+    </w:lvl>
+  </w:abstractNum>
+  <w:abstractNum w:abstractNumId="7">
     <w:nsid w:val="1AD1697F"/>
     <w:multiLevelType w:val="hybridMultilevel"/>
     <w:tmpl w:val="06F2AEEE"/>
@@ -4620,7 +5885,7 @@
       </w:rPr>
     </w:lvl>
   </w:abstractNum>
-  <w:abstractNum w:abstractNumId="6">
+  <w:abstractNum w:abstractNumId="8">
     <w:nsid w:val="20836923"/>
     <w:multiLevelType w:val="multilevel"/>
     <w:tmpl w:val="79D8D666"/>
@@ -4741,7 +6006,7 @@
       </w:rPr>
     </w:lvl>
   </w:abstractNum>
-  <w:abstractNum w:abstractNumId="7">
+  <w:abstractNum w:abstractNumId="9">
     <w:nsid w:val="26FC5E24"/>
     <w:multiLevelType w:val="hybridMultilevel"/>
     <w:tmpl w:val="AF8E4E4C"/>
@@ -4854,7 +6119,7 @@
       </w:rPr>
     </w:lvl>
   </w:abstractNum>
-  <w:abstractNum w:abstractNumId="8">
+  <w:abstractNum w:abstractNumId="10">
     <w:nsid w:val="2E315570"/>
     <w:multiLevelType w:val="hybridMultilevel"/>
     <w:tmpl w:val="D19ABBBE"/>
@@ -4967,7 +6232,7 @@
       </w:rPr>
     </w:lvl>
   </w:abstractNum>
-  <w:abstractNum w:abstractNumId="9">
+  <w:abstractNum w:abstractNumId="11">
     <w:nsid w:val="32BA3CFC"/>
     <w:multiLevelType w:val="hybridMultilevel"/>
     <w:tmpl w:val="499E989A"/>
@@ -5080,7 +6345,7 @@
       </w:rPr>
     </w:lvl>
   </w:abstractNum>
-  <w:abstractNum w:abstractNumId="10">
+  <w:abstractNum w:abstractNumId="12">
     <w:nsid w:val="556662E0"/>
     <w:multiLevelType w:val="hybridMultilevel"/>
     <w:tmpl w:val="E7F64B68"/>
@@ -5193,7 +6458,7 @@
       </w:rPr>
     </w:lvl>
   </w:abstractNum>
-  <w:abstractNum w:abstractNumId="11">
+  <w:abstractNum w:abstractNumId="13">
     <w:nsid w:val="5B052701"/>
     <w:multiLevelType w:val="hybridMultilevel"/>
     <w:tmpl w:val="39446022"/>
@@ -5306,7 +6571,7 @@
       </w:rPr>
     </w:lvl>
   </w:abstractNum>
-  <w:abstractNum w:abstractNumId="12">
+  <w:abstractNum w:abstractNumId="14">
     <w:nsid w:val="5FA45D89"/>
     <w:multiLevelType w:val="hybridMultilevel"/>
     <w:tmpl w:val="1C485CB0"/>
@@ -5446,7 +6711,7 @@
       </w:rPr>
     </w:lvl>
   </w:abstractNum>
-  <w:abstractNum w:abstractNumId="13">
+  <w:abstractNum w:abstractNumId="15">
     <w:nsid w:val="63FC7F63"/>
     <w:multiLevelType w:val="singleLevel"/>
     <w:tmpl w:val="8D72B51E"/>
@@ -5466,7 +6731,7 @@
       </w:rPr>
     </w:lvl>
   </w:abstractNum>
-  <w:abstractNum w:abstractNumId="14">
+  <w:abstractNum w:abstractNumId="16">
     <w:nsid w:val="76C8235C"/>
     <w:multiLevelType w:val="hybridMultilevel"/>
     <w:tmpl w:val="7D441536"/>
@@ -5606,7 +6871,7 @@
       </w:rPr>
     </w:lvl>
   </w:abstractNum>
-  <w:abstractNum w:abstractNumId="15">
+  <w:abstractNum w:abstractNumId="17">
     <w:nsid w:val="7ABE1D7B"/>
     <w:multiLevelType w:val="hybridMultilevel"/>
     <w:tmpl w:val="7AEA064E"/>
@@ -5719,7 +6984,7 @@
       </w:rPr>
     </w:lvl>
   </w:abstractNum>
-  <w:abstractNum w:abstractNumId="16">
+  <w:abstractNum w:abstractNumId="18">
     <w:nsid w:val="7BE014D4"/>
     <w:multiLevelType w:val="hybridMultilevel"/>
     <w:tmpl w:val="CAFCB2A0"/>
@@ -5833,55 +7098,61 @@
     </w:lvl>
   </w:abstractNum>
   <w:num w:numId="1">
-    <w:abstractNumId w:val="6"/>
+    <w:abstractNumId w:val="8"/>
   </w:num>
   <w:num w:numId="2">
+    <w:abstractNumId w:val="5"/>
+  </w:num>
+  <w:num w:numId="3">
+    <w:abstractNumId w:val="7"/>
+  </w:num>
+  <w:num w:numId="4">
+    <w:abstractNumId w:val="10"/>
+  </w:num>
+  <w:num w:numId="5">
+    <w:abstractNumId w:val="18"/>
+  </w:num>
+  <w:num w:numId="6">
+    <w:abstractNumId w:val="15"/>
+  </w:num>
+  <w:num w:numId="7">
+    <w:abstractNumId w:val="11"/>
+  </w:num>
+  <w:num w:numId="8">
+    <w:abstractNumId w:val="17"/>
+  </w:num>
+  <w:num w:numId="9">
+    <w:abstractNumId w:val="14"/>
+  </w:num>
+  <w:num w:numId="10">
+    <w:abstractNumId w:val="12"/>
+  </w:num>
+  <w:num w:numId="11">
+    <w:abstractNumId w:val="16"/>
+  </w:num>
+  <w:num w:numId="12">
     <w:abstractNumId w:val="4"/>
   </w:num>
-  <w:num w:numId="3">
-    <w:abstractNumId w:val="5"/>
+  <w:num w:numId="13">
+    <w:abstractNumId w:val="1"/>
   </w:num>
-  <w:num w:numId="4">
-    <w:abstractNumId w:val="8"/>
+  <w:num w:numId="14">
+    <w:abstractNumId w:val="3"/>
   </w:num>
-  <w:num w:numId="5">
-    <w:abstractNumId w:val="16"/>
-  </w:num>
-  <w:num w:numId="6">
+  <w:num w:numId="15">
     <w:abstractNumId w:val="13"/>
   </w:num>
-  <w:num w:numId="7">
+  <w:num w:numId="16">
+    <w:abstractNumId w:val="2"/>
+  </w:num>
+  <w:num w:numId="17">
     <w:abstractNumId w:val="9"/>
   </w:num>
-  <w:num w:numId="8">
-    <w:abstractNumId w:val="15"/>
-  </w:num>
-  <w:num w:numId="9">
-    <w:abstractNumId w:val="12"/>
-  </w:num>
-  <w:num w:numId="10">
-    <w:abstractNumId w:val="10"/>
-  </w:num>
-  <w:num w:numId="11">
-    <w:abstractNumId w:val="14"/>
-  </w:num>
-  <w:num w:numId="12">
-    <w:abstractNumId w:val="3"/>
-  </w:num>
-  <w:num w:numId="13">
+  <w:num w:numId="18">
     <w:abstractNumId w:val="0"/>
   </w:num>
-  <w:num w:numId="14">
-    <w:abstractNumId w:val="2"/>
-  </w:num>
-  <w:num w:numId="15">
-    <w:abstractNumId w:val="11"/>
-  </w:num>
-  <w:num w:numId="16">
-    <w:abstractNumId w:val="1"/>
-  </w:num>
-  <w:num w:numId="17">
-    <w:abstractNumId w:val="7"/>
+  <w:num w:numId="19">
+    <w:abstractNumId w:val="6"/>
   </w:num>
 </w:numbering>
 </file>
@@ -6054,11 +7325,11 @@
       <w:rFonts w:ascii="Times New Roman" w:hAnsi="Times New Roman"/>
     </w:rPr>
   </w:style>
-  <w:style w:type="paragraph" w:styleId="Ttulo1">
+  <w:style w:type="paragraph" w:styleId="Cabealho1">
     <w:name w:val="heading 1"/>
     <w:basedOn w:val="Normal"/>
     <w:next w:val="Normal"/>
-    <w:link w:val="Ttulo1Char"/>
+    <w:link w:val="Cabealho1Carcter"/>
     <w:uiPriority w:val="9"/>
     <w:qFormat/>
     <w:rsid w:val="00621B5D"/>
@@ -6076,11 +7347,11 @@
       <w:szCs w:val="28"/>
     </w:rPr>
   </w:style>
-  <w:style w:type="paragraph" w:styleId="Ttulo2">
+  <w:style w:type="paragraph" w:styleId="Cabealho2">
     <w:name w:val="heading 2"/>
     <w:basedOn w:val="Normal"/>
     <w:next w:val="Normal"/>
-    <w:link w:val="Ttulo2Char"/>
+    <w:link w:val="Cabealho2Carcter"/>
     <w:uiPriority w:val="9"/>
     <w:unhideWhenUsed/>
     <w:qFormat/>
@@ -6099,11 +7370,11 @@
       <w:szCs w:val="26"/>
     </w:rPr>
   </w:style>
-  <w:style w:type="paragraph" w:styleId="Ttulo3">
+  <w:style w:type="paragraph" w:styleId="Cabealho3">
     <w:name w:val="heading 3"/>
     <w:basedOn w:val="Normal"/>
     <w:next w:val="Normal"/>
-    <w:link w:val="Ttulo3Char"/>
+    <w:link w:val="Cabealho3Carcter"/>
     <w:uiPriority w:val="9"/>
     <w:unhideWhenUsed/>
     <w:qFormat/>
@@ -6121,9 +7392,10 @@
       <w:sz w:val="26"/>
     </w:rPr>
   </w:style>
-  <w:style w:type="character" w:default="1" w:styleId="Fontepargpadro">
+  <w:style w:type="character" w:default="1" w:styleId="Tipodeletrapredefinidodopargrafo">
     <w:name w:val="Default Paragraph Font"/>
     <w:uiPriority w:val="1"/>
+    <w:semiHidden/>
     <w:unhideWhenUsed/>
   </w:style>
   <w:style w:type="table" w:default="1" w:styleId="Tabelanormal">
@@ -6150,7 +7422,7 @@
   <w:style w:type="paragraph" w:styleId="Textodebalo">
     <w:name w:val="Balloon Text"/>
     <w:basedOn w:val="Normal"/>
-    <w:link w:val="TextodebaloChar"/>
+    <w:link w:val="TextodebaloCarcter"/>
     <w:uiPriority w:val="99"/>
     <w:semiHidden/>
     <w:unhideWhenUsed/>
@@ -6164,9 +7436,9 @@
       <w:szCs w:val="16"/>
     </w:rPr>
   </w:style>
-  <w:style w:type="character" w:customStyle="1" w:styleId="TextodebaloChar">
-    <w:name w:val="Texto de balão Char"/>
-    <w:basedOn w:val="Fontepargpadro"/>
+  <w:style w:type="character" w:customStyle="1" w:styleId="TextodebaloCarcter">
+    <w:name w:val="Texto de balão Carácter"/>
+    <w:basedOn w:val="Tipodeletrapredefinidodopargrafo"/>
     <w:link w:val="Textodebalo"/>
     <w:uiPriority w:val="99"/>
     <w:semiHidden/>
@@ -6177,10 +7449,10 @@
       <w:szCs w:val="16"/>
     </w:rPr>
   </w:style>
-  <w:style w:type="character" w:customStyle="1" w:styleId="Ttulo1Char">
-    <w:name w:val="Título 1 Char"/>
-    <w:basedOn w:val="Fontepargpadro"/>
-    <w:link w:val="Ttulo1"/>
+  <w:style w:type="character" w:customStyle="1" w:styleId="Cabealho1Carcter">
+    <w:name w:val="Cabeçalho 1 Carácter"/>
+    <w:basedOn w:val="Tipodeletrapredefinidodopargrafo"/>
+    <w:link w:val="Cabealho1"/>
     <w:uiPriority w:val="9"/>
     <w:rsid w:val="00621B5D"/>
     <w:rPr>
@@ -6191,10 +7463,10 @@
       <w:szCs w:val="28"/>
     </w:rPr>
   </w:style>
-  <w:style w:type="character" w:customStyle="1" w:styleId="Ttulo2Char">
-    <w:name w:val="Título 2 Char"/>
-    <w:basedOn w:val="Fontepargpadro"/>
-    <w:link w:val="Ttulo2"/>
+  <w:style w:type="character" w:customStyle="1" w:styleId="Cabealho2Carcter">
+    <w:name w:val="Cabeçalho 2 Carácter"/>
+    <w:basedOn w:val="Tipodeletrapredefinidodopargrafo"/>
+    <w:link w:val="Cabealho2"/>
     <w:uiPriority w:val="9"/>
     <w:rsid w:val="008C51D6"/>
     <w:rPr>
@@ -6205,7 +7477,7 @@
       <w:szCs w:val="26"/>
     </w:rPr>
   </w:style>
-  <w:style w:type="paragraph" w:styleId="Sumrio1">
+  <w:style w:type="paragraph" w:styleId="ndice1">
     <w:name w:val="toc 1"/>
     <w:basedOn w:val="Normal"/>
     <w:next w:val="Normal"/>
@@ -6226,7 +7498,7 @@
       <w:szCs w:val="20"/>
     </w:rPr>
   </w:style>
-  <w:style w:type="paragraph" w:styleId="Sumrio2">
+  <w:style w:type="paragraph" w:styleId="ndice2">
     <w:name w:val="toc 2"/>
     <w:basedOn w:val="Normal"/>
     <w:next w:val="Normal"/>
@@ -6245,7 +7517,7 @@
       <w:szCs w:val="20"/>
     </w:rPr>
   </w:style>
-  <w:style w:type="paragraph" w:styleId="Sumrio3">
+  <w:style w:type="paragraph" w:styleId="ndice3">
     <w:name w:val="toc 3"/>
     <w:basedOn w:val="Normal"/>
     <w:next w:val="Normal"/>
@@ -6265,7 +7537,7 @@
       <w:szCs w:val="20"/>
     </w:rPr>
   </w:style>
-  <w:style w:type="paragraph" w:styleId="Sumrio4">
+  <w:style w:type="paragraph" w:styleId="ndice4">
     <w:name w:val="toc 4"/>
     <w:basedOn w:val="Normal"/>
     <w:next w:val="Normal"/>
@@ -6283,7 +7555,7 @@
       <w:szCs w:val="18"/>
     </w:rPr>
   </w:style>
-  <w:style w:type="paragraph" w:styleId="Sumrio5">
+  <w:style w:type="paragraph" w:styleId="ndice5">
     <w:name w:val="toc 5"/>
     <w:basedOn w:val="Normal"/>
     <w:next w:val="Normal"/>
@@ -6301,7 +7573,7 @@
       <w:szCs w:val="18"/>
     </w:rPr>
   </w:style>
-  <w:style w:type="paragraph" w:styleId="Sumrio6">
+  <w:style w:type="paragraph" w:styleId="ndice6">
     <w:name w:val="toc 6"/>
     <w:basedOn w:val="Normal"/>
     <w:next w:val="Normal"/>
@@ -6319,7 +7591,7 @@
       <w:szCs w:val="18"/>
     </w:rPr>
   </w:style>
-  <w:style w:type="paragraph" w:styleId="Sumrio7">
+  <w:style w:type="paragraph" w:styleId="ndice7">
     <w:name w:val="toc 7"/>
     <w:basedOn w:val="Normal"/>
     <w:next w:val="Normal"/>
@@ -6337,7 +7609,7 @@
       <w:szCs w:val="18"/>
     </w:rPr>
   </w:style>
-  <w:style w:type="paragraph" w:styleId="Sumrio8">
+  <w:style w:type="paragraph" w:styleId="ndice8">
     <w:name w:val="toc 8"/>
     <w:basedOn w:val="Normal"/>
     <w:next w:val="Normal"/>
@@ -6355,7 +7627,7 @@
       <w:szCs w:val="18"/>
     </w:rPr>
   </w:style>
-  <w:style w:type="paragraph" w:styleId="Sumrio9">
+  <w:style w:type="paragraph" w:styleId="ndice9">
     <w:name w:val="toc 9"/>
     <w:basedOn w:val="Normal"/>
     <w:next w:val="Normal"/>
@@ -6373,9 +7645,9 @@
       <w:szCs w:val="18"/>
     </w:rPr>
   </w:style>
-  <w:style w:type="character" w:styleId="Hyperlink">
+  <w:style w:type="character" w:styleId="Hiperligao">
     <w:name w:val="Hyperlink"/>
-    <w:basedOn w:val="Fontepargpadro"/>
+    <w:basedOn w:val="Tipodeletrapredefinidodopargrafo"/>
     <w:uiPriority w:val="99"/>
     <w:unhideWhenUsed/>
     <w:rsid w:val="000E496B"/>
@@ -6384,10 +7656,10 @@
       <w:u w:val="single"/>
     </w:rPr>
   </w:style>
-  <w:style w:type="character" w:customStyle="1" w:styleId="Ttulo3Char">
-    <w:name w:val="Título 3 Char"/>
-    <w:basedOn w:val="Fontepargpadro"/>
-    <w:link w:val="Ttulo3"/>
+  <w:style w:type="character" w:customStyle="1" w:styleId="Cabealho3Carcter">
+    <w:name w:val="Cabeçalho 3 Carácter"/>
+    <w:basedOn w:val="Tipodeletrapredefinidodopargrafo"/>
+    <w:link w:val="Cabealho3"/>
     <w:uiPriority w:val="9"/>
     <w:rsid w:val="00621B5D"/>
     <w:rPr>
@@ -6411,7 +7683,7 @@
   <w:style w:type="paragraph" w:styleId="Cabealho">
     <w:name w:val="header"/>
     <w:basedOn w:val="Normal"/>
-    <w:link w:val="CabealhoChar"/>
+    <w:link w:val="CabealhoCarcter"/>
     <w:uiPriority w:val="99"/>
     <w:unhideWhenUsed/>
     <w:rsid w:val="000614E1"/>
@@ -6423,9 +7695,9 @@
       <w:spacing w:line="240" w:lineRule="auto"/>
     </w:pPr>
   </w:style>
-  <w:style w:type="character" w:customStyle="1" w:styleId="CabealhoChar">
-    <w:name w:val="Cabeçalho Char"/>
-    <w:basedOn w:val="Fontepargpadro"/>
+  <w:style w:type="character" w:customStyle="1" w:styleId="CabealhoCarcter">
+    <w:name w:val="Cabeçalho Carácter"/>
+    <w:basedOn w:val="Tipodeletrapredefinidodopargrafo"/>
     <w:link w:val="Cabealho"/>
     <w:uiPriority w:val="99"/>
     <w:rsid w:val="000614E1"/>
@@ -6436,7 +7708,7 @@
   <w:style w:type="paragraph" w:styleId="Rodap">
     <w:name w:val="footer"/>
     <w:basedOn w:val="Normal"/>
-    <w:link w:val="RodapChar"/>
+    <w:link w:val="RodapCarcter"/>
     <w:uiPriority w:val="99"/>
     <w:unhideWhenUsed/>
     <w:rsid w:val="000614E1"/>
@@ -6448,9 +7720,9 @@
       <w:spacing w:line="240" w:lineRule="auto"/>
     </w:pPr>
   </w:style>
-  <w:style w:type="character" w:customStyle="1" w:styleId="RodapChar">
-    <w:name w:val="Rodapé Char"/>
-    <w:basedOn w:val="Fontepargpadro"/>
+  <w:style w:type="character" w:customStyle="1" w:styleId="RodapCarcter">
+    <w:name w:val="Rodapé Carácter"/>
+    <w:basedOn w:val="Tipodeletrapredefinidodopargrafo"/>
     <w:link w:val="Rodap"/>
     <w:uiPriority w:val="99"/>
     <w:rsid w:val="000614E1"/>
@@ -6485,7 +7757,7 @@
     <w:unhideWhenUsed/>
     <w:rsid w:val="00C34F51"/>
   </w:style>
-  <w:style w:type="table" w:styleId="Tabelacomgrade">
+  <w:style w:type="table" w:styleId="Tabelacomgrelha">
     <w:name w:val="Table Grid"/>
     <w:basedOn w:val="Tabelanormal"/>
     <w:uiPriority w:val="59"/>
@@ -6504,9 +7776,9 @@
       </w:tblBorders>
     </w:tblPr>
   </w:style>
-  <w:style w:type="character" w:styleId="TextodoEspaoReservado">
+  <w:style w:type="character" w:styleId="TextodoMarcadordePosio">
     <w:name w:val="Placeholder Text"/>
-    <w:basedOn w:val="Fontepargpadro"/>
+    <w:basedOn w:val="Tipodeletrapredefinidodopargrafo"/>
     <w:uiPriority w:val="99"/>
     <w:semiHidden/>
     <w:rsid w:val="00471590"/>
@@ -6517,7 +7789,7 @@
   <w:style w:type="paragraph" w:styleId="Textodenotaderodap">
     <w:name w:val="footnote text"/>
     <w:basedOn w:val="Normal"/>
-    <w:link w:val="TextodenotaderodapChar"/>
+    <w:link w:val="TextodenotaderodapCarcter"/>
     <w:uiPriority w:val="99"/>
     <w:semiHidden/>
     <w:unhideWhenUsed/>
@@ -6530,9 +7802,9 @@
       <w:szCs w:val="20"/>
     </w:rPr>
   </w:style>
-  <w:style w:type="character" w:customStyle="1" w:styleId="TextodenotaderodapChar">
-    <w:name w:val="Texto de nota de rodapé Char"/>
-    <w:basedOn w:val="Fontepargpadro"/>
+  <w:style w:type="character" w:customStyle="1" w:styleId="TextodenotaderodapCarcter">
+    <w:name w:val="Texto de nota de rodapé Carácter"/>
+    <w:basedOn w:val="Tipodeletrapredefinidodopargrafo"/>
     <w:link w:val="Textodenotaderodap"/>
     <w:uiPriority w:val="99"/>
     <w:semiHidden/>
@@ -6545,7 +7817,7 @@
   </w:style>
   <w:style w:type="character" w:styleId="Refdenotaderodap">
     <w:name w:val="footnote reference"/>
-    <w:basedOn w:val="Fontepargpadro"/>
+    <w:basedOn w:val="Tipodeletrapredefinidodopargrafo"/>
     <w:uiPriority w:val="99"/>
     <w:semiHidden/>
     <w:unhideWhenUsed/>
@@ -6581,7 +7853,7 @@
   </w:style>
   <w:style w:type="paragraph" w:styleId="SemEspaamento">
     <w:name w:val="No Spacing"/>
-    <w:link w:val="SemEspaamentoChar"/>
+    <w:link w:val="SemEspaamentoCarcter"/>
     <w:uiPriority w:val="1"/>
     <w:qFormat/>
     <w:rsid w:val="0003577F"/>
@@ -6593,14 +7865,465 @@
       <w:lang w:eastAsia="pt-PT"/>
     </w:rPr>
   </w:style>
-  <w:style w:type="character" w:customStyle="1" w:styleId="SemEspaamentoChar">
-    <w:name w:val="Sem Espaçamento Char"/>
-    <w:basedOn w:val="Fontepargpadro"/>
+  <w:style w:type="character" w:customStyle="1" w:styleId="SemEspaamentoCarcter">
+    <w:name w:val="Sem Espaçamento Carácter"/>
+    <w:basedOn w:val="Tipodeletrapredefinidodopargrafo"/>
     <w:link w:val="SemEspaamento"/>
     <w:uiPriority w:val="1"/>
     <w:rsid w:val="0003577F"/>
     <w:rPr>
       <w:rFonts w:eastAsiaTheme="minorEastAsia"/>
+      <w:lang w:eastAsia="pt-PT"/>
+    </w:rPr>
+  </w:style>
+  <w:style w:type="table" w:styleId="GrelhaMdia3-Cor1">
+    <w:name w:val="Medium Grid 3 Accent 1"/>
+    <w:basedOn w:val="Tabelanormal"/>
+    <w:uiPriority w:val="69"/>
+    <w:rsid w:val="00004057"/>
+    <w:pPr>
+      <w:spacing w:after="0" w:line="240" w:lineRule="auto"/>
+    </w:pPr>
+    <w:tblPr>
+      <w:tblStyleRowBandSize w:val="1"/>
+      <w:tblStyleColBandSize w:val="1"/>
+      <w:tblBorders>
+        <w:top w:val="single" w:sz="8" w:space="0" w:color="FFFFFF" w:themeColor="background1"/>
+        <w:left w:val="single" w:sz="8" w:space="0" w:color="FFFFFF" w:themeColor="background1"/>
+        <w:bottom w:val="single" w:sz="8" w:space="0" w:color="FFFFFF" w:themeColor="background1"/>
+        <w:right w:val="single" w:sz="8" w:space="0" w:color="FFFFFF" w:themeColor="background1"/>
+        <w:insideH w:val="single" w:sz="6" w:space="0" w:color="FFFFFF" w:themeColor="background1"/>
+        <w:insideV w:val="single" w:sz="6" w:space="0" w:color="FFFFFF" w:themeColor="background1"/>
+      </w:tblBorders>
+    </w:tblPr>
+    <w:tcPr>
+      <w:shd w:val="clear" w:color="auto" w:fill="F6F6F6" w:themeFill="accent1" w:themeFillTint="3F"/>
+    </w:tcPr>
+    <w:tblStylePr w:type="firstRow">
+      <w:rPr>
+        <w:b/>
+        <w:bCs/>
+        <w:i w:val="0"/>
+        <w:iCs w:val="0"/>
+        <w:color w:val="FFFFFF" w:themeColor="background1"/>
+      </w:rPr>
+      <w:tblPr/>
+      <w:tcPr>
+        <w:tcBorders>
+          <w:top w:val="single" w:sz="8" w:space="0" w:color="FFFFFF" w:themeColor="background1"/>
+          <w:left w:val="single" w:sz="8" w:space="0" w:color="FFFFFF" w:themeColor="background1"/>
+          <w:bottom w:val="single" w:sz="24" w:space="0" w:color="FFFFFF" w:themeColor="background1"/>
+          <w:right w:val="single" w:sz="8" w:space="0" w:color="FFFFFF" w:themeColor="background1"/>
+          <w:insideH w:val="nil"/>
+          <w:insideV w:val="single" w:sz="8" w:space="0" w:color="FFFFFF" w:themeColor="background1"/>
+        </w:tcBorders>
+        <w:shd w:val="clear" w:color="auto" w:fill="DDDDDD" w:themeFill="accent1"/>
+      </w:tcPr>
+    </w:tblStylePr>
+    <w:tblStylePr w:type="lastRow">
+      <w:rPr>
+        <w:b/>
+        <w:bCs/>
+        <w:i w:val="0"/>
+        <w:iCs w:val="0"/>
+        <w:color w:val="FFFFFF" w:themeColor="background1"/>
+      </w:rPr>
+      <w:tblPr/>
+      <w:tcPr>
+        <w:tcBorders>
+          <w:top w:val="single" w:sz="24" w:space="0" w:color="FFFFFF" w:themeColor="background1"/>
+          <w:left w:val="single" w:sz="8" w:space="0" w:color="FFFFFF" w:themeColor="background1"/>
+          <w:bottom w:val="single" w:sz="8" w:space="0" w:color="FFFFFF" w:themeColor="background1"/>
+          <w:right w:val="single" w:sz="8" w:space="0" w:color="FFFFFF" w:themeColor="background1"/>
+          <w:insideH w:val="nil"/>
+          <w:insideV w:val="single" w:sz="8" w:space="0" w:color="FFFFFF" w:themeColor="background1"/>
+        </w:tcBorders>
+        <w:shd w:val="clear" w:color="auto" w:fill="DDDDDD" w:themeFill="accent1"/>
+      </w:tcPr>
+    </w:tblStylePr>
+    <w:tblStylePr w:type="firstCol">
+      <w:rPr>
+        <w:b/>
+        <w:bCs/>
+        <w:i w:val="0"/>
+        <w:iCs w:val="0"/>
+        <w:color w:val="FFFFFF" w:themeColor="background1"/>
+      </w:rPr>
+      <w:tblPr/>
+      <w:tcPr>
+        <w:tcBorders>
+          <w:left w:val="single" w:sz="8" w:space="0" w:color="FFFFFF" w:themeColor="background1"/>
+          <w:right w:val="single" w:sz="24" w:space="0" w:color="FFFFFF" w:themeColor="background1"/>
+          <w:insideH w:val="nil"/>
+          <w:insideV w:val="nil"/>
+        </w:tcBorders>
+        <w:shd w:val="clear" w:color="auto" w:fill="DDDDDD" w:themeFill="accent1"/>
+      </w:tcPr>
+    </w:tblStylePr>
+    <w:tblStylePr w:type="lastCol">
+      <w:rPr>
+        <w:b/>
+        <w:bCs/>
+        <w:i w:val="0"/>
+        <w:iCs w:val="0"/>
+        <w:color w:val="FFFFFF" w:themeColor="background1"/>
+      </w:rPr>
+      <w:tblPr/>
+      <w:tcPr>
+        <w:tcBorders>
+          <w:top w:val="nil"/>
+          <w:left w:val="single" w:sz="24" w:space="0" w:color="FFFFFF" w:themeColor="background1"/>
+          <w:bottom w:val="nil"/>
+          <w:right w:val="nil"/>
+          <w:insideH w:val="nil"/>
+          <w:insideV w:val="nil"/>
+        </w:tcBorders>
+        <w:shd w:val="clear" w:color="auto" w:fill="DDDDDD" w:themeFill="accent1"/>
+      </w:tcPr>
+    </w:tblStylePr>
+    <w:tblStylePr w:type="band1Vert">
+      <w:tblPr/>
+      <w:tcPr>
+        <w:tcBorders>
+          <w:top w:val="single" w:sz="8" w:space="0" w:color="FFFFFF" w:themeColor="background1"/>
+          <w:left w:val="single" w:sz="8" w:space="0" w:color="FFFFFF" w:themeColor="background1"/>
+          <w:bottom w:val="single" w:sz="8" w:space="0" w:color="FFFFFF" w:themeColor="background1"/>
+          <w:right w:val="single" w:sz="8" w:space="0" w:color="FFFFFF" w:themeColor="background1"/>
+          <w:insideH w:val="nil"/>
+          <w:insideV w:val="nil"/>
+        </w:tcBorders>
+        <w:shd w:val="clear" w:color="auto" w:fill="EEEEEE" w:themeFill="accent1" w:themeFillTint="7F"/>
+      </w:tcPr>
+    </w:tblStylePr>
+    <w:tblStylePr w:type="band1Horz">
+      <w:tblPr/>
+      <w:tcPr>
+        <w:tcBorders>
+          <w:top w:val="single" w:sz="8" w:space="0" w:color="FFFFFF" w:themeColor="background1"/>
+          <w:left w:val="single" w:sz="8" w:space="0" w:color="FFFFFF" w:themeColor="background1"/>
+          <w:bottom w:val="single" w:sz="8" w:space="0" w:color="FFFFFF" w:themeColor="background1"/>
+          <w:right w:val="single" w:sz="8" w:space="0" w:color="FFFFFF" w:themeColor="background1"/>
+          <w:insideH w:val="single" w:sz="8" w:space="0" w:color="FFFFFF" w:themeColor="background1"/>
+          <w:insideV w:val="single" w:sz="8" w:space="0" w:color="FFFFFF" w:themeColor="background1"/>
+        </w:tcBorders>
+        <w:shd w:val="clear" w:color="auto" w:fill="EEEEEE" w:themeFill="accent1" w:themeFillTint="7F"/>
+      </w:tcPr>
+    </w:tblStylePr>
+  </w:style>
+  <w:style w:type="table" w:styleId="GrelhaMdia3">
+    <w:name w:val="Medium Grid 3"/>
+    <w:basedOn w:val="Tabelanormal"/>
+    <w:uiPriority w:val="69"/>
+    <w:rsid w:val="00004057"/>
+    <w:pPr>
+      <w:spacing w:after="0" w:line="240" w:lineRule="auto"/>
+    </w:pPr>
+    <w:tblPr>
+      <w:tblStyleRowBandSize w:val="1"/>
+      <w:tblStyleColBandSize w:val="1"/>
+      <w:tblBorders>
+        <w:top w:val="single" w:sz="8" w:space="0" w:color="FFFFFF" w:themeColor="background1"/>
+        <w:left w:val="single" w:sz="8" w:space="0" w:color="FFFFFF" w:themeColor="background1"/>
+        <w:bottom w:val="single" w:sz="8" w:space="0" w:color="FFFFFF" w:themeColor="background1"/>
+        <w:right w:val="single" w:sz="8" w:space="0" w:color="FFFFFF" w:themeColor="background1"/>
+        <w:insideH w:val="single" w:sz="6" w:space="0" w:color="FFFFFF" w:themeColor="background1"/>
+        <w:insideV w:val="single" w:sz="6" w:space="0" w:color="FFFFFF" w:themeColor="background1"/>
+      </w:tblBorders>
+    </w:tblPr>
+    <w:tcPr>
+      <w:shd w:val="clear" w:color="auto" w:fill="C0C0C0" w:themeFill="text1" w:themeFillTint="3F"/>
+    </w:tcPr>
+    <w:tblStylePr w:type="firstRow">
+      <w:rPr>
+        <w:b/>
+        <w:bCs/>
+        <w:i w:val="0"/>
+        <w:iCs w:val="0"/>
+        <w:color w:val="FFFFFF" w:themeColor="background1"/>
+      </w:rPr>
+      <w:tblPr/>
+      <w:tcPr>
+        <w:tcBorders>
+          <w:top w:val="single" w:sz="8" w:space="0" w:color="FFFFFF" w:themeColor="background1"/>
+          <w:left w:val="single" w:sz="8" w:space="0" w:color="FFFFFF" w:themeColor="background1"/>
+          <w:bottom w:val="single" w:sz="24" w:space="0" w:color="FFFFFF" w:themeColor="background1"/>
+          <w:right w:val="single" w:sz="8" w:space="0" w:color="FFFFFF" w:themeColor="background1"/>
+          <w:insideH w:val="nil"/>
+          <w:insideV w:val="single" w:sz="8" w:space="0" w:color="FFFFFF" w:themeColor="background1"/>
+        </w:tcBorders>
+        <w:shd w:val="clear" w:color="auto" w:fill="000000" w:themeFill="text1"/>
+      </w:tcPr>
+    </w:tblStylePr>
+    <w:tblStylePr w:type="lastRow">
+      <w:rPr>
+        <w:b/>
+        <w:bCs/>
+        <w:i w:val="0"/>
+        <w:iCs w:val="0"/>
+        <w:color w:val="FFFFFF" w:themeColor="background1"/>
+      </w:rPr>
+      <w:tblPr/>
+      <w:tcPr>
+        <w:tcBorders>
+          <w:top w:val="single" w:sz="24" w:space="0" w:color="FFFFFF" w:themeColor="background1"/>
+          <w:left w:val="single" w:sz="8" w:space="0" w:color="FFFFFF" w:themeColor="background1"/>
+          <w:bottom w:val="single" w:sz="8" w:space="0" w:color="FFFFFF" w:themeColor="background1"/>
+          <w:right w:val="single" w:sz="8" w:space="0" w:color="FFFFFF" w:themeColor="background1"/>
+          <w:insideH w:val="nil"/>
+          <w:insideV w:val="single" w:sz="8" w:space="0" w:color="FFFFFF" w:themeColor="background1"/>
+        </w:tcBorders>
+        <w:shd w:val="clear" w:color="auto" w:fill="000000" w:themeFill="text1"/>
+      </w:tcPr>
+    </w:tblStylePr>
+    <w:tblStylePr w:type="firstCol">
+      <w:rPr>
+        <w:b/>
+        <w:bCs/>
+        <w:i w:val="0"/>
+        <w:iCs w:val="0"/>
+        <w:color w:val="FFFFFF" w:themeColor="background1"/>
+      </w:rPr>
+      <w:tblPr/>
+      <w:tcPr>
+        <w:tcBorders>
+          <w:left w:val="single" w:sz="8" w:space="0" w:color="FFFFFF" w:themeColor="background1"/>
+          <w:right w:val="single" w:sz="24" w:space="0" w:color="FFFFFF" w:themeColor="background1"/>
+          <w:insideH w:val="nil"/>
+          <w:insideV w:val="nil"/>
+        </w:tcBorders>
+        <w:shd w:val="clear" w:color="auto" w:fill="000000" w:themeFill="text1"/>
+      </w:tcPr>
+    </w:tblStylePr>
+    <w:tblStylePr w:type="lastCol">
+      <w:rPr>
+        <w:b/>
+        <w:bCs/>
+        <w:i w:val="0"/>
+        <w:iCs w:val="0"/>
+        <w:color w:val="FFFFFF" w:themeColor="background1"/>
+      </w:rPr>
+      <w:tblPr/>
+      <w:tcPr>
+        <w:tcBorders>
+          <w:top w:val="nil"/>
+          <w:left w:val="single" w:sz="24" w:space="0" w:color="FFFFFF" w:themeColor="background1"/>
+          <w:bottom w:val="nil"/>
+          <w:right w:val="nil"/>
+          <w:insideH w:val="nil"/>
+          <w:insideV w:val="nil"/>
+        </w:tcBorders>
+        <w:shd w:val="clear" w:color="auto" w:fill="000000" w:themeFill="text1"/>
+      </w:tcPr>
+    </w:tblStylePr>
+    <w:tblStylePr w:type="band1Vert">
+      <w:tblPr/>
+      <w:tcPr>
+        <w:tcBorders>
+          <w:top w:val="single" w:sz="8" w:space="0" w:color="FFFFFF" w:themeColor="background1"/>
+          <w:left w:val="single" w:sz="8" w:space="0" w:color="FFFFFF" w:themeColor="background1"/>
+          <w:bottom w:val="single" w:sz="8" w:space="0" w:color="FFFFFF" w:themeColor="background1"/>
+          <w:right w:val="single" w:sz="8" w:space="0" w:color="FFFFFF" w:themeColor="background1"/>
+          <w:insideH w:val="nil"/>
+          <w:insideV w:val="nil"/>
+        </w:tcBorders>
+        <w:shd w:val="clear" w:color="auto" w:fill="808080" w:themeFill="text1" w:themeFillTint="7F"/>
+      </w:tcPr>
+    </w:tblStylePr>
+    <w:tblStylePr w:type="band1Horz">
+      <w:tblPr/>
+      <w:tcPr>
+        <w:tcBorders>
+          <w:top w:val="single" w:sz="8" w:space="0" w:color="FFFFFF" w:themeColor="background1"/>
+          <w:left w:val="single" w:sz="8" w:space="0" w:color="FFFFFF" w:themeColor="background1"/>
+          <w:bottom w:val="single" w:sz="8" w:space="0" w:color="FFFFFF" w:themeColor="background1"/>
+          <w:right w:val="single" w:sz="8" w:space="0" w:color="FFFFFF" w:themeColor="background1"/>
+          <w:insideH w:val="single" w:sz="8" w:space="0" w:color="FFFFFF" w:themeColor="background1"/>
+          <w:insideV w:val="single" w:sz="8" w:space="0" w:color="FFFFFF" w:themeColor="background1"/>
+        </w:tcBorders>
+        <w:shd w:val="clear" w:color="auto" w:fill="808080" w:themeFill="text1" w:themeFillTint="7F"/>
+      </w:tcPr>
+    </w:tblStylePr>
+  </w:style>
+  <w:style w:type="table" w:styleId="GrelhaMdia3-Cor2">
+    <w:name w:val="Medium Grid 3 Accent 2"/>
+    <w:basedOn w:val="Tabelanormal"/>
+    <w:uiPriority w:val="69"/>
+    <w:rsid w:val="00004057"/>
+    <w:pPr>
+      <w:spacing w:after="0" w:line="240" w:lineRule="auto"/>
+    </w:pPr>
+    <w:tblPr>
+      <w:tblStyleRowBandSize w:val="1"/>
+      <w:tblStyleColBandSize w:val="1"/>
+      <w:tblBorders>
+        <w:top w:val="single" w:sz="8" w:space="0" w:color="FFFFFF" w:themeColor="background1"/>
+        <w:left w:val="single" w:sz="8" w:space="0" w:color="FFFFFF" w:themeColor="background1"/>
+        <w:bottom w:val="single" w:sz="8" w:space="0" w:color="FFFFFF" w:themeColor="background1"/>
+        <w:right w:val="single" w:sz="8" w:space="0" w:color="FFFFFF" w:themeColor="background1"/>
+        <w:insideH w:val="single" w:sz="6" w:space="0" w:color="FFFFFF" w:themeColor="background1"/>
+        <w:insideV w:val="single" w:sz="6" w:space="0" w:color="FFFFFF" w:themeColor="background1"/>
+      </w:tblBorders>
+    </w:tblPr>
+    <w:tcPr>
+      <w:shd w:val="clear" w:color="auto" w:fill="EBEBEB" w:themeFill="accent2" w:themeFillTint="3F"/>
+    </w:tcPr>
+    <w:tblStylePr w:type="firstRow">
+      <w:rPr>
+        <w:b/>
+        <w:bCs/>
+        <w:i w:val="0"/>
+        <w:iCs w:val="0"/>
+        <w:color w:val="FFFFFF" w:themeColor="background1"/>
+      </w:rPr>
+      <w:tblPr/>
+      <w:tcPr>
+        <w:tcBorders>
+          <w:top w:val="single" w:sz="8" w:space="0" w:color="FFFFFF" w:themeColor="background1"/>
+          <w:left w:val="single" w:sz="8" w:space="0" w:color="FFFFFF" w:themeColor="background1"/>
+          <w:bottom w:val="single" w:sz="24" w:space="0" w:color="FFFFFF" w:themeColor="background1"/>
+          <w:right w:val="single" w:sz="8" w:space="0" w:color="FFFFFF" w:themeColor="background1"/>
+          <w:insideH w:val="nil"/>
+          <w:insideV w:val="single" w:sz="8" w:space="0" w:color="FFFFFF" w:themeColor="background1"/>
+        </w:tcBorders>
+        <w:shd w:val="clear" w:color="auto" w:fill="B2B2B2" w:themeFill="accent2"/>
+      </w:tcPr>
+    </w:tblStylePr>
+    <w:tblStylePr w:type="lastRow">
+      <w:rPr>
+        <w:b/>
+        <w:bCs/>
+        <w:i w:val="0"/>
+        <w:iCs w:val="0"/>
+        <w:color w:val="FFFFFF" w:themeColor="background1"/>
+      </w:rPr>
+      <w:tblPr/>
+      <w:tcPr>
+        <w:tcBorders>
+          <w:top w:val="single" w:sz="24" w:space="0" w:color="FFFFFF" w:themeColor="background1"/>
+          <w:left w:val="single" w:sz="8" w:space="0" w:color="FFFFFF" w:themeColor="background1"/>
+          <w:bottom w:val="single" w:sz="8" w:space="0" w:color="FFFFFF" w:themeColor="background1"/>
+          <w:right w:val="single" w:sz="8" w:space="0" w:color="FFFFFF" w:themeColor="background1"/>
+          <w:insideH w:val="nil"/>
+          <w:insideV w:val="single" w:sz="8" w:space="0" w:color="FFFFFF" w:themeColor="background1"/>
+        </w:tcBorders>
+        <w:shd w:val="clear" w:color="auto" w:fill="B2B2B2" w:themeFill="accent2"/>
+      </w:tcPr>
+    </w:tblStylePr>
+    <w:tblStylePr w:type="firstCol">
+      <w:rPr>
+        <w:b/>
+        <w:bCs/>
+        <w:i w:val="0"/>
+        <w:iCs w:val="0"/>
+        <w:color w:val="FFFFFF" w:themeColor="background1"/>
+      </w:rPr>
+      <w:tblPr/>
+      <w:tcPr>
+        <w:tcBorders>
+          <w:left w:val="single" w:sz="8" w:space="0" w:color="FFFFFF" w:themeColor="background1"/>
+          <w:right w:val="single" w:sz="24" w:space="0" w:color="FFFFFF" w:themeColor="background1"/>
+          <w:insideH w:val="nil"/>
+          <w:insideV w:val="nil"/>
+        </w:tcBorders>
+        <w:shd w:val="clear" w:color="auto" w:fill="B2B2B2" w:themeFill="accent2"/>
+      </w:tcPr>
+    </w:tblStylePr>
+    <w:tblStylePr w:type="lastCol">
+      <w:rPr>
+        <w:b/>
+        <w:bCs/>
+        <w:i w:val="0"/>
+        <w:iCs w:val="0"/>
+        <w:color w:val="FFFFFF" w:themeColor="background1"/>
+      </w:rPr>
+      <w:tblPr/>
+      <w:tcPr>
+        <w:tcBorders>
+          <w:top w:val="nil"/>
+          <w:left w:val="single" w:sz="24" w:space="0" w:color="FFFFFF" w:themeColor="background1"/>
+          <w:bottom w:val="nil"/>
+          <w:right w:val="nil"/>
+          <w:insideH w:val="nil"/>
+          <w:insideV w:val="nil"/>
+        </w:tcBorders>
+        <w:shd w:val="clear" w:color="auto" w:fill="B2B2B2" w:themeFill="accent2"/>
+      </w:tcPr>
+    </w:tblStylePr>
+    <w:tblStylePr w:type="band1Vert">
+      <w:tblPr/>
+      <w:tcPr>
+        <w:tcBorders>
+          <w:top w:val="single" w:sz="8" w:space="0" w:color="FFFFFF" w:themeColor="background1"/>
+          <w:left w:val="single" w:sz="8" w:space="0" w:color="FFFFFF" w:themeColor="background1"/>
+          <w:bottom w:val="single" w:sz="8" w:space="0" w:color="FFFFFF" w:themeColor="background1"/>
+          <w:right w:val="single" w:sz="8" w:space="0" w:color="FFFFFF" w:themeColor="background1"/>
+          <w:insideH w:val="nil"/>
+          <w:insideV w:val="nil"/>
+        </w:tcBorders>
+        <w:shd w:val="clear" w:color="auto" w:fill="D8D8D8" w:themeFill="accent2" w:themeFillTint="7F"/>
+      </w:tcPr>
+    </w:tblStylePr>
+    <w:tblStylePr w:type="band1Horz">
+      <w:tblPr/>
+      <w:tcPr>
+        <w:tcBorders>
+          <w:top w:val="single" w:sz="8" w:space="0" w:color="FFFFFF" w:themeColor="background1"/>
+          <w:left w:val="single" w:sz="8" w:space="0" w:color="FFFFFF" w:themeColor="background1"/>
+          <w:bottom w:val="single" w:sz="8" w:space="0" w:color="FFFFFF" w:themeColor="background1"/>
+          <w:right w:val="single" w:sz="8" w:space="0" w:color="FFFFFF" w:themeColor="background1"/>
+          <w:insideH w:val="single" w:sz="8" w:space="0" w:color="FFFFFF" w:themeColor="background1"/>
+          <w:insideV w:val="single" w:sz="8" w:space="0" w:color="FFFFFF" w:themeColor="background1"/>
+        </w:tcBorders>
+        <w:shd w:val="clear" w:color="auto" w:fill="D8D8D8" w:themeFill="accent2" w:themeFillTint="7F"/>
+      </w:tcPr>
+    </w:tblStylePr>
+  </w:style>
+  <w:style w:type="paragraph" w:styleId="HTMLpr-formatado">
+    <w:name w:val="HTML Preformatted"/>
+    <w:basedOn w:val="Normal"/>
+    <w:link w:val="HTMLpr-formatadoCarcter"/>
+    <w:uiPriority w:val="99"/>
+    <w:unhideWhenUsed/>
+    <w:rsid w:val="0096082B"/>
+    <w:pPr>
+      <w:tabs>
+        <w:tab w:val="left" w:pos="916"/>
+        <w:tab w:val="left" w:pos="1832"/>
+        <w:tab w:val="left" w:pos="2748"/>
+        <w:tab w:val="left" w:pos="3664"/>
+        <w:tab w:val="left" w:pos="4580"/>
+        <w:tab w:val="left" w:pos="5496"/>
+        <w:tab w:val="left" w:pos="6412"/>
+        <w:tab w:val="left" w:pos="7328"/>
+        <w:tab w:val="left" w:pos="8244"/>
+        <w:tab w:val="left" w:pos="9160"/>
+        <w:tab w:val="left" w:pos="10076"/>
+        <w:tab w:val="left" w:pos="10992"/>
+        <w:tab w:val="left" w:pos="11908"/>
+        <w:tab w:val="left" w:pos="12824"/>
+        <w:tab w:val="left" w:pos="13740"/>
+        <w:tab w:val="left" w:pos="14656"/>
+      </w:tabs>
+      <w:spacing w:line="240" w:lineRule="auto"/>
+      <w:jc w:val="left"/>
+    </w:pPr>
+    <w:rPr>
+      <w:rFonts w:ascii="Courier New" w:eastAsia="Times New Roman" w:hAnsi="Courier New" w:cs="Courier New"/>
+      <w:sz w:val="20"/>
+      <w:szCs w:val="20"/>
+      <w:lang w:eastAsia="pt-PT"/>
+    </w:rPr>
+  </w:style>
+  <w:style w:type="character" w:customStyle="1" w:styleId="HTMLpr-formatadoCarcter">
+    <w:name w:val="HTML pré-formatado Carácter"/>
+    <w:basedOn w:val="Tipodeletrapredefinidodopargrafo"/>
+    <w:link w:val="HTMLpr-formatado"/>
+    <w:uiPriority w:val="99"/>
+    <w:rsid w:val="0096082B"/>
+    <w:rPr>
+      <w:rFonts w:ascii="Courier New" w:eastAsia="Times New Roman" w:hAnsi="Courier New" w:cs="Courier New"/>
+      <w:sz w:val="20"/>
+      <w:szCs w:val="20"/>
       <w:lang w:eastAsia="pt-PT"/>
     </w:rPr>
   </w:style>
@@ -6775,11 +8498,11 @@
       <w:rFonts w:ascii="Times New Roman" w:hAnsi="Times New Roman"/>
     </w:rPr>
   </w:style>
-  <w:style w:type="paragraph" w:styleId="Ttulo1">
+  <w:style w:type="paragraph" w:styleId="Cabealho1">
     <w:name w:val="heading 1"/>
     <w:basedOn w:val="Normal"/>
     <w:next w:val="Normal"/>
-    <w:link w:val="Ttulo1Char"/>
+    <w:link w:val="Cabealho1Carcter"/>
     <w:uiPriority w:val="9"/>
     <w:qFormat/>
     <w:rsid w:val="00621B5D"/>
@@ -6797,11 +8520,11 @@
       <w:szCs w:val="28"/>
     </w:rPr>
   </w:style>
-  <w:style w:type="paragraph" w:styleId="Ttulo2">
+  <w:style w:type="paragraph" w:styleId="Cabealho2">
     <w:name w:val="heading 2"/>
     <w:basedOn w:val="Normal"/>
     <w:next w:val="Normal"/>
-    <w:link w:val="Ttulo2Char"/>
+    <w:link w:val="Cabealho2Carcter"/>
     <w:uiPriority w:val="9"/>
     <w:unhideWhenUsed/>
     <w:qFormat/>
@@ -6820,11 +8543,11 @@
       <w:szCs w:val="26"/>
     </w:rPr>
   </w:style>
-  <w:style w:type="paragraph" w:styleId="Ttulo3">
+  <w:style w:type="paragraph" w:styleId="Cabealho3">
     <w:name w:val="heading 3"/>
     <w:basedOn w:val="Normal"/>
     <w:next w:val="Normal"/>
-    <w:link w:val="Ttulo3Char"/>
+    <w:link w:val="Cabealho3Carcter"/>
     <w:uiPriority w:val="9"/>
     <w:unhideWhenUsed/>
     <w:qFormat/>
@@ -6842,9 +8565,10 @@
       <w:sz w:val="26"/>
     </w:rPr>
   </w:style>
-  <w:style w:type="character" w:default="1" w:styleId="Fontepargpadro">
+  <w:style w:type="character" w:default="1" w:styleId="Tipodeletrapredefinidodopargrafo">
     <w:name w:val="Default Paragraph Font"/>
     <w:uiPriority w:val="1"/>
+    <w:semiHidden/>
     <w:unhideWhenUsed/>
   </w:style>
   <w:style w:type="table" w:default="1" w:styleId="Tabelanormal">
@@ -6871,7 +8595,7 @@
   <w:style w:type="paragraph" w:styleId="Textodebalo">
     <w:name w:val="Balloon Text"/>
     <w:basedOn w:val="Normal"/>
-    <w:link w:val="TextodebaloChar"/>
+    <w:link w:val="TextodebaloCarcter"/>
     <w:uiPriority w:val="99"/>
     <w:semiHidden/>
     <w:unhideWhenUsed/>
@@ -6885,9 +8609,9 @@
       <w:szCs w:val="16"/>
     </w:rPr>
   </w:style>
-  <w:style w:type="character" w:customStyle="1" w:styleId="TextodebaloChar">
-    <w:name w:val="Texto de balão Char"/>
-    <w:basedOn w:val="Fontepargpadro"/>
+  <w:style w:type="character" w:customStyle="1" w:styleId="TextodebaloCarcter">
+    <w:name w:val="Texto de balão Carácter"/>
+    <w:basedOn w:val="Tipodeletrapredefinidodopargrafo"/>
     <w:link w:val="Textodebalo"/>
     <w:uiPriority w:val="99"/>
     <w:semiHidden/>
@@ -6898,10 +8622,10 @@
       <w:szCs w:val="16"/>
     </w:rPr>
   </w:style>
-  <w:style w:type="character" w:customStyle="1" w:styleId="Ttulo1Char">
-    <w:name w:val="Título 1 Char"/>
-    <w:basedOn w:val="Fontepargpadro"/>
-    <w:link w:val="Ttulo1"/>
+  <w:style w:type="character" w:customStyle="1" w:styleId="Cabealho1Carcter">
+    <w:name w:val="Cabeçalho 1 Carácter"/>
+    <w:basedOn w:val="Tipodeletrapredefinidodopargrafo"/>
+    <w:link w:val="Cabealho1"/>
     <w:uiPriority w:val="9"/>
     <w:rsid w:val="00621B5D"/>
     <w:rPr>
@@ -6912,10 +8636,10 @@
       <w:szCs w:val="28"/>
     </w:rPr>
   </w:style>
-  <w:style w:type="character" w:customStyle="1" w:styleId="Ttulo2Char">
-    <w:name w:val="Título 2 Char"/>
-    <w:basedOn w:val="Fontepargpadro"/>
-    <w:link w:val="Ttulo2"/>
+  <w:style w:type="character" w:customStyle="1" w:styleId="Cabealho2Carcter">
+    <w:name w:val="Cabeçalho 2 Carácter"/>
+    <w:basedOn w:val="Tipodeletrapredefinidodopargrafo"/>
+    <w:link w:val="Cabealho2"/>
     <w:uiPriority w:val="9"/>
     <w:rsid w:val="008C51D6"/>
     <w:rPr>
@@ -6926,7 +8650,7 @@
       <w:szCs w:val="26"/>
     </w:rPr>
   </w:style>
-  <w:style w:type="paragraph" w:styleId="Sumrio1">
+  <w:style w:type="paragraph" w:styleId="ndice1">
     <w:name w:val="toc 1"/>
     <w:basedOn w:val="Normal"/>
     <w:next w:val="Normal"/>
@@ -6947,7 +8671,7 @@
       <w:szCs w:val="20"/>
     </w:rPr>
   </w:style>
-  <w:style w:type="paragraph" w:styleId="Sumrio2">
+  <w:style w:type="paragraph" w:styleId="ndice2">
     <w:name w:val="toc 2"/>
     <w:basedOn w:val="Normal"/>
     <w:next w:val="Normal"/>
@@ -6966,7 +8690,7 @@
       <w:szCs w:val="20"/>
     </w:rPr>
   </w:style>
-  <w:style w:type="paragraph" w:styleId="Sumrio3">
+  <w:style w:type="paragraph" w:styleId="ndice3">
     <w:name w:val="toc 3"/>
     <w:basedOn w:val="Normal"/>
     <w:next w:val="Normal"/>
@@ -6986,7 +8710,7 @@
       <w:szCs w:val="20"/>
     </w:rPr>
   </w:style>
-  <w:style w:type="paragraph" w:styleId="Sumrio4">
+  <w:style w:type="paragraph" w:styleId="ndice4">
     <w:name w:val="toc 4"/>
     <w:basedOn w:val="Normal"/>
     <w:next w:val="Normal"/>
@@ -7004,7 +8728,7 @@
       <w:szCs w:val="18"/>
     </w:rPr>
   </w:style>
-  <w:style w:type="paragraph" w:styleId="Sumrio5">
+  <w:style w:type="paragraph" w:styleId="ndice5">
     <w:name w:val="toc 5"/>
     <w:basedOn w:val="Normal"/>
     <w:next w:val="Normal"/>
@@ -7022,7 +8746,7 @@
       <w:szCs w:val="18"/>
     </w:rPr>
   </w:style>
-  <w:style w:type="paragraph" w:styleId="Sumrio6">
+  <w:style w:type="paragraph" w:styleId="ndice6">
     <w:name w:val="toc 6"/>
     <w:basedOn w:val="Normal"/>
     <w:next w:val="Normal"/>
@@ -7040,7 +8764,7 @@
       <w:szCs w:val="18"/>
     </w:rPr>
   </w:style>
-  <w:style w:type="paragraph" w:styleId="Sumrio7">
+  <w:style w:type="paragraph" w:styleId="ndice7">
     <w:name w:val="toc 7"/>
     <w:basedOn w:val="Normal"/>
     <w:next w:val="Normal"/>
@@ -7058,7 +8782,7 @@
       <w:szCs w:val="18"/>
     </w:rPr>
   </w:style>
-  <w:style w:type="paragraph" w:styleId="Sumrio8">
+  <w:style w:type="paragraph" w:styleId="ndice8">
     <w:name w:val="toc 8"/>
     <w:basedOn w:val="Normal"/>
     <w:next w:val="Normal"/>
@@ -7076,7 +8800,7 @@
       <w:szCs w:val="18"/>
     </w:rPr>
   </w:style>
-  <w:style w:type="paragraph" w:styleId="Sumrio9">
+  <w:style w:type="paragraph" w:styleId="ndice9">
     <w:name w:val="toc 9"/>
     <w:basedOn w:val="Normal"/>
     <w:next w:val="Normal"/>
@@ -7094,9 +8818,9 @@
       <w:szCs w:val="18"/>
     </w:rPr>
   </w:style>
-  <w:style w:type="character" w:styleId="Hyperlink">
+  <w:style w:type="character" w:styleId="Hiperligao">
     <w:name w:val="Hyperlink"/>
-    <w:basedOn w:val="Fontepargpadro"/>
+    <w:basedOn w:val="Tipodeletrapredefinidodopargrafo"/>
     <w:uiPriority w:val="99"/>
     <w:unhideWhenUsed/>
     <w:rsid w:val="000E496B"/>
@@ -7105,10 +8829,10 @@
       <w:u w:val="single"/>
     </w:rPr>
   </w:style>
-  <w:style w:type="character" w:customStyle="1" w:styleId="Ttulo3Char">
-    <w:name w:val="Título 3 Char"/>
-    <w:basedOn w:val="Fontepargpadro"/>
-    <w:link w:val="Ttulo3"/>
+  <w:style w:type="character" w:customStyle="1" w:styleId="Cabealho3Carcter">
+    <w:name w:val="Cabeçalho 3 Carácter"/>
+    <w:basedOn w:val="Tipodeletrapredefinidodopargrafo"/>
+    <w:link w:val="Cabealho3"/>
     <w:uiPriority w:val="9"/>
     <w:rsid w:val="00621B5D"/>
     <w:rPr>
@@ -7132,7 +8856,7 @@
   <w:style w:type="paragraph" w:styleId="Cabealho">
     <w:name w:val="header"/>
     <w:basedOn w:val="Normal"/>
-    <w:link w:val="CabealhoChar"/>
+    <w:link w:val="CabealhoCarcter"/>
     <w:uiPriority w:val="99"/>
     <w:unhideWhenUsed/>
     <w:rsid w:val="000614E1"/>
@@ -7144,9 +8868,9 @@
       <w:spacing w:line="240" w:lineRule="auto"/>
     </w:pPr>
   </w:style>
-  <w:style w:type="character" w:customStyle="1" w:styleId="CabealhoChar">
-    <w:name w:val="Cabeçalho Char"/>
-    <w:basedOn w:val="Fontepargpadro"/>
+  <w:style w:type="character" w:customStyle="1" w:styleId="CabealhoCarcter">
+    <w:name w:val="Cabeçalho Carácter"/>
+    <w:basedOn w:val="Tipodeletrapredefinidodopargrafo"/>
     <w:link w:val="Cabealho"/>
     <w:uiPriority w:val="99"/>
     <w:rsid w:val="000614E1"/>
@@ -7157,7 +8881,7 @@
   <w:style w:type="paragraph" w:styleId="Rodap">
     <w:name w:val="footer"/>
     <w:basedOn w:val="Normal"/>
-    <w:link w:val="RodapChar"/>
+    <w:link w:val="RodapCarcter"/>
     <w:uiPriority w:val="99"/>
     <w:unhideWhenUsed/>
     <w:rsid w:val="000614E1"/>
@@ -7169,9 +8893,9 @@
       <w:spacing w:line="240" w:lineRule="auto"/>
     </w:pPr>
   </w:style>
-  <w:style w:type="character" w:customStyle="1" w:styleId="RodapChar">
-    <w:name w:val="Rodapé Char"/>
-    <w:basedOn w:val="Fontepargpadro"/>
+  <w:style w:type="character" w:customStyle="1" w:styleId="RodapCarcter">
+    <w:name w:val="Rodapé Carácter"/>
+    <w:basedOn w:val="Tipodeletrapredefinidodopargrafo"/>
     <w:link w:val="Rodap"/>
     <w:uiPriority w:val="99"/>
     <w:rsid w:val="000614E1"/>
@@ -7206,7 +8930,7 @@
     <w:unhideWhenUsed/>
     <w:rsid w:val="00C34F51"/>
   </w:style>
-  <w:style w:type="table" w:styleId="Tabelacomgrade">
+  <w:style w:type="table" w:styleId="Tabelacomgrelha">
     <w:name w:val="Table Grid"/>
     <w:basedOn w:val="Tabelanormal"/>
     <w:uiPriority w:val="59"/>
@@ -7225,9 +8949,9 @@
       </w:tblBorders>
     </w:tblPr>
   </w:style>
-  <w:style w:type="character" w:styleId="TextodoEspaoReservado">
+  <w:style w:type="character" w:styleId="TextodoMarcadordePosio">
     <w:name w:val="Placeholder Text"/>
-    <w:basedOn w:val="Fontepargpadro"/>
+    <w:basedOn w:val="Tipodeletrapredefinidodopargrafo"/>
     <w:uiPriority w:val="99"/>
     <w:semiHidden/>
     <w:rsid w:val="00471590"/>
@@ -7238,7 +8962,7 @@
   <w:style w:type="paragraph" w:styleId="Textodenotaderodap">
     <w:name w:val="footnote text"/>
     <w:basedOn w:val="Normal"/>
-    <w:link w:val="TextodenotaderodapChar"/>
+    <w:link w:val="TextodenotaderodapCarcter"/>
     <w:uiPriority w:val="99"/>
     <w:semiHidden/>
     <w:unhideWhenUsed/>
@@ -7251,9 +8975,9 @@
       <w:szCs w:val="20"/>
     </w:rPr>
   </w:style>
-  <w:style w:type="character" w:customStyle="1" w:styleId="TextodenotaderodapChar">
-    <w:name w:val="Texto de nota de rodapé Char"/>
-    <w:basedOn w:val="Fontepargpadro"/>
+  <w:style w:type="character" w:customStyle="1" w:styleId="TextodenotaderodapCarcter">
+    <w:name w:val="Texto de nota de rodapé Carácter"/>
+    <w:basedOn w:val="Tipodeletrapredefinidodopargrafo"/>
     <w:link w:val="Textodenotaderodap"/>
     <w:uiPriority w:val="99"/>
     <w:semiHidden/>
@@ -7266,7 +8990,7 @@
   </w:style>
   <w:style w:type="character" w:styleId="Refdenotaderodap">
     <w:name w:val="footnote reference"/>
-    <w:basedOn w:val="Fontepargpadro"/>
+    <w:basedOn w:val="Tipodeletrapredefinidodopargrafo"/>
     <w:uiPriority w:val="99"/>
     <w:semiHidden/>
     <w:unhideWhenUsed/>
@@ -7302,7 +9026,7 @@
   </w:style>
   <w:style w:type="paragraph" w:styleId="SemEspaamento">
     <w:name w:val="No Spacing"/>
-    <w:link w:val="SemEspaamentoChar"/>
+    <w:link w:val="SemEspaamentoCarcter"/>
     <w:uiPriority w:val="1"/>
     <w:qFormat/>
     <w:rsid w:val="0003577F"/>
@@ -7314,14 +9038,465 @@
       <w:lang w:eastAsia="pt-PT"/>
     </w:rPr>
   </w:style>
-  <w:style w:type="character" w:customStyle="1" w:styleId="SemEspaamentoChar">
-    <w:name w:val="Sem Espaçamento Char"/>
-    <w:basedOn w:val="Fontepargpadro"/>
+  <w:style w:type="character" w:customStyle="1" w:styleId="SemEspaamentoCarcter">
+    <w:name w:val="Sem Espaçamento Carácter"/>
+    <w:basedOn w:val="Tipodeletrapredefinidodopargrafo"/>
     <w:link w:val="SemEspaamento"/>
     <w:uiPriority w:val="1"/>
     <w:rsid w:val="0003577F"/>
     <w:rPr>
       <w:rFonts w:eastAsiaTheme="minorEastAsia"/>
+      <w:lang w:eastAsia="pt-PT"/>
+    </w:rPr>
+  </w:style>
+  <w:style w:type="table" w:styleId="GrelhaMdia3-Cor1">
+    <w:name w:val="Medium Grid 3 Accent 1"/>
+    <w:basedOn w:val="Tabelanormal"/>
+    <w:uiPriority w:val="69"/>
+    <w:rsid w:val="00004057"/>
+    <w:pPr>
+      <w:spacing w:after="0" w:line="240" w:lineRule="auto"/>
+    </w:pPr>
+    <w:tblPr>
+      <w:tblStyleRowBandSize w:val="1"/>
+      <w:tblStyleColBandSize w:val="1"/>
+      <w:tblBorders>
+        <w:top w:val="single" w:sz="8" w:space="0" w:color="FFFFFF" w:themeColor="background1"/>
+        <w:left w:val="single" w:sz="8" w:space="0" w:color="FFFFFF" w:themeColor="background1"/>
+        <w:bottom w:val="single" w:sz="8" w:space="0" w:color="FFFFFF" w:themeColor="background1"/>
+        <w:right w:val="single" w:sz="8" w:space="0" w:color="FFFFFF" w:themeColor="background1"/>
+        <w:insideH w:val="single" w:sz="6" w:space="0" w:color="FFFFFF" w:themeColor="background1"/>
+        <w:insideV w:val="single" w:sz="6" w:space="0" w:color="FFFFFF" w:themeColor="background1"/>
+      </w:tblBorders>
+    </w:tblPr>
+    <w:tcPr>
+      <w:shd w:val="clear" w:color="auto" w:fill="F6F6F6" w:themeFill="accent1" w:themeFillTint="3F"/>
+    </w:tcPr>
+    <w:tblStylePr w:type="firstRow">
+      <w:rPr>
+        <w:b/>
+        <w:bCs/>
+        <w:i w:val="0"/>
+        <w:iCs w:val="0"/>
+        <w:color w:val="FFFFFF" w:themeColor="background1"/>
+      </w:rPr>
+      <w:tblPr/>
+      <w:tcPr>
+        <w:tcBorders>
+          <w:top w:val="single" w:sz="8" w:space="0" w:color="FFFFFF" w:themeColor="background1"/>
+          <w:left w:val="single" w:sz="8" w:space="0" w:color="FFFFFF" w:themeColor="background1"/>
+          <w:bottom w:val="single" w:sz="24" w:space="0" w:color="FFFFFF" w:themeColor="background1"/>
+          <w:right w:val="single" w:sz="8" w:space="0" w:color="FFFFFF" w:themeColor="background1"/>
+          <w:insideH w:val="nil"/>
+          <w:insideV w:val="single" w:sz="8" w:space="0" w:color="FFFFFF" w:themeColor="background1"/>
+        </w:tcBorders>
+        <w:shd w:val="clear" w:color="auto" w:fill="DDDDDD" w:themeFill="accent1"/>
+      </w:tcPr>
+    </w:tblStylePr>
+    <w:tblStylePr w:type="lastRow">
+      <w:rPr>
+        <w:b/>
+        <w:bCs/>
+        <w:i w:val="0"/>
+        <w:iCs w:val="0"/>
+        <w:color w:val="FFFFFF" w:themeColor="background1"/>
+      </w:rPr>
+      <w:tblPr/>
+      <w:tcPr>
+        <w:tcBorders>
+          <w:top w:val="single" w:sz="24" w:space="0" w:color="FFFFFF" w:themeColor="background1"/>
+          <w:left w:val="single" w:sz="8" w:space="0" w:color="FFFFFF" w:themeColor="background1"/>
+          <w:bottom w:val="single" w:sz="8" w:space="0" w:color="FFFFFF" w:themeColor="background1"/>
+          <w:right w:val="single" w:sz="8" w:space="0" w:color="FFFFFF" w:themeColor="background1"/>
+          <w:insideH w:val="nil"/>
+          <w:insideV w:val="single" w:sz="8" w:space="0" w:color="FFFFFF" w:themeColor="background1"/>
+        </w:tcBorders>
+        <w:shd w:val="clear" w:color="auto" w:fill="DDDDDD" w:themeFill="accent1"/>
+      </w:tcPr>
+    </w:tblStylePr>
+    <w:tblStylePr w:type="firstCol">
+      <w:rPr>
+        <w:b/>
+        <w:bCs/>
+        <w:i w:val="0"/>
+        <w:iCs w:val="0"/>
+        <w:color w:val="FFFFFF" w:themeColor="background1"/>
+      </w:rPr>
+      <w:tblPr/>
+      <w:tcPr>
+        <w:tcBorders>
+          <w:left w:val="single" w:sz="8" w:space="0" w:color="FFFFFF" w:themeColor="background1"/>
+          <w:right w:val="single" w:sz="24" w:space="0" w:color="FFFFFF" w:themeColor="background1"/>
+          <w:insideH w:val="nil"/>
+          <w:insideV w:val="nil"/>
+        </w:tcBorders>
+        <w:shd w:val="clear" w:color="auto" w:fill="DDDDDD" w:themeFill="accent1"/>
+      </w:tcPr>
+    </w:tblStylePr>
+    <w:tblStylePr w:type="lastCol">
+      <w:rPr>
+        <w:b/>
+        <w:bCs/>
+        <w:i w:val="0"/>
+        <w:iCs w:val="0"/>
+        <w:color w:val="FFFFFF" w:themeColor="background1"/>
+      </w:rPr>
+      <w:tblPr/>
+      <w:tcPr>
+        <w:tcBorders>
+          <w:top w:val="nil"/>
+          <w:left w:val="single" w:sz="24" w:space="0" w:color="FFFFFF" w:themeColor="background1"/>
+          <w:bottom w:val="nil"/>
+          <w:right w:val="nil"/>
+          <w:insideH w:val="nil"/>
+          <w:insideV w:val="nil"/>
+        </w:tcBorders>
+        <w:shd w:val="clear" w:color="auto" w:fill="DDDDDD" w:themeFill="accent1"/>
+      </w:tcPr>
+    </w:tblStylePr>
+    <w:tblStylePr w:type="band1Vert">
+      <w:tblPr/>
+      <w:tcPr>
+        <w:tcBorders>
+          <w:top w:val="single" w:sz="8" w:space="0" w:color="FFFFFF" w:themeColor="background1"/>
+          <w:left w:val="single" w:sz="8" w:space="0" w:color="FFFFFF" w:themeColor="background1"/>
+          <w:bottom w:val="single" w:sz="8" w:space="0" w:color="FFFFFF" w:themeColor="background1"/>
+          <w:right w:val="single" w:sz="8" w:space="0" w:color="FFFFFF" w:themeColor="background1"/>
+          <w:insideH w:val="nil"/>
+          <w:insideV w:val="nil"/>
+        </w:tcBorders>
+        <w:shd w:val="clear" w:color="auto" w:fill="EEEEEE" w:themeFill="accent1" w:themeFillTint="7F"/>
+      </w:tcPr>
+    </w:tblStylePr>
+    <w:tblStylePr w:type="band1Horz">
+      <w:tblPr/>
+      <w:tcPr>
+        <w:tcBorders>
+          <w:top w:val="single" w:sz="8" w:space="0" w:color="FFFFFF" w:themeColor="background1"/>
+          <w:left w:val="single" w:sz="8" w:space="0" w:color="FFFFFF" w:themeColor="background1"/>
+          <w:bottom w:val="single" w:sz="8" w:space="0" w:color="FFFFFF" w:themeColor="background1"/>
+          <w:right w:val="single" w:sz="8" w:space="0" w:color="FFFFFF" w:themeColor="background1"/>
+          <w:insideH w:val="single" w:sz="8" w:space="0" w:color="FFFFFF" w:themeColor="background1"/>
+          <w:insideV w:val="single" w:sz="8" w:space="0" w:color="FFFFFF" w:themeColor="background1"/>
+        </w:tcBorders>
+        <w:shd w:val="clear" w:color="auto" w:fill="EEEEEE" w:themeFill="accent1" w:themeFillTint="7F"/>
+      </w:tcPr>
+    </w:tblStylePr>
+  </w:style>
+  <w:style w:type="table" w:styleId="GrelhaMdia3">
+    <w:name w:val="Medium Grid 3"/>
+    <w:basedOn w:val="Tabelanormal"/>
+    <w:uiPriority w:val="69"/>
+    <w:rsid w:val="00004057"/>
+    <w:pPr>
+      <w:spacing w:after="0" w:line="240" w:lineRule="auto"/>
+    </w:pPr>
+    <w:tblPr>
+      <w:tblStyleRowBandSize w:val="1"/>
+      <w:tblStyleColBandSize w:val="1"/>
+      <w:tblBorders>
+        <w:top w:val="single" w:sz="8" w:space="0" w:color="FFFFFF" w:themeColor="background1"/>
+        <w:left w:val="single" w:sz="8" w:space="0" w:color="FFFFFF" w:themeColor="background1"/>
+        <w:bottom w:val="single" w:sz="8" w:space="0" w:color="FFFFFF" w:themeColor="background1"/>
+        <w:right w:val="single" w:sz="8" w:space="0" w:color="FFFFFF" w:themeColor="background1"/>
+        <w:insideH w:val="single" w:sz="6" w:space="0" w:color="FFFFFF" w:themeColor="background1"/>
+        <w:insideV w:val="single" w:sz="6" w:space="0" w:color="FFFFFF" w:themeColor="background1"/>
+      </w:tblBorders>
+    </w:tblPr>
+    <w:tcPr>
+      <w:shd w:val="clear" w:color="auto" w:fill="C0C0C0" w:themeFill="text1" w:themeFillTint="3F"/>
+    </w:tcPr>
+    <w:tblStylePr w:type="firstRow">
+      <w:rPr>
+        <w:b/>
+        <w:bCs/>
+        <w:i w:val="0"/>
+        <w:iCs w:val="0"/>
+        <w:color w:val="FFFFFF" w:themeColor="background1"/>
+      </w:rPr>
+      <w:tblPr/>
+      <w:tcPr>
+        <w:tcBorders>
+          <w:top w:val="single" w:sz="8" w:space="0" w:color="FFFFFF" w:themeColor="background1"/>
+          <w:left w:val="single" w:sz="8" w:space="0" w:color="FFFFFF" w:themeColor="background1"/>
+          <w:bottom w:val="single" w:sz="24" w:space="0" w:color="FFFFFF" w:themeColor="background1"/>
+          <w:right w:val="single" w:sz="8" w:space="0" w:color="FFFFFF" w:themeColor="background1"/>
+          <w:insideH w:val="nil"/>
+          <w:insideV w:val="single" w:sz="8" w:space="0" w:color="FFFFFF" w:themeColor="background1"/>
+        </w:tcBorders>
+        <w:shd w:val="clear" w:color="auto" w:fill="000000" w:themeFill="text1"/>
+      </w:tcPr>
+    </w:tblStylePr>
+    <w:tblStylePr w:type="lastRow">
+      <w:rPr>
+        <w:b/>
+        <w:bCs/>
+        <w:i w:val="0"/>
+        <w:iCs w:val="0"/>
+        <w:color w:val="FFFFFF" w:themeColor="background1"/>
+      </w:rPr>
+      <w:tblPr/>
+      <w:tcPr>
+        <w:tcBorders>
+          <w:top w:val="single" w:sz="24" w:space="0" w:color="FFFFFF" w:themeColor="background1"/>
+          <w:left w:val="single" w:sz="8" w:space="0" w:color="FFFFFF" w:themeColor="background1"/>
+          <w:bottom w:val="single" w:sz="8" w:space="0" w:color="FFFFFF" w:themeColor="background1"/>
+          <w:right w:val="single" w:sz="8" w:space="0" w:color="FFFFFF" w:themeColor="background1"/>
+          <w:insideH w:val="nil"/>
+          <w:insideV w:val="single" w:sz="8" w:space="0" w:color="FFFFFF" w:themeColor="background1"/>
+        </w:tcBorders>
+        <w:shd w:val="clear" w:color="auto" w:fill="000000" w:themeFill="text1"/>
+      </w:tcPr>
+    </w:tblStylePr>
+    <w:tblStylePr w:type="firstCol">
+      <w:rPr>
+        <w:b/>
+        <w:bCs/>
+        <w:i w:val="0"/>
+        <w:iCs w:val="0"/>
+        <w:color w:val="FFFFFF" w:themeColor="background1"/>
+      </w:rPr>
+      <w:tblPr/>
+      <w:tcPr>
+        <w:tcBorders>
+          <w:left w:val="single" w:sz="8" w:space="0" w:color="FFFFFF" w:themeColor="background1"/>
+          <w:right w:val="single" w:sz="24" w:space="0" w:color="FFFFFF" w:themeColor="background1"/>
+          <w:insideH w:val="nil"/>
+          <w:insideV w:val="nil"/>
+        </w:tcBorders>
+        <w:shd w:val="clear" w:color="auto" w:fill="000000" w:themeFill="text1"/>
+      </w:tcPr>
+    </w:tblStylePr>
+    <w:tblStylePr w:type="lastCol">
+      <w:rPr>
+        <w:b/>
+        <w:bCs/>
+        <w:i w:val="0"/>
+        <w:iCs w:val="0"/>
+        <w:color w:val="FFFFFF" w:themeColor="background1"/>
+      </w:rPr>
+      <w:tblPr/>
+      <w:tcPr>
+        <w:tcBorders>
+          <w:top w:val="nil"/>
+          <w:left w:val="single" w:sz="24" w:space="0" w:color="FFFFFF" w:themeColor="background1"/>
+          <w:bottom w:val="nil"/>
+          <w:right w:val="nil"/>
+          <w:insideH w:val="nil"/>
+          <w:insideV w:val="nil"/>
+        </w:tcBorders>
+        <w:shd w:val="clear" w:color="auto" w:fill="000000" w:themeFill="text1"/>
+      </w:tcPr>
+    </w:tblStylePr>
+    <w:tblStylePr w:type="band1Vert">
+      <w:tblPr/>
+      <w:tcPr>
+        <w:tcBorders>
+          <w:top w:val="single" w:sz="8" w:space="0" w:color="FFFFFF" w:themeColor="background1"/>
+          <w:left w:val="single" w:sz="8" w:space="0" w:color="FFFFFF" w:themeColor="background1"/>
+          <w:bottom w:val="single" w:sz="8" w:space="0" w:color="FFFFFF" w:themeColor="background1"/>
+          <w:right w:val="single" w:sz="8" w:space="0" w:color="FFFFFF" w:themeColor="background1"/>
+          <w:insideH w:val="nil"/>
+          <w:insideV w:val="nil"/>
+        </w:tcBorders>
+        <w:shd w:val="clear" w:color="auto" w:fill="808080" w:themeFill="text1" w:themeFillTint="7F"/>
+      </w:tcPr>
+    </w:tblStylePr>
+    <w:tblStylePr w:type="band1Horz">
+      <w:tblPr/>
+      <w:tcPr>
+        <w:tcBorders>
+          <w:top w:val="single" w:sz="8" w:space="0" w:color="FFFFFF" w:themeColor="background1"/>
+          <w:left w:val="single" w:sz="8" w:space="0" w:color="FFFFFF" w:themeColor="background1"/>
+          <w:bottom w:val="single" w:sz="8" w:space="0" w:color="FFFFFF" w:themeColor="background1"/>
+          <w:right w:val="single" w:sz="8" w:space="0" w:color="FFFFFF" w:themeColor="background1"/>
+          <w:insideH w:val="single" w:sz="8" w:space="0" w:color="FFFFFF" w:themeColor="background1"/>
+          <w:insideV w:val="single" w:sz="8" w:space="0" w:color="FFFFFF" w:themeColor="background1"/>
+        </w:tcBorders>
+        <w:shd w:val="clear" w:color="auto" w:fill="808080" w:themeFill="text1" w:themeFillTint="7F"/>
+      </w:tcPr>
+    </w:tblStylePr>
+  </w:style>
+  <w:style w:type="table" w:styleId="GrelhaMdia3-Cor2">
+    <w:name w:val="Medium Grid 3 Accent 2"/>
+    <w:basedOn w:val="Tabelanormal"/>
+    <w:uiPriority w:val="69"/>
+    <w:rsid w:val="00004057"/>
+    <w:pPr>
+      <w:spacing w:after="0" w:line="240" w:lineRule="auto"/>
+    </w:pPr>
+    <w:tblPr>
+      <w:tblStyleRowBandSize w:val="1"/>
+      <w:tblStyleColBandSize w:val="1"/>
+      <w:tblBorders>
+        <w:top w:val="single" w:sz="8" w:space="0" w:color="FFFFFF" w:themeColor="background1"/>
+        <w:left w:val="single" w:sz="8" w:space="0" w:color="FFFFFF" w:themeColor="background1"/>
+        <w:bottom w:val="single" w:sz="8" w:space="0" w:color="FFFFFF" w:themeColor="background1"/>
+        <w:right w:val="single" w:sz="8" w:space="0" w:color="FFFFFF" w:themeColor="background1"/>
+        <w:insideH w:val="single" w:sz="6" w:space="0" w:color="FFFFFF" w:themeColor="background1"/>
+        <w:insideV w:val="single" w:sz="6" w:space="0" w:color="FFFFFF" w:themeColor="background1"/>
+      </w:tblBorders>
+    </w:tblPr>
+    <w:tcPr>
+      <w:shd w:val="clear" w:color="auto" w:fill="EBEBEB" w:themeFill="accent2" w:themeFillTint="3F"/>
+    </w:tcPr>
+    <w:tblStylePr w:type="firstRow">
+      <w:rPr>
+        <w:b/>
+        <w:bCs/>
+        <w:i w:val="0"/>
+        <w:iCs w:val="0"/>
+        <w:color w:val="FFFFFF" w:themeColor="background1"/>
+      </w:rPr>
+      <w:tblPr/>
+      <w:tcPr>
+        <w:tcBorders>
+          <w:top w:val="single" w:sz="8" w:space="0" w:color="FFFFFF" w:themeColor="background1"/>
+          <w:left w:val="single" w:sz="8" w:space="0" w:color="FFFFFF" w:themeColor="background1"/>
+          <w:bottom w:val="single" w:sz="24" w:space="0" w:color="FFFFFF" w:themeColor="background1"/>
+          <w:right w:val="single" w:sz="8" w:space="0" w:color="FFFFFF" w:themeColor="background1"/>
+          <w:insideH w:val="nil"/>
+          <w:insideV w:val="single" w:sz="8" w:space="0" w:color="FFFFFF" w:themeColor="background1"/>
+        </w:tcBorders>
+        <w:shd w:val="clear" w:color="auto" w:fill="B2B2B2" w:themeFill="accent2"/>
+      </w:tcPr>
+    </w:tblStylePr>
+    <w:tblStylePr w:type="lastRow">
+      <w:rPr>
+        <w:b/>
+        <w:bCs/>
+        <w:i w:val="0"/>
+        <w:iCs w:val="0"/>
+        <w:color w:val="FFFFFF" w:themeColor="background1"/>
+      </w:rPr>
+      <w:tblPr/>
+      <w:tcPr>
+        <w:tcBorders>
+          <w:top w:val="single" w:sz="24" w:space="0" w:color="FFFFFF" w:themeColor="background1"/>
+          <w:left w:val="single" w:sz="8" w:space="0" w:color="FFFFFF" w:themeColor="background1"/>
+          <w:bottom w:val="single" w:sz="8" w:space="0" w:color="FFFFFF" w:themeColor="background1"/>
+          <w:right w:val="single" w:sz="8" w:space="0" w:color="FFFFFF" w:themeColor="background1"/>
+          <w:insideH w:val="nil"/>
+          <w:insideV w:val="single" w:sz="8" w:space="0" w:color="FFFFFF" w:themeColor="background1"/>
+        </w:tcBorders>
+        <w:shd w:val="clear" w:color="auto" w:fill="B2B2B2" w:themeFill="accent2"/>
+      </w:tcPr>
+    </w:tblStylePr>
+    <w:tblStylePr w:type="firstCol">
+      <w:rPr>
+        <w:b/>
+        <w:bCs/>
+        <w:i w:val="0"/>
+        <w:iCs w:val="0"/>
+        <w:color w:val="FFFFFF" w:themeColor="background1"/>
+      </w:rPr>
+      <w:tblPr/>
+      <w:tcPr>
+        <w:tcBorders>
+          <w:left w:val="single" w:sz="8" w:space="0" w:color="FFFFFF" w:themeColor="background1"/>
+          <w:right w:val="single" w:sz="24" w:space="0" w:color="FFFFFF" w:themeColor="background1"/>
+          <w:insideH w:val="nil"/>
+          <w:insideV w:val="nil"/>
+        </w:tcBorders>
+        <w:shd w:val="clear" w:color="auto" w:fill="B2B2B2" w:themeFill="accent2"/>
+      </w:tcPr>
+    </w:tblStylePr>
+    <w:tblStylePr w:type="lastCol">
+      <w:rPr>
+        <w:b/>
+        <w:bCs/>
+        <w:i w:val="0"/>
+        <w:iCs w:val="0"/>
+        <w:color w:val="FFFFFF" w:themeColor="background1"/>
+      </w:rPr>
+      <w:tblPr/>
+      <w:tcPr>
+        <w:tcBorders>
+          <w:top w:val="nil"/>
+          <w:left w:val="single" w:sz="24" w:space="0" w:color="FFFFFF" w:themeColor="background1"/>
+          <w:bottom w:val="nil"/>
+          <w:right w:val="nil"/>
+          <w:insideH w:val="nil"/>
+          <w:insideV w:val="nil"/>
+        </w:tcBorders>
+        <w:shd w:val="clear" w:color="auto" w:fill="B2B2B2" w:themeFill="accent2"/>
+      </w:tcPr>
+    </w:tblStylePr>
+    <w:tblStylePr w:type="band1Vert">
+      <w:tblPr/>
+      <w:tcPr>
+        <w:tcBorders>
+          <w:top w:val="single" w:sz="8" w:space="0" w:color="FFFFFF" w:themeColor="background1"/>
+          <w:left w:val="single" w:sz="8" w:space="0" w:color="FFFFFF" w:themeColor="background1"/>
+          <w:bottom w:val="single" w:sz="8" w:space="0" w:color="FFFFFF" w:themeColor="background1"/>
+          <w:right w:val="single" w:sz="8" w:space="0" w:color="FFFFFF" w:themeColor="background1"/>
+          <w:insideH w:val="nil"/>
+          <w:insideV w:val="nil"/>
+        </w:tcBorders>
+        <w:shd w:val="clear" w:color="auto" w:fill="D8D8D8" w:themeFill="accent2" w:themeFillTint="7F"/>
+      </w:tcPr>
+    </w:tblStylePr>
+    <w:tblStylePr w:type="band1Horz">
+      <w:tblPr/>
+      <w:tcPr>
+        <w:tcBorders>
+          <w:top w:val="single" w:sz="8" w:space="0" w:color="FFFFFF" w:themeColor="background1"/>
+          <w:left w:val="single" w:sz="8" w:space="0" w:color="FFFFFF" w:themeColor="background1"/>
+          <w:bottom w:val="single" w:sz="8" w:space="0" w:color="FFFFFF" w:themeColor="background1"/>
+          <w:right w:val="single" w:sz="8" w:space="0" w:color="FFFFFF" w:themeColor="background1"/>
+          <w:insideH w:val="single" w:sz="8" w:space="0" w:color="FFFFFF" w:themeColor="background1"/>
+          <w:insideV w:val="single" w:sz="8" w:space="0" w:color="FFFFFF" w:themeColor="background1"/>
+        </w:tcBorders>
+        <w:shd w:val="clear" w:color="auto" w:fill="D8D8D8" w:themeFill="accent2" w:themeFillTint="7F"/>
+      </w:tcPr>
+    </w:tblStylePr>
+  </w:style>
+  <w:style w:type="paragraph" w:styleId="HTMLpr-formatado">
+    <w:name w:val="HTML Preformatted"/>
+    <w:basedOn w:val="Normal"/>
+    <w:link w:val="HTMLpr-formatadoCarcter"/>
+    <w:uiPriority w:val="99"/>
+    <w:unhideWhenUsed/>
+    <w:rsid w:val="0096082B"/>
+    <w:pPr>
+      <w:tabs>
+        <w:tab w:val="left" w:pos="916"/>
+        <w:tab w:val="left" w:pos="1832"/>
+        <w:tab w:val="left" w:pos="2748"/>
+        <w:tab w:val="left" w:pos="3664"/>
+        <w:tab w:val="left" w:pos="4580"/>
+        <w:tab w:val="left" w:pos="5496"/>
+        <w:tab w:val="left" w:pos="6412"/>
+        <w:tab w:val="left" w:pos="7328"/>
+        <w:tab w:val="left" w:pos="8244"/>
+        <w:tab w:val="left" w:pos="9160"/>
+        <w:tab w:val="left" w:pos="10076"/>
+        <w:tab w:val="left" w:pos="10992"/>
+        <w:tab w:val="left" w:pos="11908"/>
+        <w:tab w:val="left" w:pos="12824"/>
+        <w:tab w:val="left" w:pos="13740"/>
+        <w:tab w:val="left" w:pos="14656"/>
+      </w:tabs>
+      <w:spacing w:line="240" w:lineRule="auto"/>
+      <w:jc w:val="left"/>
+    </w:pPr>
+    <w:rPr>
+      <w:rFonts w:ascii="Courier New" w:eastAsia="Times New Roman" w:hAnsi="Courier New" w:cs="Courier New"/>
+      <w:sz w:val="20"/>
+      <w:szCs w:val="20"/>
+      <w:lang w:eastAsia="pt-PT"/>
+    </w:rPr>
+  </w:style>
+  <w:style w:type="character" w:customStyle="1" w:styleId="HTMLpr-formatadoCarcter">
+    <w:name w:val="HTML pré-formatado Carácter"/>
+    <w:basedOn w:val="Tipodeletrapredefinidodopargrafo"/>
+    <w:link w:val="HTMLpr-formatado"/>
+    <w:uiPriority w:val="99"/>
+    <w:rsid w:val="0096082B"/>
+    <w:rPr>
+      <w:rFonts w:ascii="Courier New" w:eastAsia="Times New Roman" w:hAnsi="Courier New" w:cs="Courier New"/>
+      <w:sz w:val="20"/>
+      <w:szCs w:val="20"/>
       <w:lang w:eastAsia="pt-PT"/>
     </w:rPr>
   </w:style>
@@ -7674,7 +9849,7 @@
 </file>
 
 <file path=customXml/itemProps1.xml><?xml version="1.0" encoding="utf-8"?>
-<ds:datastoreItem xmlns:ds="http://schemas.openxmlformats.org/officeDocument/2006/customXml" ds:itemID="{579688D9-FD08-434D-AD00-1DAA08DCB9CC}">
+<ds:datastoreItem xmlns:ds="http://schemas.openxmlformats.org/officeDocument/2006/customXml" ds:itemID="{01025ABE-A170-4A60-AE61-00707518B874}">
   <ds:schemaRefs>
     <ds:schemaRef ds:uri="http://schemas.openxmlformats.org/officeDocument/2006/bibliography"/>
   </ds:schemaRefs>

</xml_diff>

<commit_message>
Report 2. Translation changed
</commit_message>
<xml_diff>
--- a/T2/T2-Relatorio.docx
+++ b/T2/T2-Relatorio.docx
@@ -1521,7 +1521,7 @@
                                         </pic:cNvPicPr>
                                       </pic:nvPicPr>
                                       <pic:blipFill>
-                                        <a:blip r:embed="rId11">
+                                        <a:blip r:embed="rId10">
                                           <a:extLst>
                                             <a:ext uri="{28A0092B-C50C-407E-A947-70E740481C1C}">
                                               <a14:useLocalDpi xmlns:a14="http://schemas.microsoft.com/office/drawing/2010/main" val="0"/>
@@ -1659,21 +1659,79 @@
     </w:sdt>
     <w:p>
       <w:pPr>
-        <w:pStyle w:val="Cabealho1"/>
-      </w:pPr>
-      <w:bookmarkStart w:id="1" w:name="_Toc422318725"/>
-      <w:bookmarkStart w:id="2" w:name="_Toc417073314"/>
-      <w:bookmarkStart w:id="3" w:name="_Toc417484057"/>
+        <w:pStyle w:val="Ttulo1"/>
+      </w:pPr>
+      <w:bookmarkStart w:id="1" w:name="_Toc417073314"/>
+      <w:bookmarkStart w:id="2" w:name="_Toc417484057"/>
+      <w:bookmarkStart w:id="3" w:name="_Toc422661271"/>
       <w:r>
         <w:lastRenderedPageBreak/>
         <w:t>Resumo</w:t>
       </w:r>
-      <w:bookmarkEnd w:id="1"/>
+      <w:bookmarkEnd w:id="3"/>
+    </w:p>
+    <w:p/>
+    <w:p/>
+    <w:p/>
+    <w:p>
+      <w:r>
+        <w:t>Actualmente, uma das principais considerações é</w:t>
+      </w:r>
+      <w:r>
+        <w:t xml:space="preserve"> a falta de soluções gené</w:t>
+      </w:r>
+      <w:r>
+        <w:t xml:space="preserve">ricas e de código aberto para a gestão </w:t>
+      </w:r>
+      <w:r>
+        <w:t xml:space="preserve">e </w:t>
+      </w:r>
+      <w:r>
+        <w:t>monotorização</w:t>
+      </w:r>
+      <w:r>
+        <w:t xml:space="preserve"> de </w:t>
+      </w:r>
+      <w:r>
+        <w:t>clouds</w:t>
+      </w:r>
+      <w:r>
+        <w:t xml:space="preserve"> privadas</w:t>
+      </w:r>
+      <w:r>
+        <w:t xml:space="preserve">. </w:t>
+      </w:r>
+      <w:proofErr w:type="gramStart"/>
+      <w:r>
+        <w:t>OpenaNebula</w:t>
+      </w:r>
+      <w:proofErr w:type="gramEnd"/>
+      <w:r>
+        <w:t xml:space="preserve"> é uma ferramenta que visa a solucionar este problema. </w:t>
+      </w:r>
+      <w:bookmarkStart w:id="4" w:name="_GoBack"/>
+      <w:bookmarkEnd w:id="4"/>
     </w:p>
     <w:p>
+      <w:r>
+        <w:rPr>
+          <w:highlight w:val="yellow"/>
+        </w:rPr>
+        <w:t>ESCREVER MAIS ALGO</w:t>
+      </w:r>
+    </w:p>
+    <w:p/>
+    <w:p>
       <w:pPr>
         <w:spacing w:after="200" w:line="276" w:lineRule="auto"/>
         <w:jc w:val="left"/>
+      </w:pPr>
+      <w:r>
+        <w:br w:type="page"/>
+      </w:r>
+    </w:p>
+    <w:p>
+      <w:pPr>
         <w:rPr>
           <w:b/>
           <w:sz w:val="40"/>
@@ -1686,35 +1744,15 @@
           <w:sz w:val="40"/>
           <w:szCs w:val="40"/>
         </w:rPr>
-        <w:br w:type="page"/>
-      </w:r>
+        <w:lastRenderedPageBreak/>
+        <w:t>Índice</w:t>
+      </w:r>
+      <w:bookmarkEnd w:id="1"/>
+      <w:bookmarkEnd w:id="2"/>
     </w:p>
     <w:p>
       <w:pPr>
-        <w:rPr>
-          <w:b/>
-          <w:sz w:val="40"/>
-          <w:szCs w:val="40"/>
-        </w:rPr>
-      </w:pPr>
-      <w:r>
-        <w:rPr>
-          <w:b/>
-          <w:sz w:val="40"/>
-          <w:szCs w:val="40"/>
-        </w:rPr>
-        <w:lastRenderedPageBreak/>
-        <w:t>Índice</w:t>
-      </w:r>
-      <w:bookmarkEnd w:id="2"/>
-      <w:bookmarkEnd w:id="3"/>
-    </w:p>
-    <w:p>
-      <w:pPr>
-        <w:pStyle w:val="ndice1"/>
-        <w:tabs>
-          <w:tab w:val="right" w:leader="dot" w:pos="8494"/>
-        </w:tabs>
+        <w:pStyle w:val="Sumrio1"/>
         <w:rPr>
           <w:rFonts w:eastAsiaTheme="minorEastAsia"/>
           <w:b w:val="0"/>
@@ -1727,33 +1765,18 @@
         </w:rPr>
       </w:pPr>
       <w:r>
-        <w:rPr>
-          <w:b w:val="0"/>
-          <w:bCs w:val="0"/>
-          <w:caps w:val="0"/>
-        </w:rPr>
         <w:fldChar w:fldCharType="begin"/>
       </w:r>
       <w:r>
-        <w:rPr>
-          <w:b w:val="0"/>
-          <w:bCs w:val="0"/>
-          <w:caps w:val="0"/>
-        </w:rPr>
         <w:instrText xml:space="preserve"> TOC \o "1-3" \h \z \u </w:instrText>
       </w:r>
       <w:r>
-        <w:rPr>
-          <w:b w:val="0"/>
-          <w:bCs w:val="0"/>
-          <w:caps w:val="0"/>
-        </w:rPr>
         <w:fldChar w:fldCharType="separate"/>
       </w:r>
-      <w:hyperlink w:anchor="_Toc422318725" w:history="1">
+      <w:hyperlink w:anchor="_Toc422661271" w:history="1">
         <w:r>
           <w:rPr>
-            <w:rStyle w:val="Hiperligao"/>
+            <w:rStyle w:val="Hyperlink"/>
             <w:noProof/>
           </w:rPr>
           <w:t>Resumo</w:t>
@@ -1777,7 +1800,7 @@
             <w:noProof/>
             <w:webHidden/>
           </w:rPr>
-          <w:instrText xml:space="preserve"> PAGEREF _Toc422318725 \h </w:instrText>
+          <w:instrText xml:space="preserve"> PAGEREF _Toc422661271 \h </w:instrText>
         </w:r>
         <w:r>
           <w:rPr>
@@ -1810,9 +1833,9 @@
     </w:p>
     <w:p>
       <w:pPr>
-        <w:pStyle w:val="ndice1"/>
+        <w:pStyle w:val="Sumrio1"/>
         <w:tabs>
-          <w:tab w:val="right" w:leader="dot" w:pos="8494"/>
+          <w:tab w:val="left" w:pos="440"/>
         </w:tabs>
         <w:rPr>
           <w:rFonts w:eastAsiaTheme="minorEastAsia"/>
@@ -1825,13 +1848,48 @@
           <w:lang w:eastAsia="pt-PT"/>
         </w:rPr>
       </w:pPr>
-      <w:hyperlink w:anchor="_Toc422318726" w:history="1">
+      <w:hyperlink w:anchor="_Toc422661272" w:history="1">
         <w:r>
           <w:rPr>
-            <w:rStyle w:val="Hiperligao"/>
+            <w:rStyle w:val="Hyperlink"/>
             <w:noProof/>
           </w:rPr>
-          <w:t>O que é?</w:t>
+          <w:t>1.</w:t>
+        </w:r>
+        <w:r>
+          <w:rPr>
+            <w:rFonts w:eastAsiaTheme="minorEastAsia"/>
+            <w:b w:val="0"/>
+            <w:bCs w:val="0"/>
+            <w:caps w:val="0"/>
+            <w:noProof/>
+            <w:sz w:val="22"/>
+            <w:szCs w:val="22"/>
+            <w:lang w:eastAsia="pt-PT"/>
+          </w:rPr>
+          <w:tab/>
+        </w:r>
+        <w:r>
+          <w:rPr>
+            <w:rStyle w:val="Hyperlink"/>
+            <w:noProof/>
+          </w:rPr>
+          <w:t xml:space="preserve">O que é </w:t>
+        </w:r>
+        <w:r>
+          <w:rPr>
+            <w:rStyle w:val="Hyperlink"/>
+            <w:i/>
+            <w:noProof/>
+          </w:rPr>
+          <w:t>OpenNebula</w:t>
+        </w:r>
+        <w:r>
+          <w:rPr>
+            <w:rStyle w:val="Hyperlink"/>
+            <w:noProof/>
+          </w:rPr>
+          <w:t>?</w:t>
         </w:r>
         <w:r>
           <w:rPr>
@@ -1852,7 +1910,7 @@
             <w:noProof/>
             <w:webHidden/>
           </w:rPr>
-          <w:instrText xml:space="preserve"> PAGEREF _Toc422318726 \h </w:instrText>
+          <w:instrText xml:space="preserve"> PAGEREF _Toc422661272 \h </w:instrText>
         </w:r>
         <w:r>
           <w:rPr>
@@ -1885,9 +1943,9 @@
     </w:p>
     <w:p>
       <w:pPr>
-        <w:pStyle w:val="ndice1"/>
+        <w:pStyle w:val="Sumrio1"/>
         <w:tabs>
-          <w:tab w:val="right" w:leader="dot" w:pos="8494"/>
+          <w:tab w:val="left" w:pos="440"/>
         </w:tabs>
         <w:rPr>
           <w:rFonts w:eastAsiaTheme="minorEastAsia"/>
@@ -1900,13 +1958,49 @@
           <w:lang w:eastAsia="pt-PT"/>
         </w:rPr>
       </w:pPr>
-      <w:hyperlink w:anchor="_Toc422318727" w:history="1">
+      <w:hyperlink w:anchor="_Toc422661273" w:history="1">
         <w:r>
           <w:rPr>
-            <w:rStyle w:val="Hiperligao"/>
+            <w:rStyle w:val="Hyperlink"/>
             <w:noProof/>
           </w:rPr>
-          <w:t>Características</w:t>
+          <w:t>2.</w:t>
+        </w:r>
+        <w:r>
+          <w:rPr>
+            <w:rFonts w:eastAsiaTheme="minorEastAsia"/>
+            <w:b w:val="0"/>
+            <w:bCs w:val="0"/>
+            <w:caps w:val="0"/>
+            <w:noProof/>
+            <w:sz w:val="22"/>
+            <w:szCs w:val="22"/>
+            <w:lang w:eastAsia="pt-PT"/>
+          </w:rPr>
+          <w:tab/>
+        </w:r>
+        <w:r>
+          <w:rPr>
+            <w:rStyle w:val="Hyperlink"/>
+            <w:i/>
+            <w:noProof/>
+          </w:rPr>
+          <w:t>OpenNebula</w:t>
+        </w:r>
+        <w:r>
+          <w:rPr>
+            <w:rStyle w:val="Hyperlink"/>
+            <w:noProof/>
+          </w:rPr>
+          <w:t xml:space="preserve"> e outras plataformas </w:t>
+        </w:r>
+        <w:r>
+          <w:rPr>
+            <w:rStyle w:val="Hyperlink"/>
+            <w:i/>
+            <w:noProof/>
+          </w:rPr>
+          <w:t>Cloud</w:t>
         </w:r>
         <w:r>
           <w:rPr>
@@ -1927,7 +2021,7 @@
             <w:noProof/>
             <w:webHidden/>
           </w:rPr>
-          <w:instrText xml:space="preserve"> PAGEREF _Toc422318727 \h </w:instrText>
+          <w:instrText xml:space="preserve"> PAGEREF _Toc422661273 \h </w:instrText>
         </w:r>
         <w:r>
           <w:rPr>
@@ -1960,9 +2054,9 @@
     </w:p>
     <w:p>
       <w:pPr>
-        <w:pStyle w:val="ndice1"/>
+        <w:pStyle w:val="Sumrio1"/>
         <w:tabs>
-          <w:tab w:val="right" w:leader="dot" w:pos="8494"/>
+          <w:tab w:val="left" w:pos="440"/>
         </w:tabs>
         <w:rPr>
           <w:rFonts w:eastAsiaTheme="minorEastAsia"/>
@@ -1975,13 +2069,33 @@
           <w:lang w:eastAsia="pt-PT"/>
         </w:rPr>
       </w:pPr>
-      <w:hyperlink w:anchor="_Toc422318728" w:history="1">
+      <w:hyperlink w:anchor="_Toc422661274" w:history="1">
         <w:r>
           <w:rPr>
-            <w:rStyle w:val="Hiperligao"/>
+            <w:rStyle w:val="Hyperlink"/>
             <w:noProof/>
           </w:rPr>
-          <w:t>Interfaces fornecidas</w:t>
+          <w:t>3.</w:t>
+        </w:r>
+        <w:r>
+          <w:rPr>
+            <w:rFonts w:eastAsiaTheme="minorEastAsia"/>
+            <w:b w:val="0"/>
+            <w:bCs w:val="0"/>
+            <w:caps w:val="0"/>
+            <w:noProof/>
+            <w:sz w:val="22"/>
+            <w:szCs w:val="22"/>
+            <w:lang w:eastAsia="pt-PT"/>
+          </w:rPr>
+          <w:tab/>
+        </w:r>
+        <w:r>
+          <w:rPr>
+            <w:rStyle w:val="Hyperlink"/>
+            <w:noProof/>
+          </w:rPr>
+          <w:t>Características</w:t>
         </w:r>
         <w:r>
           <w:rPr>
@@ -2002,7 +2116,7 @@
             <w:noProof/>
             <w:webHidden/>
           </w:rPr>
-          <w:instrText xml:space="preserve"> PAGEREF _Toc422318728 \h </w:instrText>
+          <w:instrText xml:space="preserve"> PAGEREF _Toc422661274 \h </w:instrText>
         </w:r>
         <w:r>
           <w:rPr>
@@ -2035,26 +2149,56 @@
     </w:p>
     <w:p>
       <w:pPr>
-        <w:pStyle w:val="ndice2"/>
+        <w:pStyle w:val="Sumrio1"/>
         <w:tabs>
-          <w:tab w:val="right" w:leader="dot" w:pos="8494"/>
+          <w:tab w:val="left" w:pos="440"/>
         </w:tabs>
         <w:rPr>
           <w:rFonts w:eastAsiaTheme="minorEastAsia"/>
-          <w:smallCaps w:val="0"/>
+          <w:b w:val="0"/>
+          <w:bCs w:val="0"/>
+          <w:caps w:val="0"/>
           <w:noProof/>
           <w:sz w:val="22"/>
           <w:szCs w:val="22"/>
           <w:lang w:eastAsia="pt-PT"/>
         </w:rPr>
       </w:pPr>
-      <w:hyperlink w:anchor="_Toc422318729" w:history="1">
+      <w:hyperlink w:anchor="_Toc422661275" w:history="1">
         <w:r>
           <w:rPr>
-            <w:rStyle w:val="Hiperligao"/>
+            <w:rStyle w:val="Hyperlink"/>
             <w:noProof/>
           </w:rPr>
-          <w:t>Interface para consumidores cloud</w:t>
+          <w:t>4.</w:t>
+        </w:r>
+        <w:r>
+          <w:rPr>
+            <w:rFonts w:eastAsiaTheme="minorEastAsia"/>
+            <w:b w:val="0"/>
+            <w:bCs w:val="0"/>
+            <w:caps w:val="0"/>
+            <w:noProof/>
+            <w:sz w:val="22"/>
+            <w:szCs w:val="22"/>
+            <w:lang w:eastAsia="pt-PT"/>
+          </w:rPr>
+          <w:tab/>
+        </w:r>
+        <w:r>
+          <w:rPr>
+            <w:rStyle w:val="Hyperlink"/>
+            <w:noProof/>
+          </w:rPr>
+          <w:t xml:space="preserve">Razões para usar </w:t>
+        </w:r>
+        <w:r>
+          <w:rPr>
+            <w:rStyle w:val="Hyperlink"/>
+            <w:i/>
+            <w:noProof/>
+          </w:rPr>
+          <w:t>OpenNebula</w:t>
         </w:r>
         <w:r>
           <w:rPr>
@@ -2075,228 +2219,7 @@
             <w:noProof/>
             <w:webHidden/>
           </w:rPr>
-          <w:instrText xml:space="preserve"> PAGEREF _Toc422318729 \h </w:instrText>
-        </w:r>
-        <w:r>
-          <w:rPr>
-            <w:noProof/>
-            <w:webHidden/>
-          </w:rPr>
-        </w:r>
-        <w:r>
-          <w:rPr>
-            <w:noProof/>
-            <w:webHidden/>
-          </w:rPr>
-          <w:fldChar w:fldCharType="separate"/>
-        </w:r>
-        <w:r>
-          <w:rPr>
-            <w:noProof/>
-            <w:webHidden/>
-          </w:rPr>
-          <w:t>3</w:t>
-        </w:r>
-        <w:r>
-          <w:rPr>
-            <w:noProof/>
-            <w:webHidden/>
-          </w:rPr>
-          <w:fldChar w:fldCharType="end"/>
-        </w:r>
-      </w:hyperlink>
-    </w:p>
-    <w:p>
-      <w:pPr>
-        <w:pStyle w:val="ndice2"/>
-        <w:tabs>
-          <w:tab w:val="right" w:leader="dot" w:pos="8494"/>
-        </w:tabs>
-        <w:rPr>
-          <w:rFonts w:eastAsiaTheme="minorEastAsia"/>
-          <w:smallCaps w:val="0"/>
-          <w:noProof/>
-          <w:sz w:val="22"/>
-          <w:szCs w:val="22"/>
-          <w:lang w:eastAsia="pt-PT"/>
-        </w:rPr>
-      </w:pPr>
-      <w:hyperlink w:anchor="_Toc422318730" w:history="1">
-        <w:r>
-          <w:rPr>
-            <w:rStyle w:val="Hiperligao"/>
-            <w:noProof/>
-          </w:rPr>
-          <w:t>Interface para operadores</w:t>
-        </w:r>
-        <w:r>
-          <w:rPr>
-            <w:noProof/>
-            <w:webHidden/>
-          </w:rPr>
-          <w:tab/>
-        </w:r>
-        <w:r>
-          <w:rPr>
-            <w:noProof/>
-            <w:webHidden/>
-          </w:rPr>
-          <w:fldChar w:fldCharType="begin"/>
-        </w:r>
-        <w:r>
-          <w:rPr>
-            <w:noProof/>
-            <w:webHidden/>
-          </w:rPr>
-          <w:instrText xml:space="preserve"> PAGEREF _Toc422318730 \h </w:instrText>
-        </w:r>
-        <w:r>
-          <w:rPr>
-            <w:noProof/>
-            <w:webHidden/>
-          </w:rPr>
-        </w:r>
-        <w:r>
-          <w:rPr>
-            <w:noProof/>
-            <w:webHidden/>
-          </w:rPr>
-          <w:fldChar w:fldCharType="separate"/>
-        </w:r>
-        <w:r>
-          <w:rPr>
-            <w:noProof/>
-            <w:webHidden/>
-          </w:rPr>
-          <w:t>3</w:t>
-        </w:r>
-        <w:r>
-          <w:rPr>
-            <w:noProof/>
-            <w:webHidden/>
-          </w:rPr>
-          <w:fldChar w:fldCharType="end"/>
-        </w:r>
-      </w:hyperlink>
-    </w:p>
-    <w:p>
-      <w:pPr>
-        <w:pStyle w:val="ndice2"/>
-        <w:tabs>
-          <w:tab w:val="right" w:leader="dot" w:pos="8494"/>
-        </w:tabs>
-        <w:rPr>
-          <w:rFonts w:eastAsiaTheme="minorEastAsia"/>
-          <w:smallCaps w:val="0"/>
-          <w:noProof/>
-          <w:sz w:val="22"/>
-          <w:szCs w:val="22"/>
-          <w:lang w:eastAsia="pt-PT"/>
-        </w:rPr>
-      </w:pPr>
-      <w:hyperlink w:anchor="_Toc422318731" w:history="1">
-        <w:r>
-          <w:rPr>
-            <w:rStyle w:val="Hiperligao"/>
-            <w:noProof/>
-          </w:rPr>
-          <w:t>Interface para programadores</w:t>
-        </w:r>
-        <w:r>
-          <w:rPr>
-            <w:noProof/>
-            <w:webHidden/>
-          </w:rPr>
-          <w:tab/>
-        </w:r>
-        <w:r>
-          <w:rPr>
-            <w:noProof/>
-            <w:webHidden/>
-          </w:rPr>
-          <w:fldChar w:fldCharType="begin"/>
-        </w:r>
-        <w:r>
-          <w:rPr>
-            <w:noProof/>
-            <w:webHidden/>
-          </w:rPr>
-          <w:instrText xml:space="preserve"> PAGEREF _Toc422318731 \h </w:instrText>
-        </w:r>
-        <w:r>
-          <w:rPr>
-            <w:noProof/>
-            <w:webHidden/>
-          </w:rPr>
-        </w:r>
-        <w:r>
-          <w:rPr>
-            <w:noProof/>
-            <w:webHidden/>
-          </w:rPr>
-          <w:fldChar w:fldCharType="separate"/>
-        </w:r>
-        <w:r>
-          <w:rPr>
-            <w:noProof/>
-            <w:webHidden/>
-          </w:rPr>
-          <w:t>3</w:t>
-        </w:r>
-        <w:r>
-          <w:rPr>
-            <w:noProof/>
-            <w:webHidden/>
-          </w:rPr>
-          <w:fldChar w:fldCharType="end"/>
-        </w:r>
-      </w:hyperlink>
-    </w:p>
-    <w:p>
-      <w:pPr>
-        <w:pStyle w:val="ndice1"/>
-        <w:tabs>
-          <w:tab w:val="right" w:leader="dot" w:pos="8494"/>
-        </w:tabs>
-        <w:rPr>
-          <w:rFonts w:eastAsiaTheme="minorEastAsia"/>
-          <w:b w:val="0"/>
-          <w:bCs w:val="0"/>
-          <w:caps w:val="0"/>
-          <w:noProof/>
-          <w:sz w:val="22"/>
-          <w:szCs w:val="22"/>
-          <w:lang w:eastAsia="pt-PT"/>
-        </w:rPr>
-      </w:pPr>
-      <w:hyperlink w:anchor="_Toc422318732" w:history="1">
-        <w:r>
-          <w:rPr>
-            <w:rStyle w:val="Hiperligao"/>
-            <w:noProof/>
-          </w:rPr>
-          <w:t>Conclusões</w:t>
-        </w:r>
-        <w:r>
-          <w:rPr>
-            <w:noProof/>
-            <w:webHidden/>
-          </w:rPr>
-          <w:tab/>
-        </w:r>
-        <w:r>
-          <w:rPr>
-            <w:noProof/>
-            <w:webHidden/>
-          </w:rPr>
-          <w:fldChar w:fldCharType="begin"/>
-        </w:r>
-        <w:r>
-          <w:rPr>
-            <w:noProof/>
-            <w:webHidden/>
-          </w:rPr>
-          <w:instrText xml:space="preserve"> PAGEREF _Toc422318732 \h </w:instrText>
+          <w:instrText xml:space="preserve"> PAGEREF _Toc422661275 \h </w:instrText>
         </w:r>
         <w:r>
           <w:rPr>
@@ -2329,9 +2252,9 @@
     </w:p>
     <w:p>
       <w:pPr>
-        <w:pStyle w:val="ndice1"/>
+        <w:pStyle w:val="Sumrio1"/>
         <w:tabs>
-          <w:tab w:val="right" w:leader="dot" w:pos="8494"/>
+          <w:tab w:val="left" w:pos="440"/>
         </w:tabs>
         <w:rPr>
           <w:rFonts w:eastAsiaTheme="minorEastAsia"/>
@@ -2344,13 +2267,33 @@
           <w:lang w:eastAsia="pt-PT"/>
         </w:rPr>
       </w:pPr>
-      <w:hyperlink w:anchor="_Toc422318733" w:history="1">
+      <w:hyperlink w:anchor="_Toc422661276" w:history="1">
         <w:r>
           <w:rPr>
-            <w:rStyle w:val="Hiperligao"/>
+            <w:rStyle w:val="Hyperlink"/>
             <w:noProof/>
           </w:rPr>
-          <w:t>Referêcias</w:t>
+          <w:t>5.</w:t>
+        </w:r>
+        <w:r>
+          <w:rPr>
+            <w:rFonts w:eastAsiaTheme="minorEastAsia"/>
+            <w:b w:val="0"/>
+            <w:bCs w:val="0"/>
+            <w:caps w:val="0"/>
+            <w:noProof/>
+            <w:sz w:val="22"/>
+            <w:szCs w:val="22"/>
+            <w:lang w:eastAsia="pt-PT"/>
+          </w:rPr>
+          <w:tab/>
+        </w:r>
+        <w:r>
+          <w:rPr>
+            <w:rStyle w:val="Hyperlink"/>
+            <w:noProof/>
+          </w:rPr>
+          <w:t>Arquitetura OpenNebula</w:t>
         </w:r>
         <w:r>
           <w:rPr>
@@ -2371,7 +2314,7 @@
             <w:noProof/>
             <w:webHidden/>
           </w:rPr>
-          <w:instrText xml:space="preserve"> PAGEREF _Toc422318733 \h </w:instrText>
+          <w:instrText xml:space="preserve"> PAGEREF _Toc422661276 \h </w:instrText>
         </w:r>
         <w:r>
           <w:rPr>
@@ -2404,7 +2347,151 @@
     </w:p>
     <w:p>
       <w:pPr>
-        <w:pStyle w:val="Cabealho1"/>
+        <w:pStyle w:val="Sumrio1"/>
+        <w:rPr>
+          <w:rFonts w:eastAsiaTheme="minorEastAsia"/>
+          <w:b w:val="0"/>
+          <w:bCs w:val="0"/>
+          <w:caps w:val="0"/>
+          <w:noProof/>
+          <w:sz w:val="22"/>
+          <w:szCs w:val="22"/>
+          <w:lang w:eastAsia="pt-PT"/>
+        </w:rPr>
+      </w:pPr>
+      <w:hyperlink w:anchor="_Toc422661277" w:history="1">
+        <w:r>
+          <w:rPr>
+            <w:rStyle w:val="Hyperlink"/>
+            <w:noProof/>
+          </w:rPr>
+          <w:t>Conclusões</w:t>
+        </w:r>
+        <w:r>
+          <w:rPr>
+            <w:noProof/>
+            <w:webHidden/>
+          </w:rPr>
+          <w:tab/>
+        </w:r>
+        <w:r>
+          <w:rPr>
+            <w:noProof/>
+            <w:webHidden/>
+          </w:rPr>
+          <w:fldChar w:fldCharType="begin"/>
+        </w:r>
+        <w:r>
+          <w:rPr>
+            <w:noProof/>
+            <w:webHidden/>
+          </w:rPr>
+          <w:instrText xml:space="preserve"> PAGEREF _Toc422661277 \h </w:instrText>
+        </w:r>
+        <w:r>
+          <w:rPr>
+            <w:noProof/>
+            <w:webHidden/>
+          </w:rPr>
+        </w:r>
+        <w:r>
+          <w:rPr>
+            <w:noProof/>
+            <w:webHidden/>
+          </w:rPr>
+          <w:fldChar w:fldCharType="separate"/>
+        </w:r>
+        <w:r>
+          <w:rPr>
+            <w:noProof/>
+            <w:webHidden/>
+          </w:rPr>
+          <w:t>7</w:t>
+        </w:r>
+        <w:r>
+          <w:rPr>
+            <w:noProof/>
+            <w:webHidden/>
+          </w:rPr>
+          <w:fldChar w:fldCharType="end"/>
+        </w:r>
+      </w:hyperlink>
+    </w:p>
+    <w:p>
+      <w:pPr>
+        <w:pStyle w:val="Sumrio1"/>
+        <w:rPr>
+          <w:rFonts w:eastAsiaTheme="minorEastAsia"/>
+          <w:b w:val="0"/>
+          <w:bCs w:val="0"/>
+          <w:caps w:val="0"/>
+          <w:noProof/>
+          <w:sz w:val="22"/>
+          <w:szCs w:val="22"/>
+          <w:lang w:eastAsia="pt-PT"/>
+        </w:rPr>
+      </w:pPr>
+      <w:hyperlink w:anchor="_Toc422661278" w:history="1">
+        <w:r>
+          <w:rPr>
+            <w:rStyle w:val="Hyperlink"/>
+            <w:noProof/>
+          </w:rPr>
+          <w:t>Referêcias</w:t>
+        </w:r>
+        <w:r>
+          <w:rPr>
+            <w:noProof/>
+            <w:webHidden/>
+          </w:rPr>
+          <w:tab/>
+        </w:r>
+        <w:r>
+          <w:rPr>
+            <w:noProof/>
+            <w:webHidden/>
+          </w:rPr>
+          <w:fldChar w:fldCharType="begin"/>
+        </w:r>
+        <w:r>
+          <w:rPr>
+            <w:noProof/>
+            <w:webHidden/>
+          </w:rPr>
+          <w:instrText xml:space="preserve"> PAGEREF _Toc422661278 \h </w:instrText>
+        </w:r>
+        <w:r>
+          <w:rPr>
+            <w:noProof/>
+            <w:webHidden/>
+          </w:rPr>
+        </w:r>
+        <w:r>
+          <w:rPr>
+            <w:noProof/>
+            <w:webHidden/>
+          </w:rPr>
+          <w:fldChar w:fldCharType="separate"/>
+        </w:r>
+        <w:r>
+          <w:rPr>
+            <w:noProof/>
+            <w:webHidden/>
+          </w:rPr>
+          <w:t>8</w:t>
+        </w:r>
+        <w:r>
+          <w:rPr>
+            <w:noProof/>
+            <w:webHidden/>
+          </w:rPr>
+          <w:fldChar w:fldCharType="end"/>
+        </w:r>
+      </w:hyperlink>
+    </w:p>
+    <w:p>
+      <w:pPr>
+        <w:pStyle w:val="Ttulo1"/>
         <w:rPr>
           <w:rFonts w:asciiTheme="minorHAnsi" w:hAnsiTheme="minorHAnsi"/>
           <w:b w:val="0"/>
@@ -2437,8 +2524,8 @@
           <w:szCs w:val="20"/>
         </w:rPr>
         <w:sectPr>
-          <w:footerReference w:type="default" r:id="rId12"/>
-          <w:footerReference w:type="first" r:id="rId13"/>
+          <w:footerReference w:type="default" r:id="rId11"/>
+          <w:footerReference w:type="first" r:id="rId12"/>
           <w:pgSz w:w="11906" w:h="16838"/>
           <w:pgMar w:top="1417" w:right="1701" w:bottom="1417" w:left="1701" w:header="708" w:footer="708" w:gutter="0"/>
           <w:pgNumType w:fmt="lowerRoman" w:start="2"/>
@@ -2461,16 +2548,45 @@
     </w:p>
     <w:p>
       <w:pPr>
-        <w:pStyle w:val="Cabealho1"/>
-      </w:pPr>
-      <w:bookmarkStart w:id="4" w:name="_Toc422318726"/>
-      <w:bookmarkStart w:id="5" w:name="_GoBack"/>
+        <w:pStyle w:val="Ttulo1"/>
+        <w:numPr>
+          <w:ilvl w:val="0"/>
+          <w:numId w:val="23"/>
+        </w:numPr>
+      </w:pPr>
+      <w:bookmarkStart w:id="5" w:name="_Toc422522383"/>
+      <w:bookmarkStart w:id="6" w:name="_Toc422651918"/>
+      <w:bookmarkStart w:id="7" w:name="_Toc422661272"/>
+      <w:r>
+        <w:lastRenderedPageBreak/>
+        <w:t>O que é</w:t>
+      </w:r>
+      <w:r>
+        <w:t xml:space="preserve"> </w:t>
+      </w:r>
+      <w:proofErr w:type="gramStart"/>
+      <w:r>
+        <w:rPr>
+          <w:i/>
+        </w:rPr>
+        <w:t>OpenNebula</w:t>
+      </w:r>
+      <w:proofErr w:type="gramEnd"/>
+      <w:r>
+        <w:t>?</w:t>
+      </w:r>
       <w:bookmarkEnd w:id="5"/>
-      <w:r>
-        <w:lastRenderedPageBreak/>
-        <w:t>O que é?</w:t>
-      </w:r>
-      <w:bookmarkEnd w:id="4"/>
+      <w:bookmarkEnd w:id="6"/>
+      <w:bookmarkEnd w:id="7"/>
+    </w:p>
+    <w:p/>
+    <w:p/>
+    <w:p>
+      <w:pPr>
+        <w:rPr>
+          <w:i/>
+        </w:rPr>
+      </w:pPr>
     </w:p>
     <w:p>
       <w:pPr>
@@ -2478,192 +2594,398 @@
           <w:i/>
         </w:rPr>
       </w:pPr>
+      <w:proofErr w:type="gramStart"/>
+      <w:r>
+        <w:rPr>
+          <w:i/>
+        </w:rPr>
+        <w:t>OpenNebula</w:t>
+      </w:r>
+      <w:proofErr w:type="gramEnd"/>
+      <w:r>
+        <w:t xml:space="preserve"> </w:t>
+      </w:r>
+      <w:r>
+        <w:t xml:space="preserve">é uma ferramenta que </w:t>
+      </w:r>
+      <w:r>
+        <w:t xml:space="preserve">fornece uma </w:t>
+      </w:r>
+      <w:r>
+        <w:t>opção</w:t>
+      </w:r>
+      <w:r>
+        <w:t xml:space="preserve"> simples, mas ric</w:t>
+      </w:r>
+      <w:r>
+        <w:t xml:space="preserve">a em recursos e soluções </w:t>
+      </w:r>
+      <w:r>
+        <w:t>flexíve</w:t>
+      </w:r>
+      <w:r>
+        <w:t xml:space="preserve">is para a gestão global de </w:t>
+      </w:r>
+      <w:r>
+        <w:rPr>
+          <w:i/>
+        </w:rPr>
+        <w:t>datacenters</w:t>
+      </w:r>
+      <w:r>
+        <w:rPr>
+          <w:i/>
+        </w:rPr>
+        <w:t>.</w:t>
+      </w:r>
+      <w:r>
+        <w:t xml:space="preserve"> Permite utilizar </w:t>
+      </w:r>
+      <w:r>
+        <w:rPr>
+          <w:i/>
+        </w:rPr>
+        <w:t>clouds</w:t>
+      </w:r>
+      <w:r>
+        <w:t xml:space="preserve"> </w:t>
+      </w:r>
+      <w:r>
+        <w:t xml:space="preserve">em infraestruturas existentes. </w:t>
+      </w:r>
+      <w:proofErr w:type="gramStart"/>
+      <w:r>
+        <w:rPr>
+          <w:i/>
+        </w:rPr>
+        <w:t>OpenNebula</w:t>
+      </w:r>
+      <w:proofErr w:type="gramEnd"/>
+      <w:r>
+        <w:t xml:space="preserve"> pode ser utilizado para o desenvolvimento de </w:t>
+      </w:r>
+      <w:r>
+        <w:rPr>
+          <w:i/>
+        </w:rPr>
+        <w:t>c</w:t>
+      </w:r>
+      <w:r>
+        <w:rPr>
+          <w:i/>
+        </w:rPr>
+        <w:t>louds</w:t>
+      </w:r>
+      <w:r>
+        <w:t xml:space="preserve"> privadas, públi</w:t>
+      </w:r>
+      <w:r>
+        <w:t>cas e híbridas.</w:t>
+      </w:r>
+      <w:r>
+        <w:t xml:space="preserve"> </w:t>
+      </w:r>
+      <w:r>
+        <w:t>P</w:t>
+      </w:r>
+      <w:r>
+        <w:t>ossui</w:t>
+      </w:r>
+      <w:r>
+        <w:t xml:space="preserve"> também</w:t>
+      </w:r>
+      <w:r>
+        <w:t xml:space="preserve"> a capacidade de combinar uma infraestrutura local com uma infraestrutura baseada em </w:t>
+      </w:r>
+      <w:r>
+        <w:rPr>
+          <w:i/>
+        </w:rPr>
+        <w:t>c</w:t>
+      </w:r>
+      <w:r>
+        <w:rPr>
+          <w:i/>
+        </w:rPr>
+        <w:t>loud</w:t>
+      </w:r>
+      <w:r>
+        <w:t xml:space="preserve"> pública, permitindo ambientes altamente escaláveis.</w:t>
+      </w:r>
     </w:p>
     <w:p>
-      <w:r>
+      <w:pPr>
         <w:rPr>
           <w:i/>
         </w:rPr>
-        <w:t>OpenNebula</w:t>
-      </w:r>
-      <w:r>
-        <w:t xml:space="preserve"> é uma ferramenta que oferece uma plataforma </w:t>
-      </w:r>
-      <w:r>
-        <w:rPr>
-          <w:i/>
-        </w:rPr>
-        <w:t>open-</w:t>
-      </w:r>
-      <w:proofErr w:type="spellStart"/>
-      <w:r>
-        <w:rPr>
-          <w:i/>
-        </w:rPr>
-        <w:t>source</w:t>
-      </w:r>
-      <w:proofErr w:type="spellEnd"/>
-      <w:r>
-        <w:t xml:space="preserve"> expansível e segura para disponibilizar diversos recursos e soluções que facilitam e flexibilizam a gestão completa de infraestruturas virtualizadas. Isto é, consiste numa ferramenta que serve para gerir a </w:t>
-      </w:r>
-      <w:r>
-        <w:rPr>
-          <w:i/>
-        </w:rPr>
-        <w:t>Cloud</w:t>
-      </w:r>
-      <w:r>
-        <w:t>. Ajuda a sincronizar o armazenamento, rede e técnicas virtuais. Permite também aos utilizadores implementar e gerenciar máquinas virtuais nos recursos físicos de forma dinâmica, de acordo com as estratégias de alocação.</w:t>
+      </w:pPr>
+    </w:p>
+    <w:p>
+      <w:r>
+        <w:t>Esta ferramenta inclui recursos de inte</w:t>
+      </w:r>
+      <w:r>
+        <w:t xml:space="preserve">gração, gestão, escalabilidade e </w:t>
+      </w:r>
+      <w:r>
+        <w:t>segurança</w:t>
+      </w:r>
+      <w:r>
+        <w:t xml:space="preserve">, e permite que os utilizadores consigam criar e gerir as suas próprias máquinas virtuais de forma dinâmica. </w:t>
+      </w:r>
+      <w:r>
+        <w:t>Possui também uma arquitetura flexível que pode acomodar múltiplos hardware e combinações diferentes de software.</w:t>
       </w:r>
     </w:p>
     <w:p/>
     <w:p>
-      <w:r>
-        <w:rPr>
+      <w:pPr>
+        <w:spacing w:after="200" w:line="276" w:lineRule="auto"/>
+        <w:jc w:val="left"/>
+        <w:rPr>
+          <w:rFonts w:eastAsiaTheme="majorEastAsia" w:cstheme="majorBidi"/>
+          <w:b/>
+          <w:bCs/>
           <w:i/>
-        </w:rPr>
+          <w:sz w:val="40"/>
+          <w:szCs w:val="28"/>
+        </w:rPr>
+      </w:pPr>
+      <w:bookmarkStart w:id="8" w:name="_Toc422522384"/>
+      <w:bookmarkStart w:id="9" w:name="_Toc422651919"/>
+      <w:r>
+        <w:rPr>
+          <w:i/>
+        </w:rPr>
+        <w:br w:type="page"/>
+      </w:r>
+    </w:p>
+    <w:p>
+      <w:pPr>
+        <w:pStyle w:val="Ttulo1"/>
+        <w:numPr>
+          <w:ilvl w:val="0"/>
+          <w:numId w:val="23"/>
+        </w:numPr>
+        <w:rPr>
+          <w:i/>
+        </w:rPr>
+      </w:pPr>
+      <w:bookmarkStart w:id="10" w:name="_Toc422661273"/>
+      <w:proofErr w:type="gramStart"/>
+      <w:r>
+        <w:rPr>
+          <w:i/>
+        </w:rPr>
+        <w:lastRenderedPageBreak/>
         <w:t>OpenNebula</w:t>
       </w:r>
-      <w:r>
-        <w:t xml:space="preserve"> pode ser utilizado para o desenvolvimento de </w:t>
+      <w:proofErr w:type="gramEnd"/>
+      <w:r>
+        <w:t xml:space="preserve"> e outras plataformas </w:t>
       </w:r>
       <w:r>
         <w:rPr>
           <w:i/>
         </w:rPr>
-        <w:t>Clouds</w:t>
-      </w:r>
-      <w:r>
-        <w:t xml:space="preserve"> priva</w:t>
-      </w:r>
-      <w:r>
-        <w:t xml:space="preserve">das, públicas e híbridas, </w:t>
-      </w:r>
-      <w:r>
-        <w:t>possuindo</w:t>
-      </w:r>
-      <w:r>
-        <w:t xml:space="preserve"> a capacidade de combinar uma infraestrutura local com uma infraestrutura baseada em </w:t>
-      </w:r>
-      <w:r>
-        <w:rPr>
-          <w:i/>
-        </w:rPr>
         <w:t>Cloud</w:t>
       </w:r>
-      <w:r>
-        <w:t xml:space="preserve"> pública, permitindo ambientes altamente escaláveis.</w:t>
-      </w:r>
-      <w:r>
-        <w:t xml:space="preserve"> Uma Cloud pública disponibiliza recursos computacionais como aplicações e armazenamento para o público em geral</w:t>
-      </w:r>
-      <w:r>
-        <w:t>, através da Internet. Uma Cloud privada é disponibilizada para uso exclusivo de uma única organização que compreende vários consumidores. Uma Cloud híbrida é quando são usadas tanto a Cloud pública como a privada.</w:t>
-      </w:r>
+      <w:bookmarkEnd w:id="8"/>
+      <w:bookmarkEnd w:id="9"/>
+      <w:bookmarkEnd w:id="10"/>
     </w:p>
     <w:p/>
+    <w:p/>
     <w:p>
-      <w:r>
-        <w:t xml:space="preserve">Esta ferramenta inclui recursos de integração, gestão, escalabilidade, segurança e contabilidade de </w:t>
-      </w:r>
-      <w:proofErr w:type="spellStart"/>
+      <w:pPr>
+        <w:rPr>
+          <w:i/>
+        </w:rPr>
+      </w:pPr>
+    </w:p>
+    <w:p>
       <w:proofErr w:type="gramStart"/>
       <w:r>
-        <w:t>datacenters</w:t>
-      </w:r>
-      <w:proofErr w:type="spellEnd"/>
-      <w:r>
-        <w:t xml:space="preserve">.  </w:t>
+        <w:rPr>
+          <w:i/>
+        </w:rPr>
+        <w:t>OpenNebula</w:t>
       </w:r>
       <w:proofErr w:type="gramEnd"/>
       <w:r>
-        <w:t xml:space="preserve">Enfatiza a interoperabilidade, padronização e portabilidade, fornecendo aos utilizadores e administradores da </w:t>
-      </w:r>
+        <w:t xml:space="preserve"> </w:t>
+      </w:r>
+      <w:r>
+        <w:t>concentra</w:t>
+      </w:r>
+      <w:r>
+        <w:t>-se em virtualização de dados, trazendo todas as</w:t>
+      </w:r>
+      <w:r>
+        <w:t xml:space="preserve"> funcionalidade</w:t>
+      </w:r>
+      <w:r>
+        <w:t xml:space="preserve">s </w:t>
+      </w:r>
+      <w:r>
+        <w:t>necessárias para a gestão abrangente de inf</w:t>
+      </w:r>
+      <w:r>
+        <w:t>ra</w:t>
+      </w:r>
+      <w:r>
+        <w:t>estruturas virtua</w:t>
+      </w:r>
+      <w:r>
+        <w:t xml:space="preserve">is. </w:t>
+      </w:r>
+      <w:r>
+        <w:t xml:space="preserve">Outras soluções open-source </w:t>
+      </w:r>
+      <w:r>
+        <w:t xml:space="preserve">dão mais importância aos recursos e utilização de </w:t>
+      </w:r>
+      <w:r>
+        <w:t>Cloud</w:t>
+      </w:r>
+      <w:r>
+        <w:t xml:space="preserve"> pública, sem perceberem o potencial existente na virtualização de </w:t>
+      </w:r>
+      <w:proofErr w:type="gramStart"/>
       <w:r>
         <w:rPr>
           <w:i/>
         </w:rPr>
+        <w:t>DataCenter</w:t>
+      </w:r>
+      <w:proofErr w:type="gramEnd"/>
+      <w:r>
+        <w:t xml:space="preserve"> para permitir</w:t>
+      </w:r>
+      <w:r>
+        <w:t xml:space="preserve"> a existência de</w:t>
+      </w:r>
+      <w:r>
+        <w:t xml:space="preserve"> uma </w:t>
+      </w:r>
+      <w:r>
+        <w:rPr>
+          <w:i/>
+        </w:rPr>
         <w:t>Cloud</w:t>
       </w:r>
       <w:r>
-        <w:t xml:space="preserve"> a possibilidade de escolha entre diversas interfaces e hipervisores. É desenvolvido em C++ e possui uma base de dados altamente escalável </w:t>
-      </w:r>
-      <w:proofErr w:type="spellStart"/>
-      <w:r>
-        <w:t>back-end</w:t>
-      </w:r>
-      <w:proofErr w:type="spellEnd"/>
-      <w:r>
-        <w:t xml:space="preserve"> com suporte para </w:t>
-      </w:r>
-      <w:proofErr w:type="spellStart"/>
-      <w:r>
-        <w:t>MySQL</w:t>
-      </w:r>
-      <w:proofErr w:type="spellEnd"/>
-      <w:r>
-        <w:t xml:space="preserve"> e </w:t>
-      </w:r>
-      <w:proofErr w:type="spellStart"/>
-      <w:r>
-        <w:t>SQLite</w:t>
-      </w:r>
-      <w:proofErr w:type="spellEnd"/>
+        <w:t xml:space="preserve"> privada</w:t>
+      </w:r>
+      <w:r>
+        <w:t xml:space="preserve">. </w:t>
+      </w:r>
+      <w:proofErr w:type="gramStart"/>
+      <w:r>
+        <w:rPr>
+          <w:i/>
+        </w:rPr>
+        <w:t>OpenNebula</w:t>
+      </w:r>
+      <w:proofErr w:type="gramEnd"/>
+      <w:r>
+        <w:t xml:space="preserve"> não traz apenas</w:t>
+      </w:r>
+      <w:r>
+        <w:t xml:space="preserve"> uma implementação open-source das interfaces de </w:t>
+      </w:r>
+      <w:r>
+        <w:rPr>
+          <w:i/>
+        </w:rPr>
+        <w:t>Cloud</w:t>
+      </w:r>
+      <w:r>
+        <w:t xml:space="preserve"> pública, mas também as mais recentes inovaçõ</w:t>
+      </w:r>
+      <w:r>
+        <w:t xml:space="preserve">es na gestão de </w:t>
+      </w:r>
+      <w:r>
+        <w:rPr>
+          <w:i/>
+        </w:rPr>
+        <w:t xml:space="preserve">datacenters </w:t>
+      </w:r>
+      <w:r>
+        <w:t xml:space="preserve">para a implantação de </w:t>
+      </w:r>
+      <w:r>
+        <w:rPr>
+          <w:i/>
+        </w:rPr>
+        <w:t>Clouds</w:t>
+      </w:r>
+      <w:r>
+        <w:t xml:space="preserve"> IaaS</w:t>
+      </w:r>
       <w:r>
         <w:t>.</w:t>
       </w:r>
+    </w:p>
+    <w:p>
+      <w:pPr>
+        <w:spacing w:after="200" w:line="276" w:lineRule="auto"/>
+        <w:jc w:val="left"/>
+      </w:pPr>
+      <w:r>
+        <w:br w:type="page"/>
+      </w:r>
+    </w:p>
+    <w:p>
+      <w:pPr>
+        <w:pStyle w:val="Ttulo1"/>
+        <w:numPr>
+          <w:ilvl w:val="0"/>
+          <w:numId w:val="23"/>
+        </w:numPr>
+      </w:pPr>
+      <w:bookmarkStart w:id="11" w:name="_Toc422651920"/>
+      <w:bookmarkStart w:id="12" w:name="_Toc422661274"/>
+      <w:r>
+        <w:lastRenderedPageBreak/>
+        <w:t>Características</w:t>
+      </w:r>
+      <w:bookmarkEnd w:id="11"/>
+      <w:bookmarkEnd w:id="12"/>
     </w:p>
     <w:p/>
-    <w:p>
-      <w:r>
-        <w:t>Possui também uma arquitetura flexível que pode acomodar</w:t>
-      </w:r>
-      <w:r>
-        <w:t xml:space="preserve"> </w:t>
-      </w:r>
-      <w:proofErr w:type="gramStart"/>
-      <w:r>
-        <w:t>múltiplos hardware</w:t>
-      </w:r>
-      <w:proofErr w:type="gramEnd"/>
-      <w:r>
-        <w:t xml:space="preserve"> e combinações diferentes de s</w:t>
-      </w:r>
-      <w:r>
-        <w:t>oftware</w:t>
-      </w:r>
-      <w:r>
-        <w:t>. A ferramenta pode ser instalada em qualquer distribuição GNU Linux a partir do seu código fonte ou através dos repositórios oficiais de algumas distribuições específicas (</w:t>
-      </w:r>
-      <w:proofErr w:type="spellStart"/>
-      <w:r>
-        <w:t>Debian</w:t>
-      </w:r>
-      <w:proofErr w:type="spellEnd"/>
-      <w:r>
-        <w:t xml:space="preserve">, </w:t>
-      </w:r>
-      <w:proofErr w:type="spellStart"/>
-      <w:r>
-        <w:t>openSUSE</w:t>
-      </w:r>
-      <w:proofErr w:type="spellEnd"/>
-      <w:r>
-        <w:t xml:space="preserve">, </w:t>
-      </w:r>
-      <w:proofErr w:type="spellStart"/>
-      <w:r>
-        <w:t>Ubuntu</w:t>
-      </w:r>
-      <w:proofErr w:type="spellEnd"/>
-      <w:r>
-        <w:t>).</w:t>
-      </w:r>
-    </w:p>
+    <w:p/>
     <w:p/>
     <w:p>
       <w:r>
-        <w:t>De modo a ajudar a construir Clouds confiáveis de uma forma simples, OpenNebula permite:</w:t>
+        <w:t xml:space="preserve">De modo a ajudar a construir </w:t>
+      </w:r>
+      <w:r>
+        <w:rPr>
+          <w:i/>
+        </w:rPr>
+        <w:t>clouds</w:t>
+      </w:r>
+      <w:r>
+        <w:t xml:space="preserve"> confiáveis de uma forma simples, </w:t>
+      </w:r>
+      <w:proofErr w:type="gramStart"/>
+      <w:r>
+        <w:rPr>
+          <w:i/>
+        </w:rPr>
+        <w:t>OpenNebula</w:t>
+      </w:r>
+      <w:proofErr w:type="gramEnd"/>
+      <w:r>
+        <w:t xml:space="preserve"> </w:t>
+      </w:r>
+      <w:r>
+        <w:t>caracteriza-se por</w:t>
+      </w:r>
+      <w:r>
+        <w:t>:</w:t>
       </w:r>
     </w:p>
     <w:p>
@@ -2673,19 +2995,24 @@
           <w:ilvl w:val="0"/>
           <w:numId w:val="7"/>
         </w:numPr>
-        <w:spacing w:line="276" w:lineRule="auto"/>
-      </w:pPr>
-      <w:r>
-        <w:t xml:space="preserve">Simplicidade </w:t>
-      </w:r>
-      <w:r>
-        <w:t>(Não são necessários muitos</w:t>
-      </w:r>
-      <w:r>
-        <w:t xml:space="preserve"> administradores pa</w:t>
-      </w:r>
-      <w:r>
-        <w:t>ra construir e manter uma Cloud).</w:t>
+      </w:pPr>
+      <w:r>
+        <w:t>Simplicidade – não exige</w:t>
+      </w:r>
+      <w:r>
+        <w:t xml:space="preserve"> muitos administradores pa</w:t>
+      </w:r>
+      <w:r>
+        <w:t xml:space="preserve">ra construir e manter uma </w:t>
+      </w:r>
+      <w:r>
+        <w:rPr>
+          <w:i/>
+        </w:rPr>
+        <w:t>Cloud</w:t>
+      </w:r>
+      <w:r>
+        <w:t>.</w:t>
       </w:r>
     </w:p>
     <w:p>
@@ -2695,18 +3022,18 @@
           <w:ilvl w:val="0"/>
           <w:numId w:val="7"/>
         </w:numPr>
-        <w:spacing w:line="276" w:lineRule="auto"/>
-      </w:pPr>
-      <w:r>
-        <w:t xml:space="preserve">Transparência (O software é </w:t>
-      </w:r>
-      <w:proofErr w:type="spellStart"/>
-      <w:r>
+      </w:pPr>
+      <w:r>
+        <w:t xml:space="preserve">Transparência – tendo em conta que o software é </w:t>
+      </w:r>
+      <w:r>
+        <w:rPr>
+          <w:i/>
+        </w:rPr>
         <w:t>opensource</w:t>
       </w:r>
-      <w:proofErr w:type="spellEnd"/>
-      <w:r>
-        <w:t xml:space="preserve">). </w:t>
+      <w:r>
+        <w:t xml:space="preserve">. </w:t>
       </w:r>
     </w:p>
     <w:p>
@@ -2716,19 +3043,18 @@
           <w:ilvl w:val="0"/>
           <w:numId w:val="7"/>
         </w:numPr>
-        <w:spacing w:line="276" w:lineRule="auto"/>
-      </w:pPr>
-      <w:r>
-        <w:t xml:space="preserve">Confiabilidade </w:t>
-      </w:r>
-      <w:r>
-        <w:t>(Execução</w:t>
-      </w:r>
-      <w:r>
-        <w:t xml:space="preserve"> du</w:t>
-      </w:r>
-      <w:r>
-        <w:t>rante um longo período de tempo com pouca manutenção).</w:t>
+      </w:pPr>
+      <w:r>
+        <w:t>Confiabilidade – permite e</w:t>
+      </w:r>
+      <w:r>
+        <w:t>xecução durante um longo períod</w:t>
+      </w:r>
+      <w:r>
+        <w:t>o de tempo com pouca manutenção</w:t>
+      </w:r>
+      <w:r>
+        <w:t>.</w:t>
       </w:r>
     </w:p>
     <w:p>
@@ -2738,59 +3064,228 @@
           <w:ilvl w:val="0"/>
           <w:numId w:val="7"/>
         </w:numPr>
-        <w:spacing w:line="276" w:lineRule="auto"/>
-      </w:pPr>
-      <w:r>
-        <w:t xml:space="preserve">Flexibilidade </w:t>
-      </w:r>
-      <w:r>
-        <w:t>(</w:t>
-      </w:r>
-      <w:r>
-        <w:t>Facilidade</w:t>
-      </w:r>
-      <w:r>
-        <w:t xml:space="preserve"> de </w:t>
-      </w:r>
-      <w:r>
-        <w:t>construção</w:t>
-      </w:r>
-      <w:r>
-        <w:t xml:space="preserve"> da Cloud que se enquadre nas política e </w:t>
-      </w:r>
-      <w:proofErr w:type="spellStart"/>
-      <w:r>
+      </w:pPr>
+      <w:r>
+        <w:t xml:space="preserve">Flexibilidade – </w:t>
+      </w:r>
+      <w:r>
+        <w:t xml:space="preserve">Facilidade de construção da </w:t>
+      </w:r>
+      <w:r>
+        <w:rPr>
+          <w:i/>
+        </w:rPr>
+        <w:t>Cloud</w:t>
+      </w:r>
+      <w:r>
+        <w:t xml:space="preserve"> que se enquadre nas política</w:t>
+      </w:r>
+      <w:r>
+        <w:t xml:space="preserve">s de </w:t>
+      </w:r>
+      <w:r>
+        <w:rPr>
+          <w:i/>
+        </w:rPr>
         <w:t>datacenter</w:t>
       </w:r>
-      <w:proofErr w:type="spellEnd"/>
-      <w:r>
-        <w:t>).</w:t>
-      </w:r>
-      <w:r>
-        <w:t xml:space="preserve"> </w:t>
-      </w:r>
-      <w:r>
-        <w:br w:type="page"/>
+      <w:r>
+        <w:t xml:space="preserve">. </w:t>
       </w:r>
     </w:p>
     <w:p>
       <w:pPr>
-        <w:pStyle w:val="Cabealho1"/>
-      </w:pPr>
-      <w:bookmarkStart w:id="6" w:name="_Toc422318727"/>
-      <w:r>
-        <w:lastRenderedPageBreak/>
-        <w:t>Características</w:t>
-      </w:r>
-      <w:bookmarkEnd w:id="6"/>
+        <w:pStyle w:val="PargrafodaLista"/>
+        <w:spacing w:line="276" w:lineRule="auto"/>
+      </w:pPr>
     </w:p>
-    <w:p/>
     <w:p>
-      <w:r>
-        <w:t>Algumas das características mais importantes de OpenNebula são:</w:t>
+      <w:pPr>
+        <w:pStyle w:val="PargrafodaLista"/>
+        <w:keepNext/>
+        <w:spacing w:line="276" w:lineRule="auto"/>
+      </w:pPr>
+      <w:r>
+        <w:drawing>
+          <wp:inline distT="0" distB="0" distL="0" distR="0" wp14:anchorId="711A4B4A" wp14:editId="18C74814">
+            <wp:extent cx="4793677" cy="3168352"/>
+            <wp:effectExtent l="0" t="0" r="6985" b="0"/>
+            <wp:docPr id="7" name="Imagem 6"/>
+            <wp:cNvGraphicFramePr>
+              <a:graphicFrameLocks xmlns:a="http://schemas.openxmlformats.org/drawingml/2006/main" noChangeAspect="1"/>
+            </wp:cNvGraphicFramePr>
+            <a:graphic xmlns:a="http://schemas.openxmlformats.org/drawingml/2006/main">
+              <a:graphicData uri="http://schemas.openxmlformats.org/drawingml/2006/picture">
+                <pic:pic xmlns:pic="http://schemas.openxmlformats.org/drawingml/2006/picture">
+                  <pic:nvPicPr>
+                    <pic:cNvPr id="7" name="Imagem 6"/>
+                    <pic:cNvPicPr>
+                      <a:picLocks noChangeAspect="1"/>
+                    </pic:cNvPicPr>
+                  </pic:nvPicPr>
+                  <pic:blipFill>
+                    <a:blip r:embed="rId13">
+                      <a:extLst>
+                        <a:ext uri="{28A0092B-C50C-407E-A947-70E740481C1C}">
+                          <a14:useLocalDpi xmlns:a14="http://schemas.microsoft.com/office/drawing/2010/main" val="0"/>
+                        </a:ext>
+                      </a:extLst>
+                    </a:blip>
+                    <a:stretch>
+                      <a:fillRect/>
+                    </a:stretch>
+                  </pic:blipFill>
+                  <pic:spPr>
+                    <a:xfrm>
+                      <a:off x="0" y="0"/>
+                      <a:ext cx="4793677" cy="3168352"/>
+                    </a:xfrm>
+                    <a:prstGeom prst="rect">
+                      <a:avLst/>
+                    </a:prstGeom>
+                  </pic:spPr>
+                </pic:pic>
+              </a:graphicData>
+            </a:graphic>
+          </wp:inline>
+        </w:drawing>
       </w:r>
     </w:p>
-    <w:p/>
+    <w:p>
+      <w:pPr>
+        <w:pStyle w:val="Legenda"/>
+        <w:jc w:val="center"/>
+        <w:rPr>
+          <w:b w:val="0"/>
+          <w:color w:val="auto"/>
+        </w:rPr>
+      </w:pPr>
+      <w:r>
+        <w:rPr>
+          <w:b w:val="0"/>
+          <w:color w:val="auto"/>
+        </w:rPr>
+        <w:t xml:space="preserve">Figura </w:t>
+      </w:r>
+      <w:r>
+        <w:rPr>
+          <w:b w:val="0"/>
+          <w:color w:val="auto"/>
+        </w:rPr>
+        <w:fldChar w:fldCharType="begin"/>
+      </w:r>
+      <w:r>
+        <w:rPr>
+          <w:b w:val="0"/>
+          <w:color w:val="auto"/>
+        </w:rPr>
+        <w:instrText xml:space="preserve"> SEQ Figura \* ARABIC </w:instrText>
+      </w:r>
+      <w:r>
+        <w:rPr>
+          <w:b w:val="0"/>
+          <w:color w:val="auto"/>
+        </w:rPr>
+        <w:fldChar w:fldCharType="separate"/>
+      </w:r>
+      <w:r>
+        <w:rPr>
+          <w:b w:val="0"/>
+          <w:noProof/>
+          <w:color w:val="auto"/>
+        </w:rPr>
+        <w:t>1</w:t>
+      </w:r>
+      <w:r>
+        <w:rPr>
+          <w:b w:val="0"/>
+          <w:color w:val="auto"/>
+        </w:rPr>
+        <w:fldChar w:fldCharType="end"/>
+      </w:r>
+      <w:r>
+        <w:rPr>
+          <w:b w:val="0"/>
+          <w:color w:val="auto"/>
+        </w:rPr>
+        <w:t xml:space="preserve"> - adaptada de </w:t>
+      </w:r>
+      <w:hyperlink r:id="rId14" w:history="1">
+        <w:r>
+          <w:rPr>
+            <w:rStyle w:val="Hyperlink"/>
+            <w:b w:val="0"/>
+          </w:rPr>
+          <w:t>http://opennebula.org/wp-content/uploads/2013/12/webinar_onedc.png</w:t>
+        </w:r>
+      </w:hyperlink>
+    </w:p>
+    <w:p>
+      <w:pPr>
+        <w:pStyle w:val="Legenda"/>
+        <w:rPr>
+          <w:color w:val="auto"/>
+        </w:rPr>
+      </w:pPr>
+      <w:r>
+        <w:rPr>
+          <w:color w:val="auto"/>
+        </w:rPr>
+        <w:t xml:space="preserve"> </w:t>
+      </w:r>
+    </w:p>
+    <w:p>
+      <w:r>
+        <w:t xml:space="preserve">Para além das características indicadas anteriormente, </w:t>
+      </w:r>
+      <w:proofErr w:type="gramStart"/>
+      <w:r>
+        <w:rPr>
+          <w:i/>
+        </w:rPr>
+        <w:t>OpenNebula</w:t>
+      </w:r>
+      <w:proofErr w:type="gramEnd"/>
+      <w:r>
+        <w:rPr>
+          <w:i/>
+        </w:rPr>
+        <w:t xml:space="preserve"> </w:t>
+      </w:r>
+      <w:r>
+        <w:t>permite:</w:t>
+      </w:r>
+    </w:p>
+    <w:p>
+      <w:pPr>
+        <w:pStyle w:val="PargrafodaLista"/>
+        <w:numPr>
+          <w:ilvl w:val="0"/>
+          <w:numId w:val="20"/>
+        </w:numPr>
+      </w:pPr>
+      <w:r>
+        <w:t>Uma b</w:t>
+      </w:r>
+      <w:r>
+        <w:t>oa gestã</w:t>
+      </w:r>
+      <w:r>
+        <w:t>o de segurança dos utilizadores.</w:t>
+      </w:r>
+      <w:r>
+        <w:t xml:space="preserve"> </w:t>
+      </w:r>
+      <w:r>
+        <w:t>O</w:t>
+      </w:r>
+      <w:r>
+        <w:t xml:space="preserve"> sistema de autenticação e autorização de pedidos é completo e seguro</w:t>
+      </w:r>
+      <w:r>
+        <w:t>.</w:t>
+      </w:r>
+    </w:p>
     <w:p>
       <w:pPr>
         <w:pStyle w:val="PargrafodaLista"/>
@@ -2800,52 +3295,20 @@
         </w:numPr>
       </w:pPr>
       <w:r>
-        <w:t>Boa gestã</w:t>
-      </w:r>
-      <w:r>
-        <w:t xml:space="preserve">o de segurança dos utilizadores: o sistema de autenticação e </w:t>
-      </w:r>
-      <w:r>
-        <w:t>autorização</w:t>
-      </w:r>
-      <w:r>
-        <w:t xml:space="preserve"> de pedidos </w:t>
-      </w:r>
-      <w:proofErr w:type="gramStart"/>
-      <w:r>
-        <w:t>é</w:t>
-      </w:r>
-      <w:proofErr w:type="gramEnd"/>
-      <w:r>
-        <w:t xml:space="preserve"> completo e seguro, </w:t>
-      </w:r>
-      <w:r>
-        <w:t>permitindo</w:t>
-      </w:r>
-      <w:r>
-        <w:t xml:space="preserve"> todos os pedidos de gestão dos mesmos (</w:t>
-      </w:r>
-      <w:proofErr w:type="spellStart"/>
-      <w:r>
-        <w:t>create</w:t>
-      </w:r>
-      <w:proofErr w:type="spellEnd"/>
-      <w:r>
-        <w:t xml:space="preserve">, delete, show, </w:t>
-      </w:r>
-      <w:proofErr w:type="spellStart"/>
-      <w:r>
-        <w:t>etc</w:t>
-      </w:r>
-      <w:proofErr w:type="spellEnd"/>
-      <w:r>
-        <w:t>).</w:t>
-      </w:r>
-    </w:p>
-    <w:p>
-      <w:pPr>
-        <w:pStyle w:val="PargrafodaLista"/>
-      </w:pPr>
+        <w:t>C</w:t>
+      </w:r>
+      <w:r>
+        <w:t>ontrole total do ciclo de vida,</w:t>
+      </w:r>
+      <w:r>
+        <w:t xml:space="preserve"> gestão</w:t>
+      </w:r>
+      <w:r>
+        <w:t xml:space="preserve"> e configuração completa</w:t>
+      </w:r>
+      <w:r>
+        <w:t xml:space="preserve"> de máquinas virtuais. </w:t>
+      </w:r>
     </w:p>
     <w:p>
       <w:pPr>
@@ -2856,31 +3319,9 @@
         </w:numPr>
       </w:pPr>
       <w:r>
-        <w:t>Controlo e monotorização avançad</w:t>
-      </w:r>
-      <w:r>
-        <w:t xml:space="preserve">as de infraestruturas virtuais: </w:t>
-      </w:r>
-      <w:r>
-        <w:t>completa</w:t>
-      </w:r>
-      <w:r>
-        <w:t xml:space="preserve"> funcionalidade de gestão da i</w:t>
-      </w:r>
-      <w:r>
-        <w:t>magem VM;</w:t>
-      </w:r>
-      <w:r>
-        <w:t xml:space="preserve"> controle total do ciclo de vida de uma instância VM</w:t>
-      </w:r>
-      <w:r>
-        <w:t>; capacidade de virtualização de redes avançadas, com isolamento de tráfego, reserva de endereço</w:t>
-      </w:r>
-      <w:r>
-        <w:t>.</w:t>
+        <w:t>Vasta gama de sistemas operativos, incluindo Microsoft Windows e Linux.</w:t>
       </w:r>
     </w:p>
-    <w:p/>
     <w:p>
       <w:pPr>
         <w:pStyle w:val="PargrafodaLista"/>
@@ -2890,21 +3331,145 @@
         </w:numPr>
       </w:pPr>
       <w:r>
-        <w:t xml:space="preserve">Configuração completa da máquina virtual: </w:t>
-      </w:r>
-      <w:r>
-        <w:t>Definição completa de atributos e requisitos da máquina virtual</w:t>
-      </w:r>
-      <w:r>
-        <w:t xml:space="preserve">; Suporte para configuração automática de </w:t>
-      </w:r>
-      <w:proofErr w:type="spellStart"/>
-      <w:r>
-        <w:t>VMs</w:t>
-      </w:r>
-      <w:proofErr w:type="spellEnd"/>
-      <w:r>
-        <w:t xml:space="preserve"> com mecanismos de contextualização avançadas; Vasta gama de sistemas operativos, incluindo Microsoft Windows e Linux.</w:t>
+        <w:br w:type="page"/>
+      </w:r>
+    </w:p>
+    <w:p>
+      <w:pPr>
+        <w:pStyle w:val="Ttulo1"/>
+        <w:numPr>
+          <w:ilvl w:val="0"/>
+          <w:numId w:val="23"/>
+        </w:numPr>
+        <w:rPr>
+          <w:i/>
+        </w:rPr>
+      </w:pPr>
+      <w:bookmarkStart w:id="13" w:name="_Toc422661275"/>
+      <w:r>
+        <w:lastRenderedPageBreak/>
+        <w:t xml:space="preserve">Razões para usar </w:t>
+      </w:r>
+      <w:proofErr w:type="gramStart"/>
+      <w:r>
+        <w:rPr>
+          <w:i/>
+        </w:rPr>
+        <w:t>OpenNebula</w:t>
+      </w:r>
+      <w:bookmarkEnd w:id="13"/>
+      <w:proofErr w:type="gramEnd"/>
+    </w:p>
+    <w:p/>
+    <w:p/>
+    <w:p/>
+    <w:p>
+      <w:pPr>
+        <w:pStyle w:val="PargrafodaLista"/>
+        <w:numPr>
+          <w:ilvl w:val="0"/>
+          <w:numId w:val="22"/>
+        </w:numPr>
+        <w:ind w:left="709"/>
+      </w:pPr>
+      <w:r>
+        <w:t>As suas</w:t>
+      </w:r>
+      <w:r>
+        <w:t xml:space="preserve"> funcionalidades</w:t>
+      </w:r>
+      <w:r>
+        <w:t xml:space="preserve"> são</w:t>
+      </w:r>
+      <w:r>
+        <w:t xml:space="preserve"> avançadas e inovadoras para co</w:t>
+      </w:r>
+      <w:r>
+        <w:t xml:space="preserve">nstruir </w:t>
+      </w:r>
+      <w:r>
+        <w:rPr>
+          <w:i/>
+        </w:rPr>
+        <w:t>clouds</w:t>
+      </w:r>
+      <w:r>
+        <w:t xml:space="preserve"> privada</w:t>
+      </w:r>
+      <w:r>
+        <w:t>s</w:t>
+      </w:r>
+      <w:r>
+        <w:t xml:space="preserve"> e pública</w:t>
+      </w:r>
+      <w:r>
+        <w:t>s.</w:t>
+      </w:r>
+    </w:p>
+    <w:p>
+      <w:pPr>
+        <w:pStyle w:val="PargrafodaLista"/>
+        <w:ind w:left="709"/>
+      </w:pPr>
+    </w:p>
+    <w:p>
+      <w:pPr>
+        <w:pStyle w:val="PargrafodaLista"/>
+        <w:numPr>
+          <w:ilvl w:val="0"/>
+          <w:numId w:val="22"/>
+        </w:numPr>
+        <w:ind w:left="709"/>
+      </w:pPr>
+      <w:r>
+        <w:t>Possui uma f</w:t>
+      </w:r>
+      <w:r>
+        <w:t xml:space="preserve">uncionalidade única para a </w:t>
+      </w:r>
+      <w:proofErr w:type="gramStart"/>
+      <w:r>
+        <w:t>implementação</w:t>
+      </w:r>
+      <w:proofErr w:type="gramEnd"/>
+      <w:r>
+        <w:t xml:space="preserve"> de </w:t>
+      </w:r>
+      <w:r>
+        <w:rPr>
+          <w:i/>
+        </w:rPr>
+        <w:t>cloud</w:t>
+      </w:r>
+      <w:r>
+        <w:t xml:space="preserve"> híbrida, de maneira a</w:t>
+      </w:r>
+      <w:r>
+        <w:t xml:space="preserve"> completar a sua </w:t>
+      </w:r>
+      <w:r>
+        <w:t>infraestrutura</w:t>
+      </w:r>
+      <w:r>
+        <w:t xml:space="preserve"> local com capacidade computação</w:t>
+      </w:r>
+      <w:r>
+        <w:t xml:space="preserve"> </w:t>
+      </w:r>
+      <w:r>
+        <w:t xml:space="preserve">de </w:t>
+      </w:r>
+      <w:r>
+        <w:rPr>
+          <w:i/>
+        </w:rPr>
+        <w:t>clouds</w:t>
+      </w:r>
+      <w:r>
+        <w:t xml:space="preserve"> externas</w:t>
+      </w:r>
+      <w:r>
+        <w:t>.</w:t>
       </w:r>
     </w:p>
     <w:p/>
@@ -2913,42 +3478,26 @@
         <w:pStyle w:val="PargrafodaLista"/>
         <w:numPr>
           <w:ilvl w:val="0"/>
-          <w:numId w:val="10"/>
+          <w:numId w:val="22"/>
         </w:numPr>
-      </w:pPr>
-      <w:r>
-        <w:t>Gestão</w:t>
-      </w:r>
-      <w:r>
-        <w:t xml:space="preserve"> centralizada em </w:t>
-      </w:r>
-      <w:r>
-        <w:t>múltiplas</w:t>
-      </w:r>
-      <w:r>
-        <w:t xml:space="preserve"> zonas: federação de várias zonas de OpenNebula para escalabilidade e isolamento para apoio de vários </w:t>
+        <w:ind w:left="709"/>
+      </w:pPr>
+      <w:r>
+        <w:t xml:space="preserve">Disponibiliza suporte para hipervisores independentes </w:t>
+      </w:r>
+      <w:r>
+        <w:t xml:space="preserve">(Xen, KVM and </w:t>
       </w:r>
       <w:proofErr w:type="gramStart"/>
       <w:r>
-        <w:t>sites</w:t>
+        <w:t>VMware</w:t>
       </w:r>
       <w:proofErr w:type="gramEnd"/>
       <w:r>
-        <w:t xml:space="preserve">; os utilizadores podem facilmente </w:t>
-      </w:r>
-      <w:r>
-        <w:t>fornecer</w:t>
-      </w:r>
-      <w:r>
-        <w:t xml:space="preserve"> máquinas virtuais de várias zonas com uma interface integrada; Modelo de dados para minimizar replicação de dados em </w:t>
-      </w:r>
-      <w:proofErr w:type="gramStart"/>
-      <w:r>
-        <w:t>toda a zonas</w:t>
-      </w:r>
-      <w:proofErr w:type="gramEnd"/>
-      <w:r>
-        <w:t xml:space="preserve"> e para tolerar grande latência.</w:t>
+        <w:t>)</w:t>
+      </w:r>
+      <w:r>
+        <w:t>.</w:t>
       </w:r>
     </w:p>
     <w:p/>
@@ -2957,58 +3506,263 @@
         <w:pStyle w:val="PargrafodaLista"/>
         <w:numPr>
           <w:ilvl w:val="0"/>
-          <w:numId w:val="10"/>
+          <w:numId w:val="22"/>
         </w:numPr>
-      </w:pPr>
-      <w:r>
-        <w:t xml:space="preserve">Alta disponibilidade: </w:t>
-      </w:r>
-      <w:proofErr w:type="spellStart"/>
-      <w:r>
-        <w:t>Backend</w:t>
-      </w:r>
-      <w:proofErr w:type="spellEnd"/>
-      <w:r>
-        <w:t xml:space="preserve"> persistente de base de dados com suporte para configurações de alta disponibilidade.</w:t>
+        <w:ind w:left="709"/>
+      </w:pPr>
+      <w:r>
+        <w:t xml:space="preserve">Disponibliza </w:t>
+      </w:r>
+      <w:r>
+        <w:t>back-end altamente escalável e eficiente</w:t>
+      </w:r>
+      <w:r>
+        <w:t>, testado para geri</w:t>
+      </w:r>
+      <w:r>
+        <w:t xml:space="preserve">r várias dezenas de milhares de VMs em milhares de núcleos, e os recursos de segurança e de contabilidade de que </w:t>
+      </w:r>
+      <w:r>
+        <w:t xml:space="preserve">são necessárias para adoção da </w:t>
+      </w:r>
+      <w:r>
+        <w:rPr>
+          <w:i/>
+        </w:rPr>
+        <w:t>cloud</w:t>
+      </w:r>
+      <w:r>
+        <w:t xml:space="preserve"> interna</w:t>
+      </w:r>
+      <w:r>
+        <w:t>.</w:t>
       </w:r>
     </w:p>
-    <w:p/>
+    <w:p>
+      <w:pPr>
+        <w:pStyle w:val="PargrafodaLista"/>
+      </w:pPr>
+    </w:p>
     <w:p>
       <w:pPr>
         <w:pStyle w:val="PargrafodaLista"/>
         <w:numPr>
           <w:ilvl w:val="0"/>
-          <w:numId w:val="10"/>
+          <w:numId w:val="22"/>
         </w:numPr>
-      </w:pPr>
-      <w:r>
-        <w:t xml:space="preserve">Confiabilidade, eficiência e escalabilidade massiva: processo de teste automatizado para a funcionalidade, escalabilidade, </w:t>
+        <w:ind w:left="709"/>
+      </w:pPr>
+      <w:r>
+        <w:t>Tem c</w:t>
+      </w:r>
+      <w:r>
+        <w:t xml:space="preserve">apacidades </w:t>
+      </w:r>
+      <w:r>
+        <w:t>únicas de integração que permite</w:t>
+      </w:r>
+      <w:r>
+        <w:t xml:space="preserve">m a </w:t>
       </w:r>
       <w:proofErr w:type="gramStart"/>
       <w:r>
-        <w:t>desempenho</w:t>
+        <w:t>imp</w:t>
+      </w:r>
+      <w:r>
+        <w:t>lemen</w:t>
+      </w:r>
+      <w:r>
+        <w:t>tação</w:t>
       </w:r>
       <w:proofErr w:type="gramEnd"/>
       <w:r>
-        <w:t xml:space="preserve">, robustez e estabilidade; base de dados altamente escalável com suporte para </w:t>
-      </w:r>
-      <w:proofErr w:type="spellStart"/>
-      <w:r>
-        <w:t>MySQL</w:t>
-      </w:r>
-      <w:proofErr w:type="spellEnd"/>
-      <w:r>
-        <w:t xml:space="preserve"> e </w:t>
-      </w:r>
-      <w:proofErr w:type="spellStart"/>
-      <w:r>
-        <w:t>SQLite</w:t>
-      </w:r>
-      <w:proofErr w:type="spellEnd"/>
+        <w:t xml:space="preserve"> da </w:t>
+      </w:r>
+      <w:r>
+        <w:rPr>
+          <w:i/>
+        </w:rPr>
+        <w:t>cloud</w:t>
+      </w:r>
+      <w:r>
+        <w:t xml:space="preserve"> sobre o </w:t>
+      </w:r>
+      <w:r>
+        <w:t>ambiente de desenvolvimento existente</w:t>
+      </w:r>
       <w:r>
         <w:t>.</w:t>
       </w:r>
     </w:p>
+    <w:p>
+      <w:pPr>
+        <w:pStyle w:val="PargrafodaLista"/>
+      </w:pPr>
+    </w:p>
+    <w:p>
+      <w:pPr>
+        <w:pStyle w:val="PargrafodaLista"/>
+        <w:numPr>
+          <w:ilvl w:val="0"/>
+          <w:numId w:val="22"/>
+        </w:numPr>
+        <w:ind w:left="709"/>
+      </w:pPr>
+      <w:r>
+        <w:t xml:space="preserve">Suporta interfaces </w:t>
+      </w:r>
+      <w:r>
+        <w:t xml:space="preserve">para administradores, utilizadores e integradores de </w:t>
+      </w:r>
+      <w:r>
+        <w:rPr>
+          <w:i/>
+        </w:rPr>
+        <w:t>cloud.</w:t>
+      </w:r>
+    </w:p>
+    <w:p>
+      <w:pPr>
+        <w:pStyle w:val="PargrafodaLista"/>
+      </w:pPr>
+    </w:p>
+    <w:p>
+      <w:pPr>
+        <w:pStyle w:val="PargrafodaLista"/>
+        <w:numPr>
+          <w:ilvl w:val="0"/>
+          <w:numId w:val="22"/>
+        </w:numPr>
+        <w:ind w:left="709"/>
+      </w:pPr>
+      <w:r>
+        <w:t>Fornece ao</w:t>
+      </w:r>
+      <w:r>
+        <w:t>s</w:t>
+      </w:r>
+      <w:r>
+        <w:t xml:space="preserve"> utilizadores e administradores a</w:t>
+      </w:r>
+      <w:r>
+        <w:t xml:space="preserve"> </w:t>
+      </w:r>
+      <w:r>
+        <w:t>interoperabilidade e portabilidade</w:t>
+      </w:r>
+      <w:r>
+        <w:t xml:space="preserve"> da </w:t>
+      </w:r>
+      <w:r>
+        <w:rPr>
+          <w:i/>
+        </w:rPr>
+        <w:t>cloud</w:t>
+      </w:r>
+      <w:r>
+        <w:t xml:space="preserve">, permitindo </w:t>
+      </w:r>
+      <w:r>
+        <w:t xml:space="preserve">a escolha através de interfaces, hypervisors e </w:t>
+      </w:r>
+      <w:r>
+        <w:rPr>
+          <w:i/>
+        </w:rPr>
+        <w:t>clouds</w:t>
+      </w:r>
+      <w:r>
+        <w:t xml:space="preserve"> públicas</w:t>
+      </w:r>
+      <w:r>
+        <w:t>.  Consiste também n</w:t>
+      </w:r>
+      <w:r>
+        <w:t>um software flexível, que pode ser instalado em qualquer combinação de hardware e software</w:t>
+      </w:r>
+      <w:r>
+        <w:t>.</w:t>
+      </w:r>
+    </w:p>
+    <w:p>
+      <w:pPr>
+        <w:pStyle w:val="PargrafodaLista"/>
+      </w:pPr>
+    </w:p>
+    <w:p>
+      <w:pPr>
+        <w:pStyle w:val="PargrafodaLista"/>
+        <w:numPr>
+          <w:ilvl w:val="0"/>
+          <w:numId w:val="22"/>
+        </w:numPr>
+        <w:ind w:left="709"/>
+      </w:pPr>
+      <w:r>
+        <w:t>Adopta e aplica normas.</w:t>
+      </w:r>
+    </w:p>
+    <w:p>
+      <w:pPr>
+        <w:pStyle w:val="PargrafodaLista"/>
+      </w:pPr>
+    </w:p>
+    <w:p>
+      <w:pPr>
+        <w:pStyle w:val="PargrafodaLista"/>
+        <w:numPr>
+          <w:ilvl w:val="0"/>
+          <w:numId w:val="22"/>
+        </w:numPr>
+        <w:ind w:left="709"/>
+      </w:pPr>
+      <w:r>
+        <w:t>É t</w:t>
+      </w:r>
+      <w:r>
+        <w:t xml:space="preserve">otalmente </w:t>
+      </w:r>
+      <w:r>
+        <w:rPr>
+          <w:i/>
+        </w:rPr>
+        <w:t>open source</w:t>
+      </w:r>
+      <w:r>
+        <w:t>, com</w:t>
+      </w:r>
+      <w:r>
+        <w:t xml:space="preserve"> arquitetura e interfaces</w:t>
+      </w:r>
+      <w:r>
+        <w:t xml:space="preserve"> também</w:t>
+      </w:r>
+      <w:r>
+        <w:t xml:space="preserve"> abertas</w:t>
+      </w:r>
+      <w:r>
+        <w:t>.</w:t>
+      </w:r>
+    </w:p>
+    <w:p>
+      <w:pPr>
+        <w:pStyle w:val="PargrafodaLista"/>
+      </w:pPr>
+    </w:p>
+    <w:p>
+      <w:pPr>
+        <w:pStyle w:val="PargrafodaLista"/>
+        <w:numPr>
+          <w:ilvl w:val="0"/>
+          <w:numId w:val="22"/>
+        </w:numPr>
+        <w:ind w:left="709"/>
+      </w:pPr>
+      <w:r>
+        <w:t>Disponibiliza uma tecnologia estável, robusta e rigorosamente testada.</w:t>
+      </w:r>
+    </w:p>
+    <w:p/>
     <w:p>
       <w:pPr>
         <w:spacing w:after="200" w:line="276" w:lineRule="auto"/>
@@ -3027,519 +3781,29 @@
     </w:p>
     <w:p>
       <w:pPr>
-        <w:pStyle w:val="Cabealho1"/>
-      </w:pPr>
-      <w:bookmarkStart w:id="7" w:name="_Toc422318728"/>
+        <w:pStyle w:val="Ttulo1"/>
+        <w:numPr>
+          <w:ilvl w:val="0"/>
+          <w:numId w:val="23"/>
+        </w:numPr>
+      </w:pPr>
+      <w:bookmarkStart w:id="14" w:name="_Toc422661276"/>
       <w:r>
         <w:lastRenderedPageBreak/>
-        <w:t>Interfaces fornecidas</w:t>
-      </w:r>
-      <w:bookmarkEnd w:id="7"/>
-      <w:r>
-        <w:t xml:space="preserve"> </w:t>
-      </w:r>
+        <w:t xml:space="preserve">Arquitetura </w:t>
+      </w:r>
+      <w:proofErr w:type="gramStart"/>
+      <w:r>
+        <w:t>OpenNebula</w:t>
+      </w:r>
+      <w:bookmarkEnd w:id="14"/>
+      <w:proofErr w:type="gramEnd"/>
     </w:p>
     <w:p/>
-    <w:p>
-      <w:r>
-        <w:t xml:space="preserve">Visto que as clouds não são iguais, OpenNebula fornece muitas interfaces diferentes que podem ser utilizados para interagir com a funcionalidade oferecida para gerir os recursos físicos e virtuais. OpenNebula fornece </w:t>
-      </w:r>
-      <w:r>
-        <w:t>interfaces</w:t>
-      </w:r>
-      <w:r>
-        <w:t xml:space="preserve"> para consumidores cloud, operadores cloud, programadores e integradores de cloud.</w:t>
-      </w:r>
-    </w:p>
+    <w:p/>
     <w:p/>
     <w:p>
       <w:pPr>
-        <w:pStyle w:val="Cabealho2"/>
-      </w:pPr>
-      <w:bookmarkStart w:id="8" w:name="_Toc422318729"/>
-      <w:r>
-        <w:t>Interface</w:t>
-      </w:r>
-      <w:r>
-        <w:t xml:space="preserve"> para consumidores cloud</w:t>
-      </w:r>
-      <w:bookmarkEnd w:id="8"/>
-    </w:p>
-    <w:p>
-      <w:r>
-        <w:t xml:space="preserve">OpenNebula fornece uma plataforma </w:t>
-      </w:r>
-      <w:r>
-        <w:t>poderosa</w:t>
-      </w:r>
-      <w:r>
-        <w:t>, escalável e segura</w:t>
-      </w:r>
-      <w:r>
-        <w:t xml:space="preserve"> de Cloud para uma</w:t>
-      </w:r>
-      <w:r>
-        <w:t xml:space="preserve"> entrega</w:t>
-      </w:r>
-      <w:r>
-        <w:t xml:space="preserve"> rápida</w:t>
-      </w:r>
-      <w:r>
-        <w:t xml:space="preserve"> </w:t>
-      </w:r>
-      <w:r>
-        <w:t>de recursos virtuais</w:t>
-      </w:r>
-      <w:r>
-        <w:t xml:space="preserve">. </w:t>
-      </w:r>
-    </w:p>
-    <w:p>
-      <w:pPr>
-        <w:pStyle w:val="PargrafodaLista"/>
-        <w:numPr>
-          <w:ilvl w:val="0"/>
-          <w:numId w:val="13"/>
-        </w:numPr>
-      </w:pPr>
-      <w:r>
-        <w:t>Catálogo de imagem</w:t>
-      </w:r>
-      <w:r>
-        <w:t xml:space="preserve">: armazenamento de imagens de disco em catálogos que podem ser usados para definir as máquinas </w:t>
-      </w:r>
-      <w:r>
-        <w:t>virtuais</w:t>
-      </w:r>
-      <w:r>
-        <w:t xml:space="preserve"> </w:t>
-      </w:r>
-      <w:r>
-        <w:t>ou para partilhar com outros utilizadores.</w:t>
-      </w:r>
-    </w:p>
-    <w:p>
-      <w:pPr>
-        <w:pStyle w:val="PargrafodaLista"/>
-        <w:numPr>
-          <w:ilvl w:val="0"/>
-          <w:numId w:val="13"/>
-        </w:numPr>
-      </w:pPr>
-      <w:r>
-        <w:t xml:space="preserve">Catálogo de rede: organização de redes virtuais em catálogos, proporcionando meio de interligação entre máquinas virtuais. </w:t>
-      </w:r>
-    </w:p>
-    <w:p>
-      <w:pPr>
-        <w:pStyle w:val="PargrafodaLista"/>
-        <w:numPr>
-          <w:ilvl w:val="0"/>
-          <w:numId w:val="13"/>
-        </w:numPr>
-      </w:pPr>
-      <w:r>
-        <w:t xml:space="preserve">Catálogo </w:t>
-      </w:r>
-      <w:r>
-        <w:rPr>
-          <w:i/>
-        </w:rPr>
-        <w:t xml:space="preserve">VM </w:t>
-      </w:r>
-      <w:proofErr w:type="spellStart"/>
-      <w:r>
-        <w:rPr>
-          <w:i/>
-        </w:rPr>
-        <w:t>Template</w:t>
-      </w:r>
-      <w:proofErr w:type="spellEnd"/>
-      <w:r>
-        <w:t>: permite registar as definições de máquina virtual no sistema, sendo instanciadas quando for instanciada a máquina virtual.</w:t>
-      </w:r>
-    </w:p>
-    <w:p>
-      <w:pPr>
-        <w:pStyle w:val="PargrafodaLista"/>
-        <w:numPr>
-          <w:ilvl w:val="0"/>
-          <w:numId w:val="13"/>
-        </w:numPr>
-      </w:pPr>
-      <w:r>
-        <w:t xml:space="preserve">Monotorização e controlo de recursos virtuais: depois de iniciado um modelo de máquina virtual, </w:t>
-      </w:r>
-      <w:r>
-        <w:t xml:space="preserve">existe uma série de operações que podem ser realizadas para controlar o </w:t>
-      </w:r>
-      <w:r>
-        <w:t>ciclo</w:t>
-      </w:r>
-      <w:r>
-        <w:t xml:space="preserve"> de vida dessas instâncias (migrar, parar, continuar, cancelar, </w:t>
-      </w:r>
-      <w:proofErr w:type="spellStart"/>
-      <w:r>
-        <w:t>etc</w:t>
-      </w:r>
-      <w:proofErr w:type="spellEnd"/>
-      <w:r>
-        <w:t>).</w:t>
-      </w:r>
-    </w:p>
-    <w:p>
-      <w:pPr>
-        <w:pStyle w:val="Cabealho2"/>
-      </w:pPr>
-    </w:p>
-    <w:p>
-      <w:pPr>
-        <w:pStyle w:val="Cabealho2"/>
-      </w:pPr>
-      <w:bookmarkStart w:id="9" w:name="_Toc422318730"/>
-      <w:r>
-        <w:t xml:space="preserve">Interface para </w:t>
-      </w:r>
-      <w:r>
-        <w:t>operadores</w:t>
-      </w:r>
-      <w:bookmarkEnd w:id="9"/>
-    </w:p>
-    <w:p>
-      <w:r>
-        <w:t xml:space="preserve">OpenNebula é composto pelos seguintes subsistemas: utilizadores e grupos, virtualização, </w:t>
-      </w:r>
-      <w:proofErr w:type="spellStart"/>
-      <w:r>
-        <w:t>hosts</w:t>
-      </w:r>
-      <w:proofErr w:type="spellEnd"/>
-      <w:r>
-        <w:t xml:space="preserve">, monotorização, contabilidade, rede, armazenamento, </w:t>
-      </w:r>
-      <w:r>
-        <w:t>segurança</w:t>
-      </w:r>
-      <w:r>
-        <w:t xml:space="preserve">, alta disponibilidade, </w:t>
-      </w:r>
-      <w:proofErr w:type="gramStart"/>
-      <w:r>
-        <w:t>clusters</w:t>
-      </w:r>
-      <w:proofErr w:type="gramEnd"/>
-      <w:r>
-        <w:t xml:space="preserve">, </w:t>
-      </w:r>
-      <w:proofErr w:type="spellStart"/>
-      <w:r>
-        <w:t>VDCs</w:t>
-      </w:r>
-      <w:proofErr w:type="spellEnd"/>
-      <w:r>
-        <w:t xml:space="preserve">, cloud </w:t>
-      </w:r>
-      <w:proofErr w:type="spellStart"/>
-      <w:r>
-        <w:t>bursting</w:t>
-      </w:r>
-      <w:proofErr w:type="spellEnd"/>
-      <w:r>
-        <w:t>, entre outros.</w:t>
-      </w:r>
-    </w:p>
-    <w:p/>
-    <w:p>
-      <w:pPr>
-        <w:pStyle w:val="Cabealho2"/>
-      </w:pPr>
-      <w:bookmarkStart w:id="10" w:name="_Toc422318731"/>
-      <w:r>
-        <w:t>Interface para programadores</w:t>
-      </w:r>
-      <w:bookmarkEnd w:id="10"/>
-    </w:p>
-    <w:p>
-      <w:pPr>
-        <w:pStyle w:val="PargrafodaLista"/>
-        <w:numPr>
-          <w:ilvl w:val="0"/>
-          <w:numId w:val="16"/>
-        </w:numPr>
-      </w:pPr>
-      <w:r>
-        <w:t xml:space="preserve">Gestão de utilizadores: validação de utilizadores usando a própria base de dados de interna com base em </w:t>
-      </w:r>
-      <w:proofErr w:type="gramStart"/>
-      <w:r>
-        <w:t>passwords</w:t>
-      </w:r>
-      <w:proofErr w:type="gramEnd"/>
-      <w:r>
-        <w:t xml:space="preserve"> ou mecanismos externos.</w:t>
-      </w:r>
-    </w:p>
-    <w:p>
-      <w:pPr>
-        <w:pStyle w:val="PargrafodaLista"/>
-        <w:numPr>
-          <w:ilvl w:val="0"/>
-          <w:numId w:val="16"/>
-        </w:numPr>
-      </w:pPr>
-      <w:r>
-        <w:t>Virtualização</w:t>
-      </w:r>
-      <w:r>
-        <w:t>, como nas interfaces anteriores.</w:t>
-      </w:r>
-    </w:p>
-    <w:p>
-      <w:pPr>
-        <w:pStyle w:val="PargrafodaLista"/>
-        <w:numPr>
-          <w:ilvl w:val="0"/>
-          <w:numId w:val="16"/>
-        </w:numPr>
-        <w:ind w:left="1416" w:hanging="1056"/>
-      </w:pPr>
-      <w:r>
-        <w:t xml:space="preserve">Monotorização: OpenNebula fornece o seu próprio sistema de monotorização personalizável e altamente escalável, podendo ser integrado com ferramentas de monotorização de </w:t>
-      </w:r>
-      <w:proofErr w:type="spellStart"/>
-      <w:r>
-        <w:t>datacenters</w:t>
-      </w:r>
-      <w:proofErr w:type="spellEnd"/>
-      <w:r>
-        <w:t xml:space="preserve"> externos.</w:t>
-      </w:r>
-    </w:p>
-    <w:p>
-      <w:pPr>
-        <w:pStyle w:val="PargrafodaLista"/>
-        <w:numPr>
-          <w:ilvl w:val="0"/>
-          <w:numId w:val="16"/>
-        </w:numPr>
-      </w:pPr>
-      <w:r>
-        <w:t xml:space="preserve">Rede: </w:t>
-      </w:r>
-      <w:r>
-        <w:t>rede virtual que pode ser guardada.</w:t>
-      </w:r>
-    </w:p>
-    <w:p>
-      <w:pPr>
-        <w:pStyle w:val="PargrafodaLista"/>
-        <w:numPr>
-          <w:ilvl w:val="0"/>
-          <w:numId w:val="16"/>
-        </w:numPr>
-      </w:pPr>
-      <w:r>
-        <w:lastRenderedPageBreak/>
-        <w:t xml:space="preserve">Armazenamento: </w:t>
-      </w:r>
-      <w:r>
-        <w:t xml:space="preserve">múltiplos </w:t>
-      </w:r>
-      <w:proofErr w:type="spellStart"/>
-      <w:r>
-        <w:t>backends</w:t>
-      </w:r>
-      <w:proofErr w:type="spellEnd"/>
-      <w:r>
-        <w:t xml:space="preserve"> são suportados pelo sistema de ficheiros </w:t>
-      </w:r>
-      <w:proofErr w:type="spellStart"/>
-      <w:r>
-        <w:t>datastore</w:t>
-      </w:r>
-      <w:proofErr w:type="spellEnd"/>
-      <w:r>
-        <w:t xml:space="preserve"> normais que suportam outros tipos de sistemas de ficheiros </w:t>
-      </w:r>
-      <w:proofErr w:type="spellStart"/>
-      <w:r>
-        <w:t>distribídos</w:t>
-      </w:r>
-      <w:proofErr w:type="spellEnd"/>
-      <w:r>
-        <w:t>.</w:t>
-      </w:r>
-    </w:p>
-    <w:p>
-      <w:pPr>
-        <w:pStyle w:val="PargrafodaLista"/>
-        <w:numPr>
-          <w:ilvl w:val="0"/>
-          <w:numId w:val="16"/>
-        </w:numPr>
-      </w:pPr>
-      <w:r>
-        <w:t>Base de dados</w:t>
-      </w:r>
-      <w:r>
-        <w:t xml:space="preserve"> suportadas</w:t>
-      </w:r>
-      <w:r>
-        <w:t xml:space="preserve">: </w:t>
-      </w:r>
-      <w:proofErr w:type="spellStart"/>
-      <w:r>
-        <w:t>sqlite</w:t>
-      </w:r>
-      <w:proofErr w:type="spellEnd"/>
-      <w:r>
-        <w:t xml:space="preserve"> e o </w:t>
-      </w:r>
-      <w:proofErr w:type="spellStart"/>
-      <w:r>
-        <w:t>mysql</w:t>
-      </w:r>
-      <w:proofErr w:type="spellEnd"/>
-      <w:r>
-        <w:t>.</w:t>
-      </w:r>
-    </w:p>
-    <w:p/>
-    <w:p>
-      <w:pPr>
-        <w:pStyle w:val="Cabealho2"/>
-      </w:pPr>
-      <w:r>
-        <w:t>Interface para integradores de cloud</w:t>
-      </w:r>
-    </w:p>
-    <w:p>
-      <w:pPr>
-        <w:pStyle w:val="PargrafodaLista"/>
-        <w:numPr>
-          <w:ilvl w:val="0"/>
-          <w:numId w:val="17"/>
-        </w:numPr>
-      </w:pPr>
-      <w:r>
-        <w:t xml:space="preserve">Arquitetura modular e extensível com plug-ins personalizáveis para integração com qualquer serviço de </w:t>
-      </w:r>
-      <w:proofErr w:type="spellStart"/>
-      <w:r>
-        <w:t>datacenteres</w:t>
-      </w:r>
-      <w:proofErr w:type="spellEnd"/>
-      <w:r>
-        <w:t>.</w:t>
-      </w:r>
-    </w:p>
-    <w:p>
-      <w:pPr>
-        <w:pStyle w:val="PargrafodaLista"/>
-        <w:numPr>
-          <w:ilvl w:val="0"/>
-          <w:numId w:val="17"/>
-        </w:numPr>
-      </w:pPr>
-      <w:r>
-        <w:t>API para integração com ferramentas de nível superior</w:t>
-      </w:r>
-      <w:r>
-        <w:t>. O</w:t>
-      </w:r>
-      <w:r>
-        <w:t>ferece toda</w:t>
-      </w:r>
-      <w:r>
-        <w:t>s</w:t>
-      </w:r>
-      <w:r>
-        <w:t xml:space="preserve"> a</w:t>
-      </w:r>
-      <w:r>
-        <w:t>s</w:t>
-      </w:r>
-      <w:r>
-        <w:t xml:space="preserve"> funcionalidade</w:t>
-      </w:r>
-      <w:r>
-        <w:t xml:space="preserve">s </w:t>
-      </w:r>
-      <w:r>
-        <w:t xml:space="preserve">do núcleo OpenNebula, com ligações para </w:t>
-      </w:r>
-      <w:proofErr w:type="spellStart"/>
-      <w:r>
-        <w:t>Ruby</w:t>
-      </w:r>
-      <w:proofErr w:type="spellEnd"/>
-      <w:r>
-        <w:t xml:space="preserve"> e Java. </w:t>
-      </w:r>
-      <w:r>
-        <w:t xml:space="preserve">Rotas personalizadas de </w:t>
-      </w:r>
-      <w:proofErr w:type="spellStart"/>
-      <w:r>
-        <w:t>Sunstone</w:t>
-      </w:r>
-      <w:proofErr w:type="spellEnd"/>
-      <w:r>
-        <w:t xml:space="preserve"> </w:t>
-      </w:r>
-      <w:proofErr w:type="gramStart"/>
-      <w:r>
-        <w:t>Server</w:t>
-      </w:r>
-      <w:proofErr w:type="gramEnd"/>
-      <w:r>
-        <w:t xml:space="preserve"> para estender o servidor </w:t>
-      </w:r>
-      <w:proofErr w:type="spellStart"/>
-      <w:r>
-        <w:t>sunstone</w:t>
-      </w:r>
-      <w:proofErr w:type="spellEnd"/>
-      <w:r>
-        <w:t xml:space="preserve">. </w:t>
-      </w:r>
-    </w:p>
-    <w:p>
-      <w:pPr>
-        <w:pStyle w:val="PargrafodaLista"/>
-        <w:numPr>
-          <w:ilvl w:val="0"/>
-          <w:numId w:val="17"/>
-        </w:numPr>
-      </w:pPr>
-      <w:r>
-        <w:t xml:space="preserve">API </w:t>
-      </w:r>
-      <w:proofErr w:type="spellStart"/>
-      <w:r>
-        <w:t>OneFlow</w:t>
-      </w:r>
-      <w:proofErr w:type="spellEnd"/>
-      <w:r>
-        <w:t xml:space="preserve"> para criar, controlar e monitorizar aplicações ou serviços compostos por máquinas virtuais interligadas. </w:t>
-      </w:r>
-      <w:r>
-        <w:br w:type="page"/>
-      </w:r>
-    </w:p>
-    <w:p>
-      <w:pPr>
-        <w:pStyle w:val="Cabealho1"/>
-      </w:pPr>
-      <w:r>
-        <w:lastRenderedPageBreak/>
-        <w:t>Arquitetura OpenNebula</w:t>
-      </w:r>
-    </w:p>
-    <w:p/>
-    <w:p>
-      <w:pPr>
         <w:rPr>
           <w:rFonts w:cs="Times New Roman"/>
         </w:rPr>
@@ -3563,7 +3827,6 @@
         </w:rPr>
         <w:t xml:space="preserve"> é definida por três componentes principais: </w:t>
       </w:r>
-      <w:proofErr w:type="spellStart"/>
       <w:r>
         <w:rPr>
           <w:rFonts w:cs="Times New Roman"/>
@@ -3571,14 +3834,12 @@
         </w:rPr>
         <w:t>storage</w:t>
       </w:r>
-      <w:proofErr w:type="spellEnd"/>
       <w:r>
         <w:rPr>
           <w:rFonts w:cs="Times New Roman"/>
         </w:rPr>
         <w:t xml:space="preserve"> (armazenamento), </w:t>
       </w:r>
-      <w:proofErr w:type="spellStart"/>
       <w:r>
         <w:rPr>
           <w:rFonts w:cs="Times New Roman"/>
@@ -3586,14 +3847,12 @@
         </w:rPr>
         <w:t>networking</w:t>
       </w:r>
-      <w:proofErr w:type="spellEnd"/>
       <w:r>
         <w:rPr>
           <w:rFonts w:cs="Times New Roman"/>
         </w:rPr>
         <w:t xml:space="preserve"> (rede) e </w:t>
       </w:r>
-      <w:proofErr w:type="spellStart"/>
       <w:r>
         <w:rPr>
           <w:rFonts w:cs="Times New Roman"/>
@@ -3601,12 +3860,17 @@
         </w:rPr>
         <w:t>virtualization</w:t>
       </w:r>
-      <w:proofErr w:type="spellEnd"/>
       <w:r>
         <w:rPr>
           <w:rFonts w:cs="Times New Roman"/>
         </w:rPr>
-        <w:t xml:space="preserve"> (virtualização). A figura 1 mostra a arquitetura da </w:t>
+        <w:t xml:space="preserve"> (virtualização). A figura 2</w:t>
+      </w:r>
+      <w:r>
+        <w:rPr>
+          <w:rFonts w:cs="Times New Roman"/>
+        </w:rPr>
+        <w:t xml:space="preserve"> mostra a arquitetura da </w:t>
       </w:r>
       <w:r>
         <w:rPr>
@@ -3619,29 +3883,53 @@
         <w:rPr>
           <w:rFonts w:cs="Times New Roman"/>
         </w:rPr>
-        <w:t xml:space="preserve"> OpenNebula. O serviço OpenNebula corre num </w:t>
-      </w:r>
-      <w:proofErr w:type="spellStart"/>
+        <w:t xml:space="preserve"> </w:t>
+      </w:r>
+      <w:proofErr w:type="gramStart"/>
+      <w:r>
+        <w:rPr>
+          <w:rFonts w:cs="Times New Roman"/>
+        </w:rPr>
+        <w:t>OpenNebula</w:t>
+      </w:r>
+      <w:proofErr w:type="gramEnd"/>
+      <w:r>
+        <w:rPr>
+          <w:rFonts w:cs="Times New Roman"/>
+        </w:rPr>
+        <w:t xml:space="preserve">. O serviço OpenNebula corre num </w:t>
+      </w:r>
       <w:r>
         <w:rPr>
           <w:rFonts w:cs="Times New Roman"/>
           <w:i/>
         </w:rPr>
-        <w:t>host</w:t>
-      </w:r>
-      <w:proofErr w:type="spellEnd"/>
+        <w:t xml:space="preserve">host </w:t>
+      </w:r>
+      <w:r>
+        <w:rPr>
+          <w:rFonts w:cs="Times New Roman"/>
+        </w:rPr>
+        <w:t xml:space="preserve">chamado de </w:t>
+      </w:r>
       <w:r>
         <w:rPr>
           <w:rFonts w:cs="Times New Roman"/>
           <w:i/>
         </w:rPr>
-        <w:t xml:space="preserve"> </w:t>
+        <w:t>Front-end</w:t>
       </w:r>
       <w:r>
         <w:rPr>
           <w:rFonts w:cs="Times New Roman"/>
         </w:rPr>
-        <w:t xml:space="preserve">chamado de </w:t>
+        <w:t>, com conexões para os monitores das máquinas virtuais (hypervisor) através do serviço de rede.</w:t>
+      </w:r>
+      <w:r>
+        <w:rPr>
+          <w:rFonts w:cs="Times New Roman"/>
+        </w:rPr>
+        <w:t xml:space="preserve"> O </w:t>
       </w:r>
       <w:r>
         <w:rPr>
@@ -3654,58 +3942,45 @@
         <w:rPr>
           <w:rFonts w:cs="Times New Roman"/>
         </w:rPr>
-        <w:t>, com conexões para os monitores das máquinas virtuais (hypervisor) através do serviço de rede.</w:t>
+        <w:t xml:space="preserve">, servidor ou máquina virtual, </w:t>
       </w:r>
       <w:r>
         <w:rPr>
           <w:rFonts w:cs="Times New Roman"/>
         </w:rPr>
-        <w:t xml:space="preserve"> O </w:t>
+        <w:t>utiliza esta rede para geri</w:t>
       </w:r>
       <w:r>
         <w:rPr>
           <w:rFonts w:cs="Times New Roman"/>
-          <w:i/>
-        </w:rPr>
-        <w:t>Front-end</w:t>
-      </w:r>
+        </w:rPr>
+        <w:t xml:space="preserve">r todos os cursos da cloud, e disponibiliza uma de uma base de dados </w:t>
+      </w:r>
+      <w:proofErr w:type="gramStart"/>
       <w:r>
         <w:rPr>
           <w:rFonts w:cs="Times New Roman"/>
         </w:rPr>
-        <w:t xml:space="preserve">, servidor ou máquina virtual, </w:t>
-      </w:r>
+        <w:t>MySQL</w:t>
+      </w:r>
+      <w:proofErr w:type="gramEnd"/>
       <w:r>
         <w:rPr>
           <w:rFonts w:cs="Times New Roman"/>
         </w:rPr>
-        <w:t>utiliza esta rede para geri</w:t>
+        <w:t xml:space="preserve">, </w:t>
       </w:r>
       <w:r>
         <w:rPr>
           <w:rFonts w:cs="Times New Roman"/>
         </w:rPr>
-        <w:t xml:space="preserve">r todos os cursos da cloud, e disponibiliza uma de uma base de dados </w:t>
-      </w:r>
-      <w:proofErr w:type="spellStart"/>
+        <w:t>schedule e serviços opcionais do OpenNebula</w:t>
+      </w:r>
       <w:r>
         <w:rPr>
           <w:rFonts w:cs="Times New Roman"/>
         </w:rPr>
-        <w:t>MySQL</w:t>
-      </w:r>
-      <w:proofErr w:type="spellEnd"/>
-      <w:r>
-        <w:rPr>
-          <w:rFonts w:cs="Times New Roman"/>
-        </w:rPr>
-        <w:t xml:space="preserve">, </w:t>
-      </w:r>
-      <w:r>
-        <w:rPr>
-          <w:rFonts w:cs="Times New Roman"/>
-        </w:rPr>
-        <w:t>schedule e serviços opcionais do OpenNebula</w:t>
+        <w:t>.</w:t>
       </w:r>
     </w:p>
     <w:p>
@@ -3730,7 +4005,7 @@
           <w:lang w:eastAsia="pt-PT"/>
         </w:rPr>
         <w:drawing>
-          <wp:inline distT="0" distB="0" distL="0" distR="0" wp14:anchorId="3BDAC3CC" wp14:editId="52964D37">
+          <wp:inline distT="0" distB="0" distL="0" distR="0" wp14:anchorId="689ABAAF" wp14:editId="12F8CD34">
             <wp:extent cx="4466285" cy="2590800"/>
             <wp:effectExtent l="0" t="0" r="0" b="0"/>
             <wp:docPr id="1" name="Imagem 1"/>
@@ -3745,7 +4020,7 @@
                     <pic:cNvPicPr/>
                   </pic:nvPicPr>
                   <pic:blipFill rotWithShape="1">
-                    <a:blip r:embed="rId14"/>
+                    <a:blip r:embed="rId15"/>
                     <a:srcRect l="31393" t="31306" r="29630" b="28478"/>
                     <a:stretch/>
                   </pic:blipFill>
@@ -3785,7 +4060,64 @@
         <w:rPr>
           <w:color w:val="auto"/>
         </w:rPr>
-        <w:t xml:space="preserve">Arquitetura OpenNebula </w:t>
+        <w:t xml:space="preserve">Figura </w:t>
+      </w:r>
+      <w:r>
+        <w:rPr>
+          <w:color w:val="auto"/>
+        </w:rPr>
+        <w:fldChar w:fldCharType="begin"/>
+      </w:r>
+      <w:r>
+        <w:rPr>
+          <w:color w:val="auto"/>
+        </w:rPr>
+        <w:instrText xml:space="preserve"> SEQ Figura \* ARABIC </w:instrText>
+      </w:r>
+      <w:r>
+        <w:rPr>
+          <w:color w:val="auto"/>
+        </w:rPr>
+        <w:fldChar w:fldCharType="separate"/>
+      </w:r>
+      <w:r>
+        <w:rPr>
+          <w:noProof/>
+          <w:color w:val="auto"/>
+        </w:rPr>
+        <w:t>2</w:t>
+      </w:r>
+      <w:r>
+        <w:rPr>
+          <w:color w:val="auto"/>
+        </w:rPr>
+        <w:fldChar w:fldCharType="end"/>
+      </w:r>
+      <w:r>
+        <w:rPr>
+          <w:color w:val="auto"/>
+        </w:rPr>
+        <w:t xml:space="preserve"> - </w:t>
+      </w:r>
+      <w:r>
+        <w:rPr>
+          <w:color w:val="auto"/>
+        </w:rPr>
+        <w:t xml:space="preserve">Arquitetura </w:t>
+      </w:r>
+      <w:proofErr w:type="gramStart"/>
+      <w:r>
+        <w:rPr>
+          <w:color w:val="auto"/>
+        </w:rPr>
+        <w:t>OpenNebula</w:t>
+      </w:r>
+      <w:proofErr w:type="gramEnd"/>
+      <w:r>
+        <w:rPr>
+          <w:color w:val="auto"/>
+        </w:rPr>
+        <w:t xml:space="preserve"> </w:t>
       </w:r>
     </w:p>
     <w:p>
@@ -3889,7 +4221,14 @@
         <w:rPr>
           <w:rFonts w:cs="Times New Roman"/>
         </w:rPr>
-        <w:t xml:space="preserve">As máquinas virtuais requerem dois tipos interligações de rede: privada e pública. A rede privada implementa redes virtuais isoladas (VLAN) para a comunicação interna entre as máquinas virtuais. O acesso a cada rede virtual pode ser restrito a diferentes utilizadores, grupos ou limitada através de quotas. Algumas máquinas virtuais precisam de comunicar com o mundo, por isso o acesso a redes públicas é recomendado para alguns hipervisores. </w:t>
+        <w:t xml:space="preserve">As máquinas virtuais requerem dois tipos interligações de rede: privada e pública. A rede privada implementa redes virtuais isoladas (VLAN) para a comunicação interna entre as máquinas virtuais. O acesso a cada rede virtual pode ser restrito a diferentes utilizadores, grupos </w:t>
+      </w:r>
+      <w:r>
+        <w:rPr>
+          <w:rFonts w:cs="Times New Roman"/>
+        </w:rPr>
+        <w:lastRenderedPageBreak/>
+        <w:t xml:space="preserve">ou limitada através de quotas. Algumas máquinas virtuais precisam de comunicar com o mundo, por isso o acesso a redes públicas é recomendado para alguns hipervisores. </w:t>
       </w:r>
     </w:p>
     <w:p>
@@ -3986,7 +4325,7 @@
     </w:p>
     <w:tbl>
       <w:tblPr>
-        <w:tblStyle w:val="GrelhaMdia3-Cor2"/>
+        <w:tblStyle w:val="GradeMdia3-nfase2"/>
         <w:tblpPr w:leftFromText="141" w:rightFromText="141" w:vertAnchor="text" w:horzAnchor="margin" w:tblpY="42"/>
         <w:tblW w:w="8344" w:type="dxa"/>
         <w:tblLook w:val="04A0" w:firstRow="1" w:lastRow="0" w:firstColumn="1" w:lastColumn="0" w:noHBand="0" w:noVBand="1"/>
@@ -4173,13 +4512,11 @@
           </w:tcPr>
           <w:p>
             <w:pPr>
-              <w:pStyle w:val="Cabealho3"/>
               <w:jc w:val="center"/>
-              <w:outlineLvl w:val="2"/>
               <w:cnfStyle w:val="000000000000" w:firstRow="0" w:lastRow="0" w:firstColumn="0" w:lastColumn="0" w:oddVBand="0" w:evenVBand="0" w:oddHBand="0" w:evenHBand="0" w:firstRowFirstColumn="0" w:firstRowLastColumn="0" w:lastRowFirstColumn="0" w:lastRowLastColumn="0"/>
               <w:rPr>
                 <w:rFonts w:asciiTheme="minorHAnsi" w:hAnsiTheme="minorHAnsi" w:cs="Times New Roman"/>
-                <w:b w:val="0"/>
+                <w:b/>
                 <w:noProof/>
                 <w:lang w:val="en-US" w:eastAsia="pt-PT"/>
               </w:rPr>
@@ -4187,7 +4524,6 @@
             <w:r>
               <w:rPr>
                 <w:rFonts w:cs="Times New Roman"/>
-                <w:b w:val="0"/>
                 <w:noProof/>
                 <w:lang w:val="en-US" w:eastAsia="pt-PT"/>
               </w:rPr>
@@ -4195,7 +4531,6 @@
             </w:r>
             <w:r>
               <w:rPr>
-                <w:b w:val="0"/>
                 <w:lang w:val="en-US"/>
               </w:rPr>
               <w:t>Kernel-based Virtual Machine</w:t>
@@ -4203,7 +4538,6 @@
             <w:r>
               <w:rPr>
                 <w:rFonts w:cs="Times New Roman"/>
-                <w:b w:val="0"/>
                 <w:noProof/>
                 <w:lang w:val="en-US" w:eastAsia="pt-PT"/>
               </w:rPr>
@@ -4428,51 +4762,56 @@
     <w:p>
       <w:pPr>
         <w:rPr>
-          <w:rFonts w:cs="Times New Roman"/>
           <w:lang w:val="en-US"/>
         </w:rPr>
       </w:pPr>
     </w:p>
     <w:p>
       <w:pPr>
-        <w:rPr>
-          <w:lang w:val="en-US"/>
-        </w:rPr>
-      </w:pPr>
+        <w:spacing w:after="200" w:line="276" w:lineRule="auto"/>
+        <w:jc w:val="left"/>
+        <w:rPr>
+          <w:rFonts w:eastAsiaTheme="majorEastAsia" w:cstheme="majorBidi"/>
+          <w:b/>
+          <w:bCs/>
+          <w:sz w:val="40"/>
+          <w:szCs w:val="28"/>
+        </w:rPr>
+      </w:pPr>
+      <w:r>
+        <w:br w:type="page"/>
+      </w:r>
     </w:p>
     <w:p>
       <w:pPr>
-        <w:rPr>
-          <w:lang w:val="en-US"/>
-        </w:rPr>
-      </w:pPr>
+        <w:pStyle w:val="Ttulo1"/>
+      </w:pPr>
+      <w:bookmarkStart w:id="15" w:name="_Toc422661277"/>
+      <w:r>
+        <w:lastRenderedPageBreak/>
+        <w:t>Conclu</w:t>
+      </w:r>
+      <w:r>
+        <w:t>sões</w:t>
+      </w:r>
+      <w:bookmarkEnd w:id="15"/>
     </w:p>
     <w:p>
       <w:pPr>
-        <w:pStyle w:val="Cabealho1"/>
-      </w:pPr>
-      <w:bookmarkStart w:id="11" w:name="_Toc422318732"/>
-      <w:r>
-        <w:t>Conclusões</w:t>
-      </w:r>
-      <w:bookmarkEnd w:id="11"/>
+        <w:spacing w:after="200" w:line="276" w:lineRule="auto"/>
+        <w:jc w:val="left"/>
+      </w:pPr>
+      <w:r>
+        <w:br w:type="page"/>
+      </w:r>
     </w:p>
     <w:p>
       <w:pPr>
         <w:spacing w:after="200" w:line="276" w:lineRule="auto"/>
         <w:jc w:val="left"/>
       </w:pPr>
-      <w:r>
-        <w:br w:type="page"/>
-      </w:r>
     </w:p>
-    <w:p>
-      <w:pPr>
-        <w:spacing w:after="200" w:line="276" w:lineRule="auto"/>
-        <w:jc w:val="left"/>
-      </w:pPr>
-    </w:p>
-    <w:bookmarkStart w:id="12" w:name="_Toc422318733" w:displacedByCustomXml="next"/>
+    <w:bookmarkStart w:id="16" w:name="_Toc422661278" w:displacedByCustomXml="next"/>
     <w:sdt>
       <w:sdtPr>
         <w:rPr>
@@ -4492,7 +4831,7 @@
       <w:sdtContent>
         <w:p>
           <w:pPr>
-            <w:pStyle w:val="Cabealho1"/>
+            <w:pStyle w:val="Ttulo1"/>
           </w:pPr>
           <w:r>
             <w:t>Referê</w:t>
@@ -4500,7 +4839,7 @@
           <w:r>
             <w:t>cias</w:t>
           </w:r>
-          <w:bookmarkEnd w:id="12"/>
+          <w:bookmarkEnd w:id="16"/>
         </w:p>
         <w:p>
           <w:pPr>
@@ -4805,7 +5144,7 @@
       </w:sdtContent>
     </w:sdt>
     <w:sectPr>
-      <w:footerReference w:type="first" r:id="rId15"/>
+      <w:footerReference w:type="first" r:id="rId16"/>
       <w:pgSz w:w="11906" w:h="16838"/>
       <w:pgMar w:top="1417" w:right="1701" w:bottom="1417" w:left="1701" w:header="708" w:footer="708" w:gutter="0"/>
       <w:pgNumType w:start="1"/>
@@ -4873,7 +5212,7 @@
             <w:noProof/>
             <w:lang w:val="pt-BR"/>
           </w:rPr>
-          <w:t>4</w:t>
+          <w:t>iii</w:t>
         </w:r>
         <w:r>
           <w:fldChar w:fldCharType="end"/>
@@ -5205,6 +5544,119 @@
     </w:lvl>
   </w:abstractNum>
   <w:abstractNum w:abstractNumId="2">
+    <w:nsid w:val="0E2138EB"/>
+    <w:multiLevelType w:val="hybridMultilevel"/>
+    <w:tmpl w:val="858CD5C4"/>
+    <w:lvl w:ilvl="0" w:tplc="08160001">
+      <w:start w:val="1"/>
+      <w:numFmt w:val="bullet"/>
+      <w:lvlText w:val=""/>
+      <w:lvlJc w:val="left"/>
+      <w:pPr>
+        <w:ind w:left="780" w:hanging="360"/>
+      </w:pPr>
+      <w:rPr>
+        <w:rFonts w:ascii="Symbol" w:hAnsi="Symbol" w:hint="default"/>
+      </w:rPr>
+    </w:lvl>
+    <w:lvl w:ilvl="1" w:tplc="08160003" w:tentative="1">
+      <w:start w:val="1"/>
+      <w:numFmt w:val="bullet"/>
+      <w:lvlText w:val="o"/>
+      <w:lvlJc w:val="left"/>
+      <w:pPr>
+        <w:ind w:left="1500" w:hanging="360"/>
+      </w:pPr>
+      <w:rPr>
+        <w:rFonts w:ascii="Courier New" w:hAnsi="Courier New" w:cs="Courier New" w:hint="default"/>
+      </w:rPr>
+    </w:lvl>
+    <w:lvl w:ilvl="2" w:tplc="08160005" w:tentative="1">
+      <w:start w:val="1"/>
+      <w:numFmt w:val="bullet"/>
+      <w:lvlText w:val=""/>
+      <w:lvlJc w:val="left"/>
+      <w:pPr>
+        <w:ind w:left="2220" w:hanging="360"/>
+      </w:pPr>
+      <w:rPr>
+        <w:rFonts w:ascii="Wingdings" w:hAnsi="Wingdings" w:hint="default"/>
+      </w:rPr>
+    </w:lvl>
+    <w:lvl w:ilvl="3" w:tplc="08160001" w:tentative="1">
+      <w:start w:val="1"/>
+      <w:numFmt w:val="bullet"/>
+      <w:lvlText w:val=""/>
+      <w:lvlJc w:val="left"/>
+      <w:pPr>
+        <w:ind w:left="2940" w:hanging="360"/>
+      </w:pPr>
+      <w:rPr>
+        <w:rFonts w:ascii="Symbol" w:hAnsi="Symbol" w:hint="default"/>
+      </w:rPr>
+    </w:lvl>
+    <w:lvl w:ilvl="4" w:tplc="08160003" w:tentative="1">
+      <w:start w:val="1"/>
+      <w:numFmt w:val="bullet"/>
+      <w:lvlText w:val="o"/>
+      <w:lvlJc w:val="left"/>
+      <w:pPr>
+        <w:ind w:left="3660" w:hanging="360"/>
+      </w:pPr>
+      <w:rPr>
+        <w:rFonts w:ascii="Courier New" w:hAnsi="Courier New" w:cs="Courier New" w:hint="default"/>
+      </w:rPr>
+    </w:lvl>
+    <w:lvl w:ilvl="5" w:tplc="08160005" w:tentative="1">
+      <w:start w:val="1"/>
+      <w:numFmt w:val="bullet"/>
+      <w:lvlText w:val=""/>
+      <w:lvlJc w:val="left"/>
+      <w:pPr>
+        <w:ind w:left="4380" w:hanging="360"/>
+      </w:pPr>
+      <w:rPr>
+        <w:rFonts w:ascii="Wingdings" w:hAnsi="Wingdings" w:hint="default"/>
+      </w:rPr>
+    </w:lvl>
+    <w:lvl w:ilvl="6" w:tplc="08160001" w:tentative="1">
+      <w:start w:val="1"/>
+      <w:numFmt w:val="bullet"/>
+      <w:lvlText w:val=""/>
+      <w:lvlJc w:val="left"/>
+      <w:pPr>
+        <w:ind w:left="5100" w:hanging="360"/>
+      </w:pPr>
+      <w:rPr>
+        <w:rFonts w:ascii="Symbol" w:hAnsi="Symbol" w:hint="default"/>
+      </w:rPr>
+    </w:lvl>
+    <w:lvl w:ilvl="7" w:tplc="08160003" w:tentative="1">
+      <w:start w:val="1"/>
+      <w:numFmt w:val="bullet"/>
+      <w:lvlText w:val="o"/>
+      <w:lvlJc w:val="left"/>
+      <w:pPr>
+        <w:ind w:left="5820" w:hanging="360"/>
+      </w:pPr>
+      <w:rPr>
+        <w:rFonts w:ascii="Courier New" w:hAnsi="Courier New" w:cs="Courier New" w:hint="default"/>
+      </w:rPr>
+    </w:lvl>
+    <w:lvl w:ilvl="8" w:tplc="08160005" w:tentative="1">
+      <w:start w:val="1"/>
+      <w:numFmt w:val="bullet"/>
+      <w:lvlText w:val=""/>
+      <w:lvlJc w:val="left"/>
+      <w:pPr>
+        <w:ind w:left="6540" w:hanging="360"/>
+      </w:pPr>
+      <w:rPr>
+        <w:rFonts w:ascii="Wingdings" w:hAnsi="Wingdings" w:hint="default"/>
+      </w:rPr>
+    </w:lvl>
+  </w:abstractNum>
+  <w:abstractNum w:abstractNumId="3">
     <w:nsid w:val="109E2A8C"/>
     <w:multiLevelType w:val="hybridMultilevel"/>
     <w:tmpl w:val="D5FE0E64"/>
@@ -5317,7 +5769,7 @@
       </w:rPr>
     </w:lvl>
   </w:abstractNum>
-  <w:abstractNum w:abstractNumId="3">
+  <w:abstractNum w:abstractNumId="4">
     <w:nsid w:val="11B62331"/>
     <w:multiLevelType w:val="hybridMultilevel"/>
     <w:tmpl w:val="84B0D33A"/>
@@ -5430,7 +5882,7 @@
       </w:rPr>
     </w:lvl>
   </w:abstractNum>
-  <w:abstractNum w:abstractNumId="4">
+  <w:abstractNum w:abstractNumId="5">
     <w:nsid w:val="156E5313"/>
     <w:multiLevelType w:val="hybridMultilevel"/>
     <w:tmpl w:val="9DF40F2A"/>
@@ -5570,7 +6022,7 @@
       </w:rPr>
     </w:lvl>
   </w:abstractNum>
-  <w:abstractNum w:abstractNumId="5">
+  <w:abstractNum w:abstractNumId="6">
     <w:nsid w:val="167F3B27"/>
     <w:multiLevelType w:val="hybridMultilevel"/>
     <w:tmpl w:val="CDA6E46E"/>
@@ -5659,7 +6111,7 @@
       </w:pPr>
     </w:lvl>
   </w:abstractNum>
-  <w:abstractNum w:abstractNumId="6">
+  <w:abstractNum w:abstractNumId="7">
     <w:nsid w:val="19737405"/>
     <w:multiLevelType w:val="hybridMultilevel"/>
     <w:tmpl w:val="7D40A622"/>
@@ -5772,7 +6224,7 @@
       </w:rPr>
     </w:lvl>
   </w:abstractNum>
-  <w:abstractNum w:abstractNumId="7">
+  <w:abstractNum w:abstractNumId="8">
     <w:nsid w:val="1AD1697F"/>
     <w:multiLevelType w:val="hybridMultilevel"/>
     <w:tmpl w:val="06F2AEEE"/>
@@ -5885,7 +6337,7 @@
       </w:rPr>
     </w:lvl>
   </w:abstractNum>
-  <w:abstractNum w:abstractNumId="8">
+  <w:abstractNum w:abstractNumId="9">
     <w:nsid w:val="20836923"/>
     <w:multiLevelType w:val="multilevel"/>
     <w:tmpl w:val="79D8D666"/>
@@ -6006,7 +6458,7 @@
       </w:rPr>
     </w:lvl>
   </w:abstractNum>
-  <w:abstractNum w:abstractNumId="9">
+  <w:abstractNum w:abstractNumId="10">
     <w:nsid w:val="26FC5E24"/>
     <w:multiLevelType w:val="hybridMultilevel"/>
     <w:tmpl w:val="AF8E4E4C"/>
@@ -6119,7 +6571,7 @@
       </w:rPr>
     </w:lvl>
   </w:abstractNum>
-  <w:abstractNum w:abstractNumId="10">
+  <w:abstractNum w:abstractNumId="11">
     <w:nsid w:val="2E315570"/>
     <w:multiLevelType w:val="hybridMultilevel"/>
     <w:tmpl w:val="D19ABBBE"/>
@@ -6232,7 +6684,7 @@
       </w:rPr>
     </w:lvl>
   </w:abstractNum>
-  <w:abstractNum w:abstractNumId="11">
+  <w:abstractNum w:abstractNumId="12">
     <w:nsid w:val="32BA3CFC"/>
     <w:multiLevelType w:val="hybridMultilevel"/>
     <w:tmpl w:val="499E989A"/>
@@ -6345,7 +6797,295 @@
       </w:rPr>
     </w:lvl>
   </w:abstractNum>
-  <w:abstractNum w:abstractNumId="12">
+  <w:abstractNum w:abstractNumId="13">
+    <w:nsid w:val="46032A3D"/>
+    <w:multiLevelType w:val="hybridMultilevel"/>
+    <w:tmpl w:val="3C668B6E"/>
+    <w:lvl w:ilvl="0" w:tplc="08160001">
+      <w:start w:val="1"/>
+      <w:numFmt w:val="bullet"/>
+      <w:lvlText w:val=""/>
+      <w:lvlJc w:val="left"/>
+      <w:pPr>
+        <w:ind w:left="3600" w:hanging="360"/>
+      </w:pPr>
+      <w:rPr>
+        <w:rFonts w:ascii="Symbol" w:hAnsi="Symbol" w:hint="default"/>
+      </w:rPr>
+    </w:lvl>
+    <w:lvl w:ilvl="1" w:tplc="08160003" w:tentative="1">
+      <w:start w:val="1"/>
+      <w:numFmt w:val="bullet"/>
+      <w:lvlText w:val="o"/>
+      <w:lvlJc w:val="left"/>
+      <w:pPr>
+        <w:ind w:left="4320" w:hanging="360"/>
+      </w:pPr>
+      <w:rPr>
+        <w:rFonts w:ascii="Courier New" w:hAnsi="Courier New" w:cs="Courier New" w:hint="default"/>
+      </w:rPr>
+    </w:lvl>
+    <w:lvl w:ilvl="2" w:tplc="08160005" w:tentative="1">
+      <w:start w:val="1"/>
+      <w:numFmt w:val="bullet"/>
+      <w:lvlText w:val=""/>
+      <w:lvlJc w:val="left"/>
+      <w:pPr>
+        <w:ind w:left="5040" w:hanging="360"/>
+      </w:pPr>
+      <w:rPr>
+        <w:rFonts w:ascii="Wingdings" w:hAnsi="Wingdings" w:hint="default"/>
+      </w:rPr>
+    </w:lvl>
+    <w:lvl w:ilvl="3" w:tplc="08160001" w:tentative="1">
+      <w:start w:val="1"/>
+      <w:numFmt w:val="bullet"/>
+      <w:lvlText w:val=""/>
+      <w:lvlJc w:val="left"/>
+      <w:pPr>
+        <w:ind w:left="5760" w:hanging="360"/>
+      </w:pPr>
+      <w:rPr>
+        <w:rFonts w:ascii="Symbol" w:hAnsi="Symbol" w:hint="default"/>
+      </w:rPr>
+    </w:lvl>
+    <w:lvl w:ilvl="4" w:tplc="08160003" w:tentative="1">
+      <w:start w:val="1"/>
+      <w:numFmt w:val="bullet"/>
+      <w:lvlText w:val="o"/>
+      <w:lvlJc w:val="left"/>
+      <w:pPr>
+        <w:ind w:left="6480" w:hanging="360"/>
+      </w:pPr>
+      <w:rPr>
+        <w:rFonts w:ascii="Courier New" w:hAnsi="Courier New" w:cs="Courier New" w:hint="default"/>
+      </w:rPr>
+    </w:lvl>
+    <w:lvl w:ilvl="5" w:tplc="08160005" w:tentative="1">
+      <w:start w:val="1"/>
+      <w:numFmt w:val="bullet"/>
+      <w:lvlText w:val=""/>
+      <w:lvlJc w:val="left"/>
+      <w:pPr>
+        <w:ind w:left="7200" w:hanging="360"/>
+      </w:pPr>
+      <w:rPr>
+        <w:rFonts w:ascii="Wingdings" w:hAnsi="Wingdings" w:hint="default"/>
+      </w:rPr>
+    </w:lvl>
+    <w:lvl w:ilvl="6" w:tplc="08160001" w:tentative="1">
+      <w:start w:val="1"/>
+      <w:numFmt w:val="bullet"/>
+      <w:lvlText w:val=""/>
+      <w:lvlJc w:val="left"/>
+      <w:pPr>
+        <w:ind w:left="7920" w:hanging="360"/>
+      </w:pPr>
+      <w:rPr>
+        <w:rFonts w:ascii="Symbol" w:hAnsi="Symbol" w:hint="default"/>
+      </w:rPr>
+    </w:lvl>
+    <w:lvl w:ilvl="7" w:tplc="08160003" w:tentative="1">
+      <w:start w:val="1"/>
+      <w:numFmt w:val="bullet"/>
+      <w:lvlText w:val="o"/>
+      <w:lvlJc w:val="left"/>
+      <w:pPr>
+        <w:ind w:left="8640" w:hanging="360"/>
+      </w:pPr>
+      <w:rPr>
+        <w:rFonts w:ascii="Courier New" w:hAnsi="Courier New" w:cs="Courier New" w:hint="default"/>
+      </w:rPr>
+    </w:lvl>
+    <w:lvl w:ilvl="8" w:tplc="08160005" w:tentative="1">
+      <w:start w:val="1"/>
+      <w:numFmt w:val="bullet"/>
+      <w:lvlText w:val=""/>
+      <w:lvlJc w:val="left"/>
+      <w:pPr>
+        <w:ind w:left="9360" w:hanging="360"/>
+      </w:pPr>
+      <w:rPr>
+        <w:rFonts w:ascii="Wingdings" w:hAnsi="Wingdings" w:hint="default"/>
+      </w:rPr>
+    </w:lvl>
+  </w:abstractNum>
+  <w:abstractNum w:abstractNumId="14">
+    <w:nsid w:val="46154434"/>
+    <w:multiLevelType w:val="hybridMultilevel"/>
+    <w:tmpl w:val="473A03E8"/>
+    <w:lvl w:ilvl="0" w:tplc="0816000F">
+      <w:start w:val="1"/>
+      <w:numFmt w:val="decimal"/>
+      <w:lvlText w:val="%1."/>
+      <w:lvlJc w:val="left"/>
+      <w:pPr>
+        <w:ind w:left="3600" w:hanging="360"/>
+      </w:pPr>
+    </w:lvl>
+    <w:lvl w:ilvl="1" w:tplc="08160019" w:tentative="1">
+      <w:start w:val="1"/>
+      <w:numFmt w:val="lowerLetter"/>
+      <w:lvlText w:val="%2."/>
+      <w:lvlJc w:val="left"/>
+      <w:pPr>
+        <w:ind w:left="4320" w:hanging="360"/>
+      </w:pPr>
+    </w:lvl>
+    <w:lvl w:ilvl="2" w:tplc="0816001B" w:tentative="1">
+      <w:start w:val="1"/>
+      <w:numFmt w:val="lowerRoman"/>
+      <w:lvlText w:val="%3."/>
+      <w:lvlJc w:val="right"/>
+      <w:pPr>
+        <w:ind w:left="5040" w:hanging="180"/>
+      </w:pPr>
+    </w:lvl>
+    <w:lvl w:ilvl="3" w:tplc="0816000F" w:tentative="1">
+      <w:start w:val="1"/>
+      <w:numFmt w:val="decimal"/>
+      <w:lvlText w:val="%4."/>
+      <w:lvlJc w:val="left"/>
+      <w:pPr>
+        <w:ind w:left="5760" w:hanging="360"/>
+      </w:pPr>
+    </w:lvl>
+    <w:lvl w:ilvl="4" w:tplc="08160019" w:tentative="1">
+      <w:start w:val="1"/>
+      <w:numFmt w:val="lowerLetter"/>
+      <w:lvlText w:val="%5."/>
+      <w:lvlJc w:val="left"/>
+      <w:pPr>
+        <w:ind w:left="6480" w:hanging="360"/>
+      </w:pPr>
+    </w:lvl>
+    <w:lvl w:ilvl="5" w:tplc="0816001B" w:tentative="1">
+      <w:start w:val="1"/>
+      <w:numFmt w:val="lowerRoman"/>
+      <w:lvlText w:val="%6."/>
+      <w:lvlJc w:val="right"/>
+      <w:pPr>
+        <w:ind w:left="7200" w:hanging="180"/>
+      </w:pPr>
+    </w:lvl>
+    <w:lvl w:ilvl="6" w:tplc="0816000F" w:tentative="1">
+      <w:start w:val="1"/>
+      <w:numFmt w:val="decimal"/>
+      <w:lvlText w:val="%7."/>
+      <w:lvlJc w:val="left"/>
+      <w:pPr>
+        <w:ind w:left="7920" w:hanging="360"/>
+      </w:pPr>
+    </w:lvl>
+    <w:lvl w:ilvl="7" w:tplc="08160019" w:tentative="1">
+      <w:start w:val="1"/>
+      <w:numFmt w:val="lowerLetter"/>
+      <w:lvlText w:val="%8."/>
+      <w:lvlJc w:val="left"/>
+      <w:pPr>
+        <w:ind w:left="8640" w:hanging="360"/>
+      </w:pPr>
+    </w:lvl>
+    <w:lvl w:ilvl="8" w:tplc="0816001B" w:tentative="1">
+      <w:start w:val="1"/>
+      <w:numFmt w:val="lowerRoman"/>
+      <w:lvlText w:val="%9."/>
+      <w:lvlJc w:val="right"/>
+      <w:pPr>
+        <w:ind w:left="9360" w:hanging="180"/>
+      </w:pPr>
+    </w:lvl>
+  </w:abstractNum>
+  <w:abstractNum w:abstractNumId="15">
+    <w:nsid w:val="53CD1AC2"/>
+    <w:multiLevelType w:val="hybridMultilevel"/>
+    <w:tmpl w:val="A5541812"/>
+    <w:lvl w:ilvl="0" w:tplc="EDD6D14E">
+      <w:start w:val="1"/>
+      <w:numFmt w:val="decimal"/>
+      <w:lvlText w:val="%1."/>
+      <w:lvlJc w:val="left"/>
+      <w:pPr>
+        <w:ind w:left="720" w:hanging="360"/>
+      </w:pPr>
+      <w:rPr>
+        <w:i w:val="0"/>
+      </w:rPr>
+    </w:lvl>
+    <w:lvl w:ilvl="1" w:tplc="08160019" w:tentative="1">
+      <w:start w:val="1"/>
+      <w:numFmt w:val="lowerLetter"/>
+      <w:lvlText w:val="%2."/>
+      <w:lvlJc w:val="left"/>
+      <w:pPr>
+        <w:ind w:left="1440" w:hanging="360"/>
+      </w:pPr>
+    </w:lvl>
+    <w:lvl w:ilvl="2" w:tplc="0816001B" w:tentative="1">
+      <w:start w:val="1"/>
+      <w:numFmt w:val="lowerRoman"/>
+      <w:lvlText w:val="%3."/>
+      <w:lvlJc w:val="right"/>
+      <w:pPr>
+        <w:ind w:left="2160" w:hanging="180"/>
+      </w:pPr>
+    </w:lvl>
+    <w:lvl w:ilvl="3" w:tplc="0816000F" w:tentative="1">
+      <w:start w:val="1"/>
+      <w:numFmt w:val="decimal"/>
+      <w:lvlText w:val="%4."/>
+      <w:lvlJc w:val="left"/>
+      <w:pPr>
+        <w:ind w:left="2880" w:hanging="360"/>
+      </w:pPr>
+    </w:lvl>
+    <w:lvl w:ilvl="4" w:tplc="08160019" w:tentative="1">
+      <w:start w:val="1"/>
+      <w:numFmt w:val="lowerLetter"/>
+      <w:lvlText w:val="%5."/>
+      <w:lvlJc w:val="left"/>
+      <w:pPr>
+        <w:ind w:left="3600" w:hanging="360"/>
+      </w:pPr>
+    </w:lvl>
+    <w:lvl w:ilvl="5" w:tplc="0816001B" w:tentative="1">
+      <w:start w:val="1"/>
+      <w:numFmt w:val="lowerRoman"/>
+      <w:lvlText w:val="%6."/>
+      <w:lvlJc w:val="right"/>
+      <w:pPr>
+        <w:ind w:left="4320" w:hanging="180"/>
+      </w:pPr>
+    </w:lvl>
+    <w:lvl w:ilvl="6" w:tplc="0816000F" w:tentative="1">
+      <w:start w:val="1"/>
+      <w:numFmt w:val="decimal"/>
+      <w:lvlText w:val="%7."/>
+      <w:lvlJc w:val="left"/>
+      <w:pPr>
+        <w:ind w:left="5040" w:hanging="360"/>
+      </w:pPr>
+    </w:lvl>
+    <w:lvl w:ilvl="7" w:tplc="08160019" w:tentative="1">
+      <w:start w:val="1"/>
+      <w:numFmt w:val="lowerLetter"/>
+      <w:lvlText w:val="%8."/>
+      <w:lvlJc w:val="left"/>
+      <w:pPr>
+        <w:ind w:left="5760" w:hanging="360"/>
+      </w:pPr>
+    </w:lvl>
+    <w:lvl w:ilvl="8" w:tplc="0816001B" w:tentative="1">
+      <w:start w:val="1"/>
+      <w:numFmt w:val="lowerRoman"/>
+      <w:lvlText w:val="%9."/>
+      <w:lvlJc w:val="right"/>
+      <w:pPr>
+        <w:ind w:left="6480" w:hanging="180"/>
+      </w:pPr>
+    </w:lvl>
+  </w:abstractNum>
+  <w:abstractNum w:abstractNumId="16">
     <w:nsid w:val="556662E0"/>
     <w:multiLevelType w:val="hybridMultilevel"/>
     <w:tmpl w:val="E7F64B68"/>
@@ -6458,7 +7198,7 @@
       </w:rPr>
     </w:lvl>
   </w:abstractNum>
-  <w:abstractNum w:abstractNumId="13">
+  <w:abstractNum w:abstractNumId="17">
     <w:nsid w:val="5B052701"/>
     <w:multiLevelType w:val="hybridMultilevel"/>
     <w:tmpl w:val="39446022"/>
@@ -6571,7 +7311,7 @@
       </w:rPr>
     </w:lvl>
   </w:abstractNum>
-  <w:abstractNum w:abstractNumId="14">
+  <w:abstractNum w:abstractNumId="18">
     <w:nsid w:val="5FA45D89"/>
     <w:multiLevelType w:val="hybridMultilevel"/>
     <w:tmpl w:val="1C485CB0"/>
@@ -6711,7 +7451,7 @@
       </w:rPr>
     </w:lvl>
   </w:abstractNum>
-  <w:abstractNum w:abstractNumId="15">
+  <w:abstractNum w:abstractNumId="19">
     <w:nsid w:val="63FC7F63"/>
     <w:multiLevelType w:val="singleLevel"/>
     <w:tmpl w:val="8D72B51E"/>
@@ -6731,7 +7471,7 @@
       </w:rPr>
     </w:lvl>
   </w:abstractNum>
-  <w:abstractNum w:abstractNumId="16">
+  <w:abstractNum w:abstractNumId="20">
     <w:nsid w:val="76C8235C"/>
     <w:multiLevelType w:val="hybridMultilevel"/>
     <w:tmpl w:val="7D441536"/>
@@ -6871,7 +7611,7 @@
       </w:rPr>
     </w:lvl>
   </w:abstractNum>
-  <w:abstractNum w:abstractNumId="17">
+  <w:abstractNum w:abstractNumId="21">
     <w:nsid w:val="7ABE1D7B"/>
     <w:multiLevelType w:val="hybridMultilevel"/>
     <w:tmpl w:val="7AEA064E"/>
@@ -6984,7 +7724,7 @@
       </w:rPr>
     </w:lvl>
   </w:abstractNum>
-  <w:abstractNum w:abstractNumId="18">
+  <w:abstractNum w:abstractNumId="22">
     <w:nsid w:val="7BE014D4"/>
     <w:multiLevelType w:val="hybridMultilevel"/>
     <w:tmpl w:val="CAFCB2A0"/>
@@ -7098,61 +7838,73 @@
     </w:lvl>
   </w:abstractNum>
   <w:num w:numId="1">
+    <w:abstractNumId w:val="9"/>
+  </w:num>
+  <w:num w:numId="2">
+    <w:abstractNumId w:val="6"/>
+  </w:num>
+  <w:num w:numId="3">
     <w:abstractNumId w:val="8"/>
   </w:num>
-  <w:num w:numId="2">
-    <w:abstractNumId w:val="5"/>
-  </w:num>
-  <w:num w:numId="3">
-    <w:abstractNumId w:val="7"/>
-  </w:num>
   <w:num w:numId="4">
-    <w:abstractNumId w:val="10"/>
+    <w:abstractNumId w:val="11"/>
   </w:num>
   <w:num w:numId="5">
+    <w:abstractNumId w:val="22"/>
+  </w:num>
+  <w:num w:numId="6">
+    <w:abstractNumId w:val="19"/>
+  </w:num>
+  <w:num w:numId="7">
+    <w:abstractNumId w:val="12"/>
+  </w:num>
+  <w:num w:numId="8">
+    <w:abstractNumId w:val="21"/>
+  </w:num>
+  <w:num w:numId="9">
     <w:abstractNumId w:val="18"/>
   </w:num>
-  <w:num w:numId="6">
-    <w:abstractNumId w:val="15"/>
-  </w:num>
-  <w:num w:numId="7">
-    <w:abstractNumId w:val="11"/>
-  </w:num>
-  <w:num w:numId="8">
-    <w:abstractNumId w:val="17"/>
-  </w:num>
-  <w:num w:numId="9">
-    <w:abstractNumId w:val="14"/>
-  </w:num>
   <w:num w:numId="10">
-    <w:abstractNumId w:val="12"/>
+    <w:abstractNumId w:val="16"/>
   </w:num>
   <w:num w:numId="11">
-    <w:abstractNumId w:val="16"/>
+    <w:abstractNumId w:val="20"/>
   </w:num>
   <w:num w:numId="12">
-    <w:abstractNumId w:val="4"/>
+    <w:abstractNumId w:val="5"/>
   </w:num>
   <w:num w:numId="13">
     <w:abstractNumId w:val="1"/>
   </w:num>
   <w:num w:numId="14">
+    <w:abstractNumId w:val="4"/>
+  </w:num>
+  <w:num w:numId="15">
+    <w:abstractNumId w:val="17"/>
+  </w:num>
+  <w:num w:numId="16">
     <w:abstractNumId w:val="3"/>
   </w:num>
-  <w:num w:numId="15">
-    <w:abstractNumId w:val="13"/>
-  </w:num>
-  <w:num w:numId="16">
-    <w:abstractNumId w:val="2"/>
-  </w:num>
   <w:num w:numId="17">
-    <w:abstractNumId w:val="9"/>
+    <w:abstractNumId w:val="10"/>
   </w:num>
   <w:num w:numId="18">
     <w:abstractNumId w:val="0"/>
   </w:num>
   <w:num w:numId="19">
-    <w:abstractNumId w:val="6"/>
+    <w:abstractNumId w:val="7"/>
+  </w:num>
+  <w:num w:numId="20">
+    <w:abstractNumId w:val="2"/>
+  </w:num>
+  <w:num w:numId="21">
+    <w:abstractNumId w:val="13"/>
+  </w:num>
+  <w:num w:numId="22">
+    <w:abstractNumId w:val="14"/>
+  </w:num>
+  <w:num w:numId="23">
+    <w:abstractNumId w:val="15"/>
   </w:num>
 </w:numbering>
 </file>
@@ -7325,11 +8077,11 @@
       <w:rFonts w:ascii="Times New Roman" w:hAnsi="Times New Roman"/>
     </w:rPr>
   </w:style>
-  <w:style w:type="paragraph" w:styleId="Cabealho1">
+  <w:style w:type="paragraph" w:styleId="Ttulo1">
     <w:name w:val="heading 1"/>
     <w:basedOn w:val="Normal"/>
     <w:next w:val="Normal"/>
-    <w:link w:val="Cabealho1Carcter"/>
+    <w:link w:val="Ttulo1Char"/>
     <w:uiPriority w:val="9"/>
     <w:qFormat/>
     <w:rsid w:val="00621B5D"/>
@@ -7347,11 +8099,11 @@
       <w:szCs w:val="28"/>
     </w:rPr>
   </w:style>
-  <w:style w:type="paragraph" w:styleId="Cabealho2">
+  <w:style w:type="paragraph" w:styleId="Ttulo2">
     <w:name w:val="heading 2"/>
     <w:basedOn w:val="Normal"/>
     <w:next w:val="Normal"/>
-    <w:link w:val="Cabealho2Carcter"/>
+    <w:link w:val="Ttulo2Char"/>
     <w:uiPriority w:val="9"/>
     <w:unhideWhenUsed/>
     <w:qFormat/>
@@ -7370,11 +8122,11 @@
       <w:szCs w:val="26"/>
     </w:rPr>
   </w:style>
-  <w:style w:type="paragraph" w:styleId="Cabealho3">
+  <w:style w:type="paragraph" w:styleId="Ttulo3">
     <w:name w:val="heading 3"/>
     <w:basedOn w:val="Normal"/>
     <w:next w:val="Normal"/>
-    <w:link w:val="Cabealho3Carcter"/>
+    <w:link w:val="Ttulo3Char"/>
     <w:uiPriority w:val="9"/>
     <w:unhideWhenUsed/>
     <w:qFormat/>
@@ -7392,10 +8144,9 @@
       <w:sz w:val="26"/>
     </w:rPr>
   </w:style>
-  <w:style w:type="character" w:default="1" w:styleId="Tipodeletrapredefinidodopargrafo">
+  <w:style w:type="character" w:default="1" w:styleId="Fontepargpadro">
     <w:name w:val="Default Paragraph Font"/>
     <w:uiPriority w:val="1"/>
-    <w:semiHidden/>
     <w:unhideWhenUsed/>
   </w:style>
   <w:style w:type="table" w:default="1" w:styleId="Tabelanormal">
@@ -7422,7 +8173,7 @@
   <w:style w:type="paragraph" w:styleId="Textodebalo">
     <w:name w:val="Balloon Text"/>
     <w:basedOn w:val="Normal"/>
-    <w:link w:val="TextodebaloCarcter"/>
+    <w:link w:val="TextodebaloChar"/>
     <w:uiPriority w:val="99"/>
     <w:semiHidden/>
     <w:unhideWhenUsed/>
@@ -7436,9 +8187,9 @@
       <w:szCs w:val="16"/>
     </w:rPr>
   </w:style>
-  <w:style w:type="character" w:customStyle="1" w:styleId="TextodebaloCarcter">
-    <w:name w:val="Texto de balão Carácter"/>
-    <w:basedOn w:val="Tipodeletrapredefinidodopargrafo"/>
+  <w:style w:type="character" w:customStyle="1" w:styleId="TextodebaloChar">
+    <w:name w:val="Texto de balão Char"/>
+    <w:basedOn w:val="Fontepargpadro"/>
     <w:link w:val="Textodebalo"/>
     <w:uiPriority w:val="99"/>
     <w:semiHidden/>
@@ -7449,10 +8200,10 @@
       <w:szCs w:val="16"/>
     </w:rPr>
   </w:style>
-  <w:style w:type="character" w:customStyle="1" w:styleId="Cabealho1Carcter">
-    <w:name w:val="Cabeçalho 1 Carácter"/>
-    <w:basedOn w:val="Tipodeletrapredefinidodopargrafo"/>
-    <w:link w:val="Cabealho1"/>
+  <w:style w:type="character" w:customStyle="1" w:styleId="Ttulo1Char">
+    <w:name w:val="Título 1 Char"/>
+    <w:basedOn w:val="Fontepargpadro"/>
+    <w:link w:val="Ttulo1"/>
     <w:uiPriority w:val="9"/>
     <w:rsid w:val="00621B5D"/>
     <w:rPr>
@@ -7463,10 +8214,10 @@
       <w:szCs w:val="28"/>
     </w:rPr>
   </w:style>
-  <w:style w:type="character" w:customStyle="1" w:styleId="Cabealho2Carcter">
-    <w:name w:val="Cabeçalho 2 Carácter"/>
-    <w:basedOn w:val="Tipodeletrapredefinidodopargrafo"/>
-    <w:link w:val="Cabealho2"/>
+  <w:style w:type="character" w:customStyle="1" w:styleId="Ttulo2Char">
+    <w:name w:val="Título 2 Char"/>
+    <w:basedOn w:val="Fontepargpadro"/>
+    <w:link w:val="Ttulo2"/>
     <w:uiPriority w:val="9"/>
     <w:rsid w:val="008C51D6"/>
     <w:rPr>
@@ -7477,15 +8228,18 @@
       <w:szCs w:val="26"/>
     </w:rPr>
   </w:style>
-  <w:style w:type="paragraph" w:styleId="ndice1">
+  <w:style w:type="paragraph" w:styleId="Sumrio1">
     <w:name w:val="toc 1"/>
     <w:basedOn w:val="Normal"/>
     <w:next w:val="Normal"/>
     <w:autoRedefine/>
     <w:uiPriority w:val="39"/>
     <w:unhideWhenUsed/>
-    <w:rsid w:val="000E496B"/>
+    <w:rsid w:val="009E27AD"/>
     <w:pPr>
+      <w:tabs>
+        <w:tab w:val="right" w:leader="dot" w:pos="8494"/>
+      </w:tabs>
       <w:spacing w:before="120" w:after="120"/>
       <w:jc w:val="left"/>
     </w:pPr>
@@ -7498,7 +8252,7 @@
       <w:szCs w:val="20"/>
     </w:rPr>
   </w:style>
-  <w:style w:type="paragraph" w:styleId="ndice2">
+  <w:style w:type="paragraph" w:styleId="Sumrio2">
     <w:name w:val="toc 2"/>
     <w:basedOn w:val="Normal"/>
     <w:next w:val="Normal"/>
@@ -7517,7 +8271,7 @@
       <w:szCs w:val="20"/>
     </w:rPr>
   </w:style>
-  <w:style w:type="paragraph" w:styleId="ndice3">
+  <w:style w:type="paragraph" w:styleId="Sumrio3">
     <w:name w:val="toc 3"/>
     <w:basedOn w:val="Normal"/>
     <w:next w:val="Normal"/>
@@ -7537,7 +8291,7 @@
       <w:szCs w:val="20"/>
     </w:rPr>
   </w:style>
-  <w:style w:type="paragraph" w:styleId="ndice4">
+  <w:style w:type="paragraph" w:styleId="Sumrio4">
     <w:name w:val="toc 4"/>
     <w:basedOn w:val="Normal"/>
     <w:next w:val="Normal"/>
@@ -7555,7 +8309,7 @@
       <w:szCs w:val="18"/>
     </w:rPr>
   </w:style>
-  <w:style w:type="paragraph" w:styleId="ndice5">
+  <w:style w:type="paragraph" w:styleId="Sumrio5">
     <w:name w:val="toc 5"/>
     <w:basedOn w:val="Normal"/>
     <w:next w:val="Normal"/>
@@ -7573,7 +8327,7 @@
       <w:szCs w:val="18"/>
     </w:rPr>
   </w:style>
-  <w:style w:type="paragraph" w:styleId="ndice6">
+  <w:style w:type="paragraph" w:styleId="Sumrio6">
     <w:name w:val="toc 6"/>
     <w:basedOn w:val="Normal"/>
     <w:next w:val="Normal"/>
@@ -7591,7 +8345,7 @@
       <w:szCs w:val="18"/>
     </w:rPr>
   </w:style>
-  <w:style w:type="paragraph" w:styleId="ndice7">
+  <w:style w:type="paragraph" w:styleId="Sumrio7">
     <w:name w:val="toc 7"/>
     <w:basedOn w:val="Normal"/>
     <w:next w:val="Normal"/>
@@ -7609,7 +8363,7 @@
       <w:szCs w:val="18"/>
     </w:rPr>
   </w:style>
-  <w:style w:type="paragraph" w:styleId="ndice8">
+  <w:style w:type="paragraph" w:styleId="Sumrio8">
     <w:name w:val="toc 8"/>
     <w:basedOn w:val="Normal"/>
     <w:next w:val="Normal"/>
@@ -7627,7 +8381,7 @@
       <w:szCs w:val="18"/>
     </w:rPr>
   </w:style>
-  <w:style w:type="paragraph" w:styleId="ndice9">
+  <w:style w:type="paragraph" w:styleId="Sumrio9">
     <w:name w:val="toc 9"/>
     <w:basedOn w:val="Normal"/>
     <w:next w:val="Normal"/>
@@ -7645,9 +8399,9 @@
       <w:szCs w:val="18"/>
     </w:rPr>
   </w:style>
-  <w:style w:type="character" w:styleId="Hiperligao">
+  <w:style w:type="character" w:styleId="Hyperlink">
     <w:name w:val="Hyperlink"/>
-    <w:basedOn w:val="Tipodeletrapredefinidodopargrafo"/>
+    <w:basedOn w:val="Fontepargpadro"/>
     <w:uiPriority w:val="99"/>
     <w:unhideWhenUsed/>
     <w:rsid w:val="000E496B"/>
@@ -7656,10 +8410,10 @@
       <w:u w:val="single"/>
     </w:rPr>
   </w:style>
-  <w:style w:type="character" w:customStyle="1" w:styleId="Cabealho3Carcter">
-    <w:name w:val="Cabeçalho 3 Carácter"/>
-    <w:basedOn w:val="Tipodeletrapredefinidodopargrafo"/>
-    <w:link w:val="Cabealho3"/>
+  <w:style w:type="character" w:customStyle="1" w:styleId="Ttulo3Char">
+    <w:name w:val="Título 3 Char"/>
+    <w:basedOn w:val="Fontepargpadro"/>
+    <w:link w:val="Ttulo3"/>
     <w:uiPriority w:val="9"/>
     <w:rsid w:val="00621B5D"/>
     <w:rPr>
@@ -7683,7 +8437,7 @@
   <w:style w:type="paragraph" w:styleId="Cabealho">
     <w:name w:val="header"/>
     <w:basedOn w:val="Normal"/>
-    <w:link w:val="CabealhoCarcter"/>
+    <w:link w:val="CabealhoChar"/>
     <w:uiPriority w:val="99"/>
     <w:unhideWhenUsed/>
     <w:rsid w:val="000614E1"/>
@@ -7695,9 +8449,9 @@
       <w:spacing w:line="240" w:lineRule="auto"/>
     </w:pPr>
   </w:style>
-  <w:style w:type="character" w:customStyle="1" w:styleId="CabealhoCarcter">
-    <w:name w:val="Cabeçalho Carácter"/>
-    <w:basedOn w:val="Tipodeletrapredefinidodopargrafo"/>
+  <w:style w:type="character" w:customStyle="1" w:styleId="CabealhoChar">
+    <w:name w:val="Cabeçalho Char"/>
+    <w:basedOn w:val="Fontepargpadro"/>
     <w:link w:val="Cabealho"/>
     <w:uiPriority w:val="99"/>
     <w:rsid w:val="000614E1"/>
@@ -7708,7 +8462,7 @@
   <w:style w:type="paragraph" w:styleId="Rodap">
     <w:name w:val="footer"/>
     <w:basedOn w:val="Normal"/>
-    <w:link w:val="RodapCarcter"/>
+    <w:link w:val="RodapChar"/>
     <w:uiPriority w:val="99"/>
     <w:unhideWhenUsed/>
     <w:rsid w:val="000614E1"/>
@@ -7720,9 +8474,9 @@
       <w:spacing w:line="240" w:lineRule="auto"/>
     </w:pPr>
   </w:style>
-  <w:style w:type="character" w:customStyle="1" w:styleId="RodapCarcter">
-    <w:name w:val="Rodapé Carácter"/>
-    <w:basedOn w:val="Tipodeletrapredefinidodopargrafo"/>
+  <w:style w:type="character" w:customStyle="1" w:styleId="RodapChar">
+    <w:name w:val="Rodapé Char"/>
+    <w:basedOn w:val="Fontepargpadro"/>
     <w:link w:val="Rodap"/>
     <w:uiPriority w:val="99"/>
     <w:rsid w:val="000614E1"/>
@@ -7757,7 +8511,7 @@
     <w:unhideWhenUsed/>
     <w:rsid w:val="00C34F51"/>
   </w:style>
-  <w:style w:type="table" w:styleId="Tabelacomgrelha">
+  <w:style w:type="table" w:styleId="Tabelacomgrade">
     <w:name w:val="Table Grid"/>
     <w:basedOn w:val="Tabelanormal"/>
     <w:uiPriority w:val="59"/>
@@ -7776,9 +8530,9 @@
       </w:tblBorders>
     </w:tblPr>
   </w:style>
-  <w:style w:type="character" w:styleId="TextodoMarcadordePosio">
+  <w:style w:type="character" w:styleId="TextodoEspaoReservado">
     <w:name w:val="Placeholder Text"/>
-    <w:basedOn w:val="Tipodeletrapredefinidodopargrafo"/>
+    <w:basedOn w:val="Fontepargpadro"/>
     <w:uiPriority w:val="99"/>
     <w:semiHidden/>
     <w:rsid w:val="00471590"/>
@@ -7789,7 +8543,7 @@
   <w:style w:type="paragraph" w:styleId="Textodenotaderodap">
     <w:name w:val="footnote text"/>
     <w:basedOn w:val="Normal"/>
-    <w:link w:val="TextodenotaderodapCarcter"/>
+    <w:link w:val="TextodenotaderodapChar"/>
     <w:uiPriority w:val="99"/>
     <w:semiHidden/>
     <w:unhideWhenUsed/>
@@ -7802,9 +8556,9 @@
       <w:szCs w:val="20"/>
     </w:rPr>
   </w:style>
-  <w:style w:type="character" w:customStyle="1" w:styleId="TextodenotaderodapCarcter">
-    <w:name w:val="Texto de nota de rodapé Carácter"/>
-    <w:basedOn w:val="Tipodeletrapredefinidodopargrafo"/>
+  <w:style w:type="character" w:customStyle="1" w:styleId="TextodenotaderodapChar">
+    <w:name w:val="Texto de nota de rodapé Char"/>
+    <w:basedOn w:val="Fontepargpadro"/>
     <w:link w:val="Textodenotaderodap"/>
     <w:uiPriority w:val="99"/>
     <w:semiHidden/>
@@ -7817,7 +8571,7 @@
   </w:style>
   <w:style w:type="character" w:styleId="Refdenotaderodap">
     <w:name w:val="footnote reference"/>
-    <w:basedOn w:val="Tipodeletrapredefinidodopargrafo"/>
+    <w:basedOn w:val="Fontepargpadro"/>
     <w:uiPriority w:val="99"/>
     <w:semiHidden/>
     <w:unhideWhenUsed/>
@@ -7853,7 +8607,7 @@
   </w:style>
   <w:style w:type="paragraph" w:styleId="SemEspaamento">
     <w:name w:val="No Spacing"/>
-    <w:link w:val="SemEspaamentoCarcter"/>
+    <w:link w:val="SemEspaamentoChar"/>
     <w:uiPriority w:val="1"/>
     <w:qFormat/>
     <w:rsid w:val="0003577F"/>
@@ -7865,9 +8619,9 @@
       <w:lang w:eastAsia="pt-PT"/>
     </w:rPr>
   </w:style>
-  <w:style w:type="character" w:customStyle="1" w:styleId="SemEspaamentoCarcter">
-    <w:name w:val="Sem Espaçamento Carácter"/>
-    <w:basedOn w:val="Tipodeletrapredefinidodopargrafo"/>
+  <w:style w:type="character" w:customStyle="1" w:styleId="SemEspaamentoChar">
+    <w:name w:val="Sem Espaçamento Char"/>
+    <w:basedOn w:val="Fontepargpadro"/>
     <w:link w:val="SemEspaamento"/>
     <w:uiPriority w:val="1"/>
     <w:rsid w:val="0003577F"/>
@@ -7876,7 +8630,7 @@
       <w:lang w:eastAsia="pt-PT"/>
     </w:rPr>
   </w:style>
-  <w:style w:type="table" w:styleId="GrelhaMdia3-Cor1">
+  <w:style w:type="table" w:styleId="GradeMdia3-nfase1">
     <w:name w:val="Medium Grid 3 Accent 1"/>
     <w:basedOn w:val="Tabelanormal"/>
     <w:uiPriority w:val="69"/>
@@ -8010,7 +8764,7 @@
       </w:tcPr>
     </w:tblStylePr>
   </w:style>
-  <w:style w:type="table" w:styleId="GrelhaMdia3">
+  <w:style w:type="table" w:styleId="GradeMdia3">
     <w:name w:val="Medium Grid 3"/>
     <w:basedOn w:val="Tabelanormal"/>
     <w:uiPriority w:val="69"/>
@@ -8144,7 +8898,7 @@
       </w:tcPr>
     </w:tblStylePr>
   </w:style>
-  <w:style w:type="table" w:styleId="GrelhaMdia3-Cor2">
+  <w:style w:type="table" w:styleId="GradeMdia3-nfase2">
     <w:name w:val="Medium Grid 3 Accent 2"/>
     <w:basedOn w:val="Tabelanormal"/>
     <w:uiPriority w:val="69"/>
@@ -8278,10 +9032,10 @@
       </w:tcPr>
     </w:tblStylePr>
   </w:style>
-  <w:style w:type="paragraph" w:styleId="HTMLpr-formatado">
+  <w:style w:type="paragraph" w:styleId="Pr-formataoHTML">
     <w:name w:val="HTML Preformatted"/>
     <w:basedOn w:val="Normal"/>
-    <w:link w:val="HTMLpr-formatadoCarcter"/>
+    <w:link w:val="Pr-formataoHTMLChar"/>
     <w:uiPriority w:val="99"/>
     <w:unhideWhenUsed/>
     <w:rsid w:val="0096082B"/>
@@ -8314,10 +9068,10 @@
       <w:lang w:eastAsia="pt-PT"/>
     </w:rPr>
   </w:style>
-  <w:style w:type="character" w:customStyle="1" w:styleId="HTMLpr-formatadoCarcter">
-    <w:name w:val="HTML pré-formatado Carácter"/>
-    <w:basedOn w:val="Tipodeletrapredefinidodopargrafo"/>
-    <w:link w:val="HTMLpr-formatado"/>
+  <w:style w:type="character" w:customStyle="1" w:styleId="Pr-formataoHTMLChar">
+    <w:name w:val="Pré-formatação HTML Char"/>
+    <w:basedOn w:val="Fontepargpadro"/>
+    <w:link w:val="Pr-formataoHTML"/>
     <w:uiPriority w:val="99"/>
     <w:rsid w:val="0096082B"/>
     <w:rPr>
@@ -8325,6 +9079,18 @@
       <w:sz w:val="20"/>
       <w:szCs w:val="20"/>
       <w:lang w:eastAsia="pt-PT"/>
+    </w:rPr>
+  </w:style>
+  <w:style w:type="character" w:styleId="HiperlinkVisitado">
+    <w:name w:val="FollowedHyperlink"/>
+    <w:basedOn w:val="Fontepargpadro"/>
+    <w:uiPriority w:val="99"/>
+    <w:semiHidden/>
+    <w:unhideWhenUsed/>
+    <w:rsid w:val="007257D5"/>
+    <w:rPr>
+      <w:color w:val="919191" w:themeColor="followedHyperlink"/>
+      <w:u w:val="single"/>
     </w:rPr>
   </w:style>
 </w:styles>
@@ -8498,11 +9264,11 @@
       <w:rFonts w:ascii="Times New Roman" w:hAnsi="Times New Roman"/>
     </w:rPr>
   </w:style>
-  <w:style w:type="paragraph" w:styleId="Cabealho1">
+  <w:style w:type="paragraph" w:styleId="Ttulo1">
     <w:name w:val="heading 1"/>
     <w:basedOn w:val="Normal"/>
     <w:next w:val="Normal"/>
-    <w:link w:val="Cabealho1Carcter"/>
+    <w:link w:val="Ttulo1Char"/>
     <w:uiPriority w:val="9"/>
     <w:qFormat/>
     <w:rsid w:val="00621B5D"/>
@@ -8520,11 +9286,11 @@
       <w:szCs w:val="28"/>
     </w:rPr>
   </w:style>
-  <w:style w:type="paragraph" w:styleId="Cabealho2">
+  <w:style w:type="paragraph" w:styleId="Ttulo2">
     <w:name w:val="heading 2"/>
     <w:basedOn w:val="Normal"/>
     <w:next w:val="Normal"/>
-    <w:link w:val="Cabealho2Carcter"/>
+    <w:link w:val="Ttulo2Char"/>
     <w:uiPriority w:val="9"/>
     <w:unhideWhenUsed/>
     <w:qFormat/>
@@ -8543,11 +9309,11 @@
       <w:szCs w:val="26"/>
     </w:rPr>
   </w:style>
-  <w:style w:type="paragraph" w:styleId="Cabealho3">
+  <w:style w:type="paragraph" w:styleId="Ttulo3">
     <w:name w:val="heading 3"/>
     <w:basedOn w:val="Normal"/>
     <w:next w:val="Normal"/>
-    <w:link w:val="Cabealho3Carcter"/>
+    <w:link w:val="Ttulo3Char"/>
     <w:uiPriority w:val="9"/>
     <w:unhideWhenUsed/>
     <w:qFormat/>
@@ -8565,10 +9331,9 @@
       <w:sz w:val="26"/>
     </w:rPr>
   </w:style>
-  <w:style w:type="character" w:default="1" w:styleId="Tipodeletrapredefinidodopargrafo">
+  <w:style w:type="character" w:default="1" w:styleId="Fontepargpadro">
     <w:name w:val="Default Paragraph Font"/>
     <w:uiPriority w:val="1"/>
-    <w:semiHidden/>
     <w:unhideWhenUsed/>
   </w:style>
   <w:style w:type="table" w:default="1" w:styleId="Tabelanormal">
@@ -8595,7 +9360,7 @@
   <w:style w:type="paragraph" w:styleId="Textodebalo">
     <w:name w:val="Balloon Text"/>
     <w:basedOn w:val="Normal"/>
-    <w:link w:val="TextodebaloCarcter"/>
+    <w:link w:val="TextodebaloChar"/>
     <w:uiPriority w:val="99"/>
     <w:semiHidden/>
     <w:unhideWhenUsed/>
@@ -8609,9 +9374,9 @@
       <w:szCs w:val="16"/>
     </w:rPr>
   </w:style>
-  <w:style w:type="character" w:customStyle="1" w:styleId="TextodebaloCarcter">
-    <w:name w:val="Texto de balão Carácter"/>
-    <w:basedOn w:val="Tipodeletrapredefinidodopargrafo"/>
+  <w:style w:type="character" w:customStyle="1" w:styleId="TextodebaloChar">
+    <w:name w:val="Texto de balão Char"/>
+    <w:basedOn w:val="Fontepargpadro"/>
     <w:link w:val="Textodebalo"/>
     <w:uiPriority w:val="99"/>
     <w:semiHidden/>
@@ -8622,10 +9387,10 @@
       <w:szCs w:val="16"/>
     </w:rPr>
   </w:style>
-  <w:style w:type="character" w:customStyle="1" w:styleId="Cabealho1Carcter">
-    <w:name w:val="Cabeçalho 1 Carácter"/>
-    <w:basedOn w:val="Tipodeletrapredefinidodopargrafo"/>
-    <w:link w:val="Cabealho1"/>
+  <w:style w:type="character" w:customStyle="1" w:styleId="Ttulo1Char">
+    <w:name w:val="Título 1 Char"/>
+    <w:basedOn w:val="Fontepargpadro"/>
+    <w:link w:val="Ttulo1"/>
     <w:uiPriority w:val="9"/>
     <w:rsid w:val="00621B5D"/>
     <w:rPr>
@@ -8636,10 +9401,10 @@
       <w:szCs w:val="28"/>
     </w:rPr>
   </w:style>
-  <w:style w:type="character" w:customStyle="1" w:styleId="Cabealho2Carcter">
-    <w:name w:val="Cabeçalho 2 Carácter"/>
-    <w:basedOn w:val="Tipodeletrapredefinidodopargrafo"/>
-    <w:link w:val="Cabealho2"/>
+  <w:style w:type="character" w:customStyle="1" w:styleId="Ttulo2Char">
+    <w:name w:val="Título 2 Char"/>
+    <w:basedOn w:val="Fontepargpadro"/>
+    <w:link w:val="Ttulo2"/>
     <w:uiPriority w:val="9"/>
     <w:rsid w:val="008C51D6"/>
     <w:rPr>
@@ -8650,15 +9415,18 @@
       <w:szCs w:val="26"/>
     </w:rPr>
   </w:style>
-  <w:style w:type="paragraph" w:styleId="ndice1">
+  <w:style w:type="paragraph" w:styleId="Sumrio1">
     <w:name w:val="toc 1"/>
     <w:basedOn w:val="Normal"/>
     <w:next w:val="Normal"/>
     <w:autoRedefine/>
     <w:uiPriority w:val="39"/>
     <w:unhideWhenUsed/>
-    <w:rsid w:val="000E496B"/>
+    <w:rsid w:val="009E27AD"/>
     <w:pPr>
+      <w:tabs>
+        <w:tab w:val="right" w:leader="dot" w:pos="8494"/>
+      </w:tabs>
       <w:spacing w:before="120" w:after="120"/>
       <w:jc w:val="left"/>
     </w:pPr>
@@ -8671,7 +9439,7 @@
       <w:szCs w:val="20"/>
     </w:rPr>
   </w:style>
-  <w:style w:type="paragraph" w:styleId="ndice2">
+  <w:style w:type="paragraph" w:styleId="Sumrio2">
     <w:name w:val="toc 2"/>
     <w:basedOn w:val="Normal"/>
     <w:next w:val="Normal"/>
@@ -8690,7 +9458,7 @@
       <w:szCs w:val="20"/>
     </w:rPr>
   </w:style>
-  <w:style w:type="paragraph" w:styleId="ndice3">
+  <w:style w:type="paragraph" w:styleId="Sumrio3">
     <w:name w:val="toc 3"/>
     <w:basedOn w:val="Normal"/>
     <w:next w:val="Normal"/>
@@ -8710,7 +9478,7 @@
       <w:szCs w:val="20"/>
     </w:rPr>
   </w:style>
-  <w:style w:type="paragraph" w:styleId="ndice4">
+  <w:style w:type="paragraph" w:styleId="Sumrio4">
     <w:name w:val="toc 4"/>
     <w:basedOn w:val="Normal"/>
     <w:next w:val="Normal"/>
@@ -8728,7 +9496,7 @@
       <w:szCs w:val="18"/>
     </w:rPr>
   </w:style>
-  <w:style w:type="paragraph" w:styleId="ndice5">
+  <w:style w:type="paragraph" w:styleId="Sumrio5">
     <w:name w:val="toc 5"/>
     <w:basedOn w:val="Normal"/>
     <w:next w:val="Normal"/>
@@ -8746,7 +9514,7 @@
       <w:szCs w:val="18"/>
     </w:rPr>
   </w:style>
-  <w:style w:type="paragraph" w:styleId="ndice6">
+  <w:style w:type="paragraph" w:styleId="Sumrio6">
     <w:name w:val="toc 6"/>
     <w:basedOn w:val="Normal"/>
     <w:next w:val="Normal"/>
@@ -8764,7 +9532,7 @@
       <w:szCs w:val="18"/>
     </w:rPr>
   </w:style>
-  <w:style w:type="paragraph" w:styleId="ndice7">
+  <w:style w:type="paragraph" w:styleId="Sumrio7">
     <w:name w:val="toc 7"/>
     <w:basedOn w:val="Normal"/>
     <w:next w:val="Normal"/>
@@ -8782,7 +9550,7 @@
       <w:szCs w:val="18"/>
     </w:rPr>
   </w:style>
-  <w:style w:type="paragraph" w:styleId="ndice8">
+  <w:style w:type="paragraph" w:styleId="Sumrio8">
     <w:name w:val="toc 8"/>
     <w:basedOn w:val="Normal"/>
     <w:next w:val="Normal"/>
@@ -8800,7 +9568,7 @@
       <w:szCs w:val="18"/>
     </w:rPr>
   </w:style>
-  <w:style w:type="paragraph" w:styleId="ndice9">
+  <w:style w:type="paragraph" w:styleId="Sumrio9">
     <w:name w:val="toc 9"/>
     <w:basedOn w:val="Normal"/>
     <w:next w:val="Normal"/>
@@ -8818,9 +9586,9 @@
       <w:szCs w:val="18"/>
     </w:rPr>
   </w:style>
-  <w:style w:type="character" w:styleId="Hiperligao">
+  <w:style w:type="character" w:styleId="Hyperlink">
     <w:name w:val="Hyperlink"/>
-    <w:basedOn w:val="Tipodeletrapredefinidodopargrafo"/>
+    <w:basedOn w:val="Fontepargpadro"/>
     <w:uiPriority w:val="99"/>
     <w:unhideWhenUsed/>
     <w:rsid w:val="000E496B"/>
@@ -8829,10 +9597,10 @@
       <w:u w:val="single"/>
     </w:rPr>
   </w:style>
-  <w:style w:type="character" w:customStyle="1" w:styleId="Cabealho3Carcter">
-    <w:name w:val="Cabeçalho 3 Carácter"/>
-    <w:basedOn w:val="Tipodeletrapredefinidodopargrafo"/>
-    <w:link w:val="Cabealho3"/>
+  <w:style w:type="character" w:customStyle="1" w:styleId="Ttulo3Char">
+    <w:name w:val="Título 3 Char"/>
+    <w:basedOn w:val="Fontepargpadro"/>
+    <w:link w:val="Ttulo3"/>
     <w:uiPriority w:val="9"/>
     <w:rsid w:val="00621B5D"/>
     <w:rPr>
@@ -8856,7 +9624,7 @@
   <w:style w:type="paragraph" w:styleId="Cabealho">
     <w:name w:val="header"/>
     <w:basedOn w:val="Normal"/>
-    <w:link w:val="CabealhoCarcter"/>
+    <w:link w:val="CabealhoChar"/>
     <w:uiPriority w:val="99"/>
     <w:unhideWhenUsed/>
     <w:rsid w:val="000614E1"/>
@@ -8868,9 +9636,9 @@
       <w:spacing w:line="240" w:lineRule="auto"/>
     </w:pPr>
   </w:style>
-  <w:style w:type="character" w:customStyle="1" w:styleId="CabealhoCarcter">
-    <w:name w:val="Cabeçalho Carácter"/>
-    <w:basedOn w:val="Tipodeletrapredefinidodopargrafo"/>
+  <w:style w:type="character" w:customStyle="1" w:styleId="CabealhoChar">
+    <w:name w:val="Cabeçalho Char"/>
+    <w:basedOn w:val="Fontepargpadro"/>
     <w:link w:val="Cabealho"/>
     <w:uiPriority w:val="99"/>
     <w:rsid w:val="000614E1"/>
@@ -8881,7 +9649,7 @@
   <w:style w:type="paragraph" w:styleId="Rodap">
     <w:name w:val="footer"/>
     <w:basedOn w:val="Normal"/>
-    <w:link w:val="RodapCarcter"/>
+    <w:link w:val="RodapChar"/>
     <w:uiPriority w:val="99"/>
     <w:unhideWhenUsed/>
     <w:rsid w:val="000614E1"/>
@@ -8893,9 +9661,9 @@
       <w:spacing w:line="240" w:lineRule="auto"/>
     </w:pPr>
   </w:style>
-  <w:style w:type="character" w:customStyle="1" w:styleId="RodapCarcter">
-    <w:name w:val="Rodapé Carácter"/>
-    <w:basedOn w:val="Tipodeletrapredefinidodopargrafo"/>
+  <w:style w:type="character" w:customStyle="1" w:styleId="RodapChar">
+    <w:name w:val="Rodapé Char"/>
+    <w:basedOn w:val="Fontepargpadro"/>
     <w:link w:val="Rodap"/>
     <w:uiPriority w:val="99"/>
     <w:rsid w:val="000614E1"/>
@@ -8930,7 +9698,7 @@
     <w:unhideWhenUsed/>
     <w:rsid w:val="00C34F51"/>
   </w:style>
-  <w:style w:type="table" w:styleId="Tabelacomgrelha">
+  <w:style w:type="table" w:styleId="Tabelacomgrade">
     <w:name w:val="Table Grid"/>
     <w:basedOn w:val="Tabelanormal"/>
     <w:uiPriority w:val="59"/>
@@ -8949,9 +9717,9 @@
       </w:tblBorders>
     </w:tblPr>
   </w:style>
-  <w:style w:type="character" w:styleId="TextodoMarcadordePosio">
+  <w:style w:type="character" w:styleId="TextodoEspaoReservado">
     <w:name w:val="Placeholder Text"/>
-    <w:basedOn w:val="Tipodeletrapredefinidodopargrafo"/>
+    <w:basedOn w:val="Fontepargpadro"/>
     <w:uiPriority w:val="99"/>
     <w:semiHidden/>
     <w:rsid w:val="00471590"/>
@@ -8962,7 +9730,7 @@
   <w:style w:type="paragraph" w:styleId="Textodenotaderodap">
     <w:name w:val="footnote text"/>
     <w:basedOn w:val="Normal"/>
-    <w:link w:val="TextodenotaderodapCarcter"/>
+    <w:link w:val="TextodenotaderodapChar"/>
     <w:uiPriority w:val="99"/>
     <w:semiHidden/>
     <w:unhideWhenUsed/>
@@ -8975,9 +9743,9 @@
       <w:szCs w:val="20"/>
     </w:rPr>
   </w:style>
-  <w:style w:type="character" w:customStyle="1" w:styleId="TextodenotaderodapCarcter">
-    <w:name w:val="Texto de nota de rodapé Carácter"/>
-    <w:basedOn w:val="Tipodeletrapredefinidodopargrafo"/>
+  <w:style w:type="character" w:customStyle="1" w:styleId="TextodenotaderodapChar">
+    <w:name w:val="Texto de nota de rodapé Char"/>
+    <w:basedOn w:val="Fontepargpadro"/>
     <w:link w:val="Textodenotaderodap"/>
     <w:uiPriority w:val="99"/>
     <w:semiHidden/>
@@ -8990,7 +9758,7 @@
   </w:style>
   <w:style w:type="character" w:styleId="Refdenotaderodap">
     <w:name w:val="footnote reference"/>
-    <w:basedOn w:val="Tipodeletrapredefinidodopargrafo"/>
+    <w:basedOn w:val="Fontepargpadro"/>
     <w:uiPriority w:val="99"/>
     <w:semiHidden/>
     <w:unhideWhenUsed/>
@@ -9026,7 +9794,7 @@
   </w:style>
   <w:style w:type="paragraph" w:styleId="SemEspaamento">
     <w:name w:val="No Spacing"/>
-    <w:link w:val="SemEspaamentoCarcter"/>
+    <w:link w:val="SemEspaamentoChar"/>
     <w:uiPriority w:val="1"/>
     <w:qFormat/>
     <w:rsid w:val="0003577F"/>
@@ -9038,9 +9806,9 @@
       <w:lang w:eastAsia="pt-PT"/>
     </w:rPr>
   </w:style>
-  <w:style w:type="character" w:customStyle="1" w:styleId="SemEspaamentoCarcter">
-    <w:name w:val="Sem Espaçamento Carácter"/>
-    <w:basedOn w:val="Tipodeletrapredefinidodopargrafo"/>
+  <w:style w:type="character" w:customStyle="1" w:styleId="SemEspaamentoChar">
+    <w:name w:val="Sem Espaçamento Char"/>
+    <w:basedOn w:val="Fontepargpadro"/>
     <w:link w:val="SemEspaamento"/>
     <w:uiPriority w:val="1"/>
     <w:rsid w:val="0003577F"/>
@@ -9049,7 +9817,7 @@
       <w:lang w:eastAsia="pt-PT"/>
     </w:rPr>
   </w:style>
-  <w:style w:type="table" w:styleId="GrelhaMdia3-Cor1">
+  <w:style w:type="table" w:styleId="GradeMdia3-nfase1">
     <w:name w:val="Medium Grid 3 Accent 1"/>
     <w:basedOn w:val="Tabelanormal"/>
     <w:uiPriority w:val="69"/>
@@ -9183,7 +9951,7 @@
       </w:tcPr>
     </w:tblStylePr>
   </w:style>
-  <w:style w:type="table" w:styleId="GrelhaMdia3">
+  <w:style w:type="table" w:styleId="GradeMdia3">
     <w:name w:val="Medium Grid 3"/>
     <w:basedOn w:val="Tabelanormal"/>
     <w:uiPriority w:val="69"/>
@@ -9317,7 +10085,7 @@
       </w:tcPr>
     </w:tblStylePr>
   </w:style>
-  <w:style w:type="table" w:styleId="GrelhaMdia3-Cor2">
+  <w:style w:type="table" w:styleId="GradeMdia3-nfase2">
     <w:name w:val="Medium Grid 3 Accent 2"/>
     <w:basedOn w:val="Tabelanormal"/>
     <w:uiPriority w:val="69"/>
@@ -9451,10 +10219,10 @@
       </w:tcPr>
     </w:tblStylePr>
   </w:style>
-  <w:style w:type="paragraph" w:styleId="HTMLpr-formatado">
+  <w:style w:type="paragraph" w:styleId="Pr-formataoHTML">
     <w:name w:val="HTML Preformatted"/>
     <w:basedOn w:val="Normal"/>
-    <w:link w:val="HTMLpr-formatadoCarcter"/>
+    <w:link w:val="Pr-formataoHTMLChar"/>
     <w:uiPriority w:val="99"/>
     <w:unhideWhenUsed/>
     <w:rsid w:val="0096082B"/>
@@ -9487,10 +10255,10 @@
       <w:lang w:eastAsia="pt-PT"/>
     </w:rPr>
   </w:style>
-  <w:style w:type="character" w:customStyle="1" w:styleId="HTMLpr-formatadoCarcter">
-    <w:name w:val="HTML pré-formatado Carácter"/>
-    <w:basedOn w:val="Tipodeletrapredefinidodopargrafo"/>
-    <w:link w:val="HTMLpr-formatado"/>
+  <w:style w:type="character" w:customStyle="1" w:styleId="Pr-formataoHTMLChar">
+    <w:name w:val="Pré-formatação HTML Char"/>
+    <w:basedOn w:val="Fontepargpadro"/>
+    <w:link w:val="Pr-formataoHTML"/>
     <w:uiPriority w:val="99"/>
     <w:rsid w:val="0096082B"/>
     <w:rPr>
@@ -9498,6 +10266,18 @@
       <w:sz w:val="20"/>
       <w:szCs w:val="20"/>
       <w:lang w:eastAsia="pt-PT"/>
+    </w:rPr>
+  </w:style>
+  <w:style w:type="character" w:styleId="HiperlinkVisitado">
+    <w:name w:val="FollowedHyperlink"/>
+    <w:basedOn w:val="Fontepargpadro"/>
+    <w:uiPriority w:val="99"/>
+    <w:semiHidden/>
+    <w:unhideWhenUsed/>
+    <w:rsid w:val="007257D5"/>
+    <w:rPr>
+      <w:color w:val="919191" w:themeColor="followedHyperlink"/>
+      <w:u w:val="single"/>
     </w:rPr>
   </w:style>
 </w:styles>
@@ -9849,7 +10629,7 @@
 </file>
 
 <file path=customXml/itemProps1.xml><?xml version="1.0" encoding="utf-8"?>
-<ds:datastoreItem xmlns:ds="http://schemas.openxmlformats.org/officeDocument/2006/customXml" ds:itemID="{01025ABE-A170-4A60-AE61-00707518B874}">
+<ds:datastoreItem xmlns:ds="http://schemas.openxmlformats.org/officeDocument/2006/customXml" ds:itemID="{81626516-483B-4D6A-BE46-D3B1697C3023}">
   <ds:schemaRefs>
     <ds:schemaRef ds:uri="http://schemas.openxmlformats.org/officeDocument/2006/bibliography"/>
   </ds:schemaRefs>

</xml_diff>

<commit_message>
Report on T2 finished. Added report on T3. Still missing some parts
</commit_message>
<xml_diff>
--- a/T2/T2-Relatorio.docx
+++ b/T2/T2-Relatorio.docx
@@ -2,1690 +2,917 @@
 <file path=word/document.xml><?xml version="1.0" encoding="utf-8"?>
 <w:document xmlns:wpc="http://schemas.microsoft.com/office/word/2010/wordprocessingCanvas" xmlns:mo="http://schemas.microsoft.com/office/mac/office/2008/main" xmlns:mc="http://schemas.openxmlformats.org/markup-compatibility/2006" xmlns:mv="urn:schemas-microsoft-com:mac:vml" xmlns:o="urn:schemas-microsoft-com:office:office" xmlns:r="http://schemas.openxmlformats.org/officeDocument/2006/relationships" xmlns:m="http://schemas.openxmlformats.org/officeDocument/2006/math" xmlns:v="urn:schemas-microsoft-com:vml" xmlns:wp14="http://schemas.microsoft.com/office/word/2010/wordprocessingDrawing" xmlns:wp="http://schemas.openxmlformats.org/drawingml/2006/wordprocessingDrawing" xmlns:w10="urn:schemas-microsoft-com:office:word" xmlns:w="http://schemas.openxmlformats.org/wordprocessingml/2006/main" xmlns:w14="http://schemas.microsoft.com/office/word/2010/wordml" xmlns:wpg="http://schemas.microsoft.com/office/word/2010/wordprocessingGroup" xmlns:wpi="http://schemas.microsoft.com/office/word/2010/wordprocessingInk" xmlns:wne="http://schemas.microsoft.com/office/word/2006/wordml" xmlns:wps="http://schemas.microsoft.com/office/word/2010/wordprocessingShape" mc:Ignorable="w14 wp14">
   <w:body>
-    <w:sdt>
-      <w:sdtPr>
-        <w:id w:val="1232815025"/>
-        <w:docPartObj>
-          <w:docPartGallery w:val="Cover Pages"/>
-          <w:docPartUnique/>
-        </w:docPartObj>
-      </w:sdtPr>
-      <w:sdtEndPr>
-        <w:rPr>
-          <w:rFonts w:asciiTheme="minorHAnsi" w:hAnsiTheme="minorHAnsi"/>
-          <w:sz w:val="20"/>
-          <w:szCs w:val="20"/>
-        </w:rPr>
-      </w:sdtEndPr>
-      <w:sdtContent>
-        <w:p>
-          <w:r>
-            <w:rPr>
-              <w:noProof/>
-              <w:lang w:val="en-US"/>
-            </w:rPr>
-            <mc:AlternateContent>
-              <mc:Choice Requires="wps">
-                <w:drawing>
-                  <wp:anchor distT="0" distB="0" distL="114300" distR="114300" simplePos="0" relativeHeight="251665408" behindDoc="0" locked="0" layoutInCell="1" allowOverlap="1" wp14:anchorId="72C4E5D8" wp14:editId="06B289C1">
-                    <wp:simplePos x="0" y="0"/>
-                    <wp:positionH relativeFrom="column">
-                      <wp:posOffset>1601840</wp:posOffset>
-                    </wp:positionH>
-                    <wp:positionV relativeFrom="paragraph">
-                      <wp:posOffset>-437338</wp:posOffset>
-                    </wp:positionV>
-                    <wp:extent cx="4782185" cy="1456055"/>
-                    <wp:effectExtent l="0" t="0" r="0" b="0"/>
-                    <wp:wrapNone/>
-                    <wp:docPr id="3" name="Footer Placeholder 4"/>
-                    <wp:cNvGraphicFramePr/>
-                    <a:graphic xmlns:a="http://schemas.openxmlformats.org/drawingml/2006/main">
-                      <a:graphicData uri="http://schemas.microsoft.com/office/word/2010/wordprocessingShape">
-                        <wps:wsp>
-                          <wps:cNvSpPr txBox="1"/>
-                          <wps:spPr>
-                            <a:xfrm>
-                              <a:off x="0" y="0"/>
-                              <a:ext cx="4782185" cy="1456055"/>
-                            </a:xfrm>
-                            <a:prstGeom prst="rect">
-                              <a:avLst/>
-                            </a:prstGeom>
-                            <a:noFill/>
-                            <a:ln>
-                              <a:noFill/>
-                            </a:ln>
-                          </wps:spPr>
-                          <wps:txbx>
-                            <w:txbxContent>
-                              <w:p>
-                                <w:pPr>
-                                  <w:pStyle w:val="NormalWeb"/>
-                                  <w:spacing w:before="0" w:beforeAutospacing="0" w:after="0" w:afterAutospacing="0" w:line="360" w:lineRule="auto"/>
-                                  <w:jc w:val="center"/>
-                                </w:pPr>
-                                <w:r>
-                                  <w:rPr>
-                                    <w:rFonts w:eastAsia="Andale Sans UI"/>
-                                    <w:b/>
-                                    <w:bCs/>
-                                    <w:color w:val="0D0D0D" w:themeColor="text1" w:themeTint="F2"/>
-                                    <w:kern w:val="24"/>
-                                    <w:sz w:val="28"/>
-                                    <w:szCs w:val="28"/>
-                                    <w:lang w:val="de-DE"/>
-                                  </w:rPr>
-                                  <w:t>Área Departamental de Engenharia de Eletrónica e Telecomunicações e de Computadores</w:t>
-                                </w:r>
-                              </w:p>
-                              <w:p>
-                                <w:pPr>
-                                  <w:pStyle w:val="NormalWeb"/>
-                                  <w:spacing w:before="0" w:beforeAutospacing="0" w:after="0" w:afterAutospacing="0" w:line="360" w:lineRule="auto"/>
-                                  <w:jc w:val="center"/>
-                                </w:pPr>
-                                <w:r>
-                                  <w:rPr>
-                                    <w:rFonts w:eastAsia="Andale Sans UI"/>
-                                    <w:b/>
-                                    <w:bCs/>
-                                    <w:color w:val="0D0D0D" w:themeColor="text1" w:themeTint="F2"/>
-                                    <w:kern w:val="24"/>
-                                    <w:sz w:val="28"/>
-                                    <w:szCs w:val="28"/>
-                                    <w:lang w:val="de-DE"/>
-                                  </w:rPr>
-                                  <w:t>Licenciatura em Engenharia Informática e de Computadores</w:t>
-                                </w:r>
-                              </w:p>
-                            </w:txbxContent>
-                          </wps:txbx>
-                          <wps:bodyPr vert="horz" wrap="square" lIns="91440" tIns="45720" rIns="91440" bIns="45720" anchor="ctr" compatLnSpc="0">
-                            <a:noAutofit/>
-                          </wps:bodyPr>
-                        </wps:wsp>
-                      </a:graphicData>
-                    </a:graphic>
-                    <wp14:sizeRelH relativeFrom="margin">
-                      <wp14:pctWidth>0</wp14:pctWidth>
-                    </wp14:sizeRelH>
-                    <wp14:sizeRelV relativeFrom="margin">
-                      <wp14:pctHeight>0</wp14:pctHeight>
-                    </wp14:sizeRelV>
-                  </wp:anchor>
-                </w:drawing>
-              </mc:Choice>
-              <mc:Fallback>
-                <w:pict>
-                  <v:shapetype id="_x0000_t202" coordsize="21600,21600" o:spt="202" path="m0,0l0,21600,21600,21600,21600,0xe">
-                    <v:stroke joinstyle="miter"/>
-                    <v:path gradientshapeok="t" o:connecttype="rect"/>
-                  </v:shapetype>
-                  <v:shape id="Footer Placeholder 4" o:spid="_x0000_s1026" type="#_x0000_t202" style="position:absolute;left:0;text-align:left;margin-left:126.15pt;margin-top:-34.4pt;width:376.55pt;height:114.65pt;z-index:251665408;visibility:visible;mso-wrap-style:square;mso-width-percent:0;mso-height-percent:0;mso-wrap-distance-left:9pt;mso-wrap-distance-top:0;mso-wrap-distance-right:9pt;mso-wrap-distance-bottom:0;mso-position-horizontal:absolute;mso-position-horizontal-relative:text;mso-position-vertical:absolute;mso-position-vertical-relative:text;mso-width-percent:0;mso-height-percent:0;mso-width-relative:margin;mso-height-relative:margin;v-text-anchor:middle" o:gfxdata="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" filled="f" stroked="f">
-                    <v:textbox>
-                      <w:txbxContent>
-                        <w:p>
-                          <w:pPr>
-                            <w:pStyle w:val="NormalWeb"/>
-                            <w:spacing w:before="0" w:beforeAutospacing="0" w:after="0" w:afterAutospacing="0" w:line="360" w:lineRule="auto"/>
-                            <w:jc w:val="center"/>
-                          </w:pPr>
-                          <w:r>
-                            <w:rPr>
-                              <w:rFonts w:eastAsia="Andale Sans UI"/>
-                              <w:b/>
-                              <w:bCs/>
-                              <w:color w:val="0D0D0D" w:themeColor="text1" w:themeTint="F2"/>
-                              <w:kern w:val="24"/>
-                              <w:sz w:val="28"/>
-                              <w:szCs w:val="28"/>
-                              <w:lang w:val="de-DE"/>
-                            </w:rPr>
-                            <w:t>Área Departamental de Engenharia de Eletrónica e Telecomunicações e de Computadores</w:t>
-                          </w:r>
-                        </w:p>
-                        <w:p>
-                          <w:pPr>
-                            <w:pStyle w:val="NormalWeb"/>
-                            <w:spacing w:before="0" w:beforeAutospacing="0" w:after="0" w:afterAutospacing="0" w:line="360" w:lineRule="auto"/>
-                            <w:jc w:val="center"/>
-                          </w:pPr>
-                          <w:r>
-                            <w:rPr>
-                              <w:rFonts w:eastAsia="Andale Sans UI"/>
-                              <w:b/>
-                              <w:bCs/>
-                              <w:color w:val="0D0D0D" w:themeColor="text1" w:themeTint="F2"/>
-                              <w:kern w:val="24"/>
-                              <w:sz w:val="28"/>
-                              <w:szCs w:val="28"/>
-                              <w:lang w:val="de-DE"/>
-                            </w:rPr>
-                            <w:t>Licenciatura em Engenharia Informática e de Computadores</w:t>
-                          </w:r>
-                        </w:p>
-                      </w:txbxContent>
-                    </v:textbox>
-                  </v:shape>
-                </w:pict>
-              </mc:Fallback>
-            </mc:AlternateContent>
-          </w:r>
-          <w:r>
-            <w:rPr>
-              <w:noProof/>
-              <w:lang w:val="en-US"/>
-            </w:rPr>
-            <w:drawing>
-              <wp:anchor distT="0" distB="0" distL="114300" distR="114300" simplePos="0" relativeHeight="251663360" behindDoc="0" locked="0" layoutInCell="1" allowOverlap="1" wp14:anchorId="0A5B7560" wp14:editId="71B2A98E">
-                <wp:simplePos x="0" y="0"/>
-                <wp:positionH relativeFrom="column">
-                  <wp:posOffset>-374650</wp:posOffset>
-                </wp:positionH>
-                <wp:positionV relativeFrom="paragraph">
-                  <wp:posOffset>-386080</wp:posOffset>
-                </wp:positionV>
-                <wp:extent cx="1977390" cy="1286510"/>
-                <wp:effectExtent l="0" t="0" r="3810" b="8890"/>
-                <wp:wrapNone/>
-                <wp:docPr id="8" name="Imagem 7"/>
-                <wp:cNvGraphicFramePr/>
-                <a:graphic xmlns:a="http://schemas.openxmlformats.org/drawingml/2006/main">
-                  <a:graphicData uri="http://schemas.openxmlformats.org/drawingml/2006/picture">
-                    <pic:pic xmlns:pic="http://schemas.openxmlformats.org/drawingml/2006/picture">
-                      <pic:nvPicPr>
-                        <pic:cNvPr id="8" name="Imagem 7"/>
-                        <pic:cNvPicPr/>
-                      </pic:nvPicPr>
-                      <pic:blipFill>
-                        <a:blip r:embed="rId9">
-                          <a:extLst>
-                            <a:ext uri="{28A0092B-C50C-407E-A947-70E740481C1C}">
-                              <a14:useLocalDpi xmlns:a14="http://schemas.microsoft.com/office/drawing/2010/main" val="0"/>
-                            </a:ext>
-                          </a:extLst>
-                        </a:blip>
-                        <a:stretch>
-                          <a:fillRect/>
-                        </a:stretch>
-                      </pic:blipFill>
-                      <pic:spPr>
-                        <a:xfrm>
-                          <a:off x="0" y="0"/>
-                          <a:ext cx="1977390" cy="1286510"/>
-                        </a:xfrm>
-                        <a:prstGeom prst="rect">
-                          <a:avLst/>
-                        </a:prstGeom>
-                      </pic:spPr>
-                    </pic:pic>
-                  </a:graphicData>
-                </a:graphic>
-                <wp14:sizeRelH relativeFrom="margin">
-                  <wp14:pctWidth>0</wp14:pctWidth>
-                </wp14:sizeRelH>
-                <wp14:sizeRelV relativeFrom="margin">
-                  <wp14:pctHeight>0</wp14:pctHeight>
-                </wp14:sizeRelV>
-              </wp:anchor>
-            </w:drawing>
-          </w:r>
-        </w:p>
-        <w:p/>
-        <w:p/>
-        <w:p>
-          <w:pPr>
-            <w:spacing w:after="200" w:line="276" w:lineRule="auto"/>
-            <w:jc w:val="left"/>
-            <w:rPr>
-              <w:rFonts w:asciiTheme="minorHAnsi" w:hAnsiTheme="minorHAnsi"/>
-              <w:sz w:val="20"/>
-              <w:szCs w:val="20"/>
-            </w:rPr>
-          </w:pPr>
-          <w:r>
-            <w:rPr>
-              <w:rFonts w:asciiTheme="minorHAnsi" w:hAnsiTheme="minorHAnsi"/>
-              <w:sz w:val="20"/>
-              <w:szCs w:val="20"/>
-            </w:rPr>
-            <w:br w:type="page"/>
-          </w:r>
-          <w:bookmarkStart w:id="0" w:name="_Toc422263374"/>
-          <w:r>
-            <w:rPr>
-              <w:noProof/>
-              <w:lang w:val="en-US"/>
-            </w:rPr>
-            <mc:AlternateContent>
-              <mc:Choice Requires="wps">
-                <w:drawing>
-                  <wp:anchor distT="0" distB="0" distL="114300" distR="114300" simplePos="0" relativeHeight="251669504" behindDoc="0" locked="0" layoutInCell="1" allowOverlap="1" wp14:anchorId="6E1FA9F0" wp14:editId="4FC7580B">
-                    <wp:simplePos x="0" y="0"/>
-                    <wp:positionH relativeFrom="column">
-                      <wp:posOffset>-55245</wp:posOffset>
-                    </wp:positionH>
-                    <wp:positionV relativeFrom="paragraph">
-                      <wp:posOffset>5175250</wp:posOffset>
-                    </wp:positionV>
-                    <wp:extent cx="5996556" cy="2115879"/>
-                    <wp:effectExtent l="0" t="0" r="0" b="0"/>
-                    <wp:wrapNone/>
-                    <wp:docPr id="5" name="Título 6"/>
-                    <wp:cNvGraphicFramePr>
-                      <a:graphicFrameLocks xmlns:a="http://schemas.openxmlformats.org/drawingml/2006/main" noGrp="1"/>
-                    </wp:cNvGraphicFramePr>
-                    <a:graphic xmlns:a="http://schemas.openxmlformats.org/drawingml/2006/main">
-                      <a:graphicData uri="http://schemas.microsoft.com/office/word/2010/wordprocessingShape">
-                        <wps:wsp>
-                          <wps:cNvSpPr txBox="1">
-                            <a:spLocks noGrp="1"/>
-                          </wps:cNvSpPr>
-                          <wps:spPr>
-                            <a:xfrm>
-                              <a:off x="0" y="0"/>
-                              <a:ext cx="5996556" cy="2115879"/>
-                            </a:xfrm>
-                            <a:prstGeom prst="rect">
-                              <a:avLst/>
-                            </a:prstGeom>
-                          </wps:spPr>
-                          <wps:txbx>
-                            <w:txbxContent>
-                              <w:p>
-                                <w:pPr>
-                                  <w:pStyle w:val="NormalWeb"/>
-                                  <w:spacing w:before="0" w:beforeAutospacing="0" w:after="0" w:afterAutospacing="0"/>
-                                  <w:rPr>
-                                    <w:sz w:val="20"/>
-                                  </w:rPr>
-                                </w:pPr>
-                                <w:r>
-                                  <w:rPr>
-                                    <w:rFonts w:eastAsiaTheme="majorEastAsia"/>
-                                    <w:b/>
-                                    <w:bCs/>
-                                    <w:color w:val="000000" w:themeColor="text1"/>
-                                    <w:kern w:val="24"/>
-                                    <w:sz w:val="48"/>
-                                    <w:szCs w:val="56"/>
-                                    <w:lang w:val="x-none"/>
-                                    <w14:shadow w14:blurRad="63500" w14:dist="38100" w14:dir="5400000" w14:sx="100000" w14:sy="100000" w14:kx="0" w14:ky="0" w14:algn="t">
-                                      <w14:srgbClr w14:val="000000">
-                                        <w14:alpha w14:val="75000"/>
-                                      </w14:srgbClr>
-                                    </w14:shadow>
-                                  </w:rPr>
-                                  <w:t>Autor</w:t>
-                                </w:r>
-                                <w:r>
-                                  <w:rPr>
-                                    <w:rFonts w:eastAsiaTheme="majorEastAsia"/>
-                                    <w:b/>
-                                    <w:bCs/>
-                                    <w:color w:val="000000" w:themeColor="text1"/>
-                                    <w:kern w:val="24"/>
-                                    <w:sz w:val="48"/>
-                                    <w:szCs w:val="56"/>
-                                    <w14:shadow w14:blurRad="63500" w14:dist="38100" w14:dir="5400000" w14:sx="100000" w14:sy="100000" w14:kx="0" w14:ky="0" w14:algn="t">
-                                      <w14:srgbClr w14:val="000000">
-                                        <w14:alpha w14:val="75000"/>
-                                      </w14:srgbClr>
-                                    </w14:shadow>
-                                  </w:rPr>
-                                  <w:t xml:space="preserve">es: </w:t>
-                                </w:r>
-                                <w:r>
-                                  <w:rPr>
-                                    <w:rFonts w:eastAsiaTheme="majorEastAsia"/>
-                                    <w:b/>
-                                    <w:bCs/>
-                                    <w:color w:val="000000" w:themeColor="text1"/>
-                                    <w:kern w:val="24"/>
-                                    <w:sz w:val="48"/>
-                                    <w:szCs w:val="56"/>
-                                    <w14:shadow w14:blurRad="63500" w14:dist="38100" w14:dir="5400000" w14:sx="100000" w14:sy="100000" w14:kx="0" w14:ky="0" w14:algn="t">
-                                      <w14:srgbClr w14:val="000000">
-                                        <w14:alpha w14:val="75000"/>
-                                      </w14:srgbClr>
-                                    </w14:shadow>
-                                  </w:rPr>
-                                  <w:tab/>
-                                </w:r>
-                                <w:r>
-                                  <w:rPr>
-                                    <w:rFonts w:eastAsiaTheme="majorEastAsia"/>
-                                    <w:b/>
-                                    <w:bCs/>
-                                    <w:color w:val="000000" w:themeColor="text1"/>
-                                    <w:kern w:val="24"/>
-                                    <w:sz w:val="48"/>
-                                    <w:szCs w:val="56"/>
-                                    <w14:shadow w14:blurRad="63500" w14:dist="38100" w14:dir="5400000" w14:sx="100000" w14:sy="100000" w14:kx="0" w14:ky="0" w14:algn="t">
-                                      <w14:srgbClr w14:val="000000">
-                                        <w14:alpha w14:val="75000"/>
-                                      </w14:srgbClr>
-                                    </w14:shadow>
-                                  </w:rPr>
-                                  <w:tab/>
-                                </w:r>
-                                <w:r>
-                                  <w:rPr>
-                                    <w:rFonts w:eastAsiaTheme="majorEastAsia"/>
-                                    <w:b/>
-                                    <w:bCs/>
-                                    <w:color w:val="000000" w:themeColor="text1"/>
-                                    <w:kern w:val="24"/>
-                                    <w:sz w:val="48"/>
-                                    <w:szCs w:val="56"/>
-                                    <w14:shadow w14:blurRad="63500" w14:dist="38100" w14:dir="5400000" w14:sx="100000" w14:sy="100000" w14:kx="0" w14:ky="0" w14:algn="t">
-                                      <w14:srgbClr w14:val="000000">
-                                        <w14:alpha w14:val="75000"/>
-                                      </w14:srgbClr>
-                                    </w14:shadow>
-                                  </w:rPr>
-                                  <w:tab/>
-                                </w:r>
-                                <w:r>
-                                  <w:rPr>
-                                    <w:rFonts w:eastAsiaTheme="majorEastAsia"/>
-                                    <w:b/>
-                                    <w:bCs/>
-                                    <w:color w:val="000000" w:themeColor="text1"/>
-                                    <w:kern w:val="24"/>
-                                    <w:sz w:val="48"/>
-                                    <w:szCs w:val="56"/>
-                                    <w14:shadow w14:blurRad="63500" w14:dist="38100" w14:dir="5400000" w14:sx="100000" w14:sy="100000" w14:kx="0" w14:ky="0" w14:algn="t">
-                                      <w14:srgbClr w14:val="000000">
-                                        <w14:alpha w14:val="75000"/>
-                                      </w14:srgbClr>
-                                    </w14:shadow>
-                                  </w:rPr>
-                                  <w:tab/>
-                                </w:r>
-                                <w:r>
-                                  <w:rPr>
-                                    <w:rFonts w:eastAsiaTheme="majorEastAsia"/>
-                                    <w:color w:val="000000" w:themeColor="text1"/>
-                                    <w:kern w:val="24"/>
-                                    <w:sz w:val="40"/>
-                                    <w:szCs w:val="48"/>
-                                  </w:rPr>
-                                  <w:t>Manuel Marques, nº36836</w:t>
-                                </w:r>
-                                <w:r>
-                                  <w:rPr>
-                                    <w:rFonts w:eastAsiaTheme="majorEastAsia"/>
-                                    <w:color w:val="000000" w:themeColor="text1"/>
-                                    <w:kern w:val="24"/>
-                                    <w:sz w:val="40"/>
-                                    <w:szCs w:val="48"/>
-                                  </w:rPr>
-                                  <w:br/>
-                                </w:r>
-                                <w:r>
-                                  <w:rPr>
-                                    <w:rFonts w:eastAsiaTheme="majorEastAsia"/>
-                                    <w:color w:val="000000" w:themeColor="text1"/>
-                                    <w:kern w:val="24"/>
-                                    <w:sz w:val="40"/>
-                                    <w:szCs w:val="48"/>
-                                  </w:rPr>
-                                  <w:tab/>
-                                </w:r>
-                                <w:r>
-                                  <w:rPr>
-                                    <w:rFonts w:eastAsiaTheme="majorEastAsia"/>
-                                    <w:color w:val="000000" w:themeColor="text1"/>
-                                    <w:kern w:val="24"/>
-                                    <w:sz w:val="40"/>
-                                    <w:szCs w:val="48"/>
-                                  </w:rPr>
-                                  <w:tab/>
-                                </w:r>
-                                <w:r>
-                                  <w:rPr>
-                                    <w:rFonts w:eastAsiaTheme="majorEastAsia"/>
-                                    <w:color w:val="000000" w:themeColor="text1"/>
-                                    <w:kern w:val="24"/>
-                                    <w:sz w:val="40"/>
-                                    <w:szCs w:val="48"/>
-                                  </w:rPr>
-                                  <w:tab/>
-                                </w:r>
-                                <w:r>
-                                  <w:rPr>
-                                    <w:rFonts w:eastAsiaTheme="majorEastAsia"/>
-                                    <w:color w:val="000000" w:themeColor="text1"/>
-                                    <w:kern w:val="24"/>
-                                    <w:sz w:val="40"/>
-                                    <w:szCs w:val="48"/>
-                                  </w:rPr>
-                                  <w:tab/>
-                                </w:r>
-                                <w:r>
-                                  <w:rPr>
-                                    <w:rFonts w:eastAsiaTheme="majorEastAsia"/>
-                                    <w:color w:val="000000" w:themeColor="text1"/>
-                                    <w:kern w:val="24"/>
-                                    <w:sz w:val="40"/>
-                                    <w:szCs w:val="48"/>
-                                  </w:rPr>
-                                  <w:tab/>
-                                </w:r>
-                                <w:r>
-                                  <w:rPr>
-                                    <w:rFonts w:eastAsiaTheme="majorEastAsia"/>
-                                    <w:color w:val="000000" w:themeColor="text1"/>
-                                    <w:kern w:val="24"/>
-                                    <w:sz w:val="40"/>
-                                    <w:szCs w:val="48"/>
-                                  </w:rPr>
-                                  <w:tab/>
-                                </w:r>
-                                <w:r>
-                                  <w:rPr>
-                                    <w:rFonts w:eastAsiaTheme="majorEastAsia"/>
-                                    <w:color w:val="000000" w:themeColor="text1"/>
-                                    <w:kern w:val="24"/>
-                                    <w:sz w:val="40"/>
-                                    <w:szCs w:val="48"/>
-                                  </w:rPr>
-                                  <w:t>Oxana Dizdari, nº39278</w:t>
-                                </w:r>
-                                <w:r>
-                                  <w:rPr>
-                                    <w:rFonts w:eastAsiaTheme="majorEastAsia"/>
-                                    <w:color w:val="000000" w:themeColor="text1"/>
-                                    <w:kern w:val="24"/>
-                                    <w:sz w:val="40"/>
-                                    <w:szCs w:val="48"/>
-                                  </w:rPr>
-                                  <w:br/>
-                                </w:r>
-                                <w:r>
-                                  <w:rPr>
-                                    <w:rFonts w:eastAsiaTheme="majorEastAsia"/>
-                                    <w:color w:val="000000" w:themeColor="text1"/>
-                                    <w:kern w:val="24"/>
-                                    <w:sz w:val="40"/>
-                                    <w:szCs w:val="48"/>
-                                  </w:rPr>
-                                  <w:tab/>
-                                </w:r>
-                                <w:r>
-                                  <w:rPr>
-                                    <w:rFonts w:eastAsiaTheme="majorEastAsia"/>
-                                    <w:color w:val="000000" w:themeColor="text1"/>
-                                    <w:kern w:val="24"/>
-                                    <w:sz w:val="40"/>
-                                    <w:szCs w:val="48"/>
-                                  </w:rPr>
-                                  <w:tab/>
-                                </w:r>
-                                <w:r>
-                                  <w:rPr>
-                                    <w:rFonts w:eastAsiaTheme="majorEastAsia"/>
-                                    <w:color w:val="000000" w:themeColor="text1"/>
-                                    <w:kern w:val="24"/>
-                                    <w:sz w:val="40"/>
-                                    <w:szCs w:val="48"/>
-                                  </w:rPr>
-                                  <w:tab/>
-                                </w:r>
-                                <w:r>
-                                  <w:rPr>
-                                    <w:rFonts w:eastAsiaTheme="majorEastAsia"/>
-                                    <w:color w:val="000000" w:themeColor="text1"/>
-                                    <w:kern w:val="24"/>
-                                    <w:sz w:val="40"/>
-                                    <w:szCs w:val="48"/>
-                                  </w:rPr>
-                                  <w:tab/>
-                                </w:r>
-                                <w:r>
-                                  <w:rPr>
-                                    <w:rFonts w:eastAsiaTheme="majorEastAsia"/>
-                                    <w:color w:val="000000" w:themeColor="text1"/>
-                                    <w:kern w:val="24"/>
-                                    <w:sz w:val="40"/>
-                                    <w:szCs w:val="48"/>
-                                  </w:rPr>
-                                  <w:tab/>
-                                </w:r>
-                                <w:r>
-                                  <w:rPr>
-                                    <w:rFonts w:eastAsiaTheme="majorEastAsia"/>
-                                    <w:color w:val="000000" w:themeColor="text1"/>
-                                    <w:kern w:val="24"/>
-                                    <w:sz w:val="40"/>
-                                    <w:szCs w:val="48"/>
-                                  </w:rPr>
-                                  <w:tab/>
-                                </w:r>
-                                <w:r>
-                                  <w:rPr>
-                                    <w:rFonts w:eastAsiaTheme="majorEastAsia"/>
-                                    <w:color w:val="000000" w:themeColor="text1"/>
-                                    <w:kern w:val="24"/>
-                                    <w:sz w:val="40"/>
-                                    <w:szCs w:val="48"/>
-                                  </w:rPr>
-                                  <w:t>Beatriz Neto, nº39320</w:t>
-                                </w:r>
-                                <w:r>
-                                  <w:rPr>
-                                    <w:rFonts w:eastAsiaTheme="majorEastAsia"/>
-                                    <w:b/>
-                                    <w:bCs/>
-                                    <w:color w:val="000000" w:themeColor="text1"/>
-                                    <w:kern w:val="24"/>
-                                    <w:sz w:val="48"/>
-                                    <w:szCs w:val="56"/>
-                                    <w14:shadow w14:blurRad="63500" w14:dist="38100" w14:dir="5400000" w14:sx="100000" w14:sy="100000" w14:kx="0" w14:ky="0" w14:algn="t">
-                                      <w14:srgbClr w14:val="000000">
-                                        <w14:alpha w14:val="75000"/>
-                                      </w14:srgbClr>
-                                    </w14:shadow>
-                                  </w:rPr>
-                                  <w:br/>
-                                </w:r>
-                                <w:r>
-                                  <w:rPr>
-                                    <w:rFonts w:eastAsiaTheme="majorEastAsia"/>
-                                    <w:b/>
-                                    <w:bCs/>
-                                    <w:color w:val="000000" w:themeColor="text1"/>
-                                    <w:kern w:val="24"/>
-                                    <w:sz w:val="48"/>
-                                    <w:szCs w:val="56"/>
-                                    <w14:shadow w14:blurRad="63500" w14:dist="38100" w14:dir="5400000" w14:sx="100000" w14:sy="100000" w14:kx="0" w14:ky="0" w14:algn="t">
-                                      <w14:srgbClr w14:val="000000">
-                                        <w14:alpha w14:val="75000"/>
-                                      </w14:srgbClr>
-                                    </w14:shadow>
-                                  </w:rPr>
-                                  <w:br/>
-                                  <w:t>Docente:</w:t>
-                                </w:r>
-                                <w:r>
-                                  <w:rPr>
-                                    <w:rFonts w:eastAsiaTheme="majorEastAsia"/>
-                                    <w:b/>
-                                    <w:bCs/>
-                                    <w:color w:val="000000" w:themeColor="text1"/>
-                                    <w:kern w:val="24"/>
-                                    <w:sz w:val="48"/>
-                                    <w:szCs w:val="56"/>
-                                    <w14:shadow w14:blurRad="63500" w14:dist="38100" w14:dir="5400000" w14:sx="100000" w14:sy="100000" w14:kx="0" w14:ky="0" w14:algn="t">
-                                      <w14:srgbClr w14:val="000000">
-                                        <w14:alpha w14:val="75000"/>
-                                      </w14:srgbClr>
-                                    </w14:shadow>
-                                  </w:rPr>
-                                  <w:tab/>
-                                </w:r>
-                                <w:r>
-                                  <w:rPr>
-                                    <w:rFonts w:eastAsiaTheme="majorEastAsia"/>
-                                    <w:b/>
-                                    <w:bCs/>
-                                    <w:color w:val="000000" w:themeColor="text1"/>
-                                    <w:kern w:val="24"/>
-                                    <w:sz w:val="48"/>
-                                    <w:szCs w:val="56"/>
-                                    <w14:shadow w14:blurRad="63500" w14:dist="38100" w14:dir="5400000" w14:sx="100000" w14:sy="100000" w14:kx="0" w14:ky="0" w14:algn="t">
-                                      <w14:srgbClr w14:val="000000">
-                                        <w14:alpha w14:val="75000"/>
-                                      </w14:srgbClr>
-                                    </w14:shadow>
-                                  </w:rPr>
-                                  <w:tab/>
-                                </w:r>
-                                <w:r>
-                                  <w:rPr>
-                                    <w:rFonts w:eastAsiaTheme="majorEastAsia"/>
-                                    <w:b/>
-                                    <w:bCs/>
-                                    <w:color w:val="000000" w:themeColor="text1"/>
-                                    <w:kern w:val="24"/>
-                                    <w:sz w:val="48"/>
-                                    <w:szCs w:val="56"/>
-                                    <w14:shadow w14:blurRad="63500" w14:dist="38100" w14:dir="5400000" w14:sx="100000" w14:sy="100000" w14:kx="0" w14:ky="0" w14:algn="t">
-                                      <w14:srgbClr w14:val="000000">
-                                        <w14:alpha w14:val="75000"/>
-                                      </w14:srgbClr>
-                                    </w14:shadow>
-                                  </w:rPr>
-                                  <w:tab/>
-                                </w:r>
-                                <w:r>
-                                  <w:rPr>
-                                    <w:rFonts w:eastAsiaTheme="majorEastAsia"/>
-                                    <w:b/>
-                                    <w:bCs/>
-                                    <w:color w:val="000000" w:themeColor="text1"/>
-                                    <w:kern w:val="24"/>
-                                    <w:sz w:val="48"/>
-                                    <w:szCs w:val="56"/>
-                                    <w14:shadow w14:blurRad="63500" w14:dist="38100" w14:dir="5400000" w14:sx="100000" w14:sy="100000" w14:kx="0" w14:ky="0" w14:algn="t">
-                                      <w14:srgbClr w14:val="000000">
-                                        <w14:alpha w14:val="75000"/>
-                                      </w14:srgbClr>
-                                    </w14:shadow>
-                                  </w:rPr>
-                                  <w:tab/>
-                                </w:r>
-                                <w:r>
-                                  <w:rPr>
-                                    <w:rFonts w:eastAsiaTheme="majorEastAsia"/>
-                                    <w:color w:val="000000" w:themeColor="text1"/>
-                                    <w:kern w:val="24"/>
-                                    <w:sz w:val="40"/>
-                                    <w:szCs w:val="48"/>
-                                  </w:rPr>
-                                  <w:t>Luís Assunção</w:t>
-                                </w:r>
-                              </w:p>
-                            </w:txbxContent>
-                          </wps:txbx>
-                          <wps:bodyPr vert="horz" wrap="square" lIns="90000" tIns="45000" rIns="90000" bIns="45000" rtlCol="0" anchor="t">
-                            <a:noAutofit/>
-                          </wps:bodyPr>
-                        </wps:wsp>
-                      </a:graphicData>
-                    </a:graphic>
-                    <wp14:sizeRelH relativeFrom="margin">
-                      <wp14:pctWidth>0</wp14:pctWidth>
-                    </wp14:sizeRelH>
-                    <wp14:sizeRelV relativeFrom="margin">
-                      <wp14:pctHeight>0</wp14:pctHeight>
-                    </wp14:sizeRelV>
-                  </wp:anchor>
-                </w:drawing>
-              </mc:Choice>
-              <mc:Fallback>
-                <w:pict>
-                  <v:shape id="Título 6" o:spid="_x0000_s1027" type="#_x0000_t202" style="position:absolute;margin-left:-4.3pt;margin-top:407.5pt;width:472.15pt;height:166.6pt;z-index:251669504;visibility:visible;mso-wrap-style:square;mso-width-percent:0;mso-height-percent:0;mso-wrap-distance-left:9pt;mso-wrap-distance-top:0;mso-wrap-distance-right:9pt;mso-wrap-distance-bottom:0;mso-position-horizontal:absolute;mso-position-horizontal-relative:text;mso-position-vertical:absolute;mso-position-vertical-relative:text;mso-width-percent:0;mso-height-percent:0;mso-width-relative:margin;mso-height-relative:margin;v-text-anchor:top" o:gfxdata="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" filled="f" stroked="f">
-                    <v:path arrowok="t"/>
-                    <o:lock v:ext="edit" grouping="t"/>
-                    <v:textbox inset="2.5mm,1.25mm,2.5mm,1.25mm">
-                      <w:txbxContent>
-                        <w:p>
-                          <w:pPr>
-                            <w:pStyle w:val="NormalWeb"/>
-                            <w:spacing w:before="0" w:beforeAutospacing="0" w:after="0" w:afterAutospacing="0"/>
-                            <w:rPr>
-                              <w:sz w:val="20"/>
-                            </w:rPr>
-                          </w:pPr>
-                          <w:r>
-                            <w:rPr>
-                              <w:rFonts w:eastAsiaTheme="majorEastAsia"/>
-                              <w:b/>
-                              <w:bCs/>
-                              <w:color w:val="000000" w:themeColor="text1"/>
-                              <w:kern w:val="24"/>
-                              <w:sz w:val="48"/>
-                              <w:szCs w:val="56"/>
-                              <w:lang w:val="x-none"/>
-                              <w14:shadow w14:blurRad="63500" w14:dist="38100" w14:dir="5400000" w14:sx="100000" w14:sy="100000" w14:kx="0" w14:ky="0" w14:algn="t">
-                                <w14:srgbClr w14:val="000000">
-                                  <w14:alpha w14:val="75000"/>
-                                </w14:srgbClr>
-                              </w14:shadow>
-                            </w:rPr>
-                            <w:t>Autor</w:t>
-                          </w:r>
-                          <w:r>
-                            <w:rPr>
-                              <w:rFonts w:eastAsiaTheme="majorEastAsia"/>
-                              <w:b/>
-                              <w:bCs/>
-                              <w:color w:val="000000" w:themeColor="text1"/>
-                              <w:kern w:val="24"/>
-                              <w:sz w:val="48"/>
-                              <w:szCs w:val="56"/>
-                              <w14:shadow w14:blurRad="63500" w14:dist="38100" w14:dir="5400000" w14:sx="100000" w14:sy="100000" w14:kx="0" w14:ky="0" w14:algn="t">
-                                <w14:srgbClr w14:val="000000">
-                                  <w14:alpha w14:val="75000"/>
-                                </w14:srgbClr>
-                              </w14:shadow>
-                            </w:rPr>
-                            <w:t xml:space="preserve">es: </w:t>
-                          </w:r>
-                          <w:r>
-                            <w:rPr>
-                              <w:rFonts w:eastAsiaTheme="majorEastAsia"/>
-                              <w:b/>
-                              <w:bCs/>
-                              <w:color w:val="000000" w:themeColor="text1"/>
-                              <w:kern w:val="24"/>
-                              <w:sz w:val="48"/>
-                              <w:szCs w:val="56"/>
-                              <w14:shadow w14:blurRad="63500" w14:dist="38100" w14:dir="5400000" w14:sx="100000" w14:sy="100000" w14:kx="0" w14:ky="0" w14:algn="t">
-                                <w14:srgbClr w14:val="000000">
-                                  <w14:alpha w14:val="75000"/>
-                                </w14:srgbClr>
-                              </w14:shadow>
-                            </w:rPr>
-                            <w:tab/>
-                          </w:r>
-                          <w:r>
-                            <w:rPr>
-                              <w:rFonts w:eastAsiaTheme="majorEastAsia"/>
-                              <w:b/>
-                              <w:bCs/>
-                              <w:color w:val="000000" w:themeColor="text1"/>
-                              <w:kern w:val="24"/>
-                              <w:sz w:val="48"/>
-                              <w:szCs w:val="56"/>
-                              <w14:shadow w14:blurRad="63500" w14:dist="38100" w14:dir="5400000" w14:sx="100000" w14:sy="100000" w14:kx="0" w14:ky="0" w14:algn="t">
-                                <w14:srgbClr w14:val="000000">
-                                  <w14:alpha w14:val="75000"/>
-                                </w14:srgbClr>
-                              </w14:shadow>
-                            </w:rPr>
-                            <w:tab/>
-                          </w:r>
-                          <w:r>
-                            <w:rPr>
-                              <w:rFonts w:eastAsiaTheme="majorEastAsia"/>
-                              <w:b/>
-                              <w:bCs/>
-                              <w:color w:val="000000" w:themeColor="text1"/>
-                              <w:kern w:val="24"/>
-                              <w:sz w:val="48"/>
-                              <w:szCs w:val="56"/>
-                              <w14:shadow w14:blurRad="63500" w14:dist="38100" w14:dir="5400000" w14:sx="100000" w14:sy="100000" w14:kx="0" w14:ky="0" w14:algn="t">
-                                <w14:srgbClr w14:val="000000">
-                                  <w14:alpha w14:val="75000"/>
-                                </w14:srgbClr>
-                              </w14:shadow>
-                            </w:rPr>
-                            <w:tab/>
-                          </w:r>
-                          <w:r>
-                            <w:rPr>
-                              <w:rFonts w:eastAsiaTheme="majorEastAsia"/>
-                              <w:b/>
-                              <w:bCs/>
-                              <w:color w:val="000000" w:themeColor="text1"/>
-                              <w:kern w:val="24"/>
-                              <w:sz w:val="48"/>
-                              <w:szCs w:val="56"/>
-                              <w14:shadow w14:blurRad="63500" w14:dist="38100" w14:dir="5400000" w14:sx="100000" w14:sy="100000" w14:kx="0" w14:ky="0" w14:algn="t">
-                                <w14:srgbClr w14:val="000000">
-                                  <w14:alpha w14:val="75000"/>
-                                </w14:srgbClr>
-                              </w14:shadow>
-                            </w:rPr>
-                            <w:tab/>
-                          </w:r>
-                          <w:r>
-                            <w:rPr>
-                              <w:rFonts w:eastAsiaTheme="majorEastAsia"/>
-                              <w:color w:val="000000" w:themeColor="text1"/>
-                              <w:kern w:val="24"/>
-                              <w:sz w:val="40"/>
-                              <w:szCs w:val="48"/>
-                            </w:rPr>
-                            <w:t>Manuel Marques, nº36836</w:t>
-                          </w:r>
-                          <w:r>
-                            <w:rPr>
-                              <w:rFonts w:eastAsiaTheme="majorEastAsia"/>
-                              <w:color w:val="000000" w:themeColor="text1"/>
-                              <w:kern w:val="24"/>
-                              <w:sz w:val="40"/>
-                              <w:szCs w:val="48"/>
-                            </w:rPr>
-                            <w:br/>
-                          </w:r>
-                          <w:r>
-                            <w:rPr>
-                              <w:rFonts w:eastAsiaTheme="majorEastAsia"/>
-                              <w:color w:val="000000" w:themeColor="text1"/>
-                              <w:kern w:val="24"/>
-                              <w:sz w:val="40"/>
-                              <w:szCs w:val="48"/>
-                            </w:rPr>
-                            <w:tab/>
-                          </w:r>
-                          <w:r>
-                            <w:rPr>
-                              <w:rFonts w:eastAsiaTheme="majorEastAsia"/>
-                              <w:color w:val="000000" w:themeColor="text1"/>
-                              <w:kern w:val="24"/>
-                              <w:sz w:val="40"/>
-                              <w:szCs w:val="48"/>
-                            </w:rPr>
-                            <w:tab/>
-                          </w:r>
-                          <w:r>
-                            <w:rPr>
-                              <w:rFonts w:eastAsiaTheme="majorEastAsia"/>
-                              <w:color w:val="000000" w:themeColor="text1"/>
-                              <w:kern w:val="24"/>
-                              <w:sz w:val="40"/>
-                              <w:szCs w:val="48"/>
-                            </w:rPr>
-                            <w:tab/>
-                          </w:r>
-                          <w:r>
-                            <w:rPr>
-                              <w:rFonts w:eastAsiaTheme="majorEastAsia"/>
-                              <w:color w:val="000000" w:themeColor="text1"/>
-                              <w:kern w:val="24"/>
-                              <w:sz w:val="40"/>
-                              <w:szCs w:val="48"/>
-                            </w:rPr>
-                            <w:tab/>
-                          </w:r>
-                          <w:r>
-                            <w:rPr>
-                              <w:rFonts w:eastAsiaTheme="majorEastAsia"/>
-                              <w:color w:val="000000" w:themeColor="text1"/>
-                              <w:kern w:val="24"/>
-                              <w:sz w:val="40"/>
-                              <w:szCs w:val="48"/>
-                            </w:rPr>
-                            <w:tab/>
-                          </w:r>
-                          <w:r>
-                            <w:rPr>
-                              <w:rFonts w:eastAsiaTheme="majorEastAsia"/>
-                              <w:color w:val="000000" w:themeColor="text1"/>
-                              <w:kern w:val="24"/>
-                              <w:sz w:val="40"/>
-                              <w:szCs w:val="48"/>
-                            </w:rPr>
-                            <w:tab/>
-                          </w:r>
-                          <w:r>
-                            <w:rPr>
-                              <w:rFonts w:eastAsiaTheme="majorEastAsia"/>
-                              <w:color w:val="000000" w:themeColor="text1"/>
-                              <w:kern w:val="24"/>
-                              <w:sz w:val="40"/>
-                              <w:szCs w:val="48"/>
-                            </w:rPr>
-                            <w:t>Oxana Dizdari, nº39278</w:t>
-                          </w:r>
-                          <w:r>
-                            <w:rPr>
-                              <w:rFonts w:eastAsiaTheme="majorEastAsia"/>
-                              <w:color w:val="000000" w:themeColor="text1"/>
-                              <w:kern w:val="24"/>
-                              <w:sz w:val="40"/>
-                              <w:szCs w:val="48"/>
-                            </w:rPr>
-                            <w:br/>
-                          </w:r>
-                          <w:r>
-                            <w:rPr>
-                              <w:rFonts w:eastAsiaTheme="majorEastAsia"/>
-                              <w:color w:val="000000" w:themeColor="text1"/>
-                              <w:kern w:val="24"/>
-                              <w:sz w:val="40"/>
-                              <w:szCs w:val="48"/>
-                            </w:rPr>
-                            <w:tab/>
-                          </w:r>
-                          <w:r>
-                            <w:rPr>
-                              <w:rFonts w:eastAsiaTheme="majorEastAsia"/>
-                              <w:color w:val="000000" w:themeColor="text1"/>
-                              <w:kern w:val="24"/>
-                              <w:sz w:val="40"/>
-                              <w:szCs w:val="48"/>
-                            </w:rPr>
-                            <w:tab/>
-                          </w:r>
-                          <w:r>
-                            <w:rPr>
-                              <w:rFonts w:eastAsiaTheme="majorEastAsia"/>
-                              <w:color w:val="000000" w:themeColor="text1"/>
-                              <w:kern w:val="24"/>
-                              <w:sz w:val="40"/>
-                              <w:szCs w:val="48"/>
-                            </w:rPr>
-                            <w:tab/>
-                          </w:r>
-                          <w:r>
-                            <w:rPr>
-                              <w:rFonts w:eastAsiaTheme="majorEastAsia"/>
-                              <w:color w:val="000000" w:themeColor="text1"/>
-                              <w:kern w:val="24"/>
-                              <w:sz w:val="40"/>
-                              <w:szCs w:val="48"/>
-                            </w:rPr>
-                            <w:tab/>
-                          </w:r>
-                          <w:r>
-                            <w:rPr>
-                              <w:rFonts w:eastAsiaTheme="majorEastAsia"/>
-                              <w:color w:val="000000" w:themeColor="text1"/>
-                              <w:kern w:val="24"/>
-                              <w:sz w:val="40"/>
-                              <w:szCs w:val="48"/>
-                            </w:rPr>
-                            <w:tab/>
-                          </w:r>
-                          <w:r>
-                            <w:rPr>
-                              <w:rFonts w:eastAsiaTheme="majorEastAsia"/>
-                              <w:color w:val="000000" w:themeColor="text1"/>
-                              <w:kern w:val="24"/>
-                              <w:sz w:val="40"/>
-                              <w:szCs w:val="48"/>
-                            </w:rPr>
-                            <w:tab/>
-                          </w:r>
-                          <w:r>
-                            <w:rPr>
-                              <w:rFonts w:eastAsiaTheme="majorEastAsia"/>
-                              <w:color w:val="000000" w:themeColor="text1"/>
-                              <w:kern w:val="24"/>
-                              <w:sz w:val="40"/>
-                              <w:szCs w:val="48"/>
-                            </w:rPr>
-                            <w:t>Beatriz Neto, nº39320</w:t>
-                          </w:r>
-                          <w:r>
-                            <w:rPr>
-                              <w:rFonts w:eastAsiaTheme="majorEastAsia"/>
-                              <w:b/>
-                              <w:bCs/>
-                              <w:color w:val="000000" w:themeColor="text1"/>
-                              <w:kern w:val="24"/>
-                              <w:sz w:val="48"/>
-                              <w:szCs w:val="56"/>
-                              <w14:shadow w14:blurRad="63500" w14:dist="38100" w14:dir="5400000" w14:sx="100000" w14:sy="100000" w14:kx="0" w14:ky="0" w14:algn="t">
-                                <w14:srgbClr w14:val="000000">
-                                  <w14:alpha w14:val="75000"/>
-                                </w14:srgbClr>
-                              </w14:shadow>
-                            </w:rPr>
-                            <w:br/>
-                          </w:r>
-                          <w:r>
-                            <w:rPr>
-                              <w:rFonts w:eastAsiaTheme="majorEastAsia"/>
-                              <w:b/>
-                              <w:bCs/>
-                              <w:color w:val="000000" w:themeColor="text1"/>
-                              <w:kern w:val="24"/>
-                              <w:sz w:val="48"/>
-                              <w:szCs w:val="56"/>
-                              <w14:shadow w14:blurRad="63500" w14:dist="38100" w14:dir="5400000" w14:sx="100000" w14:sy="100000" w14:kx="0" w14:ky="0" w14:algn="t">
-                                <w14:srgbClr w14:val="000000">
-                                  <w14:alpha w14:val="75000"/>
-                                </w14:srgbClr>
-                              </w14:shadow>
-                            </w:rPr>
-                            <w:br/>
-                            <w:t>Docente:</w:t>
-                          </w:r>
-                          <w:r>
-                            <w:rPr>
-                              <w:rFonts w:eastAsiaTheme="majorEastAsia"/>
-                              <w:b/>
-                              <w:bCs/>
-                              <w:color w:val="000000" w:themeColor="text1"/>
-                              <w:kern w:val="24"/>
-                              <w:sz w:val="48"/>
-                              <w:szCs w:val="56"/>
-                              <w14:shadow w14:blurRad="63500" w14:dist="38100" w14:dir="5400000" w14:sx="100000" w14:sy="100000" w14:kx="0" w14:ky="0" w14:algn="t">
-                                <w14:srgbClr w14:val="000000">
-                                  <w14:alpha w14:val="75000"/>
-                                </w14:srgbClr>
-                              </w14:shadow>
-                            </w:rPr>
-                            <w:tab/>
-                          </w:r>
-                          <w:r>
-                            <w:rPr>
-                              <w:rFonts w:eastAsiaTheme="majorEastAsia"/>
-                              <w:b/>
-                              <w:bCs/>
-                              <w:color w:val="000000" w:themeColor="text1"/>
-                              <w:kern w:val="24"/>
-                              <w:sz w:val="48"/>
-                              <w:szCs w:val="56"/>
-                              <w14:shadow w14:blurRad="63500" w14:dist="38100" w14:dir="5400000" w14:sx="100000" w14:sy="100000" w14:kx="0" w14:ky="0" w14:algn="t">
-                                <w14:srgbClr w14:val="000000">
-                                  <w14:alpha w14:val="75000"/>
-                                </w14:srgbClr>
-                              </w14:shadow>
-                            </w:rPr>
-                            <w:tab/>
-                          </w:r>
-                          <w:r>
-                            <w:rPr>
-                              <w:rFonts w:eastAsiaTheme="majorEastAsia"/>
-                              <w:b/>
-                              <w:bCs/>
-                              <w:color w:val="000000" w:themeColor="text1"/>
-                              <w:kern w:val="24"/>
-                              <w:sz w:val="48"/>
-                              <w:szCs w:val="56"/>
-                              <w14:shadow w14:blurRad="63500" w14:dist="38100" w14:dir="5400000" w14:sx="100000" w14:sy="100000" w14:kx="0" w14:ky="0" w14:algn="t">
-                                <w14:srgbClr w14:val="000000">
-                                  <w14:alpha w14:val="75000"/>
-                                </w14:srgbClr>
-                              </w14:shadow>
-                            </w:rPr>
-                            <w:tab/>
-                          </w:r>
-                          <w:r>
-                            <w:rPr>
-                              <w:rFonts w:eastAsiaTheme="majorEastAsia"/>
-                              <w:b/>
-                              <w:bCs/>
-                              <w:color w:val="000000" w:themeColor="text1"/>
-                              <w:kern w:val="24"/>
-                              <w:sz w:val="48"/>
-                              <w:szCs w:val="56"/>
-                              <w14:shadow w14:blurRad="63500" w14:dist="38100" w14:dir="5400000" w14:sx="100000" w14:sy="100000" w14:kx="0" w14:ky="0" w14:algn="t">
-                                <w14:srgbClr w14:val="000000">
-                                  <w14:alpha w14:val="75000"/>
-                                </w14:srgbClr>
-                              </w14:shadow>
-                            </w:rPr>
-                            <w:tab/>
-                          </w:r>
-                          <w:r>
-                            <w:rPr>
-                              <w:rFonts w:eastAsiaTheme="majorEastAsia"/>
-                              <w:color w:val="000000" w:themeColor="text1"/>
-                              <w:kern w:val="24"/>
-                              <w:sz w:val="40"/>
-                              <w:szCs w:val="48"/>
-                            </w:rPr>
-                            <w:t>Luís Assunção</w:t>
-                          </w:r>
-                        </w:p>
-                      </w:txbxContent>
-                    </v:textbox>
-                  </v:shape>
-                </w:pict>
-              </mc:Fallback>
-            </mc:AlternateContent>
-          </w:r>
-          <w:bookmarkEnd w:id="0"/>
-          <w:r>
-            <w:rPr>
-              <w:noProof/>
-              <w:lang w:val="en-US"/>
-            </w:rPr>
-            <mc:AlternateContent>
-              <mc:Choice Requires="wps">
-                <w:drawing>
-                  <wp:anchor distT="0" distB="0" distL="114300" distR="114300" simplePos="0" relativeHeight="251667456" behindDoc="0" locked="0" layoutInCell="1" allowOverlap="1" wp14:anchorId="2D898194" wp14:editId="0F3CCD9B">
-                    <wp:simplePos x="0" y="0"/>
-                    <wp:positionH relativeFrom="column">
-                      <wp:posOffset>-438785</wp:posOffset>
-                    </wp:positionH>
-                    <wp:positionV relativeFrom="paragraph">
-                      <wp:posOffset>1357630</wp:posOffset>
-                    </wp:positionV>
-                    <wp:extent cx="6687820" cy="2423795"/>
-                    <wp:effectExtent l="0" t="0" r="0" b="0"/>
-                    <wp:wrapNone/>
-                    <wp:docPr id="4" name="Título 6"/>
-                    <wp:cNvGraphicFramePr>
-                      <a:graphicFrameLocks xmlns:a="http://schemas.openxmlformats.org/drawingml/2006/main" noGrp="1"/>
-                    </wp:cNvGraphicFramePr>
-                    <a:graphic xmlns:a="http://schemas.openxmlformats.org/drawingml/2006/main">
-                      <a:graphicData uri="http://schemas.microsoft.com/office/word/2010/wordprocessingShape">
-                        <wps:wsp>
-                          <wps:cNvSpPr txBox="1">
-                            <a:spLocks noGrp="1"/>
-                          </wps:cNvSpPr>
-                          <wps:spPr>
-                            <a:xfrm>
-                              <a:off x="0" y="0"/>
-                              <a:ext cx="6687820" cy="2423795"/>
-                            </a:xfrm>
-                            <a:prstGeom prst="rect">
-                              <a:avLst/>
-                            </a:prstGeom>
-                          </wps:spPr>
-                          <wps:txbx>
-                            <w:txbxContent>
-                              <w:p>
-                                <w:pPr>
-                                  <w:pStyle w:val="NormalWeb"/>
-                                  <w:spacing w:before="0" w:beforeAutospacing="0" w:after="0" w:afterAutospacing="0"/>
-                                  <w:jc w:val="center"/>
-                                  <w:rPr>
-                                    <w:rFonts w:eastAsiaTheme="majorEastAsia"/>
-                                    <w:b/>
-                                    <w:bCs/>
-                                    <w:color w:val="000000"/>
-                                    <w:kern w:val="24"/>
-                                    <w:sz w:val="80"/>
-                                    <w:szCs w:val="80"/>
-                                    <w14:shadow w14:blurRad="63500" w14:dist="38100" w14:dir="5400000" w14:sx="100000" w14:sy="100000" w14:kx="0" w14:ky="0" w14:algn="t">
-                                      <w14:srgbClr w14:val="000000">
-                                        <w14:alpha w14:val="75000"/>
-                                      </w14:srgbClr>
-                                    </w14:shadow>
-                                  </w:rPr>
-                                </w:pPr>
-                                <w:r>
-                                  <w:rPr>
-                                    <w:rFonts w:eastAsiaTheme="majorEastAsia"/>
-                                    <w:b/>
-                                    <w:bCs/>
-                                    <w:color w:val="000000"/>
-                                    <w:kern w:val="24"/>
-                                    <w:sz w:val="80"/>
-                                    <w:szCs w:val="80"/>
-                                    <w14:shadow w14:blurRad="63500" w14:dist="38100" w14:dir="5400000" w14:sx="100000" w14:sy="100000" w14:kx="0" w14:ky="0" w14:algn="t">
-                                      <w14:srgbClr w14:val="000000">
-                                        <w14:alpha w14:val="75000"/>
-                                      </w14:srgbClr>
-                                    </w14:shadow>
-                                  </w:rPr>
-                                  <w:t>OpenNebula</w:t>
-                                </w:r>
-                              </w:p>
-                              <w:p>
-                                <w:pPr>
-                                  <w:pStyle w:val="NormalWeb"/>
-                                  <w:spacing w:before="0" w:beforeAutospacing="0" w:after="0" w:afterAutospacing="0"/>
-                                  <w:jc w:val="center"/>
-                                  <w:rPr>
-                                    <w:rFonts w:eastAsiaTheme="majorEastAsia"/>
-                                    <w:b/>
-                                    <w:bCs/>
-                                    <w:color w:val="000000"/>
-                                    <w:kern w:val="24"/>
-                                    <w:sz w:val="80"/>
-                                    <w:szCs w:val="80"/>
-                                    <w14:shadow w14:blurRad="63500" w14:dist="38100" w14:dir="5400000" w14:sx="100000" w14:sy="100000" w14:kx="0" w14:ky="0" w14:algn="t">
-                                      <w14:srgbClr w14:val="000000">
-                                        <w14:alpha w14:val="75000"/>
-                                      </w14:srgbClr>
-                                    </w14:shadow>
-                                  </w:rPr>
-                                </w:pPr>
-                              </w:p>
-                              <w:p>
-                                <w:pPr>
-                                  <w:pStyle w:val="NormalWeb"/>
-                                  <w:spacing w:before="0" w:beforeAutospacing="0" w:after="0" w:afterAutospacing="0"/>
-                                  <w:jc w:val="center"/>
-                                  <w:rPr>
-                                    <w:rFonts w:eastAsiaTheme="majorEastAsia"/>
-                                    <w:b/>
-                                    <w:bCs/>
-                                    <w:color w:val="000000"/>
-                                    <w:kern w:val="24"/>
-                                    <w:sz w:val="80"/>
-                                    <w:szCs w:val="80"/>
-                                    <w14:shadow w14:blurRad="63500" w14:dist="38100" w14:dir="5400000" w14:sx="100000" w14:sy="100000" w14:kx="0" w14:ky="0" w14:algn="t">
-                                      <w14:srgbClr w14:val="000000">
-                                        <w14:alpha w14:val="75000"/>
-                                      </w14:srgbClr>
-                                    </w14:shadow>
-                                  </w:rPr>
-                                </w:pPr>
-                                <w:r>
-                                  <w:rPr>
-                                    <w:rFonts w:ascii="Calibri" w:eastAsiaTheme="majorEastAsia" w:hAnsi="Calibri" w:cstheme="majorBidi"/>
-                                    <w:b/>
-                                    <w:bCs/>
-                                    <w:noProof/>
-                                    <w:color w:val="000000"/>
-                                    <w:kern w:val="24"/>
-                                    <w:sz w:val="120"/>
-                                    <w:szCs w:val="120"/>
-                                    <w:lang w:val="en-US" w:eastAsia="en-US"/>
-                                  </w:rPr>
-                                  <w:drawing>
-                                    <wp:inline distT="0" distB="0" distL="0" distR="0" wp14:anchorId="1FC7DAAE" wp14:editId="511D04AD">
-                                      <wp:extent cx="3742690" cy="1223010"/>
-                                      <wp:effectExtent l="0" t="0" r="0" b="0"/>
-                                      <wp:docPr id="6" name="Imagem 6"/>
-                                      <wp:cNvGraphicFramePr>
-                                        <a:graphicFrameLocks xmlns:a="http://schemas.openxmlformats.org/drawingml/2006/main" noChangeAspect="1"/>
-                                      </wp:cNvGraphicFramePr>
-                                      <a:graphic xmlns:a="http://schemas.openxmlformats.org/drawingml/2006/main">
-                                        <a:graphicData uri="http://schemas.openxmlformats.org/drawingml/2006/picture">
-                                          <pic:pic xmlns:pic="http://schemas.openxmlformats.org/drawingml/2006/picture">
-                                            <pic:nvPicPr>
-                                              <pic:cNvPr id="0" name="Picture 1"/>
-                                              <pic:cNvPicPr>
-                                                <a:picLocks noChangeAspect="1" noChangeArrowheads="1"/>
-                                              </pic:cNvPicPr>
-                                            </pic:nvPicPr>
-                                            <pic:blipFill>
-                                              <a:blip r:embed="rId10">
-                                                <a:extLst>
-                                                  <a:ext uri="{28A0092B-C50C-407E-A947-70E740481C1C}">
-                                                    <a14:useLocalDpi xmlns:a14="http://schemas.microsoft.com/office/drawing/2010/main" val="0"/>
-                                                  </a:ext>
-                                                </a:extLst>
-                                              </a:blip>
-                                              <a:srcRect/>
-                                              <a:stretch>
-                                                <a:fillRect/>
-                                              </a:stretch>
-                                            </pic:blipFill>
-                                            <pic:spPr bwMode="auto">
-                                              <a:xfrm>
-                                                <a:off x="0" y="0"/>
-                                                <a:ext cx="3742690" cy="1223010"/>
-                                              </a:xfrm>
-                                              <a:prstGeom prst="rect">
-                                                <a:avLst/>
-                                              </a:prstGeom>
-                                              <a:noFill/>
-                                              <a:ln>
-                                                <a:noFill/>
-                                              </a:ln>
-                                            </pic:spPr>
-                                          </pic:pic>
-                                        </a:graphicData>
-                                      </a:graphic>
-                                    </wp:inline>
-                                  </w:drawing>
-                                </w:r>
-                              </w:p>
-                              <w:p>
-                                <w:pPr>
-                                  <w:pStyle w:val="NormalWeb"/>
-                                  <w:spacing w:before="0" w:beforeAutospacing="0" w:after="0" w:afterAutospacing="0"/>
-                                  <w:jc w:val="center"/>
-                                </w:pPr>
-                                <w:r>
-                                  <w:rPr>
-                                    <w:rFonts w:ascii="Calibri" w:eastAsiaTheme="majorEastAsia" w:hAnsi="Calibri" w:cstheme="majorBidi"/>
-                                    <w:b/>
-                                    <w:bCs/>
-                                    <w:color w:val="000000"/>
-                                    <w:kern w:val="24"/>
-                                    <w:sz w:val="120"/>
-                                    <w:szCs w:val="120"/>
-                                    <w:lang w:val="x-none"/>
-                                    <w14:shadow w14:blurRad="63500" w14:dist="38100" w14:dir="5400000" w14:sx="100000" w14:sy="100000" w14:kx="0" w14:ky="0" w14:algn="t">
-                                      <w14:srgbClr w14:val="000000">
-                                        <w14:alpha w14:val="75000"/>
-                                      </w14:srgbClr>
-                                    </w14:shadow>
-                                  </w:rPr>
-                                  <w:br/>
-                                </w:r>
-                                <w:r>
-                                  <w:rPr>
-                                    <w:rFonts w:ascii="Calibri" w:eastAsiaTheme="majorEastAsia" w:hAnsi="Calibri" w:cstheme="majorBidi"/>
-                                    <w:b/>
-                                    <w:bCs/>
-                                    <w:color w:val="000000"/>
-                                    <w:kern w:val="24"/>
-                                    <w:sz w:val="56"/>
-                                    <w:szCs w:val="56"/>
-                                    <w14:shadow w14:blurRad="63500" w14:dist="38100" w14:dir="5400000" w14:sx="100000" w14:sy="100000" w14:kx="0" w14:ky="0" w14:algn="t">
-                                      <w14:srgbClr w14:val="000000">
-                                        <w14:alpha w14:val="75000"/>
-                                      </w14:srgbClr>
-                                    </w14:shadow>
-                                  </w:rPr>
-                                  <w:br/>
-                                </w:r>
-                                <w:r>
-                                  <w:rPr>
-                                    <w:rFonts w:eastAsiaTheme="majorEastAsia"/>
-                                    <w:b/>
-                                    <w:bCs/>
-                                    <w:color w:val="000000"/>
-                                    <w:kern w:val="24"/>
-                                    <w:sz w:val="56"/>
-                                    <w:szCs w:val="56"/>
-                                    <w14:shadow w14:blurRad="63500" w14:dist="38100" w14:dir="5400000" w14:sx="100000" w14:sy="100000" w14:kx="0" w14:ky="0" w14:algn="t">
-                                      <w14:srgbClr w14:val="000000">
-                                        <w14:alpha w14:val="75000"/>
-                                      </w14:srgbClr>
-                                    </w14:shadow>
-                                  </w:rPr>
-                                  <w:t>Sistemas Distribuídos</w:t>
-                                </w:r>
-                                <w:r>
-                                  <w:rPr>
-                                    <w:rFonts w:eastAsiaTheme="majorEastAsia"/>
-                                    <w:b/>
-                                    <w:bCs/>
-                                    <w:color w:val="000000"/>
-                                    <w:kern w:val="24"/>
-                                    <w:sz w:val="56"/>
-                                    <w:szCs w:val="56"/>
-                                    <w14:shadow w14:blurRad="63500" w14:dist="38100" w14:dir="5400000" w14:sx="100000" w14:sy="100000" w14:kx="0" w14:ky="0" w14:algn="t">
-                                      <w14:srgbClr w14:val="000000">
-                                        <w14:alpha w14:val="75000"/>
-                                      </w14:srgbClr>
-                                    </w14:shadow>
-                                  </w:rPr>
-                                  <w:br/>
-                                </w:r>
-                                <w:r>
-                                  <w:rPr>
-                                    <w:rFonts w:eastAsiaTheme="majorEastAsia"/>
-                                    <w:b/>
-                                    <w:bCs/>
-                                    <w:color w:val="000000"/>
-                                    <w:kern w:val="24"/>
-                                    <w:sz w:val="56"/>
-                                    <w:szCs w:val="56"/>
-                                    <w:lang w:val="x-none"/>
-                                    <w14:shadow w14:blurRad="63500" w14:dist="38100" w14:dir="5400000" w14:sx="100000" w14:sy="100000" w14:kx="0" w14:ky="0" w14:algn="t">
-                                      <w14:srgbClr w14:val="000000">
-                                        <w14:alpha w14:val="75000"/>
-                                      </w14:srgbClr>
-                                    </w14:shadow>
-                                  </w:rPr>
-                                  <w:t>Verão 2014/2015</w:t>
-                                </w:r>
-                              </w:p>
-                            </w:txbxContent>
-                          </wps:txbx>
-                          <wps:bodyPr vert="horz" wrap="square" lIns="90000" tIns="45000" rIns="90000" bIns="45000" rtlCol="0" anchor="t">
-                            <a:noAutofit/>
-                          </wps:bodyPr>
-                        </wps:wsp>
-                      </a:graphicData>
-                    </a:graphic>
-                    <wp14:sizeRelH relativeFrom="margin">
-                      <wp14:pctWidth>0</wp14:pctWidth>
-                    </wp14:sizeRelH>
-                    <wp14:sizeRelV relativeFrom="margin">
-                      <wp14:pctHeight>0</wp14:pctHeight>
-                    </wp14:sizeRelV>
-                  </wp:anchor>
-                </w:drawing>
-              </mc:Choice>
-              <mc:Fallback>
-                <w:pict>
-                  <v:shape id="_x0000_s1028" type="#_x0000_t202" style="position:absolute;margin-left:-34.5pt;margin-top:106.9pt;width:526.6pt;height:190.85pt;z-index:251667456;visibility:visible;mso-wrap-style:square;mso-width-percent:0;mso-height-percent:0;mso-wrap-distance-left:9pt;mso-wrap-distance-top:0;mso-wrap-distance-right:9pt;mso-wrap-distance-bottom:0;mso-position-horizontal:absolute;mso-position-horizontal-relative:text;mso-position-vertical:absolute;mso-position-vertical-relative:text;mso-width-percent:0;mso-height-percent:0;mso-width-relative:margin;mso-height-relative:margin;v-text-anchor:top" o:gfxdata="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" filled="f" stroked="f">
-                    <v:path arrowok="t"/>
-                    <o:lock v:ext="edit" grouping="t"/>
-                    <v:textbox inset="2.5mm,1.25mm,2.5mm,1.25mm">
-                      <w:txbxContent>
-                        <w:p>
-                          <w:pPr>
-                            <w:pStyle w:val="NormalWeb"/>
-                            <w:spacing w:before="0" w:beforeAutospacing="0" w:after="0" w:afterAutospacing="0"/>
-                            <w:jc w:val="center"/>
-                            <w:rPr>
-                              <w:rFonts w:eastAsiaTheme="majorEastAsia"/>
-                              <w:b/>
-                              <w:bCs/>
-                              <w:color w:val="000000"/>
-                              <w:kern w:val="24"/>
-                              <w:sz w:val="80"/>
-                              <w:szCs w:val="80"/>
-                              <w14:shadow w14:blurRad="63500" w14:dist="38100" w14:dir="5400000" w14:sx="100000" w14:sy="100000" w14:kx="0" w14:ky="0" w14:algn="t">
-                                <w14:srgbClr w14:val="000000">
-                                  <w14:alpha w14:val="75000"/>
-                                </w14:srgbClr>
-                              </w14:shadow>
-                            </w:rPr>
-                          </w:pPr>
-                          <w:r>
-                            <w:rPr>
-                              <w:rFonts w:eastAsiaTheme="majorEastAsia"/>
-                              <w:b/>
-                              <w:bCs/>
-                              <w:color w:val="000000"/>
-                              <w:kern w:val="24"/>
-                              <w:sz w:val="80"/>
-                              <w:szCs w:val="80"/>
-                              <w14:shadow w14:blurRad="63500" w14:dist="38100" w14:dir="5400000" w14:sx="100000" w14:sy="100000" w14:kx="0" w14:ky="0" w14:algn="t">
-                                <w14:srgbClr w14:val="000000">
-                                  <w14:alpha w14:val="75000"/>
-                                </w14:srgbClr>
-                              </w14:shadow>
-                            </w:rPr>
-                            <w:t>OpenNebula</w:t>
-                          </w:r>
-                        </w:p>
-                        <w:p>
-                          <w:pPr>
-                            <w:pStyle w:val="NormalWeb"/>
-                            <w:spacing w:before="0" w:beforeAutospacing="0" w:after="0" w:afterAutospacing="0"/>
-                            <w:jc w:val="center"/>
-                            <w:rPr>
-                              <w:rFonts w:eastAsiaTheme="majorEastAsia"/>
-                              <w:b/>
-                              <w:bCs/>
-                              <w:color w:val="000000"/>
-                              <w:kern w:val="24"/>
-                              <w:sz w:val="80"/>
-                              <w:szCs w:val="80"/>
-                              <w14:shadow w14:blurRad="63500" w14:dist="38100" w14:dir="5400000" w14:sx="100000" w14:sy="100000" w14:kx="0" w14:ky="0" w14:algn="t">
-                                <w14:srgbClr w14:val="000000">
-                                  <w14:alpha w14:val="75000"/>
-                                </w14:srgbClr>
-                              </w14:shadow>
-                            </w:rPr>
-                          </w:pPr>
-                        </w:p>
-                        <w:p>
-                          <w:pPr>
-                            <w:pStyle w:val="NormalWeb"/>
-                            <w:spacing w:before="0" w:beforeAutospacing="0" w:after="0" w:afterAutospacing="0"/>
-                            <w:jc w:val="center"/>
-                            <w:rPr>
-                              <w:rFonts w:eastAsiaTheme="majorEastAsia"/>
-                              <w:b/>
-                              <w:bCs/>
-                              <w:color w:val="000000"/>
-                              <w:kern w:val="24"/>
-                              <w:sz w:val="80"/>
-                              <w:szCs w:val="80"/>
-                              <w14:shadow w14:blurRad="63500" w14:dist="38100" w14:dir="5400000" w14:sx="100000" w14:sy="100000" w14:kx="0" w14:ky="0" w14:algn="t">
-                                <w14:srgbClr w14:val="000000">
-                                  <w14:alpha w14:val="75000"/>
-                                </w14:srgbClr>
-                              </w14:shadow>
-                            </w:rPr>
-                          </w:pPr>
-                          <w:r>
-                            <w:rPr>
-                              <w:rFonts w:ascii="Calibri" w:eastAsiaTheme="majorEastAsia" w:hAnsi="Calibri" w:cstheme="majorBidi"/>
-                              <w:b/>
-                              <w:bCs/>
-                              <w:noProof/>
-                              <w:color w:val="000000"/>
-                              <w:kern w:val="24"/>
-                              <w:sz w:val="120"/>
-                              <w:szCs w:val="120"/>
-                              <w:lang w:val="en-US" w:eastAsia="en-US"/>
-                            </w:rPr>
-                            <w:drawing>
-                              <wp:inline distT="0" distB="0" distL="0" distR="0" wp14:anchorId="1FC7DAAE" wp14:editId="511D04AD">
-                                <wp:extent cx="3742690" cy="1223010"/>
-                                <wp:effectExtent l="0" t="0" r="0" b="0"/>
-                                <wp:docPr id="6" name="Imagem 6"/>
-                                <wp:cNvGraphicFramePr>
-                                  <a:graphicFrameLocks xmlns:a="http://schemas.openxmlformats.org/drawingml/2006/main" noChangeAspect="1"/>
-                                </wp:cNvGraphicFramePr>
-                                <a:graphic xmlns:a="http://schemas.openxmlformats.org/drawingml/2006/main">
-                                  <a:graphicData uri="http://schemas.openxmlformats.org/drawingml/2006/picture">
-                                    <pic:pic xmlns:pic="http://schemas.openxmlformats.org/drawingml/2006/picture">
-                                      <pic:nvPicPr>
-                                        <pic:cNvPr id="0" name="Picture 1"/>
-                                        <pic:cNvPicPr>
-                                          <a:picLocks noChangeAspect="1" noChangeArrowheads="1"/>
-                                        </pic:cNvPicPr>
-                                      </pic:nvPicPr>
-                                      <pic:blipFill>
-                                        <a:blip r:embed="rId10">
-                                          <a:extLst>
-                                            <a:ext uri="{28A0092B-C50C-407E-A947-70E740481C1C}">
-                                              <a14:useLocalDpi xmlns:a14="http://schemas.microsoft.com/office/drawing/2010/main" val="0"/>
-                                            </a:ext>
-                                          </a:extLst>
-                                        </a:blip>
-                                        <a:srcRect/>
-                                        <a:stretch>
-                                          <a:fillRect/>
-                                        </a:stretch>
-                                      </pic:blipFill>
-                                      <pic:spPr bwMode="auto">
-                                        <a:xfrm>
-                                          <a:off x="0" y="0"/>
-                                          <a:ext cx="3742690" cy="1223010"/>
-                                        </a:xfrm>
-                                        <a:prstGeom prst="rect">
-                                          <a:avLst/>
-                                        </a:prstGeom>
-                                        <a:noFill/>
-                                        <a:ln>
-                                          <a:noFill/>
-                                        </a:ln>
-                                      </pic:spPr>
-                                    </pic:pic>
-                                  </a:graphicData>
-                                </a:graphic>
-                              </wp:inline>
-                            </w:drawing>
-                          </w:r>
-                        </w:p>
-                        <w:p>
-                          <w:pPr>
-                            <w:pStyle w:val="NormalWeb"/>
-                            <w:spacing w:before="0" w:beforeAutospacing="0" w:after="0" w:afterAutospacing="0"/>
-                            <w:jc w:val="center"/>
-                          </w:pPr>
-                          <w:r>
-                            <w:rPr>
-                              <w:rFonts w:ascii="Calibri" w:eastAsiaTheme="majorEastAsia" w:hAnsi="Calibri" w:cstheme="majorBidi"/>
-                              <w:b/>
-                              <w:bCs/>
-                              <w:color w:val="000000"/>
-                              <w:kern w:val="24"/>
-                              <w:sz w:val="120"/>
-                              <w:szCs w:val="120"/>
-                              <w:lang w:val="x-none"/>
-                              <w14:shadow w14:blurRad="63500" w14:dist="38100" w14:dir="5400000" w14:sx="100000" w14:sy="100000" w14:kx="0" w14:ky="0" w14:algn="t">
-                                <w14:srgbClr w14:val="000000">
-                                  <w14:alpha w14:val="75000"/>
-                                </w14:srgbClr>
-                              </w14:shadow>
-                            </w:rPr>
-                            <w:br/>
-                          </w:r>
-                          <w:r>
-                            <w:rPr>
-                              <w:rFonts w:ascii="Calibri" w:eastAsiaTheme="majorEastAsia" w:hAnsi="Calibri" w:cstheme="majorBidi"/>
-                              <w:b/>
-                              <w:bCs/>
-                              <w:color w:val="000000"/>
-                              <w:kern w:val="24"/>
-                              <w:sz w:val="56"/>
-                              <w:szCs w:val="56"/>
-                              <w14:shadow w14:blurRad="63500" w14:dist="38100" w14:dir="5400000" w14:sx="100000" w14:sy="100000" w14:kx="0" w14:ky="0" w14:algn="t">
-                                <w14:srgbClr w14:val="000000">
-                                  <w14:alpha w14:val="75000"/>
-                                </w14:srgbClr>
-                              </w14:shadow>
-                            </w:rPr>
-                            <w:br/>
-                          </w:r>
-                          <w:r>
-                            <w:rPr>
-                              <w:rFonts w:eastAsiaTheme="majorEastAsia"/>
-                              <w:b/>
-                              <w:bCs/>
-                              <w:color w:val="000000"/>
-                              <w:kern w:val="24"/>
-                              <w:sz w:val="56"/>
-                              <w:szCs w:val="56"/>
-                              <w14:shadow w14:blurRad="63500" w14:dist="38100" w14:dir="5400000" w14:sx="100000" w14:sy="100000" w14:kx="0" w14:ky="0" w14:algn="t">
-                                <w14:srgbClr w14:val="000000">
-                                  <w14:alpha w14:val="75000"/>
-                                </w14:srgbClr>
-                              </w14:shadow>
-                            </w:rPr>
-                            <w:t>Sistemas Distribuídos</w:t>
-                          </w:r>
-                          <w:r>
-                            <w:rPr>
-                              <w:rFonts w:eastAsiaTheme="majorEastAsia"/>
-                              <w:b/>
-                              <w:bCs/>
-                              <w:color w:val="000000"/>
-                              <w:kern w:val="24"/>
-                              <w:sz w:val="56"/>
-                              <w:szCs w:val="56"/>
-                              <w14:shadow w14:blurRad="63500" w14:dist="38100" w14:dir="5400000" w14:sx="100000" w14:sy="100000" w14:kx="0" w14:ky="0" w14:algn="t">
-                                <w14:srgbClr w14:val="000000">
-                                  <w14:alpha w14:val="75000"/>
-                                </w14:srgbClr>
-                              </w14:shadow>
-                            </w:rPr>
-                            <w:br/>
-                          </w:r>
-                          <w:r>
-                            <w:rPr>
-                              <w:rFonts w:eastAsiaTheme="majorEastAsia"/>
-                              <w:b/>
-                              <w:bCs/>
-                              <w:color w:val="000000"/>
-                              <w:kern w:val="24"/>
-                              <w:sz w:val="56"/>
-                              <w:szCs w:val="56"/>
-                              <w:lang w:val="x-none"/>
-                              <w14:shadow w14:blurRad="63500" w14:dist="38100" w14:dir="5400000" w14:sx="100000" w14:sy="100000" w14:kx="0" w14:ky="0" w14:algn="t">
-                                <w14:srgbClr w14:val="000000">
-                                  <w14:alpha w14:val="75000"/>
-                                </w14:srgbClr>
-                              </w14:shadow>
-                            </w:rPr>
-                            <w:t>Verão 2014/2015</w:t>
-                          </w:r>
-                        </w:p>
-                      </w:txbxContent>
-                    </v:textbox>
-                  </v:shape>
-                </w:pict>
-              </mc:Fallback>
-            </mc:AlternateContent>
-          </w:r>
-        </w:p>
-      </w:sdtContent>
-    </w:sdt>
-    <w:p>
-      <w:pPr>
-        <w:pStyle w:val="Heading1"/>
-      </w:pPr>
+    <w:p>
+      <w:pPr>
+        <w:widowControl w:val="0"/>
+        <w:autoSpaceDE w:val="0"/>
+        <w:autoSpaceDN w:val="0"/>
+        <w:adjustRightInd w:val="0"/>
+        <w:spacing w:after="240" w:line="240" w:lineRule="auto"/>
+        <w:jc w:val="center"/>
+        <w:rPr>
+          <w:rFonts w:ascii="Times" w:hAnsi="Times" w:cs="Times"/>
+          <w:sz w:val="42"/>
+          <w:szCs w:val="42"/>
+          <w:lang w:val="en-US"/>
+        </w:rPr>
+      </w:pPr>
+      <w:bookmarkStart w:id="0" w:name="_Toc296543953"/>
       <w:bookmarkStart w:id="1" w:name="_Toc417073314"/>
       <w:bookmarkStart w:id="2" w:name="_Toc417484057"/>
-      <w:bookmarkStart w:id="3" w:name="_Toc296543953"/>
+      <w:r>
+        <w:rPr>
+          <w:rFonts w:ascii="Times" w:hAnsi="Times" w:cs="Times"/>
+          <w:sz w:val="42"/>
+          <w:szCs w:val="42"/>
+          <w:lang w:val="en-US"/>
+        </w:rPr>
+        <w:t>INSTITUTO SUPERIOR DE ENGENHARIA DE LISBOA</w:t>
+      </w:r>
+    </w:p>
+    <w:p>
+      <w:pPr>
+        <w:widowControl w:val="0"/>
+        <w:autoSpaceDE w:val="0"/>
+        <w:autoSpaceDN w:val="0"/>
+        <w:adjustRightInd w:val="0"/>
+        <w:spacing w:after="240" w:line="240" w:lineRule="auto"/>
+        <w:jc w:val="center"/>
+        <w:rPr>
+          <w:rFonts w:ascii="Times" w:hAnsi="Times" w:cs="Times"/>
+          <w:sz w:val="26"/>
+          <w:szCs w:val="26"/>
+          <w:lang w:val="en-US"/>
+        </w:rPr>
+      </w:pPr>
+      <w:proofErr w:type="spellStart"/>
+      <w:r>
+        <w:rPr>
+          <w:rFonts w:ascii="Times" w:hAnsi="Times" w:cs="Times"/>
+          <w:sz w:val="26"/>
+          <w:szCs w:val="26"/>
+          <w:lang w:val="en-US"/>
+        </w:rPr>
+        <w:t>Área</w:t>
+      </w:r>
+      <w:proofErr w:type="spellEnd"/>
+      <w:r>
+        <w:rPr>
+          <w:rFonts w:ascii="Times" w:hAnsi="Times" w:cs="Times"/>
+          <w:sz w:val="26"/>
+          <w:szCs w:val="26"/>
+          <w:lang w:val="en-US"/>
+        </w:rPr>
+        <w:t xml:space="preserve"> </w:t>
+      </w:r>
+      <w:proofErr w:type="spellStart"/>
+      <w:r>
+        <w:rPr>
+          <w:rFonts w:ascii="Times" w:hAnsi="Times" w:cs="Times"/>
+          <w:sz w:val="26"/>
+          <w:szCs w:val="26"/>
+          <w:lang w:val="en-US"/>
+        </w:rPr>
+        <w:t>Departamental</w:t>
+      </w:r>
+      <w:proofErr w:type="spellEnd"/>
+      <w:r>
+        <w:rPr>
+          <w:rFonts w:ascii="Times" w:hAnsi="Times" w:cs="Times"/>
+          <w:sz w:val="26"/>
+          <w:szCs w:val="26"/>
+          <w:lang w:val="en-US"/>
+        </w:rPr>
+        <w:t xml:space="preserve"> de </w:t>
+      </w:r>
+      <w:proofErr w:type="spellStart"/>
+      <w:r>
+        <w:rPr>
+          <w:rFonts w:ascii="Times" w:hAnsi="Times" w:cs="Times"/>
+          <w:sz w:val="26"/>
+          <w:szCs w:val="26"/>
+          <w:lang w:val="en-US"/>
+        </w:rPr>
+        <w:t>Engenharia</w:t>
+      </w:r>
+      <w:proofErr w:type="spellEnd"/>
+      <w:r>
+        <w:rPr>
+          <w:rFonts w:ascii="Times" w:hAnsi="Times" w:cs="Times"/>
+          <w:sz w:val="26"/>
+          <w:szCs w:val="26"/>
+          <w:lang w:val="en-US"/>
+        </w:rPr>
+        <w:t xml:space="preserve"> de </w:t>
+      </w:r>
+      <w:proofErr w:type="spellStart"/>
+      <w:r>
+        <w:rPr>
+          <w:rFonts w:ascii="Times" w:hAnsi="Times" w:cs="Times"/>
+          <w:sz w:val="26"/>
+          <w:szCs w:val="26"/>
+          <w:lang w:val="en-US"/>
+        </w:rPr>
+        <w:t>Electrónica</w:t>
+      </w:r>
+      <w:proofErr w:type="spellEnd"/>
+      <w:r>
+        <w:rPr>
+          <w:rFonts w:ascii="Times" w:hAnsi="Times" w:cs="Times"/>
+          <w:sz w:val="26"/>
+          <w:szCs w:val="26"/>
+          <w:lang w:val="en-US"/>
+        </w:rPr>
+        <w:t xml:space="preserve"> e </w:t>
+      </w:r>
+      <w:proofErr w:type="spellStart"/>
+      <w:r>
+        <w:rPr>
+          <w:rFonts w:ascii="Times" w:hAnsi="Times" w:cs="Times"/>
+          <w:sz w:val="26"/>
+          <w:szCs w:val="26"/>
+          <w:lang w:val="en-US"/>
+        </w:rPr>
+        <w:t>Telecomunicações</w:t>
+      </w:r>
+      <w:proofErr w:type="spellEnd"/>
+      <w:r>
+        <w:rPr>
+          <w:rFonts w:ascii="Times" w:hAnsi="Times" w:cs="Times"/>
+          <w:sz w:val="26"/>
+          <w:szCs w:val="26"/>
+          <w:lang w:val="en-US"/>
+        </w:rPr>
+        <w:t xml:space="preserve"> e de </w:t>
+      </w:r>
+      <w:proofErr w:type="spellStart"/>
+      <w:r>
+        <w:rPr>
+          <w:rFonts w:ascii="Times" w:hAnsi="Times" w:cs="Times"/>
+          <w:sz w:val="26"/>
+          <w:szCs w:val="26"/>
+          <w:lang w:val="en-US"/>
+        </w:rPr>
+        <w:t>Computadores</w:t>
+      </w:r>
+      <w:proofErr w:type="spellEnd"/>
+    </w:p>
+    <w:p>
+      <w:pPr>
+        <w:widowControl w:val="0"/>
+        <w:autoSpaceDE w:val="0"/>
+        <w:autoSpaceDN w:val="0"/>
+        <w:adjustRightInd w:val="0"/>
+        <w:spacing w:after="240" w:line="240" w:lineRule="auto"/>
+        <w:jc w:val="center"/>
+        <w:rPr>
+          <w:rFonts w:ascii="Times" w:hAnsi="Times" w:cs="Times"/>
+          <w:sz w:val="24"/>
+          <w:szCs w:val="24"/>
+          <w:lang w:val="en-US"/>
+        </w:rPr>
+      </w:pPr>
+    </w:p>
+    <w:p>
+      <w:pPr>
+        <w:widowControl w:val="0"/>
+        <w:autoSpaceDE w:val="0"/>
+        <w:autoSpaceDN w:val="0"/>
+        <w:adjustRightInd w:val="0"/>
+        <w:spacing w:after="240" w:line="240" w:lineRule="auto"/>
+        <w:jc w:val="center"/>
+        <w:rPr>
+          <w:rFonts w:ascii="Times" w:hAnsi="Times" w:cs="Times"/>
+          <w:sz w:val="26"/>
+          <w:szCs w:val="26"/>
+          <w:lang w:val="en-US"/>
+        </w:rPr>
+      </w:pPr>
+      <w:proofErr w:type="spellStart"/>
+      <w:r>
+        <w:rPr>
+          <w:rFonts w:ascii="Times" w:hAnsi="Times" w:cs="Times"/>
+          <w:sz w:val="26"/>
+          <w:szCs w:val="26"/>
+          <w:lang w:val="en-US"/>
+        </w:rPr>
+        <w:t>Licenciatura</w:t>
+      </w:r>
+      <w:proofErr w:type="spellEnd"/>
+      <w:r>
+        <w:rPr>
+          <w:rFonts w:ascii="Times" w:hAnsi="Times" w:cs="Times"/>
+          <w:sz w:val="26"/>
+          <w:szCs w:val="26"/>
+          <w:lang w:val="en-US"/>
+        </w:rPr>
+        <w:t>/</w:t>
+      </w:r>
+      <w:proofErr w:type="spellStart"/>
+      <w:r>
+        <w:rPr>
+          <w:rFonts w:ascii="Times" w:hAnsi="Times" w:cs="Times"/>
+          <w:sz w:val="26"/>
+          <w:szCs w:val="26"/>
+          <w:lang w:val="en-US"/>
+        </w:rPr>
+        <w:t>Mestrado</w:t>
+      </w:r>
+      <w:proofErr w:type="spellEnd"/>
+      <w:r>
+        <w:rPr>
+          <w:rFonts w:ascii="Times" w:hAnsi="Times" w:cs="Times"/>
+          <w:sz w:val="26"/>
+          <w:szCs w:val="26"/>
+          <w:lang w:val="en-US"/>
+        </w:rPr>
+        <w:t xml:space="preserve"> de </w:t>
+      </w:r>
+      <w:proofErr w:type="spellStart"/>
+      <w:r>
+        <w:rPr>
+          <w:rFonts w:ascii="Times" w:hAnsi="Times" w:cs="Times"/>
+          <w:sz w:val="26"/>
+          <w:szCs w:val="26"/>
+          <w:lang w:val="en-US"/>
+        </w:rPr>
+        <w:t>Engenharia</w:t>
+      </w:r>
+      <w:proofErr w:type="spellEnd"/>
+      <w:r>
+        <w:rPr>
+          <w:rFonts w:ascii="Times" w:hAnsi="Times" w:cs="Times"/>
+          <w:sz w:val="26"/>
+          <w:szCs w:val="26"/>
+          <w:lang w:val="en-US"/>
+        </w:rPr>
+        <w:t xml:space="preserve"> </w:t>
+      </w:r>
+      <w:proofErr w:type="spellStart"/>
+      <w:r>
+        <w:rPr>
+          <w:rFonts w:ascii="Times" w:hAnsi="Times" w:cs="Times"/>
+          <w:sz w:val="26"/>
+          <w:szCs w:val="26"/>
+          <w:lang w:val="en-US"/>
+        </w:rPr>
+        <w:t>Informática</w:t>
+      </w:r>
+      <w:proofErr w:type="spellEnd"/>
+      <w:r>
+        <w:rPr>
+          <w:rFonts w:ascii="Times" w:hAnsi="Times" w:cs="Times"/>
+          <w:sz w:val="26"/>
+          <w:szCs w:val="26"/>
+          <w:lang w:val="en-US"/>
+        </w:rPr>
+        <w:t xml:space="preserve"> e </w:t>
+      </w:r>
+      <w:proofErr w:type="spellStart"/>
+      <w:r>
+        <w:rPr>
+          <w:rFonts w:ascii="Times" w:hAnsi="Times" w:cs="Times"/>
+          <w:sz w:val="26"/>
+          <w:szCs w:val="26"/>
+          <w:lang w:val="en-US"/>
+        </w:rPr>
+        <w:t>Computadores</w:t>
+      </w:r>
+      <w:proofErr w:type="spellEnd"/>
+    </w:p>
+    <w:p>
+      <w:pPr>
+        <w:widowControl w:val="0"/>
+        <w:autoSpaceDE w:val="0"/>
+        <w:autoSpaceDN w:val="0"/>
+        <w:adjustRightInd w:val="0"/>
+        <w:spacing w:after="240" w:line="240" w:lineRule="auto"/>
+        <w:jc w:val="center"/>
+        <w:rPr>
+          <w:rFonts w:ascii="Times" w:hAnsi="Times" w:cs="Times"/>
+          <w:sz w:val="24"/>
+          <w:szCs w:val="24"/>
+          <w:lang w:val="en-US"/>
+        </w:rPr>
+      </w:pPr>
+    </w:p>
+    <w:p>
+      <w:pPr>
+        <w:widowControl w:val="0"/>
+        <w:autoSpaceDE w:val="0"/>
+        <w:autoSpaceDN w:val="0"/>
+        <w:adjustRightInd w:val="0"/>
+        <w:spacing w:after="240" w:line="240" w:lineRule="auto"/>
+        <w:jc w:val="center"/>
+        <w:rPr>
+          <w:rFonts w:ascii="Times" w:hAnsi="Times" w:cs="Times"/>
+          <w:sz w:val="24"/>
+          <w:szCs w:val="24"/>
+          <w:lang w:val="en-US"/>
+        </w:rPr>
+      </w:pPr>
+      <w:proofErr w:type="spellStart"/>
+      <w:r>
+        <w:rPr>
+          <w:rFonts w:ascii="Times" w:hAnsi="Times" w:cs="Times"/>
+          <w:sz w:val="38"/>
+          <w:szCs w:val="38"/>
+          <w:lang w:val="en-US"/>
+        </w:rPr>
+        <w:t>Unidade</w:t>
+      </w:r>
+      <w:proofErr w:type="spellEnd"/>
+      <w:r>
+        <w:rPr>
+          <w:rFonts w:ascii="Times" w:hAnsi="Times" w:cs="Times"/>
+          <w:sz w:val="38"/>
+          <w:szCs w:val="38"/>
+          <w:lang w:val="en-US"/>
+        </w:rPr>
+        <w:t xml:space="preserve"> Curricular de </w:t>
+      </w:r>
+      <w:proofErr w:type="spellStart"/>
+      <w:r>
+        <w:rPr>
+          <w:rFonts w:ascii="Times" w:hAnsi="Times" w:cs="Times"/>
+          <w:sz w:val="38"/>
+          <w:szCs w:val="38"/>
+          <w:lang w:val="en-US"/>
+        </w:rPr>
+        <w:t>Sistemas</w:t>
+      </w:r>
+      <w:proofErr w:type="spellEnd"/>
+      <w:r>
+        <w:rPr>
+          <w:rFonts w:ascii="Times" w:hAnsi="Times" w:cs="Times"/>
+          <w:sz w:val="38"/>
+          <w:szCs w:val="38"/>
+          <w:lang w:val="en-US"/>
+        </w:rPr>
+        <w:t xml:space="preserve"> </w:t>
+      </w:r>
+      <w:proofErr w:type="spellStart"/>
+      <w:r>
+        <w:rPr>
+          <w:rFonts w:ascii="Times" w:hAnsi="Times" w:cs="Times"/>
+          <w:sz w:val="38"/>
+          <w:szCs w:val="38"/>
+          <w:lang w:val="en-US"/>
+        </w:rPr>
+        <w:t>Distribuídos</w:t>
+      </w:r>
+      <w:proofErr w:type="spellEnd"/>
+      <w:r>
+        <w:rPr>
+          <w:rFonts w:ascii="Times" w:hAnsi="Times" w:cs="Times"/>
+          <w:sz w:val="38"/>
+          <w:szCs w:val="38"/>
+          <w:lang w:val="en-US"/>
+        </w:rPr>
+        <w:t xml:space="preserve"> </w:t>
+      </w:r>
+      <w:r>
+        <w:rPr>
+          <w:rFonts w:ascii="Times" w:hAnsi="Times" w:cs="Times"/>
+          <w:sz w:val="32"/>
+          <w:szCs w:val="32"/>
+          <w:lang w:val="en-US"/>
+        </w:rPr>
+        <w:t xml:space="preserve">(2o </w:t>
+      </w:r>
+      <w:proofErr w:type="spellStart"/>
+      <w:r>
+        <w:rPr>
+          <w:rFonts w:ascii="Times" w:hAnsi="Times" w:cs="Times"/>
+          <w:sz w:val="32"/>
+          <w:szCs w:val="32"/>
+          <w:lang w:val="en-US"/>
+        </w:rPr>
+        <w:t>semestre</w:t>
+      </w:r>
+      <w:proofErr w:type="spellEnd"/>
+      <w:r>
+        <w:rPr>
+          <w:rFonts w:ascii="Times" w:hAnsi="Times" w:cs="Times"/>
+          <w:sz w:val="32"/>
+          <w:szCs w:val="32"/>
+          <w:lang w:val="en-US"/>
+        </w:rPr>
+        <w:t xml:space="preserve"> </w:t>
+      </w:r>
+      <w:proofErr w:type="spellStart"/>
+      <w:r>
+        <w:rPr>
+          <w:rFonts w:ascii="Times" w:hAnsi="Times" w:cs="Times"/>
+          <w:sz w:val="32"/>
+          <w:szCs w:val="32"/>
+          <w:lang w:val="en-US"/>
+        </w:rPr>
+        <w:t>letivo</w:t>
+      </w:r>
+      <w:proofErr w:type="spellEnd"/>
+      <w:r>
+        <w:rPr>
+          <w:rFonts w:ascii="Times" w:hAnsi="Times" w:cs="Times"/>
+          <w:sz w:val="32"/>
+          <w:szCs w:val="32"/>
+          <w:lang w:val="en-US"/>
+        </w:rPr>
+        <w:t xml:space="preserve"> 2014/2015)</w:t>
+      </w:r>
+    </w:p>
+    <w:p>
+      <w:pPr>
+        <w:widowControl w:val="0"/>
+        <w:autoSpaceDE w:val="0"/>
+        <w:autoSpaceDN w:val="0"/>
+        <w:adjustRightInd w:val="0"/>
+        <w:spacing w:after="240" w:line="240" w:lineRule="auto"/>
+        <w:jc w:val="left"/>
+        <w:rPr>
+          <w:rFonts w:ascii="Times" w:hAnsi="Times" w:cs="Times"/>
+          <w:sz w:val="24"/>
+          <w:szCs w:val="24"/>
+          <w:lang w:val="en-US"/>
+        </w:rPr>
+      </w:pPr>
+    </w:p>
+    <w:p>
+      <w:pPr>
+        <w:widowControl w:val="0"/>
+        <w:autoSpaceDE w:val="0"/>
+        <w:autoSpaceDN w:val="0"/>
+        <w:adjustRightInd w:val="0"/>
+        <w:spacing w:after="240" w:line="240" w:lineRule="auto"/>
+        <w:jc w:val="left"/>
+        <w:rPr>
+          <w:rFonts w:ascii="Times" w:hAnsi="Times" w:cs="Times"/>
+          <w:sz w:val="24"/>
+          <w:szCs w:val="24"/>
+          <w:lang w:val="en-US"/>
+        </w:rPr>
+      </w:pPr>
+    </w:p>
+    <w:p>
+      <w:pPr>
+        <w:widowControl w:val="0"/>
+        <w:autoSpaceDE w:val="0"/>
+        <w:autoSpaceDN w:val="0"/>
+        <w:adjustRightInd w:val="0"/>
+        <w:spacing w:after="240" w:line="240" w:lineRule="auto"/>
+        <w:jc w:val="left"/>
+        <w:rPr>
+          <w:rFonts w:ascii="Times" w:hAnsi="Times" w:cs="Times"/>
+          <w:sz w:val="24"/>
+          <w:szCs w:val="24"/>
+          <w:lang w:val="en-US"/>
+        </w:rPr>
+      </w:pPr>
+    </w:p>
+    <w:p>
+      <w:pPr>
+        <w:widowControl w:val="0"/>
+        <w:autoSpaceDE w:val="0"/>
+        <w:autoSpaceDN w:val="0"/>
+        <w:adjustRightInd w:val="0"/>
+        <w:spacing w:after="240" w:line="240" w:lineRule="auto"/>
+        <w:jc w:val="center"/>
+        <w:rPr>
+          <w:rFonts w:ascii="Times" w:hAnsi="Times" w:cs="Times"/>
+          <w:sz w:val="38"/>
+          <w:szCs w:val="38"/>
+          <w:lang w:val="en-US"/>
+        </w:rPr>
+      </w:pPr>
+      <w:proofErr w:type="spellStart"/>
+      <w:r>
+        <w:rPr>
+          <w:rFonts w:ascii="Times" w:hAnsi="Times" w:cs="Times"/>
+          <w:sz w:val="38"/>
+          <w:szCs w:val="38"/>
+          <w:lang w:val="en-US"/>
+        </w:rPr>
+        <w:t>OpenNebula</w:t>
+      </w:r>
+      <w:proofErr w:type="spellEnd"/>
+      <w:r>
+        <w:rPr>
+          <w:rFonts w:ascii="Times" w:hAnsi="Times" w:cs="Times"/>
+          <w:sz w:val="38"/>
+          <w:szCs w:val="38"/>
+          <w:lang w:val="en-US"/>
+        </w:rPr>
+        <w:t xml:space="preserve"> – </w:t>
+      </w:r>
+      <w:proofErr w:type="spellStart"/>
+      <w:r>
+        <w:rPr>
+          <w:rFonts w:ascii="Times" w:hAnsi="Times" w:cs="Times"/>
+          <w:sz w:val="38"/>
+          <w:szCs w:val="38"/>
+          <w:lang w:val="en-US"/>
+        </w:rPr>
+        <w:t>plataforma</w:t>
+      </w:r>
+      <w:proofErr w:type="spellEnd"/>
+      <w:r>
+        <w:rPr>
+          <w:rFonts w:ascii="Times" w:hAnsi="Times" w:cs="Times"/>
+          <w:sz w:val="38"/>
+          <w:szCs w:val="38"/>
+          <w:lang w:val="en-US"/>
+        </w:rPr>
+        <w:t xml:space="preserve"> cloud</w:t>
+      </w:r>
+    </w:p>
+    <w:p>
+      <w:pPr>
+        <w:widowControl w:val="0"/>
+        <w:autoSpaceDE w:val="0"/>
+        <w:autoSpaceDN w:val="0"/>
+        <w:adjustRightInd w:val="0"/>
+        <w:spacing w:after="240" w:line="240" w:lineRule="auto"/>
+        <w:jc w:val="right"/>
+        <w:rPr>
+          <w:rFonts w:ascii="Times" w:hAnsi="Times" w:cs="Times"/>
+          <w:sz w:val="26"/>
+          <w:szCs w:val="26"/>
+          <w:lang w:val="en-US"/>
+        </w:rPr>
+      </w:pPr>
+    </w:p>
+    <w:p>
+      <w:pPr>
+        <w:widowControl w:val="0"/>
+        <w:autoSpaceDE w:val="0"/>
+        <w:autoSpaceDN w:val="0"/>
+        <w:adjustRightInd w:val="0"/>
+        <w:spacing w:after="240" w:line="240" w:lineRule="auto"/>
+        <w:jc w:val="right"/>
+        <w:rPr>
+          <w:rFonts w:ascii="Times" w:hAnsi="Times" w:cs="Times"/>
+          <w:sz w:val="26"/>
+          <w:szCs w:val="26"/>
+          <w:lang w:val="en-US"/>
+        </w:rPr>
+      </w:pPr>
+    </w:p>
+    <w:p>
+      <w:pPr>
+        <w:widowControl w:val="0"/>
+        <w:autoSpaceDE w:val="0"/>
+        <w:autoSpaceDN w:val="0"/>
+        <w:adjustRightInd w:val="0"/>
+        <w:spacing w:after="240" w:line="240" w:lineRule="auto"/>
+        <w:jc w:val="right"/>
+        <w:rPr>
+          <w:rFonts w:ascii="Times" w:hAnsi="Times" w:cs="Times"/>
+          <w:sz w:val="26"/>
+          <w:szCs w:val="26"/>
+          <w:lang w:val="en-US"/>
+        </w:rPr>
+      </w:pPr>
+    </w:p>
+    <w:p>
+      <w:pPr>
+        <w:widowControl w:val="0"/>
+        <w:autoSpaceDE w:val="0"/>
+        <w:autoSpaceDN w:val="0"/>
+        <w:adjustRightInd w:val="0"/>
+        <w:spacing w:after="240" w:line="240" w:lineRule="auto"/>
+        <w:jc w:val="right"/>
+        <w:rPr>
+          <w:rFonts w:ascii="Times" w:hAnsi="Times" w:cs="Times"/>
+          <w:sz w:val="26"/>
+          <w:szCs w:val="26"/>
+          <w:lang w:val="en-US"/>
+        </w:rPr>
+      </w:pPr>
+    </w:p>
+    <w:p>
+      <w:pPr>
+        <w:widowControl w:val="0"/>
+        <w:autoSpaceDE w:val="0"/>
+        <w:autoSpaceDN w:val="0"/>
+        <w:adjustRightInd w:val="0"/>
+        <w:spacing w:after="240" w:line="240" w:lineRule="auto"/>
+        <w:jc w:val="right"/>
+        <w:rPr>
+          <w:rFonts w:ascii="Times" w:hAnsi="Times" w:cs="Times"/>
+          <w:sz w:val="26"/>
+          <w:szCs w:val="26"/>
+          <w:lang w:val="en-US"/>
+        </w:rPr>
+      </w:pPr>
+    </w:p>
+    <w:p>
+      <w:pPr>
+        <w:widowControl w:val="0"/>
+        <w:autoSpaceDE w:val="0"/>
+        <w:autoSpaceDN w:val="0"/>
+        <w:adjustRightInd w:val="0"/>
+        <w:spacing w:after="240" w:line="240" w:lineRule="auto"/>
+        <w:jc w:val="right"/>
+        <w:rPr>
+          <w:rFonts w:ascii="Times" w:hAnsi="Times" w:cs="Times"/>
+          <w:sz w:val="26"/>
+          <w:szCs w:val="26"/>
+          <w:lang w:val="en-US"/>
+        </w:rPr>
+      </w:pPr>
+    </w:p>
+    <w:p>
+      <w:pPr>
+        <w:widowControl w:val="0"/>
+        <w:autoSpaceDE w:val="0"/>
+        <w:autoSpaceDN w:val="0"/>
+        <w:adjustRightInd w:val="0"/>
+        <w:spacing w:after="240" w:line="240" w:lineRule="auto"/>
+        <w:jc w:val="right"/>
+        <w:rPr>
+          <w:rFonts w:ascii="Times" w:hAnsi="Times" w:cs="Times"/>
+          <w:sz w:val="26"/>
+          <w:szCs w:val="26"/>
+          <w:lang w:val="en-US"/>
+        </w:rPr>
+      </w:pPr>
+    </w:p>
+    <w:p>
+      <w:pPr>
+        <w:widowControl w:val="0"/>
+        <w:autoSpaceDE w:val="0"/>
+        <w:autoSpaceDN w:val="0"/>
+        <w:adjustRightInd w:val="0"/>
+        <w:spacing w:after="240" w:line="240" w:lineRule="auto"/>
+        <w:jc w:val="right"/>
+        <w:rPr>
+          <w:rFonts w:ascii="Times" w:hAnsi="Times" w:cs="Times"/>
+          <w:sz w:val="26"/>
+          <w:szCs w:val="26"/>
+          <w:lang w:val="en-US"/>
+        </w:rPr>
+      </w:pPr>
+      <w:bookmarkStart w:id="3" w:name="_GoBack"/>
+      <w:bookmarkEnd w:id="3"/>
+      <w:proofErr w:type="spellStart"/>
+      <w:r>
+        <w:rPr>
+          <w:rFonts w:ascii="Times" w:hAnsi="Times" w:cs="Times"/>
+          <w:sz w:val="26"/>
+          <w:szCs w:val="26"/>
+          <w:lang w:val="en-US"/>
+        </w:rPr>
+        <w:t>Grupo</w:t>
+      </w:r>
+      <w:proofErr w:type="spellEnd"/>
+      <w:r>
+        <w:rPr>
+          <w:rFonts w:ascii="Times" w:hAnsi="Times" w:cs="Times"/>
+          <w:sz w:val="26"/>
+          <w:szCs w:val="26"/>
+          <w:lang w:val="en-US"/>
+        </w:rPr>
+        <w:t xml:space="preserve"> nº 4 </w:t>
+      </w:r>
+    </w:p>
+    <w:p>
+      <w:pPr>
+        <w:widowControl w:val="0"/>
+        <w:autoSpaceDE w:val="0"/>
+        <w:autoSpaceDN w:val="0"/>
+        <w:adjustRightInd w:val="0"/>
+        <w:spacing w:after="240" w:line="240" w:lineRule="auto"/>
+        <w:jc w:val="right"/>
+        <w:rPr>
+          <w:rFonts w:ascii="Times" w:hAnsi="Times" w:cs="Times"/>
+          <w:sz w:val="26"/>
+          <w:szCs w:val="26"/>
+          <w:lang w:val="en-US"/>
+        </w:rPr>
+      </w:pPr>
+      <w:proofErr w:type="spellStart"/>
+      <w:r>
+        <w:rPr>
+          <w:rFonts w:ascii="Times" w:hAnsi="Times" w:cs="Times"/>
+          <w:sz w:val="26"/>
+          <w:szCs w:val="26"/>
+          <w:lang w:val="en-US"/>
+        </w:rPr>
+        <w:t>Autores</w:t>
+      </w:r>
+      <w:proofErr w:type="spellEnd"/>
+      <w:r>
+        <w:rPr>
+          <w:rFonts w:ascii="Times" w:hAnsi="Times" w:cs="Times"/>
+          <w:sz w:val="26"/>
+          <w:szCs w:val="26"/>
+          <w:lang w:val="en-US"/>
+        </w:rPr>
+        <w:t xml:space="preserve">: </w:t>
+      </w:r>
+    </w:p>
+    <w:p>
+      <w:pPr>
+        <w:widowControl w:val="0"/>
+        <w:autoSpaceDE w:val="0"/>
+        <w:autoSpaceDN w:val="0"/>
+        <w:adjustRightInd w:val="0"/>
+        <w:spacing w:line="240" w:lineRule="auto"/>
+        <w:jc w:val="right"/>
+        <w:rPr>
+          <w:rFonts w:ascii="Times" w:hAnsi="Times" w:cs="Times"/>
+          <w:sz w:val="26"/>
+          <w:szCs w:val="26"/>
+          <w:lang w:val="en-US"/>
+        </w:rPr>
+      </w:pPr>
+      <w:r>
+        <w:rPr>
+          <w:rFonts w:ascii="Times" w:hAnsi="Times" w:cs="Times"/>
+          <w:sz w:val="26"/>
+          <w:szCs w:val="26"/>
+          <w:lang w:val="en-US"/>
+        </w:rPr>
+        <w:t>36836, Manuel Dias Marques</w:t>
+      </w:r>
+    </w:p>
+    <w:p>
+      <w:pPr>
+        <w:widowControl w:val="0"/>
+        <w:autoSpaceDE w:val="0"/>
+        <w:autoSpaceDN w:val="0"/>
+        <w:adjustRightInd w:val="0"/>
+        <w:spacing w:line="240" w:lineRule="auto"/>
+        <w:jc w:val="right"/>
+        <w:rPr>
+          <w:rFonts w:ascii="Times" w:hAnsi="Times" w:cs="Times"/>
+          <w:sz w:val="26"/>
+          <w:szCs w:val="26"/>
+          <w:lang w:val="en-US"/>
+        </w:rPr>
+      </w:pPr>
+      <w:r>
+        <w:rPr>
+          <w:rFonts w:ascii="Times" w:hAnsi="Times" w:cs="Times"/>
+          <w:sz w:val="26"/>
+          <w:szCs w:val="26"/>
+          <w:lang w:val="en-US"/>
+        </w:rPr>
+        <w:t xml:space="preserve">39278, </w:t>
+      </w:r>
+      <w:proofErr w:type="spellStart"/>
+      <w:r>
+        <w:rPr>
+          <w:rFonts w:ascii="Times" w:hAnsi="Times" w:cs="Times"/>
+          <w:sz w:val="26"/>
+          <w:szCs w:val="26"/>
+          <w:lang w:val="en-US"/>
+        </w:rPr>
+        <w:t>Oxana</w:t>
+      </w:r>
+      <w:proofErr w:type="spellEnd"/>
+      <w:r>
+        <w:rPr>
+          <w:rFonts w:ascii="Times" w:hAnsi="Times" w:cs="Times"/>
+          <w:sz w:val="26"/>
+          <w:szCs w:val="26"/>
+          <w:lang w:val="en-US"/>
+        </w:rPr>
+        <w:t xml:space="preserve"> </w:t>
+      </w:r>
+      <w:proofErr w:type="spellStart"/>
+      <w:r>
+        <w:rPr>
+          <w:rFonts w:ascii="Times" w:hAnsi="Times" w:cs="Times"/>
+          <w:sz w:val="26"/>
+          <w:szCs w:val="26"/>
+          <w:lang w:val="en-US"/>
+        </w:rPr>
+        <w:t>Dizdari</w:t>
+      </w:r>
+      <w:proofErr w:type="spellEnd"/>
+    </w:p>
+    <w:p>
+      <w:pPr>
+        <w:widowControl w:val="0"/>
+        <w:autoSpaceDE w:val="0"/>
+        <w:autoSpaceDN w:val="0"/>
+        <w:adjustRightInd w:val="0"/>
+        <w:spacing w:line="240" w:lineRule="auto"/>
+        <w:jc w:val="right"/>
+        <w:rPr>
+          <w:rFonts w:ascii="Times" w:hAnsi="Times" w:cs="Times"/>
+          <w:sz w:val="26"/>
+          <w:szCs w:val="26"/>
+          <w:lang w:val="en-US"/>
+        </w:rPr>
+      </w:pPr>
+      <w:r>
+        <w:rPr>
+          <w:rFonts w:ascii="Times" w:hAnsi="Times" w:cs="Times"/>
+          <w:sz w:val="26"/>
+          <w:szCs w:val="26"/>
+          <w:lang w:val="en-US"/>
+        </w:rPr>
+        <w:t xml:space="preserve">39320, Beatriz </w:t>
+      </w:r>
+      <w:proofErr w:type="spellStart"/>
+      <w:r>
+        <w:rPr>
+          <w:rFonts w:ascii="Times" w:hAnsi="Times" w:cs="Times"/>
+          <w:sz w:val="26"/>
+          <w:szCs w:val="26"/>
+          <w:lang w:val="en-US"/>
+        </w:rPr>
+        <w:t>Neto</w:t>
+      </w:r>
+      <w:proofErr w:type="spellEnd"/>
+    </w:p>
+    <w:p>
+      <w:pPr>
+        <w:widowControl w:val="0"/>
+        <w:autoSpaceDE w:val="0"/>
+        <w:autoSpaceDN w:val="0"/>
+        <w:adjustRightInd w:val="0"/>
+        <w:spacing w:after="240" w:line="240" w:lineRule="auto"/>
+        <w:jc w:val="left"/>
+        <w:rPr>
+          <w:rFonts w:ascii="Times" w:hAnsi="Times" w:cs="Times"/>
+          <w:sz w:val="24"/>
+          <w:szCs w:val="24"/>
+          <w:lang w:val="en-US"/>
+        </w:rPr>
+      </w:pPr>
+    </w:p>
+    <w:p>
+      <w:pPr>
+        <w:widowControl w:val="0"/>
+        <w:autoSpaceDE w:val="0"/>
+        <w:autoSpaceDN w:val="0"/>
+        <w:adjustRightInd w:val="0"/>
+        <w:spacing w:after="240" w:line="240" w:lineRule="auto"/>
+        <w:jc w:val="center"/>
+        <w:rPr>
+          <w:rFonts w:ascii="Times" w:hAnsi="Times" w:cs="Times"/>
+          <w:sz w:val="24"/>
+          <w:szCs w:val="24"/>
+          <w:lang w:val="en-US"/>
+        </w:rPr>
+      </w:pPr>
+      <w:proofErr w:type="spellStart"/>
+      <w:r>
+        <w:rPr>
+          <w:rFonts w:ascii="Times" w:hAnsi="Times" w:cs="Times"/>
+          <w:sz w:val="26"/>
+          <w:szCs w:val="26"/>
+          <w:lang w:val="en-US"/>
+        </w:rPr>
+        <w:t>Junho</w:t>
+      </w:r>
+      <w:proofErr w:type="spellEnd"/>
+      <w:r>
+        <w:rPr>
+          <w:rFonts w:ascii="Times" w:hAnsi="Times" w:cs="Times"/>
+          <w:sz w:val="26"/>
+          <w:szCs w:val="26"/>
+          <w:lang w:val="en-US"/>
+        </w:rPr>
+        <w:t xml:space="preserve"> de 2015</w:t>
+      </w:r>
+    </w:p>
+    <w:p>
+      <w:pPr>
+        <w:pStyle w:val="Heading1"/>
+      </w:pPr>
       <w:r>
         <w:lastRenderedPageBreak/>
         <w:t>Resumo</w:t>
       </w:r>
-      <w:bookmarkEnd w:id="3"/>
+      <w:bookmarkEnd w:id="0"/>
     </w:p>
     <w:p/>
     <w:p/>
     <w:p/>
     <w:p>
       <w:r>
-        <w:t xml:space="preserve">Actualmente, uma das principais considerações é a falta de soluções genéricas e de código aberto para a gestão e monotorização de clouds privadas. OpenaNebula é uma ferramenta que visa a solucionar este problema. </w:t>
-      </w:r>
-    </w:p>
-    <w:p>
-      <w:r>
-        <w:rPr>
-          <w:highlight w:val="yellow"/>
-        </w:rPr>
-        <w:t>ESCREVER MAIS ALGO</w:t>
+        <w:t xml:space="preserve">Actualmente, uma das principais considerações é a falta de soluções genéricas e de código aberto para a gestão e monotorização de clouds privadas. </w:t>
+      </w:r>
+    </w:p>
+    <w:p/>
+    <w:p>
+      <w:proofErr w:type="spellStart"/>
+      <w:r>
+        <w:t>Open</w:t>
+      </w:r>
+      <w:r>
+        <w:t>Nebula</w:t>
+      </w:r>
+      <w:proofErr w:type="spellEnd"/>
+      <w:r>
+        <w:t xml:space="preserve"> é uma ferramenta que visa a solucionar este problema. </w:t>
+      </w:r>
+      <w:r>
+        <w:t xml:space="preserve">Foi implementada com ideais e objetivos direcionados a uma solução simples e aberta. Ao longo deste relatório serão explicadas essas abordagens e soluções. </w:t>
       </w:r>
     </w:p>
     <w:p/>
@@ -2328,8 +1555,6 @@
         </w:rPr>
         <w:fldChar w:fldCharType="end"/>
       </w:r>
-      <w:bookmarkStart w:id="4" w:name="_GoBack"/>
-      <w:bookmarkEnd w:id="4"/>
     </w:p>
     <w:p>
       <w:pPr>
@@ -2914,8 +2139,8 @@
           <w:szCs w:val="20"/>
         </w:rPr>
         <w:sectPr>
-          <w:footerReference w:type="default" r:id="rId11"/>
-          <w:footerReference w:type="first" r:id="rId12"/>
+          <w:footerReference w:type="default" r:id="rId9"/>
+          <w:footerReference w:type="first" r:id="rId10"/>
           <w:pgSz w:w="11906" w:h="16838"/>
           <w:pgMar w:top="1417" w:right="1701" w:bottom="1417" w:left="1701" w:header="708" w:footer="708" w:gutter="0"/>
           <w:pgNumType w:fmt="lowerRoman" w:start="2"/>
@@ -2944,9 +2169,9 @@
           <w:numId w:val="23"/>
         </w:numPr>
       </w:pPr>
+      <w:bookmarkStart w:id="4" w:name="_Toc296543954"/>
       <w:bookmarkStart w:id="5" w:name="_Toc422522383"/>
       <w:bookmarkStart w:id="6" w:name="_Toc422651918"/>
-      <w:bookmarkStart w:id="7" w:name="_Toc296543954"/>
       <w:r>
         <w:lastRenderedPageBreak/>
         <w:t>O que é</w:t>
@@ -2965,7 +2190,7 @@
       <w:r>
         <w:t>?</w:t>
       </w:r>
-      <w:bookmarkEnd w:id="7"/>
+      <w:bookmarkEnd w:id="4"/>
     </w:p>
     <w:p>
       <w:pPr>
@@ -3130,7 +2355,7 @@
           <w:rFonts w:cs="Times New Roman"/>
         </w:rPr>
       </w:pPr>
-      <w:bookmarkStart w:id="8" w:name="_Toc296543955"/>
+      <w:bookmarkStart w:id="7" w:name="_Toc296543955"/>
       <w:bookmarkEnd w:id="5"/>
       <w:bookmarkEnd w:id="6"/>
       <w:r>
@@ -3140,7 +2365,7 @@
         <w:lastRenderedPageBreak/>
         <w:t>História</w:t>
       </w:r>
-      <w:bookmarkEnd w:id="8"/>
+      <w:bookmarkEnd w:id="7"/>
     </w:p>
     <w:p/>
     <w:p/>
@@ -3309,8 +2534,8 @@
           <w:rFonts w:cs="Times New Roman"/>
         </w:rPr>
       </w:pPr>
-      <w:bookmarkStart w:id="9" w:name="_Toc422522384"/>
-      <w:bookmarkStart w:id="10" w:name="_Toc422651919"/>
+      <w:bookmarkStart w:id="8" w:name="_Toc422522384"/>
+      <w:bookmarkStart w:id="9" w:name="_Toc422651919"/>
       <w:r>
         <w:rPr>
           <w:i/>
@@ -3326,12 +2551,12 @@
           <w:numId w:val="23"/>
         </w:numPr>
       </w:pPr>
-      <w:bookmarkStart w:id="11" w:name="_Toc296543956"/>
+      <w:bookmarkStart w:id="10" w:name="_Toc296543956"/>
       <w:r>
         <w:lastRenderedPageBreak/>
         <w:t>Objectivo</w:t>
       </w:r>
-      <w:bookmarkEnd w:id="11"/>
+      <w:bookmarkEnd w:id="10"/>
     </w:p>
     <w:p/>
     <w:p/>
@@ -3558,7 +2783,7 @@
           <w:i/>
         </w:rPr>
       </w:pPr>
-      <w:bookmarkStart w:id="12" w:name="_Toc296543957"/>
+      <w:bookmarkStart w:id="11" w:name="_Toc296543957"/>
       <w:proofErr w:type="spellStart"/>
       <w:r>
         <w:rPr>
@@ -3578,9 +2803,9 @@
         </w:rPr>
         <w:t>Cloud</w:t>
       </w:r>
+      <w:bookmarkEnd w:id="8"/>
       <w:bookmarkEnd w:id="9"/>
-      <w:bookmarkEnd w:id="10"/>
-      <w:bookmarkEnd w:id="12"/>
+      <w:bookmarkEnd w:id="11"/>
       <w:proofErr w:type="spellEnd"/>
     </w:p>
     <w:p/>
@@ -3728,14 +2953,14 @@
           <w:numId w:val="23"/>
         </w:numPr>
       </w:pPr>
-      <w:bookmarkStart w:id="13" w:name="_Toc422651920"/>
-      <w:bookmarkStart w:id="14" w:name="_Toc296543958"/>
+      <w:bookmarkStart w:id="12" w:name="_Toc422651920"/>
+      <w:bookmarkStart w:id="13" w:name="_Toc296543958"/>
       <w:r>
         <w:lastRenderedPageBreak/>
         <w:t>Características</w:t>
       </w:r>
+      <w:bookmarkEnd w:id="12"/>
       <w:bookmarkEnd w:id="13"/>
-      <w:bookmarkEnd w:id="14"/>
     </w:p>
     <w:p/>
     <w:p/>
@@ -3909,7 +3134,7 @@
                     </pic:cNvPicPr>
                   </pic:nvPicPr>
                   <pic:blipFill>
-                    <a:blip r:embed="rId13">
+                    <a:blip r:embed="rId11">
                       <a:extLst>
                         <a:ext uri="{28A0092B-C50C-407E-A947-70E740481C1C}">
                           <a14:useLocalDpi xmlns:a14="http://schemas.microsoft.com/office/drawing/2010/main" val="0"/>
@@ -3995,7 +3220,7 @@
         </w:rPr>
         <w:t xml:space="preserve"> - adaptada de </w:t>
       </w:r>
-      <w:hyperlink r:id="rId14" w:history="1">
+      <w:hyperlink r:id="rId12" w:history="1">
         <w:r>
           <w:rPr>
             <w:rStyle w:val="Hyperlink"/>
@@ -4122,7 +3347,7 @@
           <w:i/>
         </w:rPr>
       </w:pPr>
-      <w:bookmarkStart w:id="15" w:name="_Toc296543959"/>
+      <w:bookmarkStart w:id="14" w:name="_Toc296543959"/>
       <w:r>
         <w:lastRenderedPageBreak/>
         <w:t xml:space="preserve">Razões para usar </w:t>
@@ -4133,7 +3358,7 @@
         </w:rPr>
         <w:t>OpenNebula</w:t>
       </w:r>
-      <w:bookmarkEnd w:id="15"/>
+      <w:bookmarkEnd w:id="14"/>
     </w:p>
     <w:p/>
     <w:p/>
@@ -4544,7 +3769,7 @@
           <w:numId w:val="23"/>
         </w:numPr>
       </w:pPr>
-      <w:bookmarkStart w:id="16" w:name="_Toc296543960"/>
+      <w:bookmarkStart w:id="15" w:name="_Toc296543960"/>
       <w:proofErr w:type="spellStart"/>
       <w:r>
         <w:lastRenderedPageBreak/>
@@ -4554,7 +3779,7 @@
       <w:r>
         <w:t xml:space="preserve"> e Aplicações de Larga Escala</w:t>
       </w:r>
-      <w:bookmarkEnd w:id="16"/>
+      <w:bookmarkEnd w:id="15"/>
     </w:p>
     <w:p/>
     <w:p/>
@@ -4714,7 +3939,7 @@
           <w:rFonts w:cs="Times New Roman"/>
         </w:rPr>
       </w:pPr>
-      <w:bookmarkStart w:id="17" w:name="_Toc296543961"/>
+      <w:bookmarkStart w:id="16" w:name="_Toc296543961"/>
       <w:proofErr w:type="spellStart"/>
       <w:r>
         <w:rPr>
@@ -4722,7 +3947,7 @@
         </w:rPr>
         <w:t>Clusters</w:t>
       </w:r>
-      <w:bookmarkEnd w:id="17"/>
+      <w:bookmarkEnd w:id="16"/>
       <w:proofErr w:type="spellEnd"/>
     </w:p>
     <w:p>
@@ -4899,7 +4124,7 @@
           <w:rFonts w:cs="Times New Roman"/>
         </w:rPr>
       </w:pPr>
-      <w:bookmarkStart w:id="18" w:name="_Toc296543962"/>
+      <w:bookmarkStart w:id="17" w:name="_Toc296543962"/>
       <w:proofErr w:type="spellStart"/>
       <w:r>
         <w:rPr>
@@ -4915,7 +4140,7 @@
         </w:rPr>
         <w:t xml:space="preserve"> Híbrida</w:t>
       </w:r>
-      <w:bookmarkEnd w:id="18"/>
+      <w:bookmarkEnd w:id="17"/>
     </w:p>
     <w:p>
       <w:pPr>
@@ -5100,7 +4325,7 @@
           <w:rFonts w:cs="Times New Roman"/>
         </w:rPr>
       </w:pPr>
-      <w:bookmarkStart w:id="19" w:name="_Toc296543963"/>
+      <w:bookmarkStart w:id="18" w:name="_Toc296543963"/>
       <w:proofErr w:type="spellStart"/>
       <w:r>
         <w:rPr>
@@ -5129,7 +4354,7 @@
         </w:rPr>
         <w:t>)</w:t>
       </w:r>
-      <w:bookmarkEnd w:id="19"/>
+      <w:bookmarkEnd w:id="18"/>
     </w:p>
     <w:p>
       <w:pPr>
@@ -5361,7 +4586,7 @@
           <w:rFonts w:cs="Times New Roman"/>
         </w:rPr>
       </w:pPr>
-      <w:bookmarkStart w:id="20" w:name="_Toc296543964"/>
+      <w:bookmarkStart w:id="19" w:name="_Toc296543964"/>
       <w:r>
         <w:rPr>
           <w:rFonts w:cs="Times New Roman"/>
@@ -5389,7 +4614,7 @@
         </w:rPr>
         <w:t xml:space="preserve"> (VDC)</w:t>
       </w:r>
-      <w:bookmarkEnd w:id="20"/>
+      <w:bookmarkEnd w:id="19"/>
     </w:p>
     <w:p>
       <w:pPr>
@@ -5550,7 +4775,7 @@
           <w:numId w:val="23"/>
         </w:numPr>
       </w:pPr>
-      <w:bookmarkStart w:id="21" w:name="_Toc296543965"/>
+      <w:bookmarkStart w:id="20" w:name="_Toc296543965"/>
       <w:r>
         <w:lastRenderedPageBreak/>
         <w:t xml:space="preserve">Arquitetura </w:t>
@@ -5559,7 +4784,7 @@
       <w:r>
         <w:t>OpenNebula</w:t>
       </w:r>
-      <w:bookmarkEnd w:id="21"/>
+      <w:bookmarkEnd w:id="20"/>
       <w:proofErr w:type="spellEnd"/>
     </w:p>
     <w:p/>
@@ -5755,7 +4980,7 @@
                     <pic:cNvPicPr/>
                   </pic:nvPicPr>
                   <pic:blipFill rotWithShape="1">
-                    <a:blip r:embed="rId15"/>
+                    <a:blip r:embed="rId13"/>
                     <a:srcRect l="31393" t="31306" r="29630" b="28478"/>
                     <a:stretch/>
                   </pic:blipFill>
@@ -6507,7 +5732,7 @@
       <w:pPr>
         <w:pStyle w:val="Heading1"/>
       </w:pPr>
-      <w:bookmarkStart w:id="22" w:name="_Toc296543966"/>
+      <w:bookmarkStart w:id="21" w:name="_Toc296543966"/>
       <w:r>
         <w:lastRenderedPageBreak/>
         <w:t>Conclu</w:t>
@@ -6515,8 +5740,84 @@
       <w:r>
         <w:t>sões</w:t>
       </w:r>
-      <w:bookmarkEnd w:id="22"/>
-    </w:p>
+      <w:bookmarkEnd w:id="21"/>
+    </w:p>
+    <w:p/>
+    <w:p/>
+    <w:p>
+      <w:r>
+        <w:t xml:space="preserve">Neste trabalho tivemos que pesquisar e adquirir conhecimentos sobre a </w:t>
+      </w:r>
+      <w:proofErr w:type="spellStart"/>
+      <w:r>
+        <w:t>OpenNebula</w:t>
+      </w:r>
+      <w:proofErr w:type="spellEnd"/>
+      <w:r>
+        <w:t xml:space="preserve">. O que é, com que objetivos foi criada, a sua arquitetura e como visa solucionar os problemas das plataformas </w:t>
+      </w:r>
+      <w:proofErr w:type="spellStart"/>
+      <w:r>
+        <w:rPr>
+          <w:i/>
+        </w:rPr>
+        <w:t>cloud</w:t>
+      </w:r>
+      <w:proofErr w:type="spellEnd"/>
+      <w:r>
+        <w:t xml:space="preserve"> hoje em dia.</w:t>
+      </w:r>
+    </w:p>
+    <w:p/>
+    <w:p>
+      <w:r>
+        <w:t>Ao longo da pesqu</w:t>
+      </w:r>
+      <w:r>
+        <w:t>isa feita foi recolhida informação sobre os problemas que esta plataforma resolve e quais as suas</w:t>
+      </w:r>
+      <w:r>
+        <w:t xml:space="preserve"> qualidades</w:t>
+      </w:r>
+      <w:r>
+        <w:t>. Tendo m</w:t>
+      </w:r>
+      <w:r>
+        <w:t xml:space="preserve">aioritariamente em </w:t>
+      </w:r>
+      <w:r>
+        <w:t xml:space="preserve">foco os </w:t>
+      </w:r>
+      <w:r>
+        <w:t xml:space="preserve">aspectos que relacionam a </w:t>
+      </w:r>
+      <w:proofErr w:type="spellStart"/>
+      <w:r>
+        <w:t>OpenNebula</w:t>
+      </w:r>
+      <w:proofErr w:type="spellEnd"/>
+      <w:r>
+        <w:t xml:space="preserve"> a aplicações em larga escala e os mecanismos usados para as suportarem. </w:t>
+      </w:r>
+      <w:r>
+        <w:t xml:space="preserve"> </w:t>
+      </w:r>
+    </w:p>
+    <w:p/>
+    <w:p>
+      <w:r>
+        <w:t xml:space="preserve">Relativamente a problemas com que nos deparamos durante a resolução deste trabalho foi a quantidade excessiva de informação fornecida sobre a </w:t>
+      </w:r>
+      <w:proofErr w:type="spellStart"/>
+      <w:r>
+        <w:t>OpenNebula</w:t>
+      </w:r>
+      <w:proofErr w:type="spellEnd"/>
+      <w:r>
+        <w:t xml:space="preserve">. Foi um problema que se refletiu sobre a recolha e resumo dessa informação. </w:t>
+      </w:r>
+    </w:p>
+    <w:p/>
     <w:p>
       <w:pPr>
         <w:spacing w:after="200" w:line="276" w:lineRule="auto"/>
@@ -6532,7 +5833,7 @@
         <w:jc w:val="left"/>
       </w:pPr>
     </w:p>
-    <w:bookmarkStart w:id="23" w:name="_Toc296543967" w:displacedByCustomXml="next"/>
+    <w:bookmarkStart w:id="22" w:name="_Toc296543967" w:displacedByCustomXml="next"/>
     <w:sdt>
       <w:sdtPr>
         <w:rPr>
@@ -6559,7 +5860,7 @@
           <w:r>
             <w:t>cias</w:t>
           </w:r>
-          <w:bookmarkEnd w:id="23"/>
+          <w:bookmarkEnd w:id="22"/>
         </w:p>
         <w:p>
           <w:pPr>
@@ -6864,7 +6165,7 @@
       </w:sdtContent>
     </w:sdt>
     <w:sectPr>
-      <w:footerReference w:type="first" r:id="rId16"/>
+      <w:footerReference w:type="first" r:id="rId14"/>
       <w:pgSz w:w="11906" w:h="16838"/>
       <w:pgMar w:top="1417" w:right="1701" w:bottom="1417" w:left="1701" w:header="708" w:footer="708" w:gutter="0"/>
       <w:pgNumType w:start="1"/>
@@ -12405,7 +11706,7 @@
 </file>
 
 <file path=customXml/itemProps1.xml><?xml version="1.0" encoding="utf-8"?>
-<ds:datastoreItem xmlns:ds="http://schemas.openxmlformats.org/officeDocument/2006/customXml" ds:itemID="{7BD875A1-5F4B-554B-AA3C-65E06AE3A66A}">
+<ds:datastoreItem xmlns:ds="http://schemas.openxmlformats.org/officeDocument/2006/customXml" ds:itemID="{78CDFF80-AC76-1747-9CE6-D82643FC7235}">
   <ds:schemaRefs>
     <ds:schemaRef ds:uri="http://schemas.openxmlformats.org/officeDocument/2006/bibliography"/>
   </ds:schemaRefs>

</xml_diff>